<commit_message>
Changed content in section 7
</commit_message>
<xml_diff>
--- a/docs/QuanTriDuAn20191.docx
+++ b/docs/QuanTriDuAn20191.docx
@@ -7026,17 +7026,20 @@
         <w:t xml:space="preserve"> </w:t>
       </w:r>
       <w:proofErr w:type="spellStart"/>
-      <w:proofErr w:type="gramStart"/>
       <w:r>
         <w:t>tuần</w:t>
       </w:r>
       <w:proofErr w:type="spellEnd"/>
       <w:r>
-        <w:t>( 9</w:t>
-      </w:r>
-      <w:proofErr w:type="gramEnd"/>
-      <w:r>
-        <w:t xml:space="preserve">h-10h30) </w:t>
+        <w:t xml:space="preserve"> </w:t>
+      </w:r>
+      <w:r>
+        <w:t>(</w:t>
+      </w:r>
+      <w:bookmarkStart w:id="14" w:name="_GoBack"/>
+      <w:bookmarkEnd w:id="14"/>
+      <w:r>
+        <w:t xml:space="preserve">9h-10h30) </w:t>
       </w:r>
       <w:proofErr w:type="spellStart"/>
       <w:r>
@@ -7523,7 +7526,7 @@
       <w:pPr>
         <w:pStyle w:val="Heading2"/>
       </w:pPr>
-      <w:bookmarkStart w:id="14" w:name="_Toc25660392"/>
+      <w:bookmarkStart w:id="15" w:name="_Toc25660392"/>
       <w:proofErr w:type="spellStart"/>
       <w:r>
         <w:t>Ước</w:t>
@@ -7552,7 +7555,7 @@
       <w:r>
         <w:t>năng</w:t>
       </w:r>
-      <w:bookmarkEnd w:id="14"/>
+      <w:bookmarkEnd w:id="15"/>
       <w:proofErr w:type="spellEnd"/>
     </w:p>
     <w:p>
@@ -7563,7 +7566,7 @@
           <w:numId w:val="40"/>
         </w:numPr>
       </w:pPr>
-      <w:bookmarkStart w:id="15" w:name="_Toc25660393"/>
+      <w:bookmarkStart w:id="16" w:name="_Toc25660393"/>
       <w:proofErr w:type="spellStart"/>
       <w:r>
         <w:t>Đăng</w:t>
@@ -7846,7 +7849,7 @@
       </w:r>
       <w:proofErr w:type="spellEnd"/>
     </w:p>
-    <w:bookmarkEnd w:id="15"/>
+    <w:bookmarkEnd w:id="16"/>
     <w:p>
       <w:pPr>
         <w:pStyle w:val="Heading2"/>
@@ -7950,7 +7953,7 @@
           <w:numId w:val="40"/>
         </w:numPr>
       </w:pPr>
-      <w:bookmarkStart w:id="16" w:name="_Toc25660394"/>
+      <w:bookmarkStart w:id="17" w:name="_Toc25660394"/>
       <w:proofErr w:type="spellStart"/>
       <w:r>
         <w:t>Thêm</w:t>
@@ -8422,7 +8425,7 @@
       <w:r>
         <w:t>gian</w:t>
       </w:r>
-      <w:bookmarkEnd w:id="16"/>
+      <w:bookmarkEnd w:id="17"/>
       <w:proofErr w:type="spellEnd"/>
     </w:p>
     <w:p>
@@ -8471,7 +8474,7 @@
       <w:pPr>
         <w:pStyle w:val="Heading2"/>
       </w:pPr>
-      <w:bookmarkStart w:id="17" w:name="_Toc25660395"/>
+      <w:bookmarkStart w:id="18" w:name="_Toc25660395"/>
       <w:proofErr w:type="spellStart"/>
       <w:r>
         <w:t>Ước</w:t>
@@ -8500,7 +8503,7 @@
       <w:r>
         <w:t>ro</w:t>
       </w:r>
-      <w:bookmarkEnd w:id="17"/>
+      <w:bookmarkEnd w:id="18"/>
       <w:proofErr w:type="spellEnd"/>
     </w:p>
     <w:p>
@@ -8551,6 +8554,9 @@
       <w:r>
         <w:t xml:space="preserve"> tin</w:t>
       </w:r>
+      <w:r>
+        <w:t>.</w:t>
+      </w:r>
     </w:p>
     <w:p>
       <w:pPr>
@@ -8616,6 +8622,9 @@
       <w:r>
         <w:t>, host database, host web</w:t>
       </w:r>
+      <w:r>
+        <w:t>.</w:t>
+      </w:r>
     </w:p>
     <w:p>
       <w:pPr>
@@ -8627,27 +8636,19 @@
       </w:pPr>
       <w:proofErr w:type="spellStart"/>
       <w:r>
-        <w:t>Chậm</w:t>
-      </w:r>
-      <w:proofErr w:type="spellEnd"/>
-      <w:r>
-        <w:t xml:space="preserve"> </w:t>
-      </w:r>
-      <w:proofErr w:type="spellStart"/>
-      <w:r>
-        <w:t>tiến</w:t>
-      </w:r>
-      <w:proofErr w:type="spellEnd"/>
-      <w:r>
-        <w:t xml:space="preserve"> </w:t>
-      </w:r>
-      <w:proofErr w:type="spellStart"/>
-      <w:r>
-        <w:t>độ</w:t>
-      </w:r>
-      <w:proofErr w:type="spellEnd"/>
-      <w:r>
-        <w:t xml:space="preserve"> do </w:t>
+        <w:t>Thời</w:t>
+      </w:r>
+      <w:proofErr w:type="spellEnd"/>
+      <w:r>
+        <w:t xml:space="preserve"> </w:t>
+      </w:r>
+      <w:proofErr w:type="spellStart"/>
+      <w:r>
+        <w:t>gian</w:t>
+      </w:r>
+      <w:proofErr w:type="spellEnd"/>
+      <w:r>
+        <w:t xml:space="preserve"> </w:t>
       </w:r>
       <w:proofErr w:type="spellStart"/>
       <w:r>
@@ -8662,13 +8663,48 @@
         <w:t>lương</w:t>
       </w:r>
       <w:proofErr w:type="spellEnd"/>
+      <w:r>
+        <w:t xml:space="preserve"> </w:t>
+      </w:r>
+      <w:proofErr w:type="spellStart"/>
+      <w:r>
+        <w:t>tối</w:t>
+      </w:r>
+      <w:proofErr w:type="spellEnd"/>
+      <w:r>
+        <w:t xml:space="preserve"> </w:t>
+      </w:r>
+      <w:proofErr w:type="spellStart"/>
+      <w:r>
+        <w:t>đa</w:t>
+      </w:r>
+      <w:proofErr w:type="spellEnd"/>
+      <w:r>
+        <w:t xml:space="preserve"> </w:t>
+      </w:r>
+      <w:proofErr w:type="spellStart"/>
+      <w:r>
+        <w:t>là</w:t>
+      </w:r>
+      <w:proofErr w:type="spellEnd"/>
+      <w:r>
+        <w:t xml:space="preserve"> 2 </w:t>
+      </w:r>
+      <w:proofErr w:type="spellStart"/>
+      <w:r>
+        <w:t>tuần</w:t>
+      </w:r>
+      <w:proofErr w:type="spellEnd"/>
+      <w:r>
+        <w:t>.</w:t>
+      </w:r>
     </w:p>
     <w:p/>
     <w:p>
       <w:pPr>
         <w:pStyle w:val="Heading1"/>
       </w:pPr>
-      <w:bookmarkStart w:id="18" w:name="_Toc25660396"/>
+      <w:bookmarkStart w:id="19" w:name="_Toc25660396"/>
       <w:proofErr w:type="spellStart"/>
       <w:r>
         <w:t>Ước</w:t>
@@ -8697,7 +8733,7 @@
       <w:r>
         <w:t>thành</w:t>
       </w:r>
-      <w:bookmarkEnd w:id="18"/>
+      <w:bookmarkEnd w:id="19"/>
       <w:proofErr w:type="spellEnd"/>
     </w:p>
     <w:p>
@@ -8706,7 +8742,7 @@
           <w:iCs/>
         </w:rPr>
       </w:pPr>
-      <w:bookmarkStart w:id="19" w:name="_Toc25660397"/>
+      <w:bookmarkStart w:id="20" w:name="_Toc25660397"/>
       <w:r>
         <w:rPr>
           <w:iCs/>
@@ -8803,15 +8839,7 @@
         <w:rPr>
           <w:iCs/>
         </w:rPr>
-        <w:t>: 14</w:t>
-      </w:r>
-      <w:bookmarkStart w:id="20" w:name="_GoBack"/>
-      <w:bookmarkEnd w:id="20"/>
-      <w:r>
-        <w:rPr>
-          <w:iCs/>
-        </w:rPr>
-        <w:t>3 TRIỆU VNĐ</w:t>
+        <w:t>: 143 TRIỆU VNĐ</w:t>
       </w:r>
     </w:p>
     <w:p>
@@ -9069,147 +9097,274 @@
       <w:r>
         <w:t>lượng</w:t>
       </w:r>
-      <w:bookmarkEnd w:id="19"/>
+      <w:bookmarkEnd w:id="20"/>
       <w:proofErr w:type="spellEnd"/>
     </w:p>
     <w:p>
       <w:pPr>
-        <w:rPr>
-          <w:i/>
-        </w:rPr>
-      </w:pPr>
-      <w:proofErr w:type="spellStart"/>
-      <w:r>
-        <w:rPr>
-          <w:i/>
-        </w:rPr>
-        <w:t>Ước</w:t>
-      </w:r>
-      <w:proofErr w:type="spellEnd"/>
-      <w:r>
-        <w:rPr>
-          <w:i/>
-        </w:rPr>
-        <w:t xml:space="preserve"> </w:t>
-      </w:r>
-      <w:proofErr w:type="spellStart"/>
-      <w:r>
-        <w:rPr>
-          <w:i/>
-        </w:rPr>
-        <w:t>lượng</w:t>
-      </w:r>
-      <w:proofErr w:type="spellEnd"/>
-      <w:r>
-        <w:rPr>
-          <w:i/>
-        </w:rPr>
-        <w:t xml:space="preserve"> </w:t>
-      </w:r>
-      <w:proofErr w:type="spellStart"/>
-      <w:r>
-        <w:rPr>
-          <w:i/>
+        <w:pStyle w:val="ListParagraph"/>
+        <w:numPr>
+          <w:ilvl w:val="0"/>
+          <w:numId w:val="40"/>
+        </w:numPr>
+        <w:rPr>
+          <w:iCs/>
+        </w:rPr>
+      </w:pPr>
+      <w:proofErr w:type="spellStart"/>
+      <w:r>
+        <w:rPr>
+          <w:iCs/>
+        </w:rPr>
+        <w:t>Hệ</w:t>
+      </w:r>
+      <w:proofErr w:type="spellEnd"/>
+      <w:r>
+        <w:rPr>
+          <w:iCs/>
+        </w:rPr>
+        <w:t xml:space="preserve"> </w:t>
+      </w:r>
+      <w:proofErr w:type="spellStart"/>
+      <w:r>
+        <w:rPr>
+          <w:iCs/>
+        </w:rPr>
+        <w:t>thống</w:t>
+      </w:r>
+      <w:proofErr w:type="spellEnd"/>
+      <w:r>
+        <w:rPr>
+          <w:iCs/>
+        </w:rPr>
+        <w:t xml:space="preserve"> </w:t>
+      </w:r>
+      <w:proofErr w:type="spellStart"/>
+      <w:r>
+        <w:rPr>
+          <w:iCs/>
+        </w:rPr>
+        <w:t>không</w:t>
+      </w:r>
+      <w:proofErr w:type="spellEnd"/>
+      <w:r>
+        <w:rPr>
+          <w:iCs/>
+        </w:rPr>
+        <w:t xml:space="preserve"> </w:t>
+      </w:r>
+      <w:proofErr w:type="spellStart"/>
+      <w:r>
+        <w:rPr>
+          <w:iCs/>
+        </w:rPr>
+        <w:t>quá</w:t>
+      </w:r>
+      <w:proofErr w:type="spellEnd"/>
+      <w:r>
+        <w:rPr>
+          <w:iCs/>
+        </w:rPr>
+        <w:t xml:space="preserve"> </w:t>
+      </w:r>
+      <w:proofErr w:type="spellStart"/>
+      <w:r>
+        <w:rPr>
+          <w:iCs/>
+        </w:rPr>
+        <w:t>lớn</w:t>
+      </w:r>
+      <w:proofErr w:type="spellEnd"/>
+      <w:r>
+        <w:rPr>
+          <w:iCs/>
+        </w:rPr>
+        <w:t xml:space="preserve">, </w:t>
+      </w:r>
+      <w:proofErr w:type="spellStart"/>
+      <w:r>
+        <w:rPr>
+          <w:iCs/>
         </w:rPr>
         <w:t>số</w:t>
       </w:r>
       <w:proofErr w:type="spellEnd"/>
       <w:r>
         <w:rPr>
-          <w:i/>
-        </w:rPr>
-        <w:t xml:space="preserve"> </w:t>
-      </w:r>
-      <w:proofErr w:type="spellStart"/>
-      <w:r>
-        <w:rPr>
-          <w:i/>
+          <w:iCs/>
+        </w:rPr>
+        <w:t xml:space="preserve"> </w:t>
+      </w:r>
+      <w:proofErr w:type="spellStart"/>
+      <w:r>
+        <w:rPr>
+          <w:iCs/>
         </w:rPr>
         <w:t>dòng</w:t>
       </w:r>
       <w:proofErr w:type="spellEnd"/>
       <w:r>
         <w:rPr>
-          <w:i/>
-        </w:rPr>
-        <w:t xml:space="preserve"> code</w:t>
+          <w:iCs/>
+        </w:rPr>
+        <w:t xml:space="preserve"> code </w:t>
+      </w:r>
+      <w:proofErr w:type="spellStart"/>
+      <w:r>
+        <w:rPr>
+          <w:iCs/>
+        </w:rPr>
+        <w:t>có</w:t>
+      </w:r>
+      <w:proofErr w:type="spellEnd"/>
+      <w:r>
+        <w:rPr>
+          <w:iCs/>
+        </w:rPr>
+        <w:t xml:space="preserve"> </w:t>
+      </w:r>
+      <w:proofErr w:type="spellStart"/>
+      <w:r>
+        <w:rPr>
+          <w:iCs/>
+        </w:rPr>
+        <w:t>thể</w:t>
+      </w:r>
+      <w:proofErr w:type="spellEnd"/>
+      <w:r>
+        <w:rPr>
+          <w:iCs/>
+        </w:rPr>
+        <w:t xml:space="preserve"> </w:t>
+      </w:r>
+      <w:proofErr w:type="spellStart"/>
+      <w:r>
+        <w:rPr>
+          <w:iCs/>
+        </w:rPr>
+        <w:t>dưới</w:t>
+      </w:r>
+      <w:proofErr w:type="spellEnd"/>
+      <w:r>
+        <w:rPr>
+          <w:iCs/>
+        </w:rPr>
+        <w:t xml:space="preserve"> 30000 </w:t>
+      </w:r>
+      <w:proofErr w:type="spellStart"/>
+      <w:r>
+        <w:rPr>
+          <w:iCs/>
+        </w:rPr>
+        <w:t>dòng</w:t>
+      </w:r>
+      <w:proofErr w:type="spellEnd"/>
+      <w:r>
+        <w:rPr>
+          <w:iCs/>
+        </w:rPr>
+        <w:t>.</w:t>
       </w:r>
     </w:p>
     <w:p>
       <w:pPr>
-        <w:rPr>
-          <w:i/>
-        </w:rPr>
-      </w:pPr>
-      <w:proofErr w:type="spellStart"/>
-      <w:r>
-        <w:rPr>
-          <w:i/>
+        <w:pStyle w:val="ListParagraph"/>
+        <w:numPr>
+          <w:ilvl w:val="0"/>
+          <w:numId w:val="40"/>
+        </w:numPr>
+        <w:rPr>
+          <w:iCs/>
+        </w:rPr>
+      </w:pPr>
+      <w:proofErr w:type="spellStart"/>
+      <w:r>
+        <w:rPr>
+          <w:iCs/>
         </w:rPr>
         <w:t>Ước</w:t>
       </w:r>
       <w:proofErr w:type="spellEnd"/>
       <w:r>
         <w:rPr>
-          <w:i/>
-        </w:rPr>
-        <w:t xml:space="preserve"> </w:t>
-      </w:r>
-      <w:proofErr w:type="spellStart"/>
-      <w:r>
-        <w:rPr>
-          <w:i/>
+          <w:iCs/>
+        </w:rPr>
+        <w:t xml:space="preserve"> </w:t>
+      </w:r>
+      <w:proofErr w:type="spellStart"/>
+      <w:r>
+        <w:rPr>
+          <w:iCs/>
         </w:rPr>
         <w:t>lượng</w:t>
       </w:r>
       <w:proofErr w:type="spellEnd"/>
       <w:r>
         <w:rPr>
-          <w:i/>
-        </w:rPr>
-        <w:t xml:space="preserve"> </w:t>
-      </w:r>
-      <w:proofErr w:type="spellStart"/>
-      <w:r>
-        <w:rPr>
-          <w:i/>
+          <w:iCs/>
+        </w:rPr>
+        <w:t xml:space="preserve"> </w:t>
+      </w:r>
+      <w:proofErr w:type="spellStart"/>
+      <w:r>
+        <w:rPr>
+          <w:iCs/>
         </w:rPr>
         <w:t>số</w:t>
       </w:r>
       <w:proofErr w:type="spellEnd"/>
       <w:r>
         <w:rPr>
-          <w:i/>
+          <w:iCs/>
         </w:rPr>
         <w:t xml:space="preserve"> testcase </w:t>
+      </w:r>
+      <w:proofErr w:type="spellStart"/>
+      <w:r>
+        <w:rPr>
+          <w:iCs/>
+        </w:rPr>
+        <w:t>khoảng</w:t>
+      </w:r>
+      <w:proofErr w:type="spellEnd"/>
+      <w:r>
+        <w:rPr>
+          <w:iCs/>
+        </w:rPr>
+        <w:t xml:space="preserve"> 358 test case.</w:t>
       </w:r>
     </w:p>
     <w:p>
       <w:pPr>
-        <w:rPr>
-          <w:i/>
+        <w:pStyle w:val="ListParagraph"/>
+        <w:numPr>
+          <w:ilvl w:val="0"/>
+          <w:numId w:val="40"/>
+        </w:numPr>
+        <w:rPr>
+          <w:iCs/>
           <w:lang w:val="fr-FR"/>
         </w:rPr>
       </w:pPr>
       <w:r>
         <w:rPr>
-          <w:i/>
+          <w:iCs/>
           <w:lang w:val="fr-FR"/>
         </w:rPr>
-        <w:t xml:space="preserve">Qui </w:t>
-      </w:r>
-      <w:proofErr w:type="spellStart"/>
-      <w:r>
-        <w:rPr>
-          <w:i/>
+        <w:t xml:space="preserve">Comment </w:t>
+      </w:r>
+      <w:proofErr w:type="spellStart"/>
+      <w:r>
+        <w:rPr>
+          <w:iCs/>
           <w:lang w:val="fr-FR"/>
         </w:rPr>
-        <w:t>định</w:t>
-      </w:r>
-      <w:proofErr w:type="spellEnd"/>
-      <w:r>
-        <w:rPr>
-          <w:i/>
+        <w:t>cần</w:t>
+      </w:r>
+      <w:proofErr w:type="spellEnd"/>
+      <w:r>
+        <w:rPr>
+          <w:iCs/>
           <w:lang w:val="fr-FR"/>
         </w:rPr>
         <w:t xml:space="preserve"> </w:t>
@@ -9217,15 +9372,143 @@
       <w:proofErr w:type="spellStart"/>
       <w:r>
         <w:rPr>
-          <w:i/>
+          <w:iCs/>
           <w:lang w:val="fr-FR"/>
         </w:rPr>
+        <w:t>phải</w:t>
+      </w:r>
+      <w:proofErr w:type="spellEnd"/>
+      <w:r>
+        <w:rPr>
+          <w:iCs/>
+          <w:lang w:val="fr-FR"/>
+        </w:rPr>
+        <w:t xml:space="preserve"> </w:t>
+      </w:r>
+      <w:proofErr w:type="spellStart"/>
+      <w:r>
+        <w:rPr>
+          <w:iCs/>
+          <w:lang w:val="fr-FR"/>
+        </w:rPr>
+        <w:t>mô</w:t>
+      </w:r>
+      <w:proofErr w:type="spellEnd"/>
+      <w:r>
+        <w:rPr>
+          <w:iCs/>
+          <w:lang w:val="fr-FR"/>
+        </w:rPr>
+        <w:t xml:space="preserve"> </w:t>
+      </w:r>
+      <w:proofErr w:type="spellStart"/>
+      <w:r>
+        <w:rPr>
+          <w:iCs/>
+          <w:lang w:val="fr-FR"/>
+        </w:rPr>
+        <w:t>tả</w:t>
+      </w:r>
+      <w:proofErr w:type="spellEnd"/>
+      <w:r>
+        <w:rPr>
+          <w:iCs/>
+          <w:lang w:val="fr-FR"/>
+        </w:rPr>
+        <w:t xml:space="preserve"> </w:t>
+      </w:r>
+      <w:proofErr w:type="spellStart"/>
+      <w:r>
+        <w:rPr>
+          <w:iCs/>
+          <w:lang w:val="fr-FR"/>
+        </w:rPr>
+        <w:t>rõ</w:t>
+      </w:r>
+      <w:proofErr w:type="spellEnd"/>
+      <w:r>
+        <w:rPr>
+          <w:iCs/>
+          <w:lang w:val="fr-FR"/>
+        </w:rPr>
+        <w:t xml:space="preserve"> ý </w:t>
+      </w:r>
+      <w:proofErr w:type="spellStart"/>
+      <w:r>
+        <w:rPr>
+          <w:iCs/>
+          <w:lang w:val="fr-FR"/>
+        </w:rPr>
+        <w:t>nghĩa</w:t>
+      </w:r>
+      <w:proofErr w:type="spellEnd"/>
+      <w:r>
+        <w:rPr>
+          <w:iCs/>
+          <w:lang w:val="fr-FR"/>
+        </w:rPr>
+        <w:t xml:space="preserve"> </w:t>
+      </w:r>
+      <w:proofErr w:type="spellStart"/>
+      <w:r>
+        <w:rPr>
+          <w:iCs/>
+          <w:lang w:val="fr-FR"/>
+        </w:rPr>
+        <w:t>hàm</w:t>
+      </w:r>
+      <w:proofErr w:type="spellEnd"/>
+      <w:r>
+        <w:rPr>
+          <w:iCs/>
+          <w:lang w:val="fr-FR"/>
+        </w:rPr>
+        <w:t xml:space="preserve">, ý </w:t>
+      </w:r>
+      <w:proofErr w:type="spellStart"/>
+      <w:r>
+        <w:rPr>
+          <w:iCs/>
+          <w:lang w:val="fr-FR"/>
+        </w:rPr>
+        <w:t>nghĩa</w:t>
+      </w:r>
+      <w:proofErr w:type="spellEnd"/>
+      <w:r>
+        <w:rPr>
+          <w:iCs/>
+          <w:lang w:val="fr-FR"/>
+        </w:rPr>
+        <w:t xml:space="preserve"> </w:t>
+      </w:r>
+      <w:proofErr w:type="spellStart"/>
+      <w:r>
+        <w:rPr>
+          <w:iCs/>
+          <w:lang w:val="fr-FR"/>
+        </w:rPr>
+        <w:t>tham</w:t>
+      </w:r>
+      <w:proofErr w:type="spellEnd"/>
+      <w:r>
+        <w:rPr>
+          <w:iCs/>
+          <w:lang w:val="fr-FR"/>
+        </w:rPr>
+        <w:t xml:space="preserve"> </w:t>
+      </w:r>
+      <w:proofErr w:type="spellStart"/>
+      <w:r>
+        <w:rPr>
+          <w:iCs/>
+          <w:lang w:val="fr-FR"/>
+        </w:rPr>
         <w:t>số</w:t>
       </w:r>
       <w:proofErr w:type="spellEnd"/>
       <w:r>
         <w:rPr>
-          <w:i/>
+          <w:iCs/>
           <w:lang w:val="fr-FR"/>
         </w:rPr>
         <w:t xml:space="preserve"> </w:t>
@@ -9233,150 +9516,223 @@
       <w:proofErr w:type="spellStart"/>
       <w:r>
         <w:rPr>
-          <w:i/>
+          <w:iCs/>
           <w:lang w:val="fr-FR"/>
         </w:rPr>
-        <w:t>dòng</w:t>
-      </w:r>
-      <w:proofErr w:type="spellEnd"/>
-      <w:r>
-        <w:rPr>
-          <w:i/>
+        <w:t>truyền</w:t>
+      </w:r>
+      <w:proofErr w:type="spellEnd"/>
+      <w:r>
+        <w:rPr>
+          <w:iCs/>
           <w:lang w:val="fr-FR"/>
         </w:rPr>
-        <w:t xml:space="preserve"> comme</w:t>
-      </w:r>
-      <w:r>
-        <w:rPr>
-          <w:i/>
+        <w:t xml:space="preserve"> </w:t>
+      </w:r>
+      <w:proofErr w:type="spellStart"/>
+      <w:r>
+        <w:rPr>
+          <w:iCs/>
           <w:lang w:val="fr-FR"/>
         </w:rPr>
-        <w:t xml:space="preserve">nt </w:t>
-      </w:r>
-      <w:proofErr w:type="spellStart"/>
-      <w:r>
-        <w:rPr>
-          <w:i/>
+        <w:t>vào</w:t>
+      </w:r>
+      <w:proofErr w:type="spellEnd"/>
+      <w:r>
+        <w:rPr>
+          <w:iCs/>
           <w:lang w:val="fr-FR"/>
         </w:rPr>
-        <w:t>trên</w:t>
-      </w:r>
-      <w:proofErr w:type="spellEnd"/>
-      <w:r>
-        <w:rPr>
-          <w:i/>
+        <w:t xml:space="preserve"> </w:t>
+      </w:r>
+      <w:proofErr w:type="spellStart"/>
+      <w:r>
+        <w:rPr>
+          <w:iCs/>
           <w:lang w:val="fr-FR"/>
         </w:rPr>
-        <w:t xml:space="preserve"> </w:t>
-      </w:r>
-      <w:proofErr w:type="spellStart"/>
-      <w:r>
-        <w:rPr>
-          <w:i/>
+        <w:t>và</w:t>
+      </w:r>
+      <w:proofErr w:type="spellEnd"/>
+      <w:r>
+        <w:rPr>
+          <w:iCs/>
           <w:lang w:val="fr-FR"/>
         </w:rPr>
-        <w:t>mỗi</w:t>
-      </w:r>
-      <w:proofErr w:type="spellEnd"/>
-      <w:r>
-        <w:rPr>
-          <w:i/>
+        <w:t xml:space="preserve"> </w:t>
+      </w:r>
+      <w:proofErr w:type="spellStart"/>
+      <w:r>
+        <w:rPr>
+          <w:iCs/>
           <w:lang w:val="fr-FR"/>
         </w:rPr>
-        <w:t xml:space="preserve"> </w:t>
-      </w:r>
-      <w:proofErr w:type="spellStart"/>
-      <w:r>
-        <w:rPr>
-          <w:i/>
+        <w:t>trả</w:t>
+      </w:r>
+      <w:proofErr w:type="spellEnd"/>
+      <w:r>
+        <w:rPr>
+          <w:iCs/>
           <w:lang w:val="fr-FR"/>
         </w:rPr>
-        <w:t>K</w:t>
-      </w:r>
-      <w:r>
-        <w:rPr>
-          <w:i/>
+        <w:t xml:space="preserve"> </w:t>
+      </w:r>
+      <w:proofErr w:type="spellStart"/>
+      <w:r>
+        <w:rPr>
+          <w:iCs/>
           <w:lang w:val="fr-FR"/>
         </w:rPr>
-        <w:t>l</w:t>
-      </w:r>
-      <w:r>
-        <w:rPr>
-          <w:i/>
+        <w:t>về</w:t>
+      </w:r>
+      <w:proofErr w:type="spellEnd"/>
+      <w:r>
+        <w:rPr>
+          <w:iCs/>
           <w:lang w:val="fr-FR"/>
         </w:rPr>
-        <w:t>oc</w:t>
-      </w:r>
-      <w:proofErr w:type="spellEnd"/>
+        <w:t>.</w:t>
+      </w:r>
     </w:p>
     <w:p>
       <w:pPr>
-        <w:rPr>
-          <w:i/>
+        <w:pStyle w:val="ListParagraph"/>
+        <w:numPr>
+          <w:ilvl w:val="0"/>
+          <w:numId w:val="40"/>
+        </w:numPr>
+        <w:rPr>
+          <w:iCs/>
           <w:lang w:val="fr-FR"/>
         </w:rPr>
       </w:pPr>
-      <w:r>
-        <w:rPr>
-          <w:i/>
+      <w:proofErr w:type="spellStart"/>
+      <w:r>
+        <w:rPr>
+          <w:iCs/>
           <w:lang w:val="fr-FR"/>
         </w:rPr>
-        <w:t xml:space="preserve">Qui </w:t>
-      </w:r>
-      <w:proofErr w:type="spellStart"/>
-      <w:r>
-        <w:rPr>
-          <w:i/>
+        <w:t>Số</w:t>
+      </w:r>
+      <w:proofErr w:type="spellEnd"/>
+      <w:r>
+        <w:rPr>
+          <w:iCs/>
           <w:lang w:val="fr-FR"/>
         </w:rPr>
-        <w:t>định</w:t>
-      </w:r>
-      <w:proofErr w:type="spellEnd"/>
-      <w:r>
-        <w:rPr>
-          <w:i/>
+        <w:t xml:space="preserve"> unit test </w:t>
+      </w:r>
+      <w:proofErr w:type="spellStart"/>
+      <w:r>
+        <w:rPr>
+          <w:iCs/>
           <w:lang w:val="fr-FR"/>
         </w:rPr>
-        <w:t xml:space="preserve"> </w:t>
-      </w:r>
-      <w:proofErr w:type="spellStart"/>
-      <w:r>
-        <w:rPr>
-          <w:i/>
+        <w:t>không</w:t>
+      </w:r>
+      <w:proofErr w:type="spellEnd"/>
+      <w:r>
+        <w:rPr>
+          <w:iCs/>
           <w:lang w:val="fr-FR"/>
         </w:rPr>
-        <w:t>về</w:t>
-      </w:r>
-      <w:proofErr w:type="spellEnd"/>
-      <w:r>
-        <w:rPr>
-          <w:i/>
+        <w:t xml:space="preserve"> </w:t>
+      </w:r>
+      <w:proofErr w:type="spellStart"/>
+      <w:r>
+        <w:rPr>
+          <w:iCs/>
           <w:lang w:val="fr-FR"/>
         </w:rPr>
-        <w:t xml:space="preserve"> </w:t>
-      </w:r>
-      <w:proofErr w:type="spellStart"/>
-      <w:r>
-        <w:rPr>
-          <w:i/>
+        <w:t>dưới</w:t>
+      </w:r>
+      <w:proofErr w:type="spellEnd"/>
+      <w:r>
+        <w:rPr>
+          <w:iCs/>
           <w:lang w:val="fr-FR"/>
         </w:rPr>
-        <w:t>số</w:t>
-      </w:r>
-      <w:proofErr w:type="spellEnd"/>
-      <w:r>
-        <w:rPr>
-          <w:i/>
+        <w:t xml:space="preserve"> 90% test </w:t>
+      </w:r>
+      <w:proofErr w:type="spellStart"/>
+      <w:r>
+        <w:rPr>
+          <w:iCs/>
           <w:lang w:val="fr-FR"/>
         </w:rPr>
-        <w:t xml:space="preserve"> unit test, au</w:t>
-      </w:r>
-      <w:r>
-        <w:rPr>
-          <w:i/>
+        <w:t>cast</w:t>
+      </w:r>
+      <w:proofErr w:type="spellEnd"/>
+      <w:r>
+        <w:rPr>
+          <w:iCs/>
           <w:lang w:val="fr-FR"/>
         </w:rPr>
-        <w:t>tomation test</w:t>
+        <w:t xml:space="preserve"> </w:t>
+      </w:r>
+      <w:proofErr w:type="spellStart"/>
+      <w:r>
+        <w:rPr>
+          <w:iCs/>
+          <w:lang w:val="fr-FR"/>
+        </w:rPr>
+        <w:t>và</w:t>
+      </w:r>
+      <w:proofErr w:type="spellEnd"/>
+      <w:r>
+        <w:rPr>
+          <w:iCs/>
+          <w:lang w:val="fr-FR"/>
+        </w:rPr>
+        <w:t xml:space="preserve"> </w:t>
+      </w:r>
+      <w:proofErr w:type="spellStart"/>
+      <w:r>
+        <w:rPr>
+          <w:iCs/>
+          <w:lang w:val="fr-FR"/>
+        </w:rPr>
+        <w:t>toàn</w:t>
+      </w:r>
+      <w:proofErr w:type="spellEnd"/>
+      <w:r>
+        <w:rPr>
+          <w:iCs/>
+          <w:lang w:val="fr-FR"/>
+        </w:rPr>
+        <w:t xml:space="preserve"> </w:t>
+      </w:r>
+      <w:proofErr w:type="spellStart"/>
+      <w:r>
+        <w:rPr>
+          <w:iCs/>
+          <w:lang w:val="fr-FR"/>
+        </w:rPr>
+        <w:t>bộ</w:t>
+      </w:r>
+      <w:proofErr w:type="spellEnd"/>
+      <w:r>
+        <w:rPr>
+          <w:iCs/>
+          <w:lang w:val="fr-FR"/>
+        </w:rPr>
+        <w:t xml:space="preserve"> </w:t>
+      </w:r>
+      <w:proofErr w:type="spellStart"/>
+      <w:r>
+        <w:rPr>
+          <w:iCs/>
+          <w:lang w:val="fr-FR"/>
+        </w:rPr>
+        <w:t>phải</w:t>
+      </w:r>
+      <w:proofErr w:type="spellEnd"/>
+      <w:r>
+        <w:rPr>
+          <w:iCs/>
+          <w:lang w:val="fr-FR"/>
+        </w:rPr>
+        <w:t xml:space="preserve"> là automation test.</w:t>
       </w:r>
     </w:p>
     <w:p>
@@ -12860,7 +13216,7 @@
           </mc:Choice>
           <mc:Fallback>
             <w:pict>
-              <v:group w14:anchorId="29DC721E" id="Canvas 5" o:spid="_x0000_s1026" editas="canvas" style="width:210.35pt;height:92.05pt;mso-position-horizontal-relative:char;mso-position-vertical-relative:line" coordsize="26714,11684" o:gfxdata="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">
+              <v:group w14:anchorId="2491AFC6" id="Canvas 5" o:spid="_x0000_s1026" editas="canvas" style="width:210.35pt;height:92.05pt;mso-position-horizontal-relative:char;mso-position-vertical-relative:line" coordsize="26714,11684" o:gfxdata="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">
                 <v:shapetype id="_x0000_t75" coordsize="21600,21600" o:spt="75" o:preferrelative="t" path="m@4@5l@4@11@9@11@9@5xe" filled="f" stroked="f">
                   <v:stroke joinstyle="miter"/>
                   <v:formulas>
@@ -18362,7 +18718,6 @@
   <w:style w:type="character" w:default="1" w:styleId="DefaultParagraphFont">
     <w:name w:val="Default Paragraph Font"/>
     <w:uiPriority w:val="1"/>
-    <w:semiHidden/>
     <w:unhideWhenUsed/>
   </w:style>
   <w:style w:type="table" w:default="1" w:styleId="TableNormal">
@@ -19715,7 +20070,7 @@
 </file>
 
 <file path=customXml/itemProps1.xml><?xml version="1.0" encoding="utf-8"?>
-<ds:datastoreItem xmlns:ds="http://schemas.openxmlformats.org/officeDocument/2006/customXml" ds:itemID="{ACF77A73-367C-48EA-9C53-85B4B7E036C8}">
+<ds:datastoreItem xmlns:ds="http://schemas.openxmlformats.org/officeDocument/2006/customXml" ds:itemID="{0771D251-9921-4E24-A776-ECAE530E33A3}">
   <ds:schemaRefs>
     <ds:schemaRef ds:uri="http://schemas.openxmlformats.org/officeDocument/2006/bibliography"/>
   </ds:schemaRefs>

</xml_diff>

<commit_message>
Added changes in section 8 and 9
	Filled answer in document in section 9.1
	Updated database design in section 8.3
</commit_message>
<xml_diff>
--- a/docs/QuanTriDuAn20191.docx
+++ b/docs/QuanTriDuAn20191.docx
@@ -7034,12 +7034,7 @@
         <w:t xml:space="preserve"> </w:t>
       </w:r>
       <w:r>
-        <w:t>(</w:t>
-      </w:r>
-      <w:bookmarkStart w:id="14" w:name="_GoBack"/>
-      <w:bookmarkEnd w:id="14"/>
-      <w:r>
-        <w:t xml:space="preserve">9h-10h30) </w:t>
+        <w:t xml:space="preserve">(9h-10h30) </w:t>
       </w:r>
       <w:proofErr w:type="spellStart"/>
       <w:r>
@@ -7526,7 +7521,7 @@
       <w:pPr>
         <w:pStyle w:val="Heading2"/>
       </w:pPr>
-      <w:bookmarkStart w:id="15" w:name="_Toc25660392"/>
+      <w:bookmarkStart w:id="14" w:name="_Toc25660392"/>
       <w:proofErr w:type="spellStart"/>
       <w:r>
         <w:t>Ước</w:t>
@@ -7555,7 +7550,7 @@
       <w:r>
         <w:t>năng</w:t>
       </w:r>
-      <w:bookmarkEnd w:id="15"/>
+      <w:bookmarkEnd w:id="14"/>
       <w:proofErr w:type="spellEnd"/>
     </w:p>
     <w:p>
@@ -7566,7 +7561,7 @@
           <w:numId w:val="40"/>
         </w:numPr>
       </w:pPr>
-      <w:bookmarkStart w:id="16" w:name="_Toc25660393"/>
+      <w:bookmarkStart w:id="15" w:name="_Toc25660393"/>
       <w:proofErr w:type="spellStart"/>
       <w:r>
         <w:t>Đăng</w:t>
@@ -7849,7 +7844,7 @@
       </w:r>
       <w:proofErr w:type="spellEnd"/>
     </w:p>
-    <w:bookmarkEnd w:id="16"/>
+    <w:bookmarkEnd w:id="15"/>
     <w:p>
       <w:pPr>
         <w:pStyle w:val="Heading2"/>
@@ -7953,7 +7948,7 @@
           <w:numId w:val="40"/>
         </w:numPr>
       </w:pPr>
-      <w:bookmarkStart w:id="17" w:name="_Toc25660394"/>
+      <w:bookmarkStart w:id="16" w:name="_Toc25660394"/>
       <w:proofErr w:type="spellStart"/>
       <w:r>
         <w:t>Thêm</w:t>
@@ -8425,7 +8420,7 @@
       <w:r>
         <w:t>gian</w:t>
       </w:r>
-      <w:bookmarkEnd w:id="17"/>
+      <w:bookmarkEnd w:id="16"/>
       <w:proofErr w:type="spellEnd"/>
     </w:p>
     <w:p>
@@ -8474,7 +8469,7 @@
       <w:pPr>
         <w:pStyle w:val="Heading2"/>
       </w:pPr>
-      <w:bookmarkStart w:id="18" w:name="_Toc25660395"/>
+      <w:bookmarkStart w:id="17" w:name="_Toc25660395"/>
       <w:proofErr w:type="spellStart"/>
       <w:r>
         <w:t>Ước</w:t>
@@ -8503,7 +8498,7 @@
       <w:r>
         <w:t>ro</w:t>
       </w:r>
-      <w:bookmarkEnd w:id="18"/>
+      <w:bookmarkEnd w:id="17"/>
       <w:proofErr w:type="spellEnd"/>
     </w:p>
     <w:p>
@@ -8704,7 +8699,7 @@
       <w:pPr>
         <w:pStyle w:val="Heading1"/>
       </w:pPr>
-      <w:bookmarkStart w:id="19" w:name="_Toc25660396"/>
+      <w:bookmarkStart w:id="18" w:name="_Toc25660396"/>
       <w:proofErr w:type="spellStart"/>
       <w:r>
         <w:t>Ước</w:t>
@@ -8733,7 +8728,7 @@
       <w:r>
         <w:t>thành</w:t>
       </w:r>
-      <w:bookmarkEnd w:id="19"/>
+      <w:bookmarkEnd w:id="18"/>
       <w:proofErr w:type="spellEnd"/>
     </w:p>
     <w:p>
@@ -8742,7 +8737,7 @@
           <w:iCs/>
         </w:rPr>
       </w:pPr>
-      <w:bookmarkStart w:id="20" w:name="_Toc25660397"/>
+      <w:bookmarkStart w:id="19" w:name="_Toc25660397"/>
       <w:r>
         <w:rPr>
           <w:iCs/>
@@ -8778,7 +8773,6 @@
         <w:t xml:space="preserve"> </w:t>
       </w:r>
       <w:proofErr w:type="spellStart"/>
-      <w:proofErr w:type="gramStart"/>
       <w:r>
         <w:rPr>
           <w:iCs/>
@@ -8790,14 +8784,13 @@
         <w:rPr>
           <w:iCs/>
         </w:rPr>
-        <w:t xml:space="preserve">  +</w:t>
-      </w:r>
-      <w:proofErr w:type="gramEnd"/>
-      <w:r>
-        <w:rPr>
-          <w:iCs/>
-        </w:rPr>
-        <w:t xml:space="preserve">  Chi </w:t>
+        <w:t xml:space="preserve"> + </w:t>
+      </w:r>
+      <w:r>
+        <w:rPr>
+          <w:iCs/>
+        </w:rPr>
+        <w:t xml:space="preserve">Chi </w:t>
       </w:r>
       <w:proofErr w:type="spellStart"/>
       <w:r>
@@ -9097,7 +9090,7 @@
       <w:r>
         <w:t>lượng</w:t>
       </w:r>
-      <w:bookmarkEnd w:id="20"/>
+      <w:bookmarkEnd w:id="19"/>
       <w:proofErr w:type="spellEnd"/>
     </w:p>
     <w:p>
@@ -9739,7 +9732,7 @@
       <w:pPr>
         <w:pStyle w:val="Heading1"/>
       </w:pPr>
-      <w:bookmarkStart w:id="21" w:name="_Toc25660398"/>
+      <w:bookmarkStart w:id="20" w:name="_Toc25660398"/>
       <w:proofErr w:type="spellStart"/>
       <w:r>
         <w:t>Phân</w:t>
@@ -9768,7 +9761,7 @@
       <w:r>
         <w:t>kế</w:t>
       </w:r>
-      <w:bookmarkEnd w:id="21"/>
+      <w:bookmarkEnd w:id="20"/>
       <w:proofErr w:type="spellEnd"/>
       <w:r>
         <w:t xml:space="preserve"> </w:t>
@@ -9781,7 +9774,7 @@
           <w:lang w:eastAsia="en-US" w:bidi="ar-SA"/>
         </w:rPr>
       </w:pPr>
-      <w:bookmarkStart w:id="22" w:name="_Toc25660399"/>
+      <w:bookmarkStart w:id="21" w:name="_Toc25660399"/>
       <w:proofErr w:type="spellStart"/>
       <w:r>
         <w:rPr>
@@ -9887,7 +9880,7 @@
         </w:rPr>
         <w:t>mềm</w:t>
       </w:r>
-      <w:bookmarkEnd w:id="22"/>
+      <w:bookmarkEnd w:id="21"/>
       <w:proofErr w:type="spellEnd"/>
     </w:p>
     <w:p>
@@ -10039,19 +10032,25 @@
         <w:rPr>
           <w:lang w:eastAsia="en-US" w:bidi="ar-SA"/>
         </w:rPr>
-        <w:t xml:space="preserve"> Laravel </w:t>
+        <w:t xml:space="preserve"> </w:t>
       </w:r>
       <w:r>
         <w:rPr>
           <w:lang w:eastAsia="en-US" w:bidi="ar-SA"/>
         </w:rPr>
-        <w:t xml:space="preserve">framework </w:t>
-      </w:r>
-      <w:proofErr w:type="spellStart"/>
+        <w:t xml:space="preserve">PHP </w:t>
+      </w:r>
       <w:r>
         <w:rPr>
           <w:lang w:eastAsia="en-US" w:bidi="ar-SA"/>
         </w:rPr>
+        <w:t xml:space="preserve">Laravel framework </w:t>
+      </w:r>
+      <w:proofErr w:type="spellStart"/>
+      <w:r>
+        <w:rPr>
+          <w:lang w:eastAsia="en-US" w:bidi="ar-SA"/>
+        </w:rPr>
         <w:t>để</w:t>
       </w:r>
       <w:proofErr w:type="spellEnd"/>
@@ -10178,22 +10177,31 @@
           <w:lang w:eastAsia="en-US" w:bidi="ar-SA"/>
         </w:rPr>
         <w:t>.</w:t>
+      </w:r>
+      <w:r>
+        <w:rPr>
+          <w:lang w:eastAsia="en-US" w:bidi="ar-SA"/>
+        </w:rPr>
+        <w:t xml:space="preserve"> </w:t>
       </w:r>
     </w:p>
     <w:p>
       <w:pPr>
-        <w:pStyle w:val="Heading2"/>
+        <w:pStyle w:val="ListParagraph"/>
+        <w:numPr>
+          <w:ilvl w:val="0"/>
+          <w:numId w:val="40"/>
+        </w:numPr>
         <w:rPr>
           <w:lang w:eastAsia="en-US" w:bidi="ar-SA"/>
         </w:rPr>
       </w:pPr>
-      <w:bookmarkStart w:id="23" w:name="_Toc25660400"/>
       <w:proofErr w:type="spellStart"/>
       <w:r>
         <w:rPr>
           <w:lang w:eastAsia="en-US" w:bidi="ar-SA"/>
         </w:rPr>
-        <w:t>Giao</w:t>
+        <w:t>Sử</w:t>
       </w:r>
       <w:proofErr w:type="spellEnd"/>
       <w:r>
@@ -10207,24 +10215,465 @@
         <w:rPr>
           <w:lang w:eastAsia="en-US" w:bidi="ar-SA"/>
         </w:rPr>
-        <w:t>diện</w:t>
-      </w:r>
-      <w:bookmarkEnd w:id="23"/>
-      <w:proofErr w:type="spellEnd"/>
+        <w:t>dụng</w:t>
+      </w:r>
+      <w:proofErr w:type="spellEnd"/>
+      <w:r>
+        <w:rPr>
+          <w:lang w:eastAsia="en-US" w:bidi="ar-SA"/>
+        </w:rPr>
+        <w:t xml:space="preserve"> </w:t>
+      </w:r>
+      <w:proofErr w:type="spellStart"/>
+      <w:r>
+        <w:rPr>
+          <w:lang w:eastAsia="en-US" w:bidi="ar-SA"/>
+        </w:rPr>
+        <w:t>Mysql</w:t>
+      </w:r>
+      <w:proofErr w:type="spellEnd"/>
+      <w:r>
+        <w:rPr>
+          <w:lang w:eastAsia="en-US" w:bidi="ar-SA"/>
+        </w:rPr>
+        <w:t xml:space="preserve"> </w:t>
+      </w:r>
+      <w:proofErr w:type="spellStart"/>
+      <w:r>
+        <w:rPr>
+          <w:lang w:eastAsia="en-US" w:bidi="ar-SA"/>
+        </w:rPr>
+        <w:t>làm</w:t>
+      </w:r>
+      <w:proofErr w:type="spellEnd"/>
+      <w:r>
+        <w:rPr>
+          <w:lang w:eastAsia="en-US" w:bidi="ar-SA"/>
+        </w:rPr>
+        <w:t xml:space="preserve"> </w:t>
+      </w:r>
+      <w:proofErr w:type="spellStart"/>
+      <w:r>
+        <w:rPr>
+          <w:lang w:eastAsia="en-US" w:bidi="ar-SA"/>
+        </w:rPr>
+        <w:t>bộ</w:t>
+      </w:r>
+      <w:proofErr w:type="spellEnd"/>
+      <w:r>
+        <w:rPr>
+          <w:lang w:eastAsia="en-US" w:bidi="ar-SA"/>
+        </w:rPr>
+        <w:t xml:space="preserve"> </w:t>
+      </w:r>
+      <w:proofErr w:type="spellStart"/>
+      <w:r>
+        <w:rPr>
+          <w:lang w:eastAsia="en-US" w:bidi="ar-SA"/>
+        </w:rPr>
+        <w:t>quản</w:t>
+      </w:r>
+      <w:proofErr w:type="spellEnd"/>
+      <w:r>
+        <w:rPr>
+          <w:lang w:eastAsia="en-US" w:bidi="ar-SA"/>
+        </w:rPr>
+        <w:t xml:space="preserve"> </w:t>
+      </w:r>
+      <w:proofErr w:type="spellStart"/>
+      <w:r>
+        <w:rPr>
+          <w:lang w:eastAsia="en-US" w:bidi="ar-SA"/>
+        </w:rPr>
+        <w:t>lý</w:t>
+      </w:r>
+      <w:proofErr w:type="spellEnd"/>
+      <w:r>
+        <w:rPr>
+          <w:lang w:eastAsia="en-US" w:bidi="ar-SA"/>
+        </w:rPr>
+        <w:t xml:space="preserve"> </w:t>
+      </w:r>
+      <w:proofErr w:type="spellStart"/>
+      <w:r>
+        <w:rPr>
+          <w:lang w:eastAsia="en-US" w:bidi="ar-SA"/>
+        </w:rPr>
+        <w:t>cơ</w:t>
+      </w:r>
+      <w:proofErr w:type="spellEnd"/>
+      <w:r>
+        <w:rPr>
+          <w:lang w:eastAsia="en-US" w:bidi="ar-SA"/>
+        </w:rPr>
+        <w:t xml:space="preserve"> </w:t>
+      </w:r>
+      <w:proofErr w:type="spellStart"/>
+      <w:r>
+        <w:rPr>
+          <w:lang w:eastAsia="en-US" w:bidi="ar-SA"/>
+        </w:rPr>
+        <w:t>sở</w:t>
+      </w:r>
+      <w:proofErr w:type="spellEnd"/>
+      <w:r>
+        <w:rPr>
+          <w:lang w:eastAsia="en-US" w:bidi="ar-SA"/>
+        </w:rPr>
+        <w:t xml:space="preserve"> </w:t>
+      </w:r>
+      <w:proofErr w:type="spellStart"/>
+      <w:r>
+        <w:rPr>
+          <w:lang w:eastAsia="en-US" w:bidi="ar-SA"/>
+        </w:rPr>
+        <w:t>dữ</w:t>
+      </w:r>
+      <w:proofErr w:type="spellEnd"/>
+      <w:r>
+        <w:rPr>
+          <w:lang w:eastAsia="en-US" w:bidi="ar-SA"/>
+        </w:rPr>
+        <w:t xml:space="preserve"> </w:t>
+      </w:r>
+      <w:proofErr w:type="spellStart"/>
+      <w:r>
+        <w:rPr>
+          <w:lang w:eastAsia="en-US" w:bidi="ar-SA"/>
+        </w:rPr>
+        <w:t>liệu</w:t>
+      </w:r>
+      <w:proofErr w:type="spellEnd"/>
+      <w:r>
+        <w:rPr>
+          <w:lang w:eastAsia="en-US" w:bidi="ar-SA"/>
+        </w:rPr>
+        <w:t xml:space="preserve"> </w:t>
+      </w:r>
+      <w:proofErr w:type="spellStart"/>
+      <w:r>
+        <w:rPr>
+          <w:lang w:eastAsia="en-US" w:bidi="ar-SA"/>
+        </w:rPr>
+        <w:t>chính</w:t>
+      </w:r>
+      <w:proofErr w:type="spellEnd"/>
+      <w:r>
+        <w:rPr>
+          <w:lang w:eastAsia="en-US" w:bidi="ar-SA"/>
+        </w:rPr>
+        <w:t>.</w:t>
+      </w:r>
     </w:p>
     <w:p>
       <w:pPr>
+        <w:pStyle w:val="ListParagraph"/>
+        <w:numPr>
+          <w:ilvl w:val="0"/>
+          <w:numId w:val="40"/>
+        </w:numPr>
+        <w:rPr>
+          <w:lang w:eastAsia="en-US" w:bidi="ar-SA"/>
+        </w:rPr>
+      </w:pPr>
+      <w:proofErr w:type="spellStart"/>
+      <w:r>
+        <w:rPr>
+          <w:lang w:eastAsia="en-US" w:bidi="ar-SA"/>
+        </w:rPr>
+        <w:t>Toàn</w:t>
+      </w:r>
+      <w:proofErr w:type="spellEnd"/>
+      <w:r>
+        <w:rPr>
+          <w:lang w:eastAsia="en-US" w:bidi="ar-SA"/>
+        </w:rPr>
+        <w:t xml:space="preserve"> </w:t>
+      </w:r>
+      <w:proofErr w:type="spellStart"/>
+      <w:r>
+        <w:rPr>
+          <w:lang w:eastAsia="en-US" w:bidi="ar-SA"/>
+        </w:rPr>
+        <w:t>bộ</w:t>
+      </w:r>
+      <w:proofErr w:type="spellEnd"/>
+      <w:r>
+        <w:rPr>
+          <w:lang w:eastAsia="en-US" w:bidi="ar-SA"/>
+        </w:rPr>
+        <w:t xml:space="preserve"> </w:t>
+      </w:r>
+      <w:proofErr w:type="spellStart"/>
+      <w:r>
+        <w:rPr>
+          <w:lang w:eastAsia="en-US" w:bidi="ar-SA"/>
+        </w:rPr>
+        <w:t>hệ</w:t>
+      </w:r>
+      <w:proofErr w:type="spellEnd"/>
+      <w:r>
+        <w:rPr>
+          <w:lang w:eastAsia="en-US" w:bidi="ar-SA"/>
+        </w:rPr>
+        <w:t xml:space="preserve"> </w:t>
+      </w:r>
+      <w:proofErr w:type="spellStart"/>
+      <w:r>
+        <w:rPr>
+          <w:lang w:eastAsia="en-US" w:bidi="ar-SA"/>
+        </w:rPr>
+        <w:t>thống</w:t>
+      </w:r>
+      <w:proofErr w:type="spellEnd"/>
+      <w:r>
+        <w:rPr>
+          <w:lang w:eastAsia="en-US" w:bidi="ar-SA"/>
+        </w:rPr>
+        <w:t xml:space="preserve"> </w:t>
+      </w:r>
+      <w:proofErr w:type="spellStart"/>
+      <w:r>
+        <w:rPr>
+          <w:lang w:eastAsia="en-US" w:bidi="ar-SA"/>
+        </w:rPr>
+        <w:t>chạy</w:t>
+      </w:r>
+      <w:proofErr w:type="spellEnd"/>
+      <w:r>
+        <w:rPr>
+          <w:lang w:eastAsia="en-US" w:bidi="ar-SA"/>
+        </w:rPr>
+        <w:t xml:space="preserve"> website </w:t>
+      </w:r>
+      <w:proofErr w:type="spellStart"/>
+      <w:r>
+        <w:rPr>
+          <w:lang w:eastAsia="en-US" w:bidi="ar-SA"/>
+        </w:rPr>
+        <w:t>sẽ</w:t>
+      </w:r>
+      <w:proofErr w:type="spellEnd"/>
+      <w:r>
+        <w:rPr>
+          <w:lang w:eastAsia="en-US" w:bidi="ar-SA"/>
+        </w:rPr>
+        <w:t xml:space="preserve"> </w:t>
+      </w:r>
+      <w:proofErr w:type="spellStart"/>
+      <w:r>
+        <w:rPr>
+          <w:lang w:eastAsia="en-US" w:bidi="ar-SA"/>
+        </w:rPr>
+        <w:t>nằm</w:t>
+      </w:r>
+      <w:proofErr w:type="spellEnd"/>
+      <w:r>
+        <w:rPr>
+          <w:lang w:eastAsia="en-US" w:bidi="ar-SA"/>
+        </w:rPr>
+        <w:t xml:space="preserve"> </w:t>
+      </w:r>
+      <w:proofErr w:type="spellStart"/>
+      <w:r>
+        <w:rPr>
+          <w:lang w:eastAsia="en-US" w:bidi="ar-SA"/>
+        </w:rPr>
+        <w:t>trên</w:t>
+      </w:r>
+      <w:proofErr w:type="spellEnd"/>
+      <w:r>
+        <w:rPr>
+          <w:lang w:eastAsia="en-US" w:bidi="ar-SA"/>
+        </w:rPr>
+        <w:t xml:space="preserve"> </w:t>
+      </w:r>
+      <w:proofErr w:type="spellStart"/>
+      <w:r>
+        <w:rPr>
+          <w:lang w:eastAsia="en-US" w:bidi="ar-SA"/>
+        </w:rPr>
+        <w:t>một</w:t>
+      </w:r>
+      <w:proofErr w:type="spellEnd"/>
+      <w:r>
+        <w:rPr>
+          <w:lang w:eastAsia="en-US" w:bidi="ar-SA"/>
+        </w:rPr>
+        <w:t xml:space="preserve"> </w:t>
+      </w:r>
+      <w:proofErr w:type="spellStart"/>
+      <w:r>
+        <w:rPr>
+          <w:lang w:eastAsia="en-US" w:bidi="ar-SA"/>
+        </w:rPr>
+        <w:t>máy</w:t>
+      </w:r>
+      <w:proofErr w:type="spellEnd"/>
+      <w:r>
+        <w:rPr>
+          <w:lang w:eastAsia="en-US" w:bidi="ar-SA"/>
+        </w:rPr>
+        <w:t xml:space="preserve"> </w:t>
+      </w:r>
+      <w:proofErr w:type="spellStart"/>
+      <w:r>
+        <w:rPr>
+          <w:lang w:eastAsia="en-US" w:bidi="ar-SA"/>
+        </w:rPr>
+        <w:t>chủ</w:t>
+      </w:r>
+      <w:proofErr w:type="spellEnd"/>
+      <w:r>
+        <w:rPr>
+          <w:lang w:eastAsia="en-US" w:bidi="ar-SA"/>
+        </w:rPr>
+        <w:t xml:space="preserve"> </w:t>
+      </w:r>
+      <w:proofErr w:type="spellStart"/>
+      <w:r>
+        <w:rPr>
+          <w:lang w:eastAsia="en-US" w:bidi="ar-SA"/>
+        </w:rPr>
+        <w:t>tách</w:t>
+      </w:r>
+      <w:proofErr w:type="spellEnd"/>
+      <w:r>
+        <w:rPr>
+          <w:lang w:eastAsia="en-US" w:bidi="ar-SA"/>
+        </w:rPr>
+        <w:t xml:space="preserve"> </w:t>
+      </w:r>
+      <w:proofErr w:type="spellStart"/>
+      <w:r>
+        <w:rPr>
+          <w:lang w:eastAsia="en-US" w:bidi="ar-SA"/>
+        </w:rPr>
+        <w:t>biệt</w:t>
+      </w:r>
+      <w:proofErr w:type="spellEnd"/>
+      <w:r>
+        <w:rPr>
+          <w:lang w:eastAsia="en-US" w:bidi="ar-SA"/>
+        </w:rPr>
+        <w:t xml:space="preserve"> </w:t>
+      </w:r>
+      <w:proofErr w:type="spellStart"/>
+      <w:r>
+        <w:rPr>
+          <w:lang w:eastAsia="en-US" w:bidi="ar-SA"/>
+        </w:rPr>
+        <w:t>với</w:t>
+      </w:r>
+      <w:proofErr w:type="spellEnd"/>
+      <w:r>
+        <w:rPr>
+          <w:lang w:eastAsia="en-US" w:bidi="ar-SA"/>
+        </w:rPr>
+        <w:t xml:space="preserve"> </w:t>
+      </w:r>
+      <w:proofErr w:type="spellStart"/>
+      <w:r>
+        <w:rPr>
+          <w:lang w:eastAsia="en-US" w:bidi="ar-SA"/>
+        </w:rPr>
+        <w:t>cơ</w:t>
+      </w:r>
+      <w:proofErr w:type="spellEnd"/>
+      <w:r>
+        <w:rPr>
+          <w:lang w:eastAsia="en-US" w:bidi="ar-SA"/>
+        </w:rPr>
+        <w:t xml:space="preserve"> </w:t>
+      </w:r>
+      <w:proofErr w:type="spellStart"/>
+      <w:r>
+        <w:rPr>
+          <w:lang w:eastAsia="en-US" w:bidi="ar-SA"/>
+        </w:rPr>
+        <w:t>sở</w:t>
+      </w:r>
+      <w:proofErr w:type="spellEnd"/>
+      <w:r>
+        <w:rPr>
+          <w:lang w:eastAsia="en-US" w:bidi="ar-SA"/>
+        </w:rPr>
+        <w:t xml:space="preserve"> </w:t>
+      </w:r>
+      <w:proofErr w:type="spellStart"/>
+      <w:r>
+        <w:rPr>
+          <w:lang w:eastAsia="en-US" w:bidi="ar-SA"/>
+        </w:rPr>
+        <w:t>dữ</w:t>
+      </w:r>
+      <w:proofErr w:type="spellEnd"/>
+      <w:r>
+        <w:rPr>
+          <w:lang w:eastAsia="en-US" w:bidi="ar-SA"/>
+        </w:rPr>
+        <w:t xml:space="preserve"> </w:t>
+      </w:r>
+      <w:proofErr w:type="spellStart"/>
+      <w:r>
+        <w:rPr>
+          <w:lang w:eastAsia="en-US" w:bidi="ar-SA"/>
+        </w:rPr>
+        <w:t>liệu</w:t>
+      </w:r>
+      <w:proofErr w:type="spellEnd"/>
+      <w:r>
+        <w:rPr>
+          <w:lang w:eastAsia="en-US" w:bidi="ar-SA"/>
+        </w:rPr>
+        <w:t>.</w:t>
+      </w:r>
+    </w:p>
+    <w:p>
+      <w:pPr>
         <w:pStyle w:val="Heading2"/>
         <w:rPr>
           <w:lang w:eastAsia="en-US" w:bidi="ar-SA"/>
         </w:rPr>
       </w:pPr>
-      <w:bookmarkStart w:id="24" w:name="_Toc25660401"/>
+      <w:bookmarkStart w:id="22" w:name="_Toc25660400"/>
       <w:proofErr w:type="spellStart"/>
       <w:r>
         <w:rPr>
           <w:lang w:eastAsia="en-US" w:bidi="ar-SA"/>
         </w:rPr>
+        <w:t>Giao</w:t>
+      </w:r>
+      <w:proofErr w:type="spellEnd"/>
+      <w:r>
+        <w:rPr>
+          <w:lang w:eastAsia="en-US" w:bidi="ar-SA"/>
+        </w:rPr>
+        <w:t xml:space="preserve"> </w:t>
+      </w:r>
+      <w:proofErr w:type="spellStart"/>
+      <w:r>
+        <w:rPr>
+          <w:lang w:eastAsia="en-US" w:bidi="ar-SA"/>
+        </w:rPr>
+        <w:t>diện</w:t>
+      </w:r>
+      <w:bookmarkEnd w:id="22"/>
+      <w:proofErr w:type="spellEnd"/>
+    </w:p>
+    <w:p>
+      <w:pPr>
+        <w:pStyle w:val="Heading2"/>
+        <w:rPr>
+          <w:lang w:eastAsia="en-US" w:bidi="ar-SA"/>
+        </w:rPr>
+      </w:pPr>
+      <w:bookmarkStart w:id="23" w:name="_Toc25660401"/>
+      <w:proofErr w:type="spellStart"/>
+      <w:r>
+        <w:rPr>
+          <w:lang w:eastAsia="en-US" w:bidi="ar-SA"/>
+        </w:rPr>
         <w:t>Cơ</w:t>
       </w:r>
       <w:proofErr w:type="spellEnd"/>
@@ -10269,7 +10718,7 @@
         </w:rPr>
         <w:t>liệu</w:t>
       </w:r>
-      <w:bookmarkEnd w:id="24"/>
+      <w:bookmarkEnd w:id="23"/>
       <w:proofErr w:type="spellEnd"/>
     </w:p>
     <w:p>
@@ -10339,7 +10788,7 @@
           <w:lang w:eastAsia="en-US" w:bidi="ar-SA"/>
         </w:rPr>
       </w:pPr>
-      <w:bookmarkStart w:id="25" w:name="_Toc25660402"/>
+      <w:bookmarkStart w:id="24" w:name="_Toc25660402"/>
       <w:proofErr w:type="spellStart"/>
       <w:r>
         <w:rPr>
@@ -10347,14 +10796,14 @@
         </w:rPr>
         <w:t>Mạng</w:t>
       </w:r>
-      <w:bookmarkEnd w:id="25"/>
+      <w:bookmarkEnd w:id="24"/>
       <w:proofErr w:type="spellEnd"/>
     </w:p>
     <w:p>
       <w:pPr>
         <w:pStyle w:val="Heading1"/>
       </w:pPr>
-      <w:bookmarkStart w:id="26" w:name="_Toc25660403"/>
+      <w:bookmarkStart w:id="25" w:name="_Toc25660403"/>
       <w:proofErr w:type="spellStart"/>
       <w:r>
         <w:t>Giám</w:t>
@@ -10383,14 +10832,14 @@
       <w:r>
         <w:t>án</w:t>
       </w:r>
-      <w:bookmarkEnd w:id="26"/>
+      <w:bookmarkEnd w:id="25"/>
       <w:proofErr w:type="spellEnd"/>
     </w:p>
     <w:p>
       <w:pPr>
         <w:pStyle w:val="Heading2"/>
       </w:pPr>
-      <w:bookmarkStart w:id="27" w:name="_Toc25660404"/>
+      <w:bookmarkStart w:id="26" w:name="_Toc25660404"/>
       <w:proofErr w:type="spellStart"/>
       <w:r>
         <w:t>Trả</w:t>
@@ -10419,7 +10868,7 @@
       <w:r>
         <w:t>hỏi</w:t>
       </w:r>
-      <w:bookmarkEnd w:id="27"/>
+      <w:bookmarkEnd w:id="26"/>
       <w:proofErr w:type="spellEnd"/>
     </w:p>
     <w:p>
@@ -10618,23 +11067,150 @@
       </w:pPr>
       <w:proofErr w:type="spellStart"/>
       <w:r>
-        <w:t>Nhóm</w:t>
-      </w:r>
-      <w:proofErr w:type="spellEnd"/>
-      <w:r>
-        <w:t xml:space="preserve"> </w:t>
-      </w:r>
-      <w:proofErr w:type="spellStart"/>
-      <w:r>
-        <w:t>quản</w:t>
-      </w:r>
-      <w:proofErr w:type="spellEnd"/>
-      <w:r>
-        <w:t xml:space="preserve"> </w:t>
-      </w:r>
-      <w:proofErr w:type="spellStart"/>
-      <w:r>
-        <w:t>lý</w:t>
+        <w:lastRenderedPageBreak/>
+        <w:t>T</w:t>
+      </w:r>
+      <w:r>
+        <w:t>rả</w:t>
+      </w:r>
+      <w:proofErr w:type="spellEnd"/>
+      <w:r>
+        <w:t xml:space="preserve"> </w:t>
+      </w:r>
+      <w:proofErr w:type="spellStart"/>
+      <w:r>
+        <w:t>lời</w:t>
+      </w:r>
+      <w:proofErr w:type="spellEnd"/>
+      <w:r>
+        <w:t>:</w:t>
+      </w:r>
+      <w:r>
+        <w:t xml:space="preserve"> </w:t>
+      </w:r>
+      <w:proofErr w:type="spellStart"/>
+      <w:r>
+        <w:t>Về</w:t>
+      </w:r>
+      <w:proofErr w:type="spellEnd"/>
+      <w:r>
+        <w:t xml:space="preserve"> </w:t>
+      </w:r>
+      <w:proofErr w:type="spellStart"/>
+      <w:r>
+        <w:t>vấn</w:t>
+      </w:r>
+      <w:proofErr w:type="spellEnd"/>
+      <w:r>
+        <w:t xml:space="preserve"> </w:t>
+      </w:r>
+      <w:proofErr w:type="spellStart"/>
+      <w:r>
+        <w:t>đề</w:t>
+      </w:r>
+      <w:proofErr w:type="spellEnd"/>
+      <w:r>
+        <w:t xml:space="preserve"> </w:t>
+      </w:r>
+      <w:proofErr w:type="spellStart"/>
+      <w:r>
+        <w:t>trao</w:t>
+      </w:r>
+      <w:proofErr w:type="spellEnd"/>
+      <w:r>
+        <w:t xml:space="preserve"> </w:t>
+      </w:r>
+      <w:proofErr w:type="spellStart"/>
+      <w:r>
+        <w:t>đổi</w:t>
+      </w:r>
+      <w:proofErr w:type="spellEnd"/>
+      <w:r>
+        <w:t xml:space="preserve">, </w:t>
+      </w:r>
+      <w:proofErr w:type="spellStart"/>
+      <w:r>
+        <w:t>chúng</w:t>
+      </w:r>
+      <w:proofErr w:type="spellEnd"/>
+      <w:r>
+        <w:t xml:space="preserve"> </w:t>
+      </w:r>
+      <w:proofErr w:type="spellStart"/>
+      <w:r>
+        <w:t>tôi</w:t>
+      </w:r>
+      <w:proofErr w:type="spellEnd"/>
+      <w:r>
+        <w:t xml:space="preserve"> </w:t>
+      </w:r>
+      <w:proofErr w:type="spellStart"/>
+      <w:r>
+        <w:t>cho</w:t>
+      </w:r>
+      <w:proofErr w:type="spellEnd"/>
+      <w:r>
+        <w:t xml:space="preserve"> </w:t>
+      </w:r>
+      <w:proofErr w:type="spellStart"/>
+      <w:r>
+        <w:t>rằng</w:t>
+      </w:r>
+      <w:proofErr w:type="spellEnd"/>
+      <w:r>
+        <w:t xml:space="preserve">, </w:t>
+      </w:r>
+      <w:proofErr w:type="spellStart"/>
+      <w:r>
+        <w:t>một</w:t>
+      </w:r>
+      <w:proofErr w:type="spellEnd"/>
+      <w:r>
+        <w:t xml:space="preserve"> </w:t>
+      </w:r>
+      <w:proofErr w:type="spellStart"/>
+      <w:r>
+        <w:t>cuộc</w:t>
+      </w:r>
+      <w:proofErr w:type="spellEnd"/>
+      <w:r>
+        <w:t xml:space="preserve"> </w:t>
+      </w:r>
+      <w:proofErr w:type="spellStart"/>
+      <w:r>
+        <w:t>họp</w:t>
+      </w:r>
+      <w:proofErr w:type="spellEnd"/>
+      <w:r>
+        <w:t xml:space="preserve"> </w:t>
+      </w:r>
+      <w:proofErr w:type="spellStart"/>
+      <w:r>
+        <w:t>định</w:t>
+      </w:r>
+      <w:proofErr w:type="spellEnd"/>
+      <w:r>
+        <w:t xml:space="preserve"> </w:t>
+      </w:r>
+      <w:proofErr w:type="spellStart"/>
+      <w:r>
+        <w:t>kỳ</w:t>
+      </w:r>
+      <w:proofErr w:type="spellEnd"/>
+      <w:r>
+        <w:t xml:space="preserve"> </w:t>
+      </w:r>
+      <w:proofErr w:type="spellStart"/>
+      <w:r>
+        <w:t>hàng</w:t>
+      </w:r>
+      <w:proofErr w:type="spellEnd"/>
+      <w:r>
+        <w:t xml:space="preserve"> </w:t>
+      </w:r>
+      <w:proofErr w:type="spellStart"/>
+      <w:r>
+        <w:t>tuần</w:t>
       </w:r>
       <w:proofErr w:type="spellEnd"/>
       <w:r>
@@ -10650,38 +11226,621 @@
       </w:r>
       <w:proofErr w:type="spellStart"/>
       <w:r>
-        <w:t>trả</w:t>
-      </w:r>
-      <w:proofErr w:type="spellEnd"/>
-      <w:r>
-        <w:t xml:space="preserve"> </w:t>
-      </w:r>
-      <w:proofErr w:type="spellStart"/>
-      <w:r>
-        <w:t>lời</w:t>
-      </w:r>
-      <w:proofErr w:type="spellEnd"/>
-      <w:r>
-        <w:t xml:space="preserve"> </w:t>
-      </w:r>
-      <w:proofErr w:type="spellStart"/>
-      <w:r>
-        <w:t>thế</w:t>
-      </w:r>
-      <w:proofErr w:type="spellEnd"/>
-      <w:r>
-        <w:t xml:space="preserve"> </w:t>
-      </w:r>
-      <w:proofErr w:type="spellStart"/>
-      <w:r>
-        <w:t>nào</w:t>
-      </w:r>
-      <w:proofErr w:type="spellEnd"/>
-      <w:r>
-        <w:t>:</w:t>
-      </w:r>
-      <w:r>
-        <w:tab/>
+        <w:t>hiệu</w:t>
+      </w:r>
+      <w:proofErr w:type="spellEnd"/>
+      <w:r>
+        <w:t xml:space="preserve"> </w:t>
+      </w:r>
+      <w:proofErr w:type="spellStart"/>
+      <w:r>
+        <w:t>quả</w:t>
+      </w:r>
+      <w:proofErr w:type="spellEnd"/>
+      <w:r>
+        <w:t xml:space="preserve"> </w:t>
+      </w:r>
+      <w:proofErr w:type="spellStart"/>
+      <w:r>
+        <w:t>hơn</w:t>
+      </w:r>
+      <w:proofErr w:type="spellEnd"/>
+      <w:r>
+        <w:t xml:space="preserve">. </w:t>
+      </w:r>
+      <w:proofErr w:type="spellStart"/>
+      <w:r>
+        <w:t>Chúng</w:t>
+      </w:r>
+      <w:proofErr w:type="spellEnd"/>
+      <w:r>
+        <w:t xml:space="preserve"> </w:t>
+      </w:r>
+      <w:proofErr w:type="spellStart"/>
+      <w:r>
+        <w:t>tôi</w:t>
+      </w:r>
+      <w:proofErr w:type="spellEnd"/>
+      <w:r>
+        <w:t xml:space="preserve"> </w:t>
+      </w:r>
+      <w:proofErr w:type="spellStart"/>
+      <w:r>
+        <w:t>sẽ</w:t>
+      </w:r>
+      <w:proofErr w:type="spellEnd"/>
+      <w:r>
+        <w:t xml:space="preserve"> </w:t>
+      </w:r>
+      <w:proofErr w:type="spellStart"/>
+      <w:r>
+        <w:t>tổng</w:t>
+      </w:r>
+      <w:proofErr w:type="spellEnd"/>
+      <w:r>
+        <w:t xml:space="preserve"> </w:t>
+      </w:r>
+      <w:proofErr w:type="spellStart"/>
+      <w:r>
+        <w:t>h</w:t>
+      </w:r>
+      <w:bookmarkStart w:id="27" w:name="_GoBack"/>
+      <w:bookmarkEnd w:id="27"/>
+      <w:r>
+        <w:t>ợp</w:t>
+      </w:r>
+      <w:proofErr w:type="spellEnd"/>
+      <w:r>
+        <w:t xml:space="preserve"> </w:t>
+      </w:r>
+      <w:proofErr w:type="spellStart"/>
+      <w:r>
+        <w:t>toàn</w:t>
+      </w:r>
+      <w:proofErr w:type="spellEnd"/>
+      <w:r>
+        <w:t xml:space="preserve"> </w:t>
+      </w:r>
+      <w:proofErr w:type="spellStart"/>
+      <w:r>
+        <w:t>bộ</w:t>
+      </w:r>
+      <w:proofErr w:type="spellEnd"/>
+      <w:r>
+        <w:t xml:space="preserve"> </w:t>
+      </w:r>
+      <w:proofErr w:type="spellStart"/>
+      <w:r>
+        <w:t>các</w:t>
+      </w:r>
+      <w:proofErr w:type="spellEnd"/>
+      <w:r>
+        <w:t xml:space="preserve"> </w:t>
+      </w:r>
+      <w:proofErr w:type="spellStart"/>
+      <w:r>
+        <w:t>thông</w:t>
+      </w:r>
+      <w:proofErr w:type="spellEnd"/>
+      <w:r>
+        <w:t xml:space="preserve"> tin </w:t>
+      </w:r>
+      <w:proofErr w:type="spellStart"/>
+      <w:r>
+        <w:t>trong</w:t>
+      </w:r>
+      <w:proofErr w:type="spellEnd"/>
+      <w:r>
+        <w:t xml:space="preserve"> </w:t>
+      </w:r>
+      <w:proofErr w:type="spellStart"/>
+      <w:r>
+        <w:t>cuộc</w:t>
+      </w:r>
+      <w:proofErr w:type="spellEnd"/>
+      <w:r>
+        <w:t xml:space="preserve"> </w:t>
+      </w:r>
+      <w:proofErr w:type="spellStart"/>
+      <w:r>
+        <w:t>họp</w:t>
+      </w:r>
+      <w:proofErr w:type="spellEnd"/>
+      <w:r>
+        <w:t xml:space="preserve"> </w:t>
+      </w:r>
+      <w:proofErr w:type="spellStart"/>
+      <w:r>
+        <w:t>để</w:t>
+      </w:r>
+      <w:proofErr w:type="spellEnd"/>
+      <w:r>
+        <w:t xml:space="preserve"> </w:t>
+      </w:r>
+      <w:proofErr w:type="spellStart"/>
+      <w:r>
+        <w:t>tiếp</w:t>
+      </w:r>
+      <w:proofErr w:type="spellEnd"/>
+      <w:r>
+        <w:t xml:space="preserve"> </w:t>
+      </w:r>
+      <w:proofErr w:type="spellStart"/>
+      <w:r>
+        <w:t>tục</w:t>
+      </w:r>
+      <w:proofErr w:type="spellEnd"/>
+      <w:r>
+        <w:t xml:space="preserve"> </w:t>
+      </w:r>
+      <w:proofErr w:type="spellStart"/>
+      <w:r>
+        <w:t>công</w:t>
+      </w:r>
+      <w:proofErr w:type="spellEnd"/>
+      <w:r>
+        <w:t xml:space="preserve"> </w:t>
+      </w:r>
+      <w:proofErr w:type="spellStart"/>
+      <w:r>
+        <w:t>việc</w:t>
+      </w:r>
+      <w:proofErr w:type="spellEnd"/>
+      <w:r>
+        <w:t xml:space="preserve"> </w:t>
+      </w:r>
+      <w:proofErr w:type="spellStart"/>
+      <w:r>
+        <w:t>phát</w:t>
+      </w:r>
+      <w:proofErr w:type="spellEnd"/>
+      <w:r>
+        <w:t xml:space="preserve"> </w:t>
+      </w:r>
+      <w:proofErr w:type="spellStart"/>
+      <w:r>
+        <w:t>triển</w:t>
+      </w:r>
+      <w:proofErr w:type="spellEnd"/>
+      <w:r>
+        <w:t xml:space="preserve">. </w:t>
+      </w:r>
+      <w:proofErr w:type="spellStart"/>
+      <w:r>
+        <w:t>Trong</w:t>
+      </w:r>
+      <w:proofErr w:type="spellEnd"/>
+      <w:r>
+        <w:t xml:space="preserve"> </w:t>
+      </w:r>
+      <w:proofErr w:type="spellStart"/>
+      <w:r>
+        <w:t>trường</w:t>
+      </w:r>
+      <w:proofErr w:type="spellEnd"/>
+      <w:r>
+        <w:t xml:space="preserve"> </w:t>
+      </w:r>
+      <w:proofErr w:type="spellStart"/>
+      <w:r>
+        <w:t>hợp</w:t>
+      </w:r>
+      <w:proofErr w:type="spellEnd"/>
+      <w:r>
+        <w:t xml:space="preserve"> </w:t>
+      </w:r>
+      <w:proofErr w:type="spellStart"/>
+      <w:r>
+        <w:t>đột</w:t>
+      </w:r>
+      <w:proofErr w:type="spellEnd"/>
+      <w:r>
+        <w:t xml:space="preserve"> </w:t>
+      </w:r>
+      <w:proofErr w:type="spellStart"/>
+      <w:r>
+        <w:t>xuất</w:t>
+      </w:r>
+      <w:proofErr w:type="spellEnd"/>
+      <w:r>
+        <w:t xml:space="preserve">, </w:t>
+      </w:r>
+      <w:proofErr w:type="spellStart"/>
+      <w:r>
+        <w:t>chúng</w:t>
+      </w:r>
+      <w:proofErr w:type="spellEnd"/>
+      <w:r>
+        <w:t xml:space="preserve"> </w:t>
+      </w:r>
+      <w:proofErr w:type="spellStart"/>
+      <w:r>
+        <w:t>tôi</w:t>
+      </w:r>
+      <w:proofErr w:type="spellEnd"/>
+      <w:r>
+        <w:t xml:space="preserve"> </w:t>
+      </w:r>
+      <w:proofErr w:type="spellStart"/>
+      <w:r>
+        <w:t>sẽ</w:t>
+      </w:r>
+      <w:proofErr w:type="spellEnd"/>
+      <w:r>
+        <w:t xml:space="preserve"> </w:t>
+      </w:r>
+      <w:proofErr w:type="spellStart"/>
+      <w:r>
+        <w:t>cử</w:t>
+      </w:r>
+      <w:proofErr w:type="spellEnd"/>
+      <w:r>
+        <w:t xml:space="preserve"> </w:t>
+      </w:r>
+      <w:proofErr w:type="spellStart"/>
+      <w:r>
+        <w:t>đại</w:t>
+      </w:r>
+      <w:proofErr w:type="spellEnd"/>
+      <w:r>
+        <w:t xml:space="preserve"> </w:t>
+      </w:r>
+      <w:proofErr w:type="spellStart"/>
+      <w:r>
+        <w:t>diện</w:t>
+      </w:r>
+      <w:proofErr w:type="spellEnd"/>
+      <w:r>
+        <w:t xml:space="preserve"> </w:t>
+      </w:r>
+      <w:proofErr w:type="spellStart"/>
+      <w:r>
+        <w:t>tới</w:t>
+      </w:r>
+      <w:proofErr w:type="spellEnd"/>
+      <w:r>
+        <w:t xml:space="preserve"> </w:t>
+      </w:r>
+      <w:proofErr w:type="spellStart"/>
+      <w:r>
+        <w:t>làm</w:t>
+      </w:r>
+      <w:proofErr w:type="spellEnd"/>
+      <w:r>
+        <w:t xml:space="preserve"> </w:t>
+      </w:r>
+      <w:proofErr w:type="spellStart"/>
+      <w:r>
+        <w:t>việc</w:t>
+      </w:r>
+      <w:proofErr w:type="spellEnd"/>
+      <w:r>
+        <w:t xml:space="preserve"> </w:t>
+      </w:r>
+      <w:proofErr w:type="spellStart"/>
+      <w:r>
+        <w:t>trực</w:t>
+      </w:r>
+      <w:proofErr w:type="spellEnd"/>
+      <w:r>
+        <w:t xml:space="preserve"> </w:t>
+      </w:r>
+      <w:proofErr w:type="spellStart"/>
+      <w:r>
+        <w:t>tiếp</w:t>
+      </w:r>
+      <w:proofErr w:type="spellEnd"/>
+      <w:r>
+        <w:t xml:space="preserve"> </w:t>
+      </w:r>
+      <w:proofErr w:type="spellStart"/>
+      <w:r>
+        <w:t>với</w:t>
+      </w:r>
+      <w:proofErr w:type="spellEnd"/>
+      <w:r>
+        <w:t xml:space="preserve"> </w:t>
+      </w:r>
+      <w:proofErr w:type="spellStart"/>
+      <w:r>
+        <w:t>các</w:t>
+      </w:r>
+      <w:proofErr w:type="spellEnd"/>
+      <w:r>
+        <w:t xml:space="preserve"> </w:t>
+      </w:r>
+      <w:proofErr w:type="spellStart"/>
+      <w:r>
+        <w:t>bạn</w:t>
+      </w:r>
+      <w:proofErr w:type="spellEnd"/>
+      <w:r>
+        <w:t>.</w:t>
+      </w:r>
+    </w:p>
+    <w:p>
+      <w:pPr>
+        <w:pStyle w:val="ListParagraph"/>
+        <w:numPr>
+          <w:ilvl w:val="0"/>
+          <w:numId w:val="39"/>
+        </w:numPr>
+      </w:pPr>
+      <w:proofErr w:type="spellStart"/>
+      <w:r>
+        <w:t>Khách</w:t>
+      </w:r>
+      <w:proofErr w:type="spellEnd"/>
+      <w:r>
+        <w:t xml:space="preserve"> </w:t>
+      </w:r>
+      <w:proofErr w:type="spellStart"/>
+      <w:r>
+        <w:t>hàng</w:t>
+      </w:r>
+      <w:proofErr w:type="spellEnd"/>
+      <w:r>
+        <w:t xml:space="preserve"> </w:t>
+      </w:r>
+      <w:proofErr w:type="spellStart"/>
+      <w:r>
+        <w:t>yêu</w:t>
+      </w:r>
+      <w:proofErr w:type="spellEnd"/>
+      <w:r>
+        <w:t xml:space="preserve"> </w:t>
+      </w:r>
+      <w:proofErr w:type="spellStart"/>
+      <w:r>
+        <w:t>cầu</w:t>
+      </w:r>
+      <w:proofErr w:type="spellEnd"/>
+      <w:r>
+        <w:t>: “</w:t>
+      </w:r>
+      <w:r>
+        <w:t>Oh</w:t>
+      </w:r>
+      <w:r>
+        <w:t xml:space="preserve">. </w:t>
+      </w:r>
+      <w:proofErr w:type="spellStart"/>
+      <w:r>
+        <w:t>Xếp</w:t>
+      </w:r>
+      <w:proofErr w:type="spellEnd"/>
+      <w:r>
+        <w:t xml:space="preserve"> </w:t>
+      </w:r>
+      <w:proofErr w:type="spellStart"/>
+      <w:r>
+        <w:t>chúng</w:t>
+      </w:r>
+      <w:proofErr w:type="spellEnd"/>
+      <w:r>
+        <w:t xml:space="preserve"> </w:t>
+      </w:r>
+      <w:proofErr w:type="spellStart"/>
+      <w:r>
+        <w:t>tôi</w:t>
+      </w:r>
+      <w:proofErr w:type="spellEnd"/>
+      <w:r>
+        <w:t xml:space="preserve"> </w:t>
+      </w:r>
+      <w:proofErr w:type="spellStart"/>
+      <w:r>
+        <w:t>sử</w:t>
+      </w:r>
+      <w:proofErr w:type="spellEnd"/>
+      <w:r>
+        <w:t xml:space="preserve"> </w:t>
+      </w:r>
+      <w:proofErr w:type="spellStart"/>
+      <w:r>
+        <w:t>dụng</w:t>
+      </w:r>
+      <w:proofErr w:type="spellEnd"/>
+      <w:r>
+        <w:t xml:space="preserve"> </w:t>
+      </w:r>
+      <w:proofErr w:type="spellStart"/>
+      <w:r>
+        <w:t>máy</w:t>
+      </w:r>
+      <w:proofErr w:type="spellEnd"/>
+      <w:r>
+        <w:t xml:space="preserve"> </w:t>
+      </w:r>
+      <w:proofErr w:type="spellStart"/>
+      <w:r>
+        <w:t>tính</w:t>
+      </w:r>
+      <w:proofErr w:type="spellEnd"/>
+      <w:r>
+        <w:t xml:space="preserve"> </w:t>
+      </w:r>
+      <w:proofErr w:type="spellStart"/>
+      <w:r>
+        <w:t>cài</w:t>
+      </w:r>
+      <w:proofErr w:type="spellEnd"/>
+      <w:r>
+        <w:t xml:space="preserve"> </w:t>
+      </w:r>
+      <w:proofErr w:type="spellStart"/>
+      <w:r>
+        <w:t>hệ</w:t>
+      </w:r>
+      <w:proofErr w:type="spellEnd"/>
+      <w:r>
+        <w:t xml:space="preserve"> </w:t>
+      </w:r>
+      <w:proofErr w:type="spellStart"/>
+      <w:r>
+        <w:t>điều</w:t>
+      </w:r>
+      <w:proofErr w:type="spellEnd"/>
+      <w:r>
+        <w:t xml:space="preserve"> </w:t>
+      </w:r>
+      <w:proofErr w:type="spellStart"/>
+      <w:r>
+        <w:t>hành</w:t>
+      </w:r>
+      <w:proofErr w:type="spellEnd"/>
+      <w:r>
+        <w:t xml:space="preserve"> </w:t>
+      </w:r>
+      <w:r>
+        <w:t xml:space="preserve">Windows 95 </w:t>
+      </w:r>
+      <w:proofErr w:type="spellStart"/>
+      <w:r>
+        <w:t>cơ</w:t>
+      </w:r>
+      <w:proofErr w:type="spellEnd"/>
+      <w:r>
+        <w:t>.</w:t>
+      </w:r>
+      <w:r>
+        <w:t xml:space="preserve"> </w:t>
+      </w:r>
+      <w:proofErr w:type="spellStart"/>
+      <w:r>
+        <w:t>Liệu</w:t>
+      </w:r>
+      <w:proofErr w:type="spellEnd"/>
+      <w:r>
+        <w:t xml:space="preserve"> </w:t>
+      </w:r>
+      <w:proofErr w:type="spellStart"/>
+      <w:r>
+        <w:t>phần</w:t>
+      </w:r>
+      <w:proofErr w:type="spellEnd"/>
+      <w:r>
+        <w:t xml:space="preserve"> </w:t>
+      </w:r>
+      <w:proofErr w:type="spellStart"/>
+      <w:r>
+        <w:t>mềm</w:t>
+      </w:r>
+      <w:proofErr w:type="spellEnd"/>
+      <w:r>
+        <w:t xml:space="preserve"> </w:t>
+      </w:r>
+      <w:proofErr w:type="spellStart"/>
+      <w:r>
+        <w:t>này</w:t>
+      </w:r>
+      <w:proofErr w:type="spellEnd"/>
+      <w:r>
+        <w:t xml:space="preserve"> </w:t>
+      </w:r>
+      <w:proofErr w:type="spellStart"/>
+      <w:r>
+        <w:t>phải</w:t>
+      </w:r>
+      <w:proofErr w:type="spellEnd"/>
+      <w:r>
+        <w:t xml:space="preserve"> </w:t>
+      </w:r>
+      <w:proofErr w:type="spellStart"/>
+      <w:r>
+        <w:t>chạy</w:t>
+      </w:r>
+      <w:proofErr w:type="spellEnd"/>
+      <w:r>
+        <w:t xml:space="preserve"> </w:t>
+      </w:r>
+      <w:proofErr w:type="spellStart"/>
+      <w:r>
+        <w:t>được</w:t>
+      </w:r>
+      <w:proofErr w:type="spellEnd"/>
+      <w:r>
+        <w:t xml:space="preserve"> </w:t>
+      </w:r>
+      <w:proofErr w:type="spellStart"/>
+      <w:r>
+        <w:t>đấy</w:t>
+      </w:r>
+      <w:proofErr w:type="spellEnd"/>
+      <w:r>
+        <w:t xml:space="preserve"> </w:t>
+      </w:r>
+      <w:proofErr w:type="spellStart"/>
+      <w:r>
+        <w:t>nhé</w:t>
+      </w:r>
+      <w:proofErr w:type="spellEnd"/>
+      <w:r>
+        <w:t xml:space="preserve">. </w:t>
+      </w:r>
+      <w:proofErr w:type="spellStart"/>
+      <w:r>
+        <w:t>Ông</w:t>
+      </w:r>
+      <w:proofErr w:type="spellEnd"/>
+      <w:r>
+        <w:t xml:space="preserve"> </w:t>
+      </w:r>
+      <w:proofErr w:type="spellStart"/>
+      <w:r>
+        <w:t>mới</w:t>
+      </w:r>
+      <w:proofErr w:type="spellEnd"/>
+      <w:r>
+        <w:t xml:space="preserve"> </w:t>
+      </w:r>
+      <w:proofErr w:type="spellStart"/>
+      <w:r>
+        <w:t>là</w:t>
+      </w:r>
+      <w:proofErr w:type="spellEnd"/>
+      <w:r>
+        <w:t xml:space="preserve"> </w:t>
+      </w:r>
+      <w:proofErr w:type="spellStart"/>
+      <w:r>
+        <w:t>người</w:t>
+      </w:r>
+      <w:proofErr w:type="spellEnd"/>
+      <w:r>
+        <w:t xml:space="preserve"> </w:t>
+      </w:r>
+      <w:proofErr w:type="spellStart"/>
+      <w:r>
+        <w:t>duyệt</w:t>
+      </w:r>
+      <w:proofErr w:type="spellEnd"/>
+      <w:r>
+        <w:t xml:space="preserve"> </w:t>
+      </w:r>
+      <w:proofErr w:type="spellStart"/>
+      <w:r>
+        <w:t>cái</w:t>
+      </w:r>
+      <w:proofErr w:type="spellEnd"/>
+      <w:r>
+        <w:t xml:space="preserve"> </w:t>
+      </w:r>
+      <w:proofErr w:type="spellStart"/>
+      <w:r>
+        <w:t>này</w:t>
+      </w:r>
+      <w:proofErr w:type="spellEnd"/>
+      <w:r>
+        <w:t xml:space="preserve"> </w:t>
+      </w:r>
+      <w:proofErr w:type="spellStart"/>
+      <w:r>
+        <w:t>đấy</w:t>
+      </w:r>
+      <w:proofErr w:type="spellEnd"/>
+      <w:r>
+        <w:t>”.</w:t>
       </w:r>
     </w:p>
     <w:p>
@@ -10692,8 +11851,429 @@
         </w:tabs>
         <w:ind w:left="720"/>
       </w:pPr>
-      <w:r>
-        <w:tab/>
+      <w:proofErr w:type="spellStart"/>
+      <w:r>
+        <w:t>T</w:t>
+      </w:r>
+      <w:r>
+        <w:t>rả</w:t>
+      </w:r>
+      <w:proofErr w:type="spellEnd"/>
+      <w:r>
+        <w:t xml:space="preserve"> </w:t>
+      </w:r>
+      <w:proofErr w:type="spellStart"/>
+      <w:r>
+        <w:t>lời</w:t>
+      </w:r>
+      <w:proofErr w:type="spellEnd"/>
+      <w:r>
+        <w:t>:</w:t>
+      </w:r>
+      <w:r>
+        <w:t xml:space="preserve"> </w:t>
+      </w:r>
+      <w:proofErr w:type="spellStart"/>
+      <w:r>
+        <w:t>Chúng</w:t>
+      </w:r>
+      <w:proofErr w:type="spellEnd"/>
+      <w:r>
+        <w:t xml:space="preserve"> </w:t>
+      </w:r>
+      <w:proofErr w:type="spellStart"/>
+      <w:r>
+        <w:t>tôi</w:t>
+      </w:r>
+      <w:proofErr w:type="spellEnd"/>
+      <w:r>
+        <w:t xml:space="preserve"> </w:t>
+      </w:r>
+      <w:proofErr w:type="spellStart"/>
+      <w:r>
+        <w:t>hy</w:t>
+      </w:r>
+      <w:proofErr w:type="spellEnd"/>
+      <w:r>
+        <w:t xml:space="preserve"> </w:t>
+      </w:r>
+      <w:proofErr w:type="spellStart"/>
+      <w:r>
+        <w:t>vọng</w:t>
+      </w:r>
+      <w:proofErr w:type="spellEnd"/>
+      <w:r>
+        <w:t xml:space="preserve"> </w:t>
+      </w:r>
+      <w:proofErr w:type="spellStart"/>
+      <w:r>
+        <w:t>phía</w:t>
+      </w:r>
+      <w:proofErr w:type="spellEnd"/>
+      <w:r>
+        <w:t xml:space="preserve"> </w:t>
+      </w:r>
+      <w:proofErr w:type="spellStart"/>
+      <w:r>
+        <w:t>các</w:t>
+      </w:r>
+      <w:proofErr w:type="spellEnd"/>
+      <w:r>
+        <w:t xml:space="preserve"> </w:t>
+      </w:r>
+      <w:proofErr w:type="spellStart"/>
+      <w:r>
+        <w:t>bạn</w:t>
+      </w:r>
+      <w:proofErr w:type="spellEnd"/>
+      <w:r>
+        <w:t xml:space="preserve"> </w:t>
+      </w:r>
+      <w:proofErr w:type="spellStart"/>
+      <w:r>
+        <w:t>sẽ</w:t>
+      </w:r>
+      <w:proofErr w:type="spellEnd"/>
+      <w:r>
+        <w:t xml:space="preserve"> </w:t>
+      </w:r>
+      <w:proofErr w:type="spellStart"/>
+      <w:r>
+        <w:t>mang</w:t>
+      </w:r>
+      <w:proofErr w:type="spellEnd"/>
+      <w:r>
+        <w:t xml:space="preserve"> </w:t>
+      </w:r>
+      <w:proofErr w:type="spellStart"/>
+      <w:r>
+        <w:t>cho</w:t>
+      </w:r>
+      <w:proofErr w:type="spellEnd"/>
+      <w:r>
+        <w:t xml:space="preserve"> </w:t>
+      </w:r>
+      <w:proofErr w:type="spellStart"/>
+      <w:r>
+        <w:t>ông</w:t>
+      </w:r>
+      <w:proofErr w:type="spellEnd"/>
+      <w:r>
+        <w:t xml:space="preserve"> </w:t>
+      </w:r>
+      <w:proofErr w:type="spellStart"/>
+      <w:r>
+        <w:t>ấy</w:t>
+      </w:r>
+      <w:proofErr w:type="spellEnd"/>
+      <w:r>
+        <w:t xml:space="preserve"> </w:t>
+      </w:r>
+      <w:proofErr w:type="spellStart"/>
+      <w:r>
+        <w:t>một</w:t>
+      </w:r>
+      <w:proofErr w:type="spellEnd"/>
+      <w:r>
+        <w:t xml:space="preserve"> </w:t>
+      </w:r>
+      <w:proofErr w:type="spellStart"/>
+      <w:r>
+        <w:t>chiếc</w:t>
+      </w:r>
+      <w:proofErr w:type="spellEnd"/>
+      <w:r>
+        <w:t xml:space="preserve"> </w:t>
+      </w:r>
+      <w:proofErr w:type="spellStart"/>
+      <w:r>
+        <w:t>máy</w:t>
+      </w:r>
+      <w:proofErr w:type="spellEnd"/>
+      <w:r>
+        <w:t xml:space="preserve"> windows 10 </w:t>
+      </w:r>
+      <w:proofErr w:type="spellStart"/>
+      <w:r>
+        <w:t>để</w:t>
+      </w:r>
+      <w:proofErr w:type="spellEnd"/>
+      <w:r>
+        <w:t xml:space="preserve"> </w:t>
+      </w:r>
+      <w:proofErr w:type="spellStart"/>
+      <w:r>
+        <w:t>ông</w:t>
+      </w:r>
+      <w:proofErr w:type="spellEnd"/>
+      <w:r>
+        <w:t xml:space="preserve"> </w:t>
+      </w:r>
+      <w:proofErr w:type="spellStart"/>
+      <w:r>
+        <w:t>ấy</w:t>
+      </w:r>
+      <w:proofErr w:type="spellEnd"/>
+      <w:r>
+        <w:t xml:space="preserve"> Test.</w:t>
+      </w:r>
+    </w:p>
+    <w:p>
+      <w:pPr>
+        <w:pStyle w:val="ListParagraph"/>
+        <w:numPr>
+          <w:ilvl w:val="0"/>
+          <w:numId w:val="39"/>
+        </w:numPr>
+      </w:pPr>
+      <w:proofErr w:type="spellStart"/>
+      <w:r>
+        <w:t>Khách</w:t>
+      </w:r>
+      <w:proofErr w:type="spellEnd"/>
+      <w:r>
+        <w:t xml:space="preserve"> </w:t>
+      </w:r>
+      <w:proofErr w:type="spellStart"/>
+      <w:r>
+        <w:t>hàng</w:t>
+      </w:r>
+      <w:proofErr w:type="spellEnd"/>
+      <w:r>
+        <w:t xml:space="preserve"> </w:t>
+      </w:r>
+      <w:proofErr w:type="spellStart"/>
+      <w:r>
+        <w:t>yêu</w:t>
+      </w:r>
+      <w:proofErr w:type="spellEnd"/>
+      <w:r>
+        <w:t xml:space="preserve"> </w:t>
+      </w:r>
+      <w:proofErr w:type="spellStart"/>
+      <w:r>
+        <w:t>cầu</w:t>
+      </w:r>
+      <w:proofErr w:type="spellEnd"/>
+      <w:r>
+        <w:t>: “</w:t>
+      </w:r>
+      <w:proofErr w:type="spellStart"/>
+      <w:r>
+        <w:t>Dự</w:t>
+      </w:r>
+      <w:proofErr w:type="spellEnd"/>
+      <w:r>
+        <w:t xml:space="preserve"> </w:t>
+      </w:r>
+      <w:proofErr w:type="spellStart"/>
+      <w:r>
+        <w:t>án</w:t>
+      </w:r>
+      <w:proofErr w:type="spellEnd"/>
+      <w:r>
+        <w:t xml:space="preserve"> </w:t>
+      </w:r>
+      <w:proofErr w:type="spellStart"/>
+      <w:r>
+        <w:t>phát</w:t>
+      </w:r>
+      <w:proofErr w:type="spellEnd"/>
+      <w:r>
+        <w:t xml:space="preserve"> </w:t>
+      </w:r>
+      <w:proofErr w:type="spellStart"/>
+      <w:r>
+        <w:t>triển</w:t>
+      </w:r>
+      <w:proofErr w:type="spellEnd"/>
+      <w:r>
+        <w:t xml:space="preserve"> </w:t>
+      </w:r>
+      <w:proofErr w:type="spellStart"/>
+      <w:r>
+        <w:t>phần</w:t>
+      </w:r>
+      <w:proofErr w:type="spellEnd"/>
+      <w:r>
+        <w:t xml:space="preserve"> </w:t>
+      </w:r>
+      <w:proofErr w:type="spellStart"/>
+      <w:r>
+        <w:t>mềm</w:t>
+      </w:r>
+      <w:proofErr w:type="spellEnd"/>
+      <w:r>
+        <w:t xml:space="preserve"> </w:t>
+      </w:r>
+      <w:proofErr w:type="spellStart"/>
+      <w:r>
+        <w:t>này</w:t>
+      </w:r>
+      <w:proofErr w:type="spellEnd"/>
+      <w:r>
+        <w:t xml:space="preserve"> </w:t>
+      </w:r>
+      <w:proofErr w:type="spellStart"/>
+      <w:r>
+        <w:t>giá</w:t>
+      </w:r>
+      <w:proofErr w:type="spellEnd"/>
+      <w:r>
+        <w:t xml:space="preserve"> 100 </w:t>
+      </w:r>
+      <w:proofErr w:type="spellStart"/>
+      <w:r>
+        <w:t>triệu</w:t>
+      </w:r>
+      <w:proofErr w:type="spellEnd"/>
+      <w:r>
+        <w:t xml:space="preserve">. </w:t>
+      </w:r>
+      <w:proofErr w:type="spellStart"/>
+      <w:r>
+        <w:t>Giá</w:t>
+      </w:r>
+      <w:proofErr w:type="spellEnd"/>
+      <w:r>
+        <w:t xml:space="preserve"> </w:t>
+      </w:r>
+      <w:proofErr w:type="spellStart"/>
+      <w:r>
+        <w:t>này</w:t>
+      </w:r>
+      <w:proofErr w:type="spellEnd"/>
+      <w:r>
+        <w:t xml:space="preserve"> </w:t>
+      </w:r>
+      <w:proofErr w:type="spellStart"/>
+      <w:r>
+        <w:t>c</w:t>
+      </w:r>
+      <w:r>
+        <w:t>ó</w:t>
+      </w:r>
+      <w:proofErr w:type="spellEnd"/>
+      <w:r>
+        <w:t xml:space="preserve"> </w:t>
+      </w:r>
+      <w:r>
+        <w:t xml:space="preserve">bao </w:t>
+      </w:r>
+      <w:proofErr w:type="spellStart"/>
+      <w:r>
+        <w:t>gồm</w:t>
+      </w:r>
+      <w:proofErr w:type="spellEnd"/>
+      <w:r>
+        <w:t xml:space="preserve"> </w:t>
+      </w:r>
+      <w:r>
+        <w:t xml:space="preserve">VAT hay </w:t>
+      </w:r>
+      <w:proofErr w:type="spellStart"/>
+      <w:r>
+        <w:t>không</w:t>
+      </w:r>
+      <w:proofErr w:type="spellEnd"/>
+      <w:r>
+        <w:t xml:space="preserve"> </w:t>
+      </w:r>
+      <w:proofErr w:type="spellStart"/>
+      <w:r>
+        <w:t>nhỉ</w:t>
+      </w:r>
+      <w:proofErr w:type="spellEnd"/>
+      <w:r>
+        <w:t xml:space="preserve">? </w:t>
+      </w:r>
+      <w:proofErr w:type="spellStart"/>
+      <w:r>
+        <w:t>Giá</w:t>
+      </w:r>
+      <w:proofErr w:type="spellEnd"/>
+      <w:r>
+        <w:t xml:space="preserve"> </w:t>
+      </w:r>
+      <w:proofErr w:type="spellStart"/>
+      <w:r>
+        <w:t>cụ</w:t>
+      </w:r>
+      <w:proofErr w:type="spellEnd"/>
+      <w:r>
+        <w:t xml:space="preserve"> </w:t>
+      </w:r>
+      <w:proofErr w:type="spellStart"/>
+      <w:r>
+        <w:t>thể</w:t>
+      </w:r>
+      <w:proofErr w:type="spellEnd"/>
+      <w:r>
+        <w:t xml:space="preserve"> </w:t>
+      </w:r>
+      <w:proofErr w:type="spellStart"/>
+      <w:r>
+        <w:t>cho</w:t>
+      </w:r>
+      <w:proofErr w:type="spellEnd"/>
+      <w:r>
+        <w:t xml:space="preserve"> </w:t>
+      </w:r>
+      <w:proofErr w:type="spellStart"/>
+      <w:r>
+        <w:t>tình</w:t>
+      </w:r>
+      <w:proofErr w:type="spellEnd"/>
+      <w:r>
+        <w:t xml:space="preserve"> </w:t>
+      </w:r>
+      <w:proofErr w:type="spellStart"/>
+      <w:r>
+        <w:t>huống</w:t>
+      </w:r>
+      <w:proofErr w:type="spellEnd"/>
+      <w:r>
+        <w:t xml:space="preserve"> </w:t>
+      </w:r>
+      <w:proofErr w:type="spellStart"/>
+      <w:r>
+        <w:t>có</w:t>
+      </w:r>
+      <w:proofErr w:type="spellEnd"/>
+      <w:r>
+        <w:t xml:space="preserve"> VAT </w:t>
+      </w:r>
+      <w:proofErr w:type="spellStart"/>
+      <w:r>
+        <w:t>và</w:t>
+      </w:r>
+      <w:proofErr w:type="spellEnd"/>
+      <w:r>
+        <w:t xml:space="preserve"> </w:t>
+      </w:r>
+      <w:proofErr w:type="spellStart"/>
+      <w:r>
+        <w:t>không</w:t>
+      </w:r>
+      <w:proofErr w:type="spellEnd"/>
+      <w:r>
+        <w:t xml:space="preserve"> VAT </w:t>
+      </w:r>
+      <w:proofErr w:type="spellStart"/>
+      <w:r>
+        <w:t>là</w:t>
+      </w:r>
+      <w:proofErr w:type="spellEnd"/>
+      <w:r>
+        <w:t xml:space="preserve"> bao </w:t>
+      </w:r>
+      <w:proofErr w:type="spellStart"/>
+      <w:r>
+        <w:t>nhiêu</w:t>
+      </w:r>
+      <w:proofErr w:type="spellEnd"/>
+      <w:r>
+        <w:t>?”</w:t>
       </w:r>
     </w:p>
     <w:p>
@@ -10704,9 +12284,229 @@
         </w:tabs>
         <w:ind w:left="720"/>
       </w:pPr>
-      <w:r>
-        <w:lastRenderedPageBreak/>
-        <w:tab/>
+      <w:proofErr w:type="spellStart"/>
+      <w:r>
+        <w:t>Trả</w:t>
+      </w:r>
+      <w:proofErr w:type="spellEnd"/>
+      <w:r>
+        <w:t xml:space="preserve"> </w:t>
+      </w:r>
+      <w:proofErr w:type="spellStart"/>
+      <w:r>
+        <w:t>lời</w:t>
+      </w:r>
+      <w:proofErr w:type="spellEnd"/>
+      <w:r>
+        <w:t xml:space="preserve">: </w:t>
+      </w:r>
+      <w:proofErr w:type="spellStart"/>
+      <w:r>
+        <w:t>Dự</w:t>
+      </w:r>
+      <w:proofErr w:type="spellEnd"/>
+      <w:r>
+        <w:t xml:space="preserve"> </w:t>
+      </w:r>
+      <w:proofErr w:type="spellStart"/>
+      <w:r>
+        <w:t>án</w:t>
+      </w:r>
+      <w:proofErr w:type="spellEnd"/>
+      <w:r>
+        <w:t xml:space="preserve"> </w:t>
+      </w:r>
+      <w:proofErr w:type="spellStart"/>
+      <w:r>
+        <w:t>này</w:t>
+      </w:r>
+      <w:proofErr w:type="spellEnd"/>
+      <w:r>
+        <w:t xml:space="preserve"> </w:t>
+      </w:r>
+      <w:proofErr w:type="spellStart"/>
+      <w:r>
+        <w:t>riêng</w:t>
+      </w:r>
+      <w:proofErr w:type="spellEnd"/>
+      <w:r>
+        <w:t xml:space="preserve"> </w:t>
+      </w:r>
+      <w:proofErr w:type="spellStart"/>
+      <w:r>
+        <w:t>cho</w:t>
+      </w:r>
+      <w:proofErr w:type="spellEnd"/>
+      <w:r>
+        <w:t xml:space="preserve"> </w:t>
+      </w:r>
+      <w:proofErr w:type="spellStart"/>
+      <w:r>
+        <w:t>phần</w:t>
+      </w:r>
+      <w:proofErr w:type="spellEnd"/>
+      <w:r>
+        <w:t xml:space="preserve"> </w:t>
+      </w:r>
+      <w:proofErr w:type="spellStart"/>
+      <w:r>
+        <w:t>phát</w:t>
+      </w:r>
+      <w:proofErr w:type="spellEnd"/>
+      <w:r>
+        <w:t xml:space="preserve"> </w:t>
+      </w:r>
+      <w:proofErr w:type="spellStart"/>
+      <w:r>
+        <w:t>triển</w:t>
+      </w:r>
+      <w:proofErr w:type="spellEnd"/>
+      <w:r>
+        <w:t xml:space="preserve"> </w:t>
+      </w:r>
+      <w:proofErr w:type="spellStart"/>
+      <w:r>
+        <w:t>và</w:t>
+      </w:r>
+      <w:proofErr w:type="spellEnd"/>
+      <w:r>
+        <w:t xml:space="preserve"> </w:t>
+      </w:r>
+      <w:proofErr w:type="spellStart"/>
+      <w:r>
+        <w:t>kiểm</w:t>
+      </w:r>
+      <w:proofErr w:type="spellEnd"/>
+      <w:r>
+        <w:t xml:space="preserve"> </w:t>
+      </w:r>
+      <w:proofErr w:type="spellStart"/>
+      <w:r>
+        <w:t>thử</w:t>
+      </w:r>
+      <w:proofErr w:type="spellEnd"/>
+      <w:r>
+        <w:t xml:space="preserve"> </w:t>
+      </w:r>
+      <w:proofErr w:type="spellStart"/>
+      <w:r>
+        <w:t>có</w:t>
+      </w:r>
+      <w:proofErr w:type="spellEnd"/>
+      <w:r>
+        <w:t xml:space="preserve"> </w:t>
+      </w:r>
+      <w:proofErr w:type="spellStart"/>
+      <w:r>
+        <w:t>giá</w:t>
+      </w:r>
+      <w:proofErr w:type="spellEnd"/>
+      <w:r>
+        <w:t xml:space="preserve"> 143 </w:t>
+      </w:r>
+      <w:proofErr w:type="spellStart"/>
+      <w:r>
+        <w:t>triệu</w:t>
+      </w:r>
+      <w:proofErr w:type="spellEnd"/>
+      <w:r>
+        <w:t xml:space="preserve"> </w:t>
+      </w:r>
+      <w:proofErr w:type="spellStart"/>
+      <w:r>
+        <w:t>đồng</w:t>
+      </w:r>
+      <w:proofErr w:type="spellEnd"/>
+      <w:r>
+        <w:t xml:space="preserve">. </w:t>
+      </w:r>
+      <w:proofErr w:type="spellStart"/>
+      <w:r>
+        <w:t>Giá</w:t>
+      </w:r>
+      <w:proofErr w:type="spellEnd"/>
+      <w:r>
+        <w:t xml:space="preserve"> </w:t>
+      </w:r>
+      <w:proofErr w:type="spellStart"/>
+      <w:r>
+        <w:t>này</w:t>
+      </w:r>
+      <w:proofErr w:type="spellEnd"/>
+      <w:r>
+        <w:t xml:space="preserve"> </w:t>
+      </w:r>
+      <w:proofErr w:type="spellStart"/>
+      <w:r>
+        <w:t>chưa</w:t>
+      </w:r>
+      <w:proofErr w:type="spellEnd"/>
+      <w:r>
+        <w:t xml:space="preserve"> bao </w:t>
+      </w:r>
+      <w:proofErr w:type="spellStart"/>
+      <w:r>
+        <w:t>gồm</w:t>
+      </w:r>
+      <w:proofErr w:type="spellEnd"/>
+      <w:r>
+        <w:t xml:space="preserve"> VAT. </w:t>
+      </w:r>
+      <w:proofErr w:type="spellStart"/>
+      <w:r>
+        <w:t>Giá</w:t>
+      </w:r>
+      <w:proofErr w:type="spellEnd"/>
+      <w:r>
+        <w:t xml:space="preserve"> </w:t>
+      </w:r>
+      <w:proofErr w:type="spellStart"/>
+      <w:r>
+        <w:t>sau</w:t>
+      </w:r>
+      <w:proofErr w:type="spellEnd"/>
+      <w:r>
+        <w:t xml:space="preserve"> </w:t>
+      </w:r>
+      <w:proofErr w:type="spellStart"/>
+      <w:r>
+        <w:t>khi</w:t>
+      </w:r>
+      <w:proofErr w:type="spellEnd"/>
+      <w:r>
+        <w:t xml:space="preserve"> </w:t>
+      </w:r>
+      <w:proofErr w:type="spellStart"/>
+      <w:r>
+        <w:t>cộng</w:t>
+      </w:r>
+      <w:proofErr w:type="spellEnd"/>
+      <w:r>
+        <w:t xml:space="preserve"> them 10% VAT </w:t>
+      </w:r>
+      <w:proofErr w:type="spellStart"/>
+      <w:r>
+        <w:t>giá</w:t>
+      </w:r>
+      <w:proofErr w:type="spellEnd"/>
+      <w:r>
+        <w:t xml:space="preserve"> </w:t>
+      </w:r>
+      <w:proofErr w:type="spellStart"/>
+      <w:r>
+        <w:t>là</w:t>
+      </w:r>
+      <w:proofErr w:type="spellEnd"/>
+      <w:r>
+        <w:t xml:space="preserve"> 157.3 </w:t>
+      </w:r>
+      <w:proofErr w:type="spellStart"/>
+      <w:r>
+        <w:t>triệu</w:t>
+      </w:r>
+      <w:proofErr w:type="spellEnd"/>
+      <w:r>
+        <w:t>.</w:t>
       </w:r>
     </w:p>
     <w:p>
@@ -10717,785 +12517,6 @@
         </w:tabs>
         <w:ind w:left="720"/>
       </w:pPr>
-      <w:r>
-        <w:tab/>
-      </w:r>
-    </w:p>
-    <w:p>
-      <w:pPr>
-        <w:pStyle w:val="ListParagraph"/>
-        <w:numPr>
-          <w:ilvl w:val="0"/>
-          <w:numId w:val="39"/>
-        </w:numPr>
-      </w:pPr>
-      <w:proofErr w:type="spellStart"/>
-      <w:r>
-        <w:t>Khách</w:t>
-      </w:r>
-      <w:proofErr w:type="spellEnd"/>
-      <w:r>
-        <w:t xml:space="preserve"> </w:t>
-      </w:r>
-      <w:proofErr w:type="spellStart"/>
-      <w:r>
-        <w:t>hàng</w:t>
-      </w:r>
-      <w:proofErr w:type="spellEnd"/>
-      <w:r>
-        <w:t xml:space="preserve"> </w:t>
-      </w:r>
-      <w:proofErr w:type="spellStart"/>
-      <w:r>
-        <w:t>yêu</w:t>
-      </w:r>
-      <w:proofErr w:type="spellEnd"/>
-      <w:r>
-        <w:t xml:space="preserve"> </w:t>
-      </w:r>
-      <w:proofErr w:type="spellStart"/>
-      <w:r>
-        <w:t>cầu</w:t>
-      </w:r>
-      <w:proofErr w:type="spellEnd"/>
-      <w:r>
-        <w:t>: “</w:t>
-      </w:r>
-      <w:r>
-        <w:t>Oh</w:t>
-      </w:r>
-      <w:r>
-        <w:t xml:space="preserve">. </w:t>
-      </w:r>
-      <w:proofErr w:type="spellStart"/>
-      <w:r>
-        <w:t>Xếp</w:t>
-      </w:r>
-      <w:proofErr w:type="spellEnd"/>
-      <w:r>
-        <w:t xml:space="preserve"> </w:t>
-      </w:r>
-      <w:proofErr w:type="spellStart"/>
-      <w:r>
-        <w:t>chúng</w:t>
-      </w:r>
-      <w:proofErr w:type="spellEnd"/>
-      <w:r>
-        <w:t xml:space="preserve"> </w:t>
-      </w:r>
-      <w:proofErr w:type="spellStart"/>
-      <w:r>
-        <w:t>tôi</w:t>
-      </w:r>
-      <w:proofErr w:type="spellEnd"/>
-      <w:r>
-        <w:t xml:space="preserve"> </w:t>
-      </w:r>
-      <w:proofErr w:type="spellStart"/>
-      <w:r>
-        <w:t>sử</w:t>
-      </w:r>
-      <w:proofErr w:type="spellEnd"/>
-      <w:r>
-        <w:t xml:space="preserve"> </w:t>
-      </w:r>
-      <w:proofErr w:type="spellStart"/>
-      <w:r>
-        <w:t>dụng</w:t>
-      </w:r>
-      <w:proofErr w:type="spellEnd"/>
-      <w:r>
-        <w:t xml:space="preserve"> </w:t>
-      </w:r>
-      <w:proofErr w:type="spellStart"/>
-      <w:r>
-        <w:t>máy</w:t>
-      </w:r>
-      <w:proofErr w:type="spellEnd"/>
-      <w:r>
-        <w:t xml:space="preserve"> </w:t>
-      </w:r>
-      <w:proofErr w:type="spellStart"/>
-      <w:r>
-        <w:t>tính</w:t>
-      </w:r>
-      <w:proofErr w:type="spellEnd"/>
-      <w:r>
-        <w:t xml:space="preserve"> </w:t>
-      </w:r>
-      <w:proofErr w:type="spellStart"/>
-      <w:r>
-        <w:t>cài</w:t>
-      </w:r>
-      <w:proofErr w:type="spellEnd"/>
-      <w:r>
-        <w:t xml:space="preserve"> </w:t>
-      </w:r>
-      <w:proofErr w:type="spellStart"/>
-      <w:r>
-        <w:t>hệ</w:t>
-      </w:r>
-      <w:proofErr w:type="spellEnd"/>
-      <w:r>
-        <w:t xml:space="preserve"> </w:t>
-      </w:r>
-      <w:proofErr w:type="spellStart"/>
-      <w:r>
-        <w:t>điều</w:t>
-      </w:r>
-      <w:proofErr w:type="spellEnd"/>
-      <w:r>
-        <w:t xml:space="preserve"> </w:t>
-      </w:r>
-      <w:proofErr w:type="spellStart"/>
-      <w:r>
-        <w:t>hành</w:t>
-      </w:r>
-      <w:proofErr w:type="spellEnd"/>
-      <w:r>
-        <w:t xml:space="preserve"> </w:t>
-      </w:r>
-      <w:r>
-        <w:t xml:space="preserve">Windows 95 </w:t>
-      </w:r>
-      <w:proofErr w:type="spellStart"/>
-      <w:r>
-        <w:t>cơ</w:t>
-      </w:r>
-      <w:proofErr w:type="spellEnd"/>
-      <w:r>
-        <w:t>.</w:t>
-      </w:r>
-      <w:r>
-        <w:t xml:space="preserve"> </w:t>
-      </w:r>
-      <w:proofErr w:type="spellStart"/>
-      <w:r>
-        <w:t>Liệu</w:t>
-      </w:r>
-      <w:proofErr w:type="spellEnd"/>
-      <w:r>
-        <w:t xml:space="preserve"> </w:t>
-      </w:r>
-      <w:proofErr w:type="spellStart"/>
-      <w:r>
-        <w:t>phần</w:t>
-      </w:r>
-      <w:proofErr w:type="spellEnd"/>
-      <w:r>
-        <w:t xml:space="preserve"> </w:t>
-      </w:r>
-      <w:proofErr w:type="spellStart"/>
-      <w:r>
-        <w:t>mềm</w:t>
-      </w:r>
-      <w:proofErr w:type="spellEnd"/>
-      <w:r>
-        <w:t xml:space="preserve"> </w:t>
-      </w:r>
-      <w:proofErr w:type="spellStart"/>
-      <w:r>
-        <w:t>này</w:t>
-      </w:r>
-      <w:proofErr w:type="spellEnd"/>
-      <w:r>
-        <w:t xml:space="preserve"> </w:t>
-      </w:r>
-      <w:proofErr w:type="spellStart"/>
-      <w:r>
-        <w:t>phải</w:t>
-      </w:r>
-      <w:proofErr w:type="spellEnd"/>
-      <w:r>
-        <w:t xml:space="preserve"> </w:t>
-      </w:r>
-      <w:proofErr w:type="spellStart"/>
-      <w:r>
-        <w:t>chạy</w:t>
-      </w:r>
-      <w:proofErr w:type="spellEnd"/>
-      <w:r>
-        <w:t xml:space="preserve"> </w:t>
-      </w:r>
-      <w:proofErr w:type="spellStart"/>
-      <w:r>
-        <w:t>được</w:t>
-      </w:r>
-      <w:proofErr w:type="spellEnd"/>
-      <w:r>
-        <w:t xml:space="preserve"> </w:t>
-      </w:r>
-      <w:proofErr w:type="spellStart"/>
-      <w:r>
-        <w:t>đấy</w:t>
-      </w:r>
-      <w:proofErr w:type="spellEnd"/>
-      <w:r>
-        <w:t xml:space="preserve"> </w:t>
-      </w:r>
-      <w:proofErr w:type="spellStart"/>
-      <w:r>
-        <w:t>nhé</w:t>
-      </w:r>
-      <w:proofErr w:type="spellEnd"/>
-      <w:r>
-        <w:t xml:space="preserve">. </w:t>
-      </w:r>
-      <w:proofErr w:type="spellStart"/>
-      <w:r>
-        <w:t>Ông</w:t>
-      </w:r>
-      <w:proofErr w:type="spellEnd"/>
-      <w:r>
-        <w:t xml:space="preserve"> </w:t>
-      </w:r>
-      <w:proofErr w:type="spellStart"/>
-      <w:r>
-        <w:t>mới</w:t>
-      </w:r>
-      <w:proofErr w:type="spellEnd"/>
-      <w:r>
-        <w:t xml:space="preserve"> </w:t>
-      </w:r>
-      <w:proofErr w:type="spellStart"/>
-      <w:r>
-        <w:t>là</w:t>
-      </w:r>
-      <w:proofErr w:type="spellEnd"/>
-      <w:r>
-        <w:t xml:space="preserve"> </w:t>
-      </w:r>
-      <w:proofErr w:type="spellStart"/>
-      <w:r>
-        <w:t>người</w:t>
-      </w:r>
-      <w:proofErr w:type="spellEnd"/>
-      <w:r>
-        <w:t xml:space="preserve"> </w:t>
-      </w:r>
-      <w:proofErr w:type="spellStart"/>
-      <w:r>
-        <w:t>duyệt</w:t>
-      </w:r>
-      <w:proofErr w:type="spellEnd"/>
-      <w:r>
-        <w:t xml:space="preserve"> </w:t>
-      </w:r>
-      <w:proofErr w:type="spellStart"/>
-      <w:r>
-        <w:t>cái</w:t>
-      </w:r>
-      <w:proofErr w:type="spellEnd"/>
-      <w:r>
-        <w:t xml:space="preserve"> </w:t>
-      </w:r>
-      <w:proofErr w:type="spellStart"/>
-      <w:r>
-        <w:t>này</w:t>
-      </w:r>
-      <w:proofErr w:type="spellEnd"/>
-      <w:r>
-        <w:t xml:space="preserve"> </w:t>
-      </w:r>
-      <w:proofErr w:type="spellStart"/>
-      <w:r>
-        <w:t>đấy</w:t>
-      </w:r>
-      <w:proofErr w:type="spellEnd"/>
-      <w:r>
-        <w:t>”.</w:t>
-      </w:r>
-    </w:p>
-    <w:p>
-      <w:pPr>
-        <w:pStyle w:val="ListParagraph"/>
-        <w:tabs>
-          <w:tab w:val="right" w:leader="dot" w:pos="8780"/>
-        </w:tabs>
-        <w:ind w:left="720"/>
-      </w:pPr>
-      <w:proofErr w:type="spellStart"/>
-      <w:r>
-        <w:t>Nhóm</w:t>
-      </w:r>
-      <w:proofErr w:type="spellEnd"/>
-      <w:r>
-        <w:t xml:space="preserve"> </w:t>
-      </w:r>
-      <w:proofErr w:type="spellStart"/>
-      <w:r>
-        <w:t>quản</w:t>
-      </w:r>
-      <w:proofErr w:type="spellEnd"/>
-      <w:r>
-        <w:t xml:space="preserve"> </w:t>
-      </w:r>
-      <w:proofErr w:type="spellStart"/>
-      <w:r>
-        <w:t>lý</w:t>
-      </w:r>
-      <w:proofErr w:type="spellEnd"/>
-      <w:r>
-        <w:t xml:space="preserve"> </w:t>
-      </w:r>
-      <w:proofErr w:type="spellStart"/>
-      <w:r>
-        <w:t>sẽ</w:t>
-      </w:r>
-      <w:proofErr w:type="spellEnd"/>
-      <w:r>
-        <w:t xml:space="preserve"> </w:t>
-      </w:r>
-      <w:proofErr w:type="spellStart"/>
-      <w:r>
-        <w:t>trả</w:t>
-      </w:r>
-      <w:proofErr w:type="spellEnd"/>
-      <w:r>
-        <w:t xml:space="preserve"> </w:t>
-      </w:r>
-      <w:proofErr w:type="spellStart"/>
-      <w:r>
-        <w:t>lời</w:t>
-      </w:r>
-      <w:proofErr w:type="spellEnd"/>
-      <w:r>
-        <w:t xml:space="preserve"> </w:t>
-      </w:r>
-      <w:proofErr w:type="spellStart"/>
-      <w:r>
-        <w:t>thế</w:t>
-      </w:r>
-      <w:proofErr w:type="spellEnd"/>
-      <w:r>
-        <w:t xml:space="preserve"> </w:t>
-      </w:r>
-      <w:proofErr w:type="spellStart"/>
-      <w:r>
-        <w:t>nào</w:t>
-      </w:r>
-      <w:proofErr w:type="spellEnd"/>
-      <w:r>
-        <w:t>:</w:t>
-      </w:r>
-      <w:r>
-        <w:tab/>
-      </w:r>
-    </w:p>
-    <w:p>
-      <w:pPr>
-        <w:pStyle w:val="ListParagraph"/>
-        <w:tabs>
-          <w:tab w:val="right" w:leader="dot" w:pos="8780"/>
-        </w:tabs>
-        <w:ind w:left="720"/>
-      </w:pPr>
-      <w:r>
-        <w:tab/>
-      </w:r>
-    </w:p>
-    <w:p>
-      <w:pPr>
-        <w:pStyle w:val="ListParagraph"/>
-        <w:tabs>
-          <w:tab w:val="right" w:leader="dot" w:pos="8780"/>
-        </w:tabs>
-        <w:ind w:left="720"/>
-      </w:pPr>
-      <w:r>
-        <w:tab/>
-      </w:r>
-    </w:p>
-    <w:p>
-      <w:pPr>
-        <w:pStyle w:val="ListParagraph"/>
-        <w:tabs>
-          <w:tab w:val="right" w:leader="dot" w:pos="8780"/>
-        </w:tabs>
-        <w:ind w:left="720"/>
-      </w:pPr>
-      <w:r>
-        <w:tab/>
-      </w:r>
-    </w:p>
-    <w:p>
-      <w:pPr>
-        <w:pStyle w:val="ListParagraph"/>
-        <w:numPr>
-          <w:ilvl w:val="0"/>
-          <w:numId w:val="39"/>
-        </w:numPr>
-      </w:pPr>
-      <w:proofErr w:type="spellStart"/>
-      <w:r>
-        <w:t>Khách</w:t>
-      </w:r>
-      <w:proofErr w:type="spellEnd"/>
-      <w:r>
-        <w:t xml:space="preserve"> </w:t>
-      </w:r>
-      <w:proofErr w:type="spellStart"/>
-      <w:r>
-        <w:t>hàng</w:t>
-      </w:r>
-      <w:proofErr w:type="spellEnd"/>
-      <w:r>
-        <w:t xml:space="preserve"> </w:t>
-      </w:r>
-      <w:proofErr w:type="spellStart"/>
-      <w:r>
-        <w:t>yêu</w:t>
-      </w:r>
-      <w:proofErr w:type="spellEnd"/>
-      <w:r>
-        <w:t xml:space="preserve"> </w:t>
-      </w:r>
-      <w:proofErr w:type="spellStart"/>
-      <w:r>
-        <w:t>cầu</w:t>
-      </w:r>
-      <w:proofErr w:type="spellEnd"/>
-      <w:r>
-        <w:t>: “</w:t>
-      </w:r>
-      <w:proofErr w:type="spellStart"/>
-      <w:r>
-        <w:t>Dự</w:t>
-      </w:r>
-      <w:proofErr w:type="spellEnd"/>
-      <w:r>
-        <w:t xml:space="preserve"> </w:t>
-      </w:r>
-      <w:proofErr w:type="spellStart"/>
-      <w:r>
-        <w:t>án</w:t>
-      </w:r>
-      <w:proofErr w:type="spellEnd"/>
-      <w:r>
-        <w:t xml:space="preserve"> </w:t>
-      </w:r>
-      <w:proofErr w:type="spellStart"/>
-      <w:r>
-        <w:t>phát</w:t>
-      </w:r>
-      <w:proofErr w:type="spellEnd"/>
-      <w:r>
-        <w:t xml:space="preserve"> </w:t>
-      </w:r>
-      <w:proofErr w:type="spellStart"/>
-      <w:r>
-        <w:t>triển</w:t>
-      </w:r>
-      <w:proofErr w:type="spellEnd"/>
-      <w:r>
-        <w:t xml:space="preserve"> </w:t>
-      </w:r>
-      <w:proofErr w:type="spellStart"/>
-      <w:r>
-        <w:t>phần</w:t>
-      </w:r>
-      <w:proofErr w:type="spellEnd"/>
-      <w:r>
-        <w:t xml:space="preserve"> </w:t>
-      </w:r>
-      <w:proofErr w:type="spellStart"/>
-      <w:r>
-        <w:t>mềm</w:t>
-      </w:r>
-      <w:proofErr w:type="spellEnd"/>
-      <w:r>
-        <w:t xml:space="preserve"> </w:t>
-      </w:r>
-      <w:proofErr w:type="spellStart"/>
-      <w:r>
-        <w:t>này</w:t>
-      </w:r>
-      <w:proofErr w:type="spellEnd"/>
-      <w:r>
-        <w:t xml:space="preserve"> </w:t>
-      </w:r>
-      <w:proofErr w:type="spellStart"/>
-      <w:r>
-        <w:t>giá</w:t>
-      </w:r>
-      <w:proofErr w:type="spellEnd"/>
-      <w:r>
-        <w:t xml:space="preserve"> 100 </w:t>
-      </w:r>
-      <w:proofErr w:type="spellStart"/>
-      <w:r>
-        <w:t>triệu</w:t>
-      </w:r>
-      <w:proofErr w:type="spellEnd"/>
-      <w:r>
-        <w:t xml:space="preserve">. </w:t>
-      </w:r>
-      <w:proofErr w:type="spellStart"/>
-      <w:r>
-        <w:t>Giá</w:t>
-      </w:r>
-      <w:proofErr w:type="spellEnd"/>
-      <w:r>
-        <w:t xml:space="preserve"> </w:t>
-      </w:r>
-      <w:proofErr w:type="spellStart"/>
-      <w:r>
-        <w:t>này</w:t>
-      </w:r>
-      <w:proofErr w:type="spellEnd"/>
-      <w:r>
-        <w:t xml:space="preserve"> </w:t>
-      </w:r>
-      <w:proofErr w:type="spellStart"/>
-      <w:r>
-        <w:t>c</w:t>
-      </w:r>
-      <w:r>
-        <w:t>ó</w:t>
-      </w:r>
-      <w:proofErr w:type="spellEnd"/>
-      <w:r>
-        <w:t xml:space="preserve"> </w:t>
-      </w:r>
-      <w:r>
-        <w:t xml:space="preserve">bao </w:t>
-      </w:r>
-      <w:proofErr w:type="spellStart"/>
-      <w:r>
-        <w:t>gồm</w:t>
-      </w:r>
-      <w:proofErr w:type="spellEnd"/>
-      <w:r>
-        <w:t xml:space="preserve"> </w:t>
-      </w:r>
-      <w:r>
-        <w:t xml:space="preserve">VAT hay </w:t>
-      </w:r>
-      <w:proofErr w:type="spellStart"/>
-      <w:r>
-        <w:t>không</w:t>
-      </w:r>
-      <w:proofErr w:type="spellEnd"/>
-      <w:r>
-        <w:t xml:space="preserve"> </w:t>
-      </w:r>
-      <w:proofErr w:type="spellStart"/>
-      <w:r>
-        <w:t>nhỉ</w:t>
-      </w:r>
-      <w:proofErr w:type="spellEnd"/>
-      <w:r>
-        <w:t xml:space="preserve">? </w:t>
-      </w:r>
-      <w:proofErr w:type="spellStart"/>
-      <w:r>
-        <w:t>Giá</w:t>
-      </w:r>
-      <w:proofErr w:type="spellEnd"/>
-      <w:r>
-        <w:t xml:space="preserve"> </w:t>
-      </w:r>
-      <w:proofErr w:type="spellStart"/>
-      <w:r>
-        <w:t>cụ</w:t>
-      </w:r>
-      <w:proofErr w:type="spellEnd"/>
-      <w:r>
-        <w:t xml:space="preserve"> </w:t>
-      </w:r>
-      <w:proofErr w:type="spellStart"/>
-      <w:r>
-        <w:t>thể</w:t>
-      </w:r>
-      <w:proofErr w:type="spellEnd"/>
-      <w:r>
-        <w:t xml:space="preserve"> </w:t>
-      </w:r>
-      <w:proofErr w:type="spellStart"/>
-      <w:r>
-        <w:t>cho</w:t>
-      </w:r>
-      <w:proofErr w:type="spellEnd"/>
-      <w:r>
-        <w:t xml:space="preserve"> </w:t>
-      </w:r>
-      <w:proofErr w:type="spellStart"/>
-      <w:r>
-        <w:t>tình</w:t>
-      </w:r>
-      <w:proofErr w:type="spellEnd"/>
-      <w:r>
-        <w:t xml:space="preserve"> </w:t>
-      </w:r>
-      <w:proofErr w:type="spellStart"/>
-      <w:r>
-        <w:t>huống</w:t>
-      </w:r>
-      <w:proofErr w:type="spellEnd"/>
-      <w:r>
-        <w:t xml:space="preserve"> </w:t>
-      </w:r>
-      <w:proofErr w:type="spellStart"/>
-      <w:r>
-        <w:t>có</w:t>
-      </w:r>
-      <w:proofErr w:type="spellEnd"/>
-      <w:r>
-        <w:t xml:space="preserve"> VAT </w:t>
-      </w:r>
-      <w:proofErr w:type="spellStart"/>
-      <w:r>
-        <w:t>và</w:t>
-      </w:r>
-      <w:proofErr w:type="spellEnd"/>
-      <w:r>
-        <w:t xml:space="preserve"> </w:t>
-      </w:r>
-      <w:proofErr w:type="spellStart"/>
-      <w:r>
-        <w:t>không</w:t>
-      </w:r>
-      <w:proofErr w:type="spellEnd"/>
-      <w:r>
-        <w:t xml:space="preserve"> VAT </w:t>
-      </w:r>
-      <w:proofErr w:type="spellStart"/>
-      <w:r>
-        <w:t>là</w:t>
-      </w:r>
-      <w:proofErr w:type="spellEnd"/>
-      <w:r>
-        <w:t xml:space="preserve"> bao </w:t>
-      </w:r>
-      <w:proofErr w:type="spellStart"/>
-      <w:r>
-        <w:t>nhiêu</w:t>
-      </w:r>
-      <w:proofErr w:type="spellEnd"/>
-      <w:r>
-        <w:t>?”</w:t>
-      </w:r>
-    </w:p>
-    <w:p>
-      <w:pPr>
-        <w:pStyle w:val="ListParagraph"/>
-        <w:tabs>
-          <w:tab w:val="right" w:leader="dot" w:pos="8780"/>
-        </w:tabs>
-        <w:ind w:left="720"/>
-      </w:pPr>
-      <w:proofErr w:type="spellStart"/>
-      <w:r>
-        <w:t>Nhóm</w:t>
-      </w:r>
-      <w:proofErr w:type="spellEnd"/>
-      <w:r>
-        <w:t xml:space="preserve"> </w:t>
-      </w:r>
-      <w:proofErr w:type="spellStart"/>
-      <w:r>
-        <w:t>quản</w:t>
-      </w:r>
-      <w:proofErr w:type="spellEnd"/>
-      <w:r>
-        <w:t xml:space="preserve"> </w:t>
-      </w:r>
-      <w:proofErr w:type="spellStart"/>
-      <w:r>
-        <w:t>lý</w:t>
-      </w:r>
-      <w:proofErr w:type="spellEnd"/>
-      <w:r>
-        <w:t xml:space="preserve"> </w:t>
-      </w:r>
-      <w:proofErr w:type="spellStart"/>
-      <w:r>
-        <w:t>sẽ</w:t>
-      </w:r>
-      <w:proofErr w:type="spellEnd"/>
-      <w:r>
-        <w:t xml:space="preserve"> </w:t>
-      </w:r>
-      <w:proofErr w:type="spellStart"/>
-      <w:r>
-        <w:t>trả</w:t>
-      </w:r>
-      <w:proofErr w:type="spellEnd"/>
-      <w:r>
-        <w:t xml:space="preserve"> </w:t>
-      </w:r>
-      <w:proofErr w:type="spellStart"/>
-      <w:r>
-        <w:t>lời</w:t>
-      </w:r>
-      <w:proofErr w:type="spellEnd"/>
-      <w:r>
-        <w:t xml:space="preserve"> </w:t>
-      </w:r>
-      <w:proofErr w:type="spellStart"/>
-      <w:r>
-        <w:t>thế</w:t>
-      </w:r>
-      <w:proofErr w:type="spellEnd"/>
-      <w:r>
-        <w:t xml:space="preserve"> </w:t>
-      </w:r>
-      <w:proofErr w:type="spellStart"/>
-      <w:r>
-        <w:t>nào</w:t>
-      </w:r>
-      <w:proofErr w:type="spellEnd"/>
-      <w:r>
-        <w:t>:</w:t>
-      </w:r>
-      <w:r>
-        <w:tab/>
-      </w:r>
-    </w:p>
-    <w:p>
-      <w:pPr>
-        <w:pStyle w:val="ListParagraph"/>
-        <w:tabs>
-          <w:tab w:val="right" w:leader="dot" w:pos="8780"/>
-        </w:tabs>
-        <w:ind w:left="720"/>
-      </w:pPr>
-      <w:r>
-        <w:tab/>
-      </w:r>
-    </w:p>
-    <w:p>
-      <w:pPr>
-        <w:pStyle w:val="ListParagraph"/>
-        <w:tabs>
-          <w:tab w:val="right" w:leader="dot" w:pos="8780"/>
-        </w:tabs>
-        <w:ind w:left="720"/>
-      </w:pPr>
-      <w:r>
-        <w:tab/>
-      </w:r>
-    </w:p>
-    <w:p>
-      <w:pPr>
-        <w:pStyle w:val="ListParagraph"/>
-        <w:tabs>
-          <w:tab w:val="right" w:leader="dot" w:pos="8780"/>
-        </w:tabs>
-        <w:ind w:left="720"/>
-      </w:pPr>
-      <w:r>
-        <w:tab/>
-      </w:r>
-    </w:p>
-    <w:p>
-      <w:pPr>
-        <w:pStyle w:val="ListParagraph"/>
-        <w:tabs>
-          <w:tab w:val="right" w:leader="dot" w:pos="8780"/>
-        </w:tabs>
-        <w:ind w:left="720"/>
-      </w:pPr>
     </w:p>
     <w:p>
       <w:pPr>
@@ -12377,12 +13398,6 @@
         </w:rPr>
       </w:pPr>
     </w:p>
-    <w:p/>
-    <w:p/>
-    <w:p/>
-    <w:p/>
-    <w:p/>
-    <w:p/>
     <w:p/>
     <w:p/>
     <w:p/>
@@ -13216,7 +14231,7 @@
           </mc:Choice>
           <mc:Fallback>
             <w:pict>
-              <v:group w14:anchorId="2491AFC6" id="Canvas 5" o:spid="_x0000_s1026" editas="canvas" style="width:210.35pt;height:92.05pt;mso-position-horizontal-relative:char;mso-position-vertical-relative:line" coordsize="26714,11684" o:gfxdata="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">
+              <v:group w14:anchorId="6211544A" id="Canvas 5" o:spid="_x0000_s1026" editas="canvas" style="width:210.35pt;height:92.05pt;mso-position-horizontal-relative:char;mso-position-vertical-relative:line" coordsize="26714,11684" o:gfxdata="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">
                 <v:shapetype id="_x0000_t75" coordsize="21600,21600" o:spt="75" o:preferrelative="t" path="m@4@5l@4@11@9@11@9@5xe" filled="f" stroked="f">
                   <v:stroke joinstyle="miter"/>
                   <v:formulas>
@@ -14334,15 +15349,7 @@
         <w:color w:val="C00000"/>
         <w:lang w:eastAsia="ar-SA" w:bidi="ar-SA"/>
       </w:rPr>
-      <w:t>acdv</w:t>
-    </w:r>
-    <w:r>
-      <w:rPr>
-        <w:i/>
-        <w:color w:val="C00000"/>
-        <w:lang w:eastAsia="ar-SA" w:bidi="ar-SA"/>
-      </w:rPr>
-      <w:t>.hust.vn</w:t>
+      <w:t>acdv.hust.vn</w:t>
     </w:r>
     <w:r>
       <w:rPr>
@@ -20070,7 +21077,7 @@
 </file>
 
 <file path=customXml/itemProps1.xml><?xml version="1.0" encoding="utf-8"?>
-<ds:datastoreItem xmlns:ds="http://schemas.openxmlformats.org/officeDocument/2006/customXml" ds:itemID="{0771D251-9921-4E24-A776-ECAE530E33A3}">
+<ds:datastoreItem xmlns:ds="http://schemas.openxmlformats.org/officeDocument/2006/customXml" ds:itemID="{37AECA26-5D5B-4AB5-986F-1BE610CABCC1}">
   <ds:schemaRefs>
     <ds:schemaRef ds:uri="http://schemas.openxmlformats.org/officeDocument/2006/bibliography"/>
   </ds:schemaRefs>

</xml_diff>

<commit_message>
Added references link in document
</commit_message>
<xml_diff>
--- a/docs/QuanTriDuAn20191.docx
+++ b/docs/QuanTriDuAn20191.docx
@@ -10504,6 +10504,83 @@
     </w:p>
     <w:p>
       <w:pPr>
+        <w:rPr>
+          <w:lang w:eastAsia="en-US" w:bidi="ar-SA"/>
+        </w:rPr>
+      </w:pPr>
+      <w:proofErr w:type="spellStart"/>
+      <w:r>
+        <w:rPr>
+          <w:lang w:eastAsia="en-US" w:bidi="ar-SA"/>
+        </w:rPr>
+        <w:t>Thiết</w:t>
+      </w:r>
+      <w:proofErr w:type="spellEnd"/>
+      <w:r>
+        <w:rPr>
+          <w:lang w:eastAsia="en-US" w:bidi="ar-SA"/>
+        </w:rPr>
+        <w:t xml:space="preserve"> </w:t>
+      </w:r>
+      <w:proofErr w:type="spellStart"/>
+      <w:r>
+        <w:rPr>
+          <w:lang w:eastAsia="en-US" w:bidi="ar-SA"/>
+        </w:rPr>
+        <w:t>lập</w:t>
+      </w:r>
+      <w:proofErr w:type="spellEnd"/>
+      <w:r>
+        <w:rPr>
+          <w:lang w:eastAsia="en-US" w:bidi="ar-SA"/>
+        </w:rPr>
+        <w:t xml:space="preserve"> </w:t>
+      </w:r>
+      <w:proofErr w:type="spellStart"/>
+      <w:r>
+        <w:rPr>
+          <w:lang w:eastAsia="en-US" w:bidi="ar-SA"/>
+        </w:rPr>
+        <w:t>máy</w:t>
+      </w:r>
+      <w:proofErr w:type="spellEnd"/>
+      <w:r>
+        <w:rPr>
+          <w:lang w:eastAsia="en-US" w:bidi="ar-SA"/>
+        </w:rPr>
+        <w:t xml:space="preserve"> </w:t>
+      </w:r>
+      <w:proofErr w:type="spellStart"/>
+      <w:r>
+        <w:rPr>
+          <w:lang w:eastAsia="en-US" w:bidi="ar-SA"/>
+        </w:rPr>
+        <w:t>chủ</w:t>
+      </w:r>
+      <w:proofErr w:type="spellEnd"/>
+      <w:r>
+        <w:rPr>
+          <w:lang w:eastAsia="en-US" w:bidi="ar-SA"/>
+        </w:rPr>
+        <w:t xml:space="preserve"> </w:t>
+      </w:r>
+      <w:proofErr w:type="spellStart"/>
+      <w:r>
+        <w:rPr>
+          <w:lang w:eastAsia="en-US" w:bidi="ar-SA"/>
+        </w:rPr>
+        <w:t>trên</w:t>
+      </w:r>
+      <w:proofErr w:type="spellEnd"/>
+      <w:r>
+        <w:rPr>
+          <w:lang w:eastAsia="en-US" w:bidi="ar-SA"/>
+        </w:rPr>
+        <w:t xml:space="preserve"> AWS.</w:t>
+      </w:r>
+    </w:p>
+    <w:p>
+      <w:pPr>
         <w:pStyle w:val="Heading2"/>
         <w:rPr>
           <w:lang w:eastAsia="en-US" w:bidi="ar-SA"/>
@@ -10988,8 +11065,6 @@
         </w:rPr>
         <w:t>.</w:t>
       </w:r>
-      <w:bookmarkStart w:id="26" w:name="_GoBack"/>
-      <w:bookmarkEnd w:id="26"/>
     </w:p>
     <w:p>
       <w:pPr>
@@ -11031,7 +11106,7 @@
       <w:pPr>
         <w:pStyle w:val="Heading2"/>
       </w:pPr>
-      <w:bookmarkStart w:id="27" w:name="_Toc25660404"/>
+      <w:bookmarkStart w:id="26" w:name="_Toc25660404"/>
       <w:proofErr w:type="spellStart"/>
       <w:r>
         <w:t>Trả</w:t>
@@ -11060,7 +11135,7 @@
       <w:r>
         <w:t>hỏi</w:t>
       </w:r>
-      <w:bookmarkEnd w:id="27"/>
+      <w:bookmarkEnd w:id="26"/>
       <w:proofErr w:type="spellEnd"/>
     </w:p>
     <w:p>
@@ -12061,6 +12136,185 @@
       </w:r>
       <w:proofErr w:type="spellStart"/>
       <w:r>
+        <w:t>Thay</w:t>
+      </w:r>
+      <w:proofErr w:type="spellEnd"/>
+      <w:r>
+        <w:t xml:space="preserve"> </w:t>
+      </w:r>
+      <w:proofErr w:type="spellStart"/>
+      <w:r>
+        <w:t>vì</w:t>
+      </w:r>
+      <w:proofErr w:type="spellEnd"/>
+      <w:r>
+        <w:t xml:space="preserve"> </w:t>
+      </w:r>
+      <w:proofErr w:type="spellStart"/>
+      <w:r>
+        <w:t>để</w:t>
+      </w:r>
+      <w:proofErr w:type="spellEnd"/>
+      <w:r>
+        <w:t xml:space="preserve"> </w:t>
+      </w:r>
+      <w:proofErr w:type="spellStart"/>
+      <w:r>
+        <w:t>ông</w:t>
+      </w:r>
+      <w:proofErr w:type="spellEnd"/>
+      <w:r>
+        <w:t xml:space="preserve"> </w:t>
+      </w:r>
+      <w:proofErr w:type="spellStart"/>
+      <w:r>
+        <w:t>ấy</w:t>
+      </w:r>
+      <w:proofErr w:type="spellEnd"/>
+      <w:r>
+        <w:t xml:space="preserve"> </w:t>
+      </w:r>
+      <w:proofErr w:type="spellStart"/>
+      <w:r>
+        <w:t>tự</w:t>
+      </w:r>
+      <w:proofErr w:type="spellEnd"/>
+      <w:r>
+        <w:t xml:space="preserve"> test </w:t>
+      </w:r>
+      <w:proofErr w:type="spellStart"/>
+      <w:r>
+        <w:t>trên</w:t>
+      </w:r>
+      <w:proofErr w:type="spellEnd"/>
+      <w:r>
+        <w:t xml:space="preserve"> </w:t>
+      </w:r>
+      <w:proofErr w:type="spellStart"/>
+      <w:r>
+        <w:t>máy</w:t>
+      </w:r>
+      <w:proofErr w:type="spellEnd"/>
+      <w:r>
+        <w:t xml:space="preserve"> </w:t>
+      </w:r>
+      <w:proofErr w:type="spellStart"/>
+      <w:r>
+        <w:t>của</w:t>
+      </w:r>
+      <w:proofErr w:type="spellEnd"/>
+      <w:r>
+        <w:t xml:space="preserve"> </w:t>
+      </w:r>
+      <w:proofErr w:type="spellStart"/>
+      <w:r>
+        <w:t>mình</w:t>
+      </w:r>
+      <w:proofErr w:type="spellEnd"/>
+      <w:r>
+        <w:t xml:space="preserve">, </w:t>
+      </w:r>
+      <w:proofErr w:type="spellStart"/>
+      <w:r>
+        <w:t>chúng</w:t>
+      </w:r>
+      <w:proofErr w:type="spellEnd"/>
+      <w:r>
+        <w:t xml:space="preserve"> </w:t>
+      </w:r>
+      <w:proofErr w:type="spellStart"/>
+      <w:r>
+        <w:t>tôi</w:t>
+      </w:r>
+      <w:proofErr w:type="spellEnd"/>
+      <w:r>
+        <w:t xml:space="preserve"> </w:t>
+      </w:r>
+      <w:proofErr w:type="spellStart"/>
+      <w:r>
+        <w:t>sẽ</w:t>
+      </w:r>
+      <w:proofErr w:type="spellEnd"/>
+      <w:r>
+        <w:t xml:space="preserve"> </w:t>
+      </w:r>
+      <w:proofErr w:type="spellStart"/>
+      <w:r>
+        <w:t>mời</w:t>
+      </w:r>
+      <w:proofErr w:type="spellEnd"/>
+      <w:r>
+        <w:t xml:space="preserve"> </w:t>
+      </w:r>
+      <w:proofErr w:type="spellStart"/>
+      <w:r>
+        <w:t>ông</w:t>
+      </w:r>
+      <w:proofErr w:type="spellEnd"/>
+      <w:r>
+        <w:t xml:space="preserve"> </w:t>
+      </w:r>
+      <w:proofErr w:type="spellStart"/>
+      <w:r>
+        <w:t>ấy</w:t>
+      </w:r>
+      <w:proofErr w:type="spellEnd"/>
+      <w:r>
+        <w:t xml:space="preserve"> </w:t>
+      </w:r>
+      <w:proofErr w:type="spellStart"/>
+      <w:r>
+        <w:t>tới</w:t>
+      </w:r>
+      <w:proofErr w:type="spellEnd"/>
+      <w:r>
+        <w:t xml:space="preserve"> demo </w:t>
+      </w:r>
+      <w:proofErr w:type="spellStart"/>
+      <w:r>
+        <w:t>bằng</w:t>
+      </w:r>
+      <w:proofErr w:type="spellEnd"/>
+      <w:r>
+        <w:t xml:space="preserve"> </w:t>
+      </w:r>
+      <w:proofErr w:type="spellStart"/>
+      <w:r>
+        <w:t>máy</w:t>
+      </w:r>
+      <w:proofErr w:type="spellEnd"/>
+      <w:r>
+        <w:t xml:space="preserve"> </w:t>
+      </w:r>
+      <w:proofErr w:type="spellStart"/>
+      <w:r>
+        <w:t>của</w:t>
+      </w:r>
+      <w:proofErr w:type="spellEnd"/>
+      <w:r>
+        <w:t xml:space="preserve"> </w:t>
+      </w:r>
+      <w:proofErr w:type="spellStart"/>
+      <w:r>
+        <w:t>chúng</w:t>
+      </w:r>
+      <w:proofErr w:type="spellEnd"/>
+      <w:r>
+        <w:t xml:space="preserve"> </w:t>
+      </w:r>
+      <w:proofErr w:type="spellStart"/>
+      <w:r>
+        <w:t>tôi</w:t>
+      </w:r>
+      <w:proofErr w:type="spellEnd"/>
+      <w:r>
+        <w:t>.</w:t>
+      </w:r>
+      <w:r>
+        <w:t xml:space="preserve"> </w:t>
+      </w:r>
+      <w:proofErr w:type="spellStart"/>
+      <w:r>
         <w:t>Chúng</w:t>
       </w:r>
       <w:proofErr w:type="spellEnd"/>
@@ -12077,23 +12331,103 @@
       </w:r>
       <w:proofErr w:type="spellStart"/>
       <w:r>
-        <w:t>hy</w:t>
-      </w:r>
-      <w:proofErr w:type="spellEnd"/>
-      <w:r>
-        <w:t xml:space="preserve"> </w:t>
-      </w:r>
-      <w:proofErr w:type="spellStart"/>
-      <w:r>
-        <w:t>vọng</w:t>
-      </w:r>
-      <w:proofErr w:type="spellEnd"/>
-      <w:r>
-        <w:t xml:space="preserve"> </w:t>
-      </w:r>
-      <w:proofErr w:type="spellStart"/>
-      <w:r>
-        <w:t>phía</w:t>
+        <w:t>cũng</w:t>
+      </w:r>
+      <w:proofErr w:type="spellEnd"/>
+      <w:r>
+        <w:t xml:space="preserve"> </w:t>
+      </w:r>
+      <w:proofErr w:type="spellStart"/>
+      <w:r>
+        <w:t>có</w:t>
+      </w:r>
+      <w:proofErr w:type="spellEnd"/>
+      <w:r>
+        <w:t xml:space="preserve"> </w:t>
+      </w:r>
+      <w:proofErr w:type="spellStart"/>
+      <w:r>
+        <w:t>thể</w:t>
+      </w:r>
+      <w:proofErr w:type="spellEnd"/>
+      <w:r>
+        <w:t xml:space="preserve"> </w:t>
+      </w:r>
+      <w:proofErr w:type="spellStart"/>
+      <w:r>
+        <w:t>thuyết</w:t>
+      </w:r>
+      <w:proofErr w:type="spellEnd"/>
+      <w:r>
+        <w:t xml:space="preserve"> </w:t>
+      </w:r>
+      <w:proofErr w:type="spellStart"/>
+      <w:r>
+        <w:t>phục</w:t>
+      </w:r>
+      <w:proofErr w:type="spellEnd"/>
+      <w:r>
+        <w:t xml:space="preserve"> </w:t>
+      </w:r>
+      <w:proofErr w:type="spellStart"/>
+      <w:r>
+        <w:t>được</w:t>
+      </w:r>
+      <w:proofErr w:type="spellEnd"/>
+      <w:r>
+        <w:t xml:space="preserve"> </w:t>
+      </w:r>
+      <w:proofErr w:type="spellStart"/>
+      <w:r>
+        <w:t>ông</w:t>
+      </w:r>
+      <w:proofErr w:type="spellEnd"/>
+      <w:r>
+        <w:t xml:space="preserve"> </w:t>
+      </w:r>
+      <w:proofErr w:type="spellStart"/>
+      <w:r>
+        <w:t>ấy</w:t>
+      </w:r>
+      <w:proofErr w:type="spellEnd"/>
+      <w:r>
+        <w:t xml:space="preserve"> </w:t>
+      </w:r>
+      <w:proofErr w:type="spellStart"/>
+      <w:r>
+        <w:t>chuyển</w:t>
+      </w:r>
+      <w:proofErr w:type="spellEnd"/>
+      <w:r>
+        <w:t xml:space="preserve"> sang </w:t>
+      </w:r>
+      <w:proofErr w:type="spellStart"/>
+      <w:r>
+        <w:t>dùng</w:t>
+      </w:r>
+      <w:proofErr w:type="spellEnd"/>
+      <w:r>
+        <w:t xml:space="preserve"> Windows 10. </w:t>
+      </w:r>
+      <w:proofErr w:type="spellStart"/>
+      <w:r>
+        <w:t>Khách</w:t>
+      </w:r>
+      <w:proofErr w:type="spellEnd"/>
+      <w:r>
+        <w:t xml:space="preserve"> </w:t>
+      </w:r>
+      <w:proofErr w:type="spellStart"/>
+      <w:r>
+        <w:t>hàng</w:t>
+      </w:r>
+      <w:proofErr w:type="spellEnd"/>
+      <w:r>
+        <w:t xml:space="preserve"> </w:t>
+      </w:r>
+      <w:proofErr w:type="spellStart"/>
+      <w:r>
+        <w:t>của</w:t>
       </w:r>
       <w:proofErr w:type="spellEnd"/>
       <w:r>
@@ -12117,91 +12451,37 @@
       </w:r>
       <w:proofErr w:type="spellStart"/>
       <w:r>
-        <w:t>sẽ</w:t>
-      </w:r>
-      <w:proofErr w:type="spellEnd"/>
-      <w:r>
-        <w:t xml:space="preserve"> </w:t>
-      </w:r>
-      <w:proofErr w:type="spellStart"/>
-      <w:r>
-        <w:t>mang</w:t>
-      </w:r>
-      <w:proofErr w:type="spellEnd"/>
-      <w:r>
-        <w:t xml:space="preserve"> </w:t>
-      </w:r>
-      <w:proofErr w:type="spellStart"/>
-      <w:r>
-        <w:t>cho</w:t>
-      </w:r>
-      <w:proofErr w:type="spellEnd"/>
-      <w:r>
-        <w:t xml:space="preserve"> </w:t>
-      </w:r>
-      <w:proofErr w:type="spellStart"/>
-      <w:r>
-        <w:t>ông</w:t>
-      </w:r>
-      <w:proofErr w:type="spellEnd"/>
-      <w:r>
-        <w:t xml:space="preserve"> </w:t>
-      </w:r>
-      <w:proofErr w:type="spellStart"/>
-      <w:r>
-        <w:t>ấy</w:t>
-      </w:r>
-      <w:proofErr w:type="spellEnd"/>
-      <w:r>
-        <w:t xml:space="preserve"> </w:t>
-      </w:r>
-      <w:proofErr w:type="spellStart"/>
-      <w:r>
-        <w:t>một</w:t>
-      </w:r>
-      <w:proofErr w:type="spellEnd"/>
-      <w:r>
-        <w:t xml:space="preserve"> </w:t>
-      </w:r>
-      <w:proofErr w:type="spellStart"/>
-      <w:r>
-        <w:t>chiếc</w:t>
-      </w:r>
-      <w:proofErr w:type="spellEnd"/>
-      <w:r>
-        <w:t xml:space="preserve"> </w:t>
-      </w:r>
-      <w:proofErr w:type="spellStart"/>
-      <w:r>
-        <w:t>máy</w:t>
-      </w:r>
-      <w:proofErr w:type="spellEnd"/>
-      <w:r>
-        <w:t xml:space="preserve"> windows 10 </w:t>
-      </w:r>
-      <w:proofErr w:type="spellStart"/>
-      <w:r>
-        <w:t>để</w:t>
-      </w:r>
-      <w:proofErr w:type="spellEnd"/>
-      <w:r>
-        <w:t xml:space="preserve"> </w:t>
-      </w:r>
-      <w:proofErr w:type="spellStart"/>
-      <w:r>
-        <w:t>ông</w:t>
-      </w:r>
-      <w:proofErr w:type="spellEnd"/>
-      <w:r>
-        <w:t xml:space="preserve"> </w:t>
-      </w:r>
-      <w:proofErr w:type="spellStart"/>
-      <w:r>
-        <w:t>ấy</w:t>
-      </w:r>
-      <w:proofErr w:type="spellEnd"/>
-      <w:r>
-        <w:t xml:space="preserve"> Test.</w:t>
+        <w:t>cũng</w:t>
+      </w:r>
+      <w:proofErr w:type="spellEnd"/>
+      <w:r>
+        <w:t xml:space="preserve"> </w:t>
+      </w:r>
+      <w:proofErr w:type="spellStart"/>
+      <w:r>
+        <w:t>đang</w:t>
+      </w:r>
+      <w:proofErr w:type="spellEnd"/>
+      <w:r>
+        <w:t xml:space="preserve"> </w:t>
+      </w:r>
+      <w:proofErr w:type="spellStart"/>
+      <w:r>
+        <w:t>dùng</w:t>
+      </w:r>
+      <w:proofErr w:type="spellEnd"/>
+      <w:r>
+        <w:t xml:space="preserve"> Windows 10 </w:t>
+      </w:r>
+      <w:bookmarkStart w:id="27" w:name="_GoBack"/>
+      <w:proofErr w:type="spellStart"/>
+      <w:r>
+        <w:t>mà</w:t>
+      </w:r>
+      <w:bookmarkEnd w:id="27"/>
+      <w:proofErr w:type="spellEnd"/>
+      <w:r>
+        <w:t>.</w:t>
       </w:r>
     </w:p>
     <w:p>
@@ -13576,11 +13856,6 @@
       </w:hyperlink>
     </w:p>
     <w:p>
-      <w:pPr>
-        <w:rPr>
-          <w:lang w:eastAsia="en-US" w:bidi="ar-SA"/>
-        </w:rPr>
-      </w:pPr>
       <w:proofErr w:type="spellStart"/>
       <w:r>
         <w:t>Công</w:t>
@@ -13631,14 +13906,50 @@
       </w:hyperlink>
     </w:p>
     <w:p>
-      <w:pPr>
-        <w:rPr>
-          <w:lang w:eastAsia="en-US" w:bidi="ar-SA"/>
-        </w:rPr>
-      </w:pPr>
+      <w:r>
+        <w:t xml:space="preserve">Framework Laravel: </w:t>
+      </w:r>
+      <w:hyperlink r:id="rId29" w:history="1">
+        <w:r>
+          <w:rPr>
+            <w:rStyle w:val="Hyperlink"/>
+          </w:rPr>
+          <w:t>https://laravel.com/</w:t>
+        </w:r>
+      </w:hyperlink>
     </w:p>
-    <w:p/>
-    <w:p/>
+    <w:p>
+      <w:proofErr w:type="spellStart"/>
+      <w:r>
+        <w:t>Mysql</w:t>
+      </w:r>
+      <w:proofErr w:type="spellEnd"/>
+      <w:r>
+        <w:t xml:space="preserve"> database: </w:t>
+      </w:r>
+      <w:hyperlink r:id="rId30" w:history="1">
+        <w:r>
+          <w:rPr>
+            <w:rStyle w:val="Hyperlink"/>
+          </w:rPr>
+          <w:t>https://www.mysql.com/</w:t>
+        </w:r>
+      </w:hyperlink>
+    </w:p>
+    <w:p>
+      <w:r>
+        <w:lastRenderedPageBreak/>
+        <w:t xml:space="preserve">Amazon Web Service: </w:t>
+      </w:r>
+      <w:hyperlink r:id="rId31" w:history="1">
+        <w:r>
+          <w:rPr>
+            <w:rStyle w:val="Hyperlink"/>
+          </w:rPr>
+          <w:t>https://aws.amazon.com/</w:t>
+        </w:r>
+      </w:hyperlink>
+    </w:p>
     <w:p>
       <w:pPr>
         <w:pStyle w:val="NormalH"/>
@@ -13837,7 +14148,22 @@
           </w:tcPr>
           <w:p>
             <w:r>
-              <w:t>15/09/2005</w:t>
+              <w:t>1</w:t>
+            </w:r>
+            <w:r>
+              <w:t>4</w:t>
+            </w:r>
+            <w:r>
+              <w:t>/</w:t>
+            </w:r>
+            <w:r>
+              <w:t>11</w:t>
+            </w:r>
+            <w:r>
+              <w:t>/20</w:t>
+            </w:r>
+            <w:r>
+              <w:t>19</w:t>
             </w:r>
           </w:p>
         </w:tc>
@@ -13860,7 +14186,10 @@
               <w:cnfStyle w:val="000000000000" w:firstRow="0" w:lastRow="0" w:firstColumn="0" w:lastColumn="0" w:oddVBand="0" w:evenVBand="0" w:oddHBand="0" w:evenHBand="0" w:firstRowFirstColumn="0" w:firstRowLastColumn="0" w:lastRowFirstColumn="0" w:lastRowLastColumn="0"/>
             </w:pPr>
             <w:r>
-              <w:t>0.4</w:t>
+              <w:t>0.</w:t>
+            </w:r>
+            <w:r>
+              <w:t>1</w:t>
             </w:r>
           </w:p>
         </w:tc>
@@ -13872,6 +14201,22 @@
             <w:pPr>
               <w:cnfStyle w:val="000000000000" w:firstRow="0" w:lastRow="0" w:firstColumn="0" w:lastColumn="0" w:oddVBand="0" w:evenVBand="0" w:oddHBand="0" w:evenHBand="0" w:firstRowFirstColumn="0" w:firstRowLastColumn="0" w:lastRowFirstColumn="0" w:lastRowLastColumn="0"/>
             </w:pPr>
+            <w:r>
+              <w:t xml:space="preserve">Nguyễn </w:t>
+            </w:r>
+            <w:proofErr w:type="spellStart"/>
+            <w:r>
+              <w:t>Bá</w:t>
+            </w:r>
+            <w:proofErr w:type="spellEnd"/>
+            <w:r>
+              <w:t xml:space="preserve"> </w:t>
+            </w:r>
+            <w:proofErr w:type="spellStart"/>
+            <w:r>
+              <w:t>Việt</w:t>
+            </w:r>
+            <w:proofErr w:type="spellEnd"/>
           </w:p>
         </w:tc>
         <w:tc>
@@ -13896,7 +14241,16 @@
           </w:tcPr>
           <w:p>
             <w:r>
-              <w:t>15/11/2005</w:t>
+              <w:t>1</w:t>
+            </w:r>
+            <w:r>
+              <w:t>7</w:t>
+            </w:r>
+            <w:r>
+              <w:t>/11/20</w:t>
+            </w:r>
+            <w:r>
+              <w:t>19</w:t>
             </w:r>
           </w:p>
         </w:tc>
@@ -13919,7 +14273,7 @@
               <w:cnfStyle w:val="000000000000" w:firstRow="0" w:lastRow="0" w:firstColumn="0" w:lastColumn="0" w:oddVBand="0" w:evenVBand="0" w:oddHBand="0" w:evenHBand="0" w:firstRowFirstColumn="0" w:firstRowLastColumn="0" w:lastRowFirstColumn="0" w:lastRowLastColumn="0"/>
             </w:pPr>
             <w:r>
-              <w:t>0.6</w:t>
+              <w:t>0.2</w:t>
             </w:r>
           </w:p>
         </w:tc>
@@ -13931,6 +14285,22 @@
             <w:pPr>
               <w:cnfStyle w:val="000000000000" w:firstRow="0" w:lastRow="0" w:firstColumn="0" w:lastColumn="0" w:oddVBand="0" w:evenVBand="0" w:oddHBand="0" w:evenHBand="0" w:firstRowFirstColumn="0" w:firstRowLastColumn="0" w:lastRowFirstColumn="0" w:lastRowLastColumn="0"/>
             </w:pPr>
+            <w:r>
+              <w:t xml:space="preserve">Nguyễn </w:t>
+            </w:r>
+            <w:proofErr w:type="spellStart"/>
+            <w:r>
+              <w:t>Mạnh</w:t>
+            </w:r>
+            <w:proofErr w:type="spellEnd"/>
+            <w:r>
+              <w:t xml:space="preserve"> </w:t>
+            </w:r>
+            <w:proofErr w:type="spellStart"/>
+            <w:r>
+              <w:t>Cường</w:t>
+            </w:r>
+            <w:proofErr w:type="spellEnd"/>
           </w:p>
         </w:tc>
         <w:tc>
@@ -13953,11 +14323,7 @@
             <w:cnfStyle w:val="001000000000" w:firstRow="0" w:lastRow="0" w:firstColumn="1" w:lastColumn="0" w:oddVBand="0" w:evenVBand="0" w:oddHBand="0" w:evenHBand="0" w:firstRowFirstColumn="0" w:firstRowLastColumn="0" w:lastRowFirstColumn="0" w:lastRowLastColumn="0"/>
             <w:tcW w:w="1495" w:type="dxa"/>
           </w:tcPr>
-          <w:p>
-            <w:r>
-              <w:t>15/12/2005</w:t>
-            </w:r>
-          </w:p>
+          <w:p/>
         </w:tc>
         <w:tc>
           <w:tcPr>
@@ -13977,9 +14343,6 @@
             <w:pPr>
               <w:cnfStyle w:val="000000000000" w:firstRow="0" w:lastRow="0" w:firstColumn="0" w:lastColumn="0" w:oddVBand="0" w:evenVBand="0" w:oddHBand="0" w:evenHBand="0" w:firstRowFirstColumn="0" w:firstRowLastColumn="0" w:lastRowFirstColumn="0" w:lastRowLastColumn="0"/>
             </w:pPr>
-            <w:r>
-              <w:t>0.9</w:t>
-            </w:r>
           </w:p>
         </w:tc>
         <w:tc>
@@ -14365,18 +14728,6 @@
         </w:tc>
       </w:tr>
     </w:tbl>
-    <w:p/>
-    <w:p>
-      <w:pPr>
-        <w:widowControl/>
-        <w:suppressAutoHyphens w:val="0"/>
-        <w:spacing w:after="0" w:line="240" w:lineRule="auto"/>
-        <w:jc w:val="left"/>
-      </w:pPr>
-      <w:r>
-        <w:br w:type="page"/>
-      </w:r>
-    </w:p>
     <w:p>
       <w:pPr>
         <w:pStyle w:val="NormalH"/>
@@ -14468,7 +14819,7 @@
           </mc:Choice>
           <mc:Fallback>
             <w:pict>
-              <v:group w14:anchorId="07B92461" id="Canvas 5" o:spid="_x0000_s1026" editas="canvas" style="width:210.35pt;height:92.05pt;mso-position-horizontal-relative:char;mso-position-vertical-relative:line" coordsize="26714,11684" o:gfxdata="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">
+              <v:group w14:anchorId="075C7F66" id="Canvas 5" o:spid="_x0000_s1026" editas="canvas" style="width:210.35pt;height:92.05pt;mso-position-horizontal-relative:char;mso-position-vertical-relative:line" coordsize="26714,11684" o:gfxdata="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">
                 <v:shapetype id="_x0000_t75" coordsize="21600,21600" o:spt="75" o:preferrelative="t" path="m@4@5l@4@11@9@11@9@5xe" filled="f" stroked="f">
                   <v:stroke joinstyle="miter"/>
                   <v:formulas>
@@ -15264,12 +15615,12 @@
       </w:pPr>
     </w:p>
     <w:sectPr>
-      <w:headerReference w:type="even" r:id="rId29"/>
-      <w:headerReference w:type="default" r:id="rId30"/>
-      <w:footerReference w:type="even" r:id="rId31"/>
-      <w:footerReference w:type="default" r:id="rId32"/>
-      <w:headerReference w:type="first" r:id="rId33"/>
-      <w:footerReference w:type="first" r:id="rId34"/>
+      <w:headerReference w:type="even" r:id="rId32"/>
+      <w:headerReference w:type="default" r:id="rId33"/>
+      <w:footerReference w:type="even" r:id="rId34"/>
+      <w:footerReference w:type="default" r:id="rId35"/>
+      <w:headerReference w:type="first" r:id="rId36"/>
+      <w:footerReference w:type="first" r:id="rId37"/>
       <w:footnotePr>
         <w:pos w:val="beneathText"/>
       </w:footnotePr>
@@ -21321,7 +21672,7 @@
 </file>
 
 <file path=customXml/itemProps1.xml><?xml version="1.0" encoding="utf-8"?>
-<ds:datastoreItem xmlns:ds="http://schemas.openxmlformats.org/officeDocument/2006/customXml" ds:itemID="{9BBEDE05-946B-49DB-B813-5A344104994F}">
+<ds:datastoreItem xmlns:ds="http://schemas.openxmlformats.org/officeDocument/2006/customXml" ds:itemID="{D249C755-1D5A-4D5E-AA3F-86FE920C1EF6}">
   <ds:schemaRefs>
     <ds:schemaRef ds:uri="http://schemas.openxmlformats.org/officeDocument/2006/bibliography"/>
   </ds:schemaRefs>

</xml_diff>

<commit_message>
Update information of project manager
</commit_message>
<xml_diff>
--- a/docs/QuanTriDuAn20191.docx
+++ b/docs/QuanTriDuAn20191.docx
@@ -4134,31 +4134,51 @@
     <w:p>
       <w:proofErr w:type="spellStart"/>
       <w:r>
-        <w:t>Lập</w:t>
-      </w:r>
-      <w:proofErr w:type="spellEnd"/>
-      <w:r>
-        <w:t xml:space="preserve"> </w:t>
-      </w:r>
-      <w:proofErr w:type="spellStart"/>
-      <w:r>
-        <w:t>trình</w:t>
-      </w:r>
-      <w:proofErr w:type="spellEnd"/>
-      <w:r>
-        <w:t xml:space="preserve"> </w:t>
-      </w:r>
-      <w:proofErr w:type="spellStart"/>
-      <w:r>
-        <w:t>viên</w:t>
-      </w:r>
-      <w:proofErr w:type="spellEnd"/>
-      <w:r>
-        <w:t xml:space="preserve">:  </w:t>
-      </w:r>
-      <w:r>
-        <w:t>Cao Duy</w:t>
-      </w:r>
+        <w:t>Quản</w:t>
+      </w:r>
+      <w:proofErr w:type="spellEnd"/>
+      <w:r>
+        <w:t xml:space="preserve"> </w:t>
+      </w:r>
+      <w:proofErr w:type="spellStart"/>
+      <w:r>
+        <w:t>lý</w:t>
+      </w:r>
+      <w:proofErr w:type="spellEnd"/>
+      <w:r>
+        <w:t xml:space="preserve"> </w:t>
+      </w:r>
+      <w:proofErr w:type="spellStart"/>
+      <w:r>
+        <w:t>dự</w:t>
+      </w:r>
+      <w:proofErr w:type="spellEnd"/>
+      <w:r>
+        <w:t xml:space="preserve"> </w:t>
+      </w:r>
+      <w:proofErr w:type="spellStart"/>
+      <w:r>
+        <w:t>án</w:t>
+      </w:r>
+      <w:bookmarkStart w:id="6" w:name="_GoBack"/>
+      <w:bookmarkEnd w:id="6"/>
+      <w:proofErr w:type="spellEnd"/>
+      <w:r>
+        <w:t xml:space="preserve">: Nguyễn </w:t>
+      </w:r>
+      <w:proofErr w:type="spellStart"/>
+      <w:r>
+        <w:t>Mạnh</w:t>
+      </w:r>
+      <w:proofErr w:type="spellEnd"/>
+      <w:r>
+        <w:t xml:space="preserve"> </w:t>
+      </w:r>
+      <w:proofErr w:type="spellStart"/>
+      <w:r>
+        <w:t>Cường</w:t>
+      </w:r>
+      <w:proofErr w:type="spellEnd"/>
     </w:p>
     <w:p>
       <w:r>
@@ -4170,59 +4190,64 @@
           <w:rPr>
             <w:rStyle w:val="Hyperlink"/>
           </w:rPr>
-          <w:t>duy.nc@gmail.com</w:t>
+          <w:t>cuong.nm</w:t>
+        </w:r>
+        <w:r>
+          <w:rPr>
+            <w:rStyle w:val="Hyperlink"/>
+          </w:rPr>
+          <w:t>@gmail.com</w:t>
         </w:r>
       </w:hyperlink>
     </w:p>
     <w:p>
       <w:r>
         <w:tab/>
-        <w:t>SĐT: 09</w:t>
-      </w:r>
-      <w:r>
-        <w:t>88 888 999</w:t>
+        <w:t>SĐT: 098</w:t>
+      </w:r>
+      <w:r>
+        <w:t>5</w:t>
+      </w:r>
+      <w:r>
+        <w:t xml:space="preserve"> </w:t>
+      </w:r>
+      <w:r>
+        <w:t>669 96</w:t>
+      </w:r>
+      <w:r>
+        <w:t>9</w:t>
       </w:r>
     </w:p>
     <w:p>
       <w:proofErr w:type="spellStart"/>
       <w:r>
-        <w:t>Hỗ</w:t>
-      </w:r>
-      <w:proofErr w:type="spellEnd"/>
-      <w:r>
-        <w:t xml:space="preserve"> </w:t>
-      </w:r>
-      <w:proofErr w:type="spellStart"/>
-      <w:r>
-        <w:t>trợ</w:t>
-      </w:r>
-      <w:proofErr w:type="spellEnd"/>
-      <w:r>
-        <w:t xml:space="preserve"> </w:t>
-      </w:r>
-      <w:proofErr w:type="spellStart"/>
-      <w:r>
-        <w:t>khách</w:t>
-      </w:r>
-      <w:proofErr w:type="spellEnd"/>
-      <w:r>
-        <w:t xml:space="preserve"> </w:t>
-      </w:r>
-      <w:proofErr w:type="spellStart"/>
-      <w:r>
-        <w:t>hàng</w:t>
+        <w:t>Lập</w:t>
+      </w:r>
+      <w:proofErr w:type="spellEnd"/>
+      <w:r>
+        <w:t xml:space="preserve"> </w:t>
+      </w:r>
+      <w:proofErr w:type="spellStart"/>
+      <w:r>
+        <w:t>trình</w:t>
+      </w:r>
+      <w:proofErr w:type="spellEnd"/>
+      <w:r>
+        <w:t xml:space="preserve"> </w:t>
+      </w:r>
+      <w:proofErr w:type="spellStart"/>
+      <w:r>
+        <w:t>viên</w:t>
       </w:r>
       <w:proofErr w:type="spellEnd"/>
       <w:r>
         <w:t xml:space="preserve">: </w:t>
       </w:r>
-      <w:proofErr w:type="spellStart"/>
-      <w:r>
-        <w:t>Bùi</w:t>
-      </w:r>
-      <w:proofErr w:type="spellEnd"/>
-      <w:r>
-        <w:t xml:space="preserve"> An</w:t>
+      <w:r>
+        <w:t xml:space="preserve">Nguyễn </w:t>
+      </w:r>
+      <w:r>
+        <w:t>Cao Duy</w:t>
       </w:r>
     </w:p>
     <w:p>
@@ -4235,88 +4260,31 @@
           <w:rPr>
             <w:rStyle w:val="Hyperlink"/>
           </w:rPr>
-          <w:t>an.bn@gmail.com</w:t>
+          <w:t>duy.nc@gmail.com</w:t>
         </w:r>
       </w:hyperlink>
     </w:p>
     <w:p>
       <w:r>
         <w:tab/>
-        <w:t>SĐT: 0123 333 444</w:t>
+        <w:t>SĐT: 09</w:t>
+      </w:r>
+      <w:r>
+        <w:t>88 888 999</w:t>
       </w:r>
     </w:p>
     <w:p>
-      <w:pPr>
-        <w:pStyle w:val="Heading2"/>
-      </w:pPr>
-      <w:bookmarkStart w:id="6" w:name="_Toc25660384"/>
-      <w:proofErr w:type="spellStart"/>
-      <w:r>
-        <w:t>Phân</w:t>
-      </w:r>
-      <w:proofErr w:type="spellEnd"/>
-      <w:r>
-        <w:t xml:space="preserve"> chia </w:t>
-      </w:r>
-      <w:proofErr w:type="spellStart"/>
-      <w:r>
-        <w:t>vai</w:t>
-      </w:r>
-      <w:proofErr w:type="spellEnd"/>
-      <w:r>
-        <w:t xml:space="preserve"> </w:t>
-      </w:r>
-      <w:proofErr w:type="spellStart"/>
-      <w:r>
-        <w:t>trò</w:t>
-      </w:r>
-      <w:proofErr w:type="spellEnd"/>
-      <w:r>
-        <w:t xml:space="preserve"> </w:t>
-      </w:r>
-      <w:proofErr w:type="spellStart"/>
-      <w:r>
-        <w:t>của</w:t>
-      </w:r>
-      <w:proofErr w:type="spellEnd"/>
-      <w:r>
-        <w:t xml:space="preserve"> </w:t>
-      </w:r>
-      <w:proofErr w:type="spellStart"/>
-      <w:r>
-        <w:t>thành</w:t>
-      </w:r>
-      <w:proofErr w:type="spellEnd"/>
-      <w:r>
-        <w:t xml:space="preserve"> </w:t>
-      </w:r>
-      <w:proofErr w:type="spellStart"/>
-      <w:r>
-        <w:t>viên</w:t>
-      </w:r>
-      <w:proofErr w:type="spellEnd"/>
-      <w:r>
-        <w:t xml:space="preserve"> </w:t>
-      </w:r>
-      <w:proofErr w:type="spellStart"/>
-      <w:r>
-        <w:t>dự</w:t>
-      </w:r>
-      <w:proofErr w:type="spellEnd"/>
-      <w:r>
-        <w:t xml:space="preserve"> </w:t>
-      </w:r>
-      <w:proofErr w:type="spellStart"/>
-      <w:r>
-        <w:t>án</w:t>
-      </w:r>
-      <w:proofErr w:type="spellEnd"/>
-      <w:r>
-        <w:t xml:space="preserve"> </w:t>
-      </w:r>
-      <w:proofErr w:type="spellStart"/>
-      <w:r>
-        <w:t>và</w:t>
+      <w:proofErr w:type="spellStart"/>
+      <w:r>
+        <w:t>Hỗ</w:t>
+      </w:r>
+      <w:proofErr w:type="spellEnd"/>
+      <w:r>
+        <w:t xml:space="preserve"> </w:t>
+      </w:r>
+      <w:proofErr w:type="spellStart"/>
+      <w:r>
+        <w:t>trợ</w:t>
       </w:r>
       <w:proofErr w:type="spellEnd"/>
       <w:r>
@@ -4334,189 +4302,323 @@
       <w:r>
         <w:t>hàng</w:t>
       </w:r>
-      <w:bookmarkEnd w:id="6"/>
-      <w:proofErr w:type="spellEnd"/>
+      <w:proofErr w:type="spellEnd"/>
+      <w:r>
+        <w:t xml:space="preserve">: </w:t>
+      </w:r>
+      <w:proofErr w:type="spellStart"/>
+      <w:r>
+        <w:t>Bùi</w:t>
+      </w:r>
+      <w:proofErr w:type="spellEnd"/>
+      <w:r>
+        <w:t xml:space="preserve"> </w:t>
+      </w:r>
+      <w:proofErr w:type="spellStart"/>
+      <w:r>
+        <w:t>Ngọc</w:t>
+      </w:r>
+      <w:proofErr w:type="spellEnd"/>
+      <w:r>
+        <w:t xml:space="preserve"> </w:t>
+      </w:r>
+      <w:r>
+        <w:t>An</w:t>
+      </w:r>
     </w:p>
     <w:p>
-      <w:proofErr w:type="spellStart"/>
-      <w:r>
-        <w:t>Giám</w:t>
-      </w:r>
-      <w:proofErr w:type="spellEnd"/>
-      <w:r>
-        <w:t xml:space="preserve"> </w:t>
-      </w:r>
-      <w:proofErr w:type="spellStart"/>
-      <w:r>
-        <w:t>đốc</w:t>
-      </w:r>
-      <w:proofErr w:type="spellEnd"/>
-      <w:r>
-        <w:t xml:space="preserve">: </w:t>
-      </w:r>
-      <w:proofErr w:type="spellStart"/>
-      <w:r>
-        <w:t>Việt</w:t>
-      </w:r>
-      <w:proofErr w:type="spellEnd"/>
-      <w:r>
-        <w:t xml:space="preserve">, </w:t>
-      </w:r>
-      <w:proofErr w:type="spellStart"/>
-      <w:r>
-        <w:t>tài</w:t>
-      </w:r>
-      <w:proofErr w:type="spellEnd"/>
-      <w:r>
-        <w:t xml:space="preserve"> </w:t>
-      </w:r>
-      <w:proofErr w:type="spellStart"/>
-      <w:r>
-        <w:t>chính</w:t>
-      </w:r>
-      <w:proofErr w:type="spellEnd"/>
-      <w:r>
-        <w:t xml:space="preserve">, </w:t>
-      </w:r>
-      <w:proofErr w:type="spellStart"/>
-      <w:r>
-        <w:t>nhân</w:t>
-      </w:r>
-      <w:proofErr w:type="spellEnd"/>
-      <w:r>
-        <w:t xml:space="preserve"> </w:t>
-      </w:r>
-      <w:proofErr w:type="spellStart"/>
-      <w:r>
-        <w:t>sự</w:t>
-      </w:r>
-      <w:proofErr w:type="spellEnd"/>
-      <w:r>
-        <w:t xml:space="preserve">, </w:t>
-      </w:r>
-      <w:proofErr w:type="spellStart"/>
-      <w:r>
-        <w:t>yêu</w:t>
-      </w:r>
-      <w:proofErr w:type="spellEnd"/>
-      <w:r>
-        <w:t xml:space="preserve"> </w:t>
-      </w:r>
-      <w:proofErr w:type="spellStart"/>
-      <w:r>
-        <w:t>c</w:t>
-      </w:r>
-      <w:r>
-        <w:t>ầ</w:t>
-      </w:r>
-      <w:r>
-        <w:t>u</w:t>
-      </w:r>
-      <w:proofErr w:type="spellEnd"/>
-      <w:r>
-        <w:t xml:space="preserve"> </w:t>
-      </w:r>
-      <w:proofErr w:type="spellStart"/>
-      <w:r>
-        <w:t>cơ</w:t>
-      </w:r>
-      <w:proofErr w:type="spellEnd"/>
-      <w:r>
-        <w:t xml:space="preserve"> </w:t>
-      </w:r>
-      <w:proofErr w:type="spellStart"/>
-      <w:r>
-        <w:t>bản</w:t>
-      </w:r>
-      <w:proofErr w:type="spellEnd"/>
-      <w:r>
-        <w:t xml:space="preserve">: </w:t>
-      </w:r>
-      <w:proofErr w:type="spellStart"/>
-      <w:r>
-        <w:t>đẹp</w:t>
-      </w:r>
-      <w:proofErr w:type="spellEnd"/>
-      <w:r>
-        <w:t xml:space="preserve">, </w:t>
-      </w:r>
-      <w:proofErr w:type="spellStart"/>
-      <w:r>
-        <w:t>giàu</w:t>
-      </w:r>
-      <w:proofErr w:type="spellEnd"/>
+      <w:r>
+        <w:tab/>
+        <w:t xml:space="preserve">Email: </w:t>
+      </w:r>
+      <w:hyperlink r:id="rId18" w:history="1">
+        <w:r>
+          <w:rPr>
+            <w:rStyle w:val="Hyperlink"/>
+          </w:rPr>
+          <w:t>an.bn@gmail.com</w:t>
+        </w:r>
+      </w:hyperlink>
     </w:p>
     <w:p>
-      <w:proofErr w:type="spellStart"/>
-      <w:r>
-        <w:t>Cường</w:t>
-      </w:r>
-      <w:proofErr w:type="spellEnd"/>
-      <w:r>
-        <w:t xml:space="preserve">: </w:t>
-      </w:r>
-      <w:proofErr w:type="spellStart"/>
-      <w:r>
-        <w:t>Quản</w:t>
-      </w:r>
-      <w:proofErr w:type="spellEnd"/>
-      <w:r>
-        <w:t xml:space="preserve"> </w:t>
-      </w:r>
-      <w:proofErr w:type="spellStart"/>
-      <w:r>
-        <w:t>lí</w:t>
-      </w:r>
-      <w:proofErr w:type="spellEnd"/>
-      <w:r>
-        <w:t>,</w:t>
-      </w:r>
-      <w:r>
-        <w:t xml:space="preserve"> </w:t>
-      </w:r>
-      <w:proofErr w:type="spellStart"/>
-      <w:r>
-        <w:t>ghép</w:t>
-      </w:r>
-      <w:proofErr w:type="spellEnd"/>
-      <w:r>
-        <w:t xml:space="preserve"> code,</w:t>
-      </w:r>
-      <w:r>
-        <w:t xml:space="preserve"> </w:t>
-      </w:r>
-      <w:proofErr w:type="spellStart"/>
-      <w:r>
-        <w:t>báo</w:t>
-      </w:r>
-      <w:proofErr w:type="spellEnd"/>
-      <w:r>
-        <w:t xml:space="preserve"> </w:t>
-      </w:r>
-      <w:proofErr w:type="spellStart"/>
-      <w:r>
-        <w:t>cáo</w:t>
-      </w:r>
-      <w:proofErr w:type="spellEnd"/>
-      <w:r>
-        <w:t xml:space="preserve"> </w:t>
-      </w:r>
-      <w:proofErr w:type="spellStart"/>
-      <w:r>
-        <w:t>tiến</w:t>
-      </w:r>
-      <w:proofErr w:type="spellEnd"/>
-      <w:r>
-        <w:t xml:space="preserve"> </w:t>
-      </w:r>
-      <w:proofErr w:type="spellStart"/>
-      <w:r>
-        <w:t>độ</w:t>
-      </w:r>
-      <w:proofErr w:type="spellEnd"/>
+      <w:r>
+        <w:tab/>
+        <w:t>SĐT: 0123 333 444</w:t>
+      </w:r>
     </w:p>
     <w:p>
-      <w:r>
+      <w:pPr>
+        <w:pStyle w:val="Heading2"/>
+      </w:pPr>
+      <w:bookmarkStart w:id="7" w:name="_Toc25660384"/>
+      <w:proofErr w:type="spellStart"/>
+      <w:r>
+        <w:t>Phân</w:t>
+      </w:r>
+      <w:proofErr w:type="spellEnd"/>
+      <w:r>
+        <w:t xml:space="preserve"> chia </w:t>
+      </w:r>
+      <w:proofErr w:type="spellStart"/>
+      <w:r>
+        <w:t>vai</w:t>
+      </w:r>
+      <w:proofErr w:type="spellEnd"/>
+      <w:r>
+        <w:t xml:space="preserve"> </w:t>
+      </w:r>
+      <w:proofErr w:type="spellStart"/>
+      <w:r>
+        <w:t>trò</w:t>
+      </w:r>
+      <w:proofErr w:type="spellEnd"/>
+      <w:r>
+        <w:t xml:space="preserve"> </w:t>
+      </w:r>
+      <w:proofErr w:type="spellStart"/>
+      <w:r>
+        <w:t>của</w:t>
+      </w:r>
+      <w:proofErr w:type="spellEnd"/>
+      <w:r>
+        <w:t xml:space="preserve"> </w:t>
+      </w:r>
+      <w:proofErr w:type="spellStart"/>
+      <w:r>
+        <w:t>thành</w:t>
+      </w:r>
+      <w:proofErr w:type="spellEnd"/>
+      <w:r>
+        <w:t xml:space="preserve"> </w:t>
+      </w:r>
+      <w:proofErr w:type="spellStart"/>
+      <w:r>
+        <w:t>viên</w:t>
+      </w:r>
+      <w:proofErr w:type="spellEnd"/>
+      <w:r>
+        <w:t xml:space="preserve"> </w:t>
+      </w:r>
+      <w:proofErr w:type="spellStart"/>
+      <w:r>
+        <w:t>dự</w:t>
+      </w:r>
+      <w:proofErr w:type="spellEnd"/>
+      <w:r>
+        <w:t xml:space="preserve"> </w:t>
+      </w:r>
+      <w:proofErr w:type="spellStart"/>
+      <w:r>
+        <w:t>án</w:t>
+      </w:r>
+      <w:proofErr w:type="spellEnd"/>
+      <w:r>
+        <w:t xml:space="preserve"> </w:t>
+      </w:r>
+      <w:proofErr w:type="spellStart"/>
+      <w:r>
+        <w:t>và</w:t>
+      </w:r>
+      <w:proofErr w:type="spellEnd"/>
+      <w:r>
+        <w:t xml:space="preserve"> </w:t>
+      </w:r>
+      <w:proofErr w:type="spellStart"/>
+      <w:r>
+        <w:t>khách</w:t>
+      </w:r>
+      <w:proofErr w:type="spellEnd"/>
+      <w:r>
+        <w:t xml:space="preserve"> </w:t>
+      </w:r>
+      <w:proofErr w:type="spellStart"/>
+      <w:r>
+        <w:t>hàng</w:t>
+      </w:r>
+      <w:bookmarkEnd w:id="7"/>
+      <w:proofErr w:type="spellEnd"/>
+    </w:p>
+    <w:p>
+      <w:proofErr w:type="spellStart"/>
+      <w:r>
+        <w:t>Giám</w:t>
+      </w:r>
+      <w:proofErr w:type="spellEnd"/>
+      <w:r>
+        <w:t xml:space="preserve"> </w:t>
+      </w:r>
+      <w:proofErr w:type="spellStart"/>
+      <w:r>
+        <w:t>đốc</w:t>
+      </w:r>
+      <w:proofErr w:type="spellEnd"/>
+      <w:r>
+        <w:t xml:space="preserve">: </w:t>
+      </w:r>
+      <w:proofErr w:type="spellStart"/>
+      <w:r>
+        <w:t>Việt</w:t>
+      </w:r>
+      <w:proofErr w:type="spellEnd"/>
+      <w:r>
+        <w:t xml:space="preserve">, </w:t>
+      </w:r>
+      <w:proofErr w:type="spellStart"/>
+      <w:r>
+        <w:t>tài</w:t>
+      </w:r>
+      <w:proofErr w:type="spellEnd"/>
+      <w:r>
+        <w:t xml:space="preserve"> </w:t>
+      </w:r>
+      <w:proofErr w:type="spellStart"/>
+      <w:r>
+        <w:t>chính</w:t>
+      </w:r>
+      <w:proofErr w:type="spellEnd"/>
+      <w:r>
+        <w:t xml:space="preserve">, </w:t>
+      </w:r>
+      <w:proofErr w:type="spellStart"/>
+      <w:r>
+        <w:t>nhân</w:t>
+      </w:r>
+      <w:proofErr w:type="spellEnd"/>
+      <w:r>
+        <w:t xml:space="preserve"> </w:t>
+      </w:r>
+      <w:proofErr w:type="spellStart"/>
+      <w:r>
+        <w:t>sự</w:t>
+      </w:r>
+      <w:proofErr w:type="spellEnd"/>
+      <w:r>
+        <w:t xml:space="preserve">, </w:t>
+      </w:r>
+      <w:proofErr w:type="spellStart"/>
+      <w:r>
+        <w:t>yêu</w:t>
+      </w:r>
+      <w:proofErr w:type="spellEnd"/>
+      <w:r>
+        <w:t xml:space="preserve"> </w:t>
+      </w:r>
+      <w:proofErr w:type="spellStart"/>
+      <w:r>
+        <w:t>c</w:t>
+      </w:r>
+      <w:r>
+        <w:t>ầ</w:t>
+      </w:r>
+      <w:r>
+        <w:t>u</w:t>
+      </w:r>
+      <w:proofErr w:type="spellEnd"/>
+      <w:r>
+        <w:t xml:space="preserve"> </w:t>
+      </w:r>
+      <w:proofErr w:type="spellStart"/>
+      <w:r>
+        <w:t>cơ</w:t>
+      </w:r>
+      <w:proofErr w:type="spellEnd"/>
+      <w:r>
+        <w:t xml:space="preserve"> </w:t>
+      </w:r>
+      <w:proofErr w:type="spellStart"/>
+      <w:r>
+        <w:t>bản</w:t>
+      </w:r>
+      <w:proofErr w:type="spellEnd"/>
+      <w:r>
+        <w:t xml:space="preserve">: </w:t>
+      </w:r>
+      <w:proofErr w:type="spellStart"/>
+      <w:r>
+        <w:t>đẹp</w:t>
+      </w:r>
+      <w:proofErr w:type="spellEnd"/>
+      <w:r>
+        <w:t xml:space="preserve">, </w:t>
+      </w:r>
+      <w:proofErr w:type="spellStart"/>
+      <w:r>
+        <w:t>giàu</w:t>
+      </w:r>
+      <w:proofErr w:type="spellEnd"/>
+    </w:p>
+    <w:p>
+      <w:proofErr w:type="spellStart"/>
+      <w:r>
+        <w:t>Cường</w:t>
+      </w:r>
+      <w:proofErr w:type="spellEnd"/>
+      <w:r>
+        <w:t xml:space="preserve">: </w:t>
+      </w:r>
+      <w:proofErr w:type="spellStart"/>
+      <w:r>
+        <w:t>Quản</w:t>
+      </w:r>
+      <w:proofErr w:type="spellEnd"/>
+      <w:r>
+        <w:t xml:space="preserve"> </w:t>
+      </w:r>
+      <w:proofErr w:type="spellStart"/>
+      <w:r>
+        <w:t>lí</w:t>
+      </w:r>
+      <w:proofErr w:type="spellEnd"/>
+      <w:r>
+        <w:t>,</w:t>
+      </w:r>
+      <w:r>
+        <w:t xml:space="preserve"> </w:t>
+      </w:r>
+      <w:proofErr w:type="spellStart"/>
+      <w:r>
+        <w:t>ghép</w:t>
+      </w:r>
+      <w:proofErr w:type="spellEnd"/>
+      <w:r>
+        <w:t xml:space="preserve"> code,</w:t>
+      </w:r>
+      <w:r>
+        <w:t xml:space="preserve"> </w:t>
+      </w:r>
+      <w:proofErr w:type="spellStart"/>
+      <w:r>
+        <w:t>báo</w:t>
+      </w:r>
+      <w:proofErr w:type="spellEnd"/>
+      <w:r>
+        <w:t xml:space="preserve"> </w:t>
+      </w:r>
+      <w:proofErr w:type="spellStart"/>
+      <w:r>
+        <w:t>cáo</w:t>
+      </w:r>
+      <w:proofErr w:type="spellEnd"/>
+      <w:r>
+        <w:t xml:space="preserve"> </w:t>
+      </w:r>
+      <w:proofErr w:type="spellStart"/>
+      <w:r>
+        <w:t>tiến</w:t>
+      </w:r>
+      <w:proofErr w:type="spellEnd"/>
+      <w:r>
+        <w:t xml:space="preserve"> </w:t>
+      </w:r>
+      <w:proofErr w:type="spellStart"/>
+      <w:r>
+        <w:t>độ</w:t>
+      </w:r>
+      <w:proofErr w:type="spellEnd"/>
+    </w:p>
+    <w:p>
+      <w:r>
+        <w:lastRenderedPageBreak/>
         <w:t>Duy</w:t>
       </w:r>
       <w:r>
@@ -4690,7 +4792,7 @@
       <w:pPr>
         <w:pStyle w:val="Heading1"/>
       </w:pPr>
-      <w:bookmarkStart w:id="7" w:name="_Toc25660385"/>
+      <w:bookmarkStart w:id="8" w:name="_Toc25660385"/>
       <w:proofErr w:type="spellStart"/>
       <w:r>
         <w:t>Khảo</w:t>
@@ -4719,14 +4821,14 @@
       <w:r>
         <w:t>án</w:t>
       </w:r>
-      <w:bookmarkEnd w:id="7"/>
+      <w:bookmarkEnd w:id="8"/>
       <w:proofErr w:type="spellEnd"/>
     </w:p>
     <w:p>
       <w:pPr>
         <w:pStyle w:val="Heading2"/>
       </w:pPr>
-      <w:bookmarkStart w:id="8" w:name="_Toc25660386"/>
+      <w:bookmarkStart w:id="9" w:name="_Toc25660386"/>
       <w:proofErr w:type="spellStart"/>
       <w:r>
         <w:t>Yêu</w:t>
@@ -4755,7 +4857,7 @@
       <w:r>
         <w:t>hàng</w:t>
       </w:r>
-      <w:bookmarkEnd w:id="8"/>
+      <w:bookmarkEnd w:id="9"/>
       <w:proofErr w:type="spellEnd"/>
     </w:p>
     <w:p>
@@ -6263,7 +6365,7 @@
       <w:pPr>
         <w:pStyle w:val="Heading2"/>
       </w:pPr>
-      <w:bookmarkStart w:id="9" w:name="_Toc25660387"/>
+      <w:bookmarkStart w:id="10" w:name="_Toc25660387"/>
       <w:proofErr w:type="spellStart"/>
       <w:r>
         <w:t>Mô</w:t>
@@ -6324,7 +6426,7 @@
       <w:r>
         <w:t>vụ</w:t>
       </w:r>
-      <w:bookmarkEnd w:id="9"/>
+      <w:bookmarkEnd w:id="10"/>
       <w:proofErr w:type="spellEnd"/>
     </w:p>
     <w:p>
@@ -6337,157 +6439,6 @@
             <wp:extent cx="5575300" cy="2747645"/>
             <wp:effectExtent l="0" t="0" r="6350" b="0"/>
             <wp:docPr id="8" name="Hình ảnh 8"/>
-            <wp:cNvGraphicFramePr>
-              <a:graphicFrameLocks xmlns:a="http://schemas.openxmlformats.org/drawingml/2006/main" noChangeAspect="1"/>
-            </wp:cNvGraphicFramePr>
-            <a:graphic xmlns:a="http://schemas.openxmlformats.org/drawingml/2006/main">
-              <a:graphicData uri="http://schemas.openxmlformats.org/drawingml/2006/picture">
-                <pic:pic xmlns:pic="http://schemas.openxmlformats.org/drawingml/2006/picture">
-                  <pic:nvPicPr>
-                    <pic:cNvPr id="1" name=""/>
-                    <pic:cNvPicPr/>
-                  </pic:nvPicPr>
-                  <pic:blipFill>
-                    <a:blip r:embed="rId18"/>
-                    <a:stretch>
-                      <a:fillRect/>
-                    </a:stretch>
-                  </pic:blipFill>
-                  <pic:spPr>
-                    <a:xfrm>
-                      <a:off x="0" y="0"/>
-                      <a:ext cx="5575300" cy="2747645"/>
-                    </a:xfrm>
-                    <a:prstGeom prst="rect">
-                      <a:avLst/>
-                    </a:prstGeom>
-                  </pic:spPr>
-                </pic:pic>
-              </a:graphicData>
-            </a:graphic>
-          </wp:inline>
-        </w:drawing>
-      </w:r>
-    </w:p>
-    <w:p>
-      <w:pPr>
-        <w:pStyle w:val="Heading2"/>
-      </w:pPr>
-      <w:bookmarkStart w:id="10" w:name="_Toc25660388"/>
-      <w:proofErr w:type="spellStart"/>
-      <w:r>
-        <w:lastRenderedPageBreak/>
-        <w:t>Mô</w:t>
-      </w:r>
-      <w:proofErr w:type="spellEnd"/>
-      <w:r>
-        <w:t xml:space="preserve"> </w:t>
-      </w:r>
-      <w:proofErr w:type="spellStart"/>
-      <w:r>
-        <w:t>hình</w:t>
-      </w:r>
-      <w:proofErr w:type="spellEnd"/>
-      <w:r>
-        <w:t xml:space="preserve"> </w:t>
-      </w:r>
-      <w:proofErr w:type="spellStart"/>
-      <w:r>
-        <w:t>hoạt</w:t>
-      </w:r>
-      <w:proofErr w:type="spellEnd"/>
-      <w:r>
-        <w:t xml:space="preserve"> </w:t>
-      </w:r>
-      <w:proofErr w:type="spellStart"/>
-      <w:r>
-        <w:t>động</w:t>
-      </w:r>
-      <w:proofErr w:type="spellEnd"/>
-      <w:r>
-        <w:t xml:space="preserve"> </w:t>
-      </w:r>
-      <w:proofErr w:type="spellStart"/>
-      <w:r>
-        <w:t>dự</w:t>
-      </w:r>
-      <w:proofErr w:type="spellEnd"/>
-      <w:r>
-        <w:t xml:space="preserve"> </w:t>
-      </w:r>
-      <w:proofErr w:type="spellStart"/>
-      <w:r>
-        <w:t>kiến</w:t>
-      </w:r>
-      <w:proofErr w:type="spellEnd"/>
-      <w:r>
-        <w:t xml:space="preserve"> </w:t>
-      </w:r>
-      <w:proofErr w:type="spellStart"/>
-      <w:r>
-        <w:t>sau</w:t>
-      </w:r>
-      <w:proofErr w:type="spellEnd"/>
-      <w:r>
-        <w:t xml:space="preserve"> </w:t>
-      </w:r>
-      <w:proofErr w:type="spellStart"/>
-      <w:r>
-        <w:t>khi</w:t>
-      </w:r>
-      <w:proofErr w:type="spellEnd"/>
-      <w:r>
-        <w:t xml:space="preserve"> </w:t>
-      </w:r>
-      <w:proofErr w:type="spellStart"/>
-      <w:r>
-        <w:t>áp</w:t>
-      </w:r>
-      <w:proofErr w:type="spellEnd"/>
-      <w:r>
-        <w:t xml:space="preserve"> </w:t>
-      </w:r>
-      <w:proofErr w:type="spellStart"/>
-      <w:r>
-        <w:t>dụng</w:t>
-      </w:r>
-      <w:proofErr w:type="spellEnd"/>
-      <w:r>
-        <w:t xml:space="preserve"> </w:t>
-      </w:r>
-      <w:proofErr w:type="spellStart"/>
-      <w:r>
-        <w:t>sản</w:t>
-      </w:r>
-      <w:proofErr w:type="spellEnd"/>
-      <w:r>
-        <w:t xml:space="preserve"> </w:t>
-      </w:r>
-      <w:proofErr w:type="spellStart"/>
-      <w:r>
-        <w:t>phẩm</w:t>
-      </w:r>
-      <w:proofErr w:type="spellEnd"/>
-      <w:r>
-        <w:t xml:space="preserve"> </w:t>
-      </w:r>
-      <w:proofErr w:type="spellStart"/>
-      <w:r>
-        <w:t>mới</w:t>
-      </w:r>
-      <w:bookmarkEnd w:id="10"/>
-      <w:proofErr w:type="spellEnd"/>
-    </w:p>
-    <w:p>
-      <w:r>
-        <w:rPr>
-          <w:noProof/>
-        </w:rPr>
-        <w:drawing>
-          <wp:inline distT="0" distB="0" distL="0" distR="0" wp14:anchorId="41CE8542" wp14:editId="13383996">
-            <wp:extent cx="5575300" cy="4514850"/>
-            <wp:effectExtent l="0" t="0" r="6350" b="0"/>
-            <wp:docPr id="9" name="Hình ảnh 9"/>
             <wp:cNvGraphicFramePr>
               <a:graphicFrameLocks xmlns:a="http://schemas.openxmlformats.org/drawingml/2006/main" noChangeAspect="1"/>
             </wp:cNvGraphicFramePr>
@@ -6507,7 +6458,7 @@
                   <pic:spPr>
                     <a:xfrm>
                       <a:off x="0" y="0"/>
-                      <a:ext cx="5575300" cy="4514850"/>
+                      <a:ext cx="5575300" cy="2747645"/>
                     </a:xfrm>
                     <a:prstGeom prst="rect">
                       <a:avLst/>
@@ -6524,15 +6475,37 @@
       <w:pPr>
         <w:pStyle w:val="Heading2"/>
       </w:pPr>
-      <w:bookmarkStart w:id="11" w:name="_Toc25660389"/>
-      <w:proofErr w:type="spellStart"/>
-      <w:r>
-        <w:t>Phạm</w:t>
-      </w:r>
-      <w:proofErr w:type="spellEnd"/>
-      <w:r>
-        <w:t xml:space="preserve"> vi</w:t>
-      </w:r>
+      <w:bookmarkStart w:id="11" w:name="_Toc25660388"/>
+      <w:proofErr w:type="spellStart"/>
+      <w:r>
+        <w:lastRenderedPageBreak/>
+        <w:t>Mô</w:t>
+      </w:r>
+      <w:proofErr w:type="spellEnd"/>
+      <w:r>
+        <w:t xml:space="preserve"> </w:t>
+      </w:r>
+      <w:proofErr w:type="spellStart"/>
+      <w:r>
+        <w:t>hình</w:t>
+      </w:r>
+      <w:proofErr w:type="spellEnd"/>
+      <w:r>
+        <w:t xml:space="preserve"> </w:t>
+      </w:r>
+      <w:proofErr w:type="spellStart"/>
+      <w:r>
+        <w:t>hoạt</w:t>
+      </w:r>
+      <w:proofErr w:type="spellEnd"/>
+      <w:r>
+        <w:t xml:space="preserve"> </w:t>
+      </w:r>
+      <w:proofErr w:type="spellStart"/>
+      <w:r>
+        <w:t>động</w:t>
+      </w:r>
+      <w:proofErr w:type="spellEnd"/>
       <w:r>
         <w:t xml:space="preserve"> </w:t>
       </w:r>
@@ -6546,1368 +6519,77 @@
       </w:r>
       <w:proofErr w:type="spellStart"/>
       <w:r>
-        <w:t>án</w:t>
+        <w:t>kiến</w:t>
+      </w:r>
+      <w:proofErr w:type="spellEnd"/>
+      <w:r>
+        <w:t xml:space="preserve"> </w:t>
+      </w:r>
+      <w:proofErr w:type="spellStart"/>
+      <w:r>
+        <w:t>sau</w:t>
+      </w:r>
+      <w:proofErr w:type="spellEnd"/>
+      <w:r>
+        <w:t xml:space="preserve"> </w:t>
+      </w:r>
+      <w:proofErr w:type="spellStart"/>
+      <w:r>
+        <w:t>khi</w:t>
+      </w:r>
+      <w:proofErr w:type="spellEnd"/>
+      <w:r>
+        <w:t xml:space="preserve"> </w:t>
+      </w:r>
+      <w:proofErr w:type="spellStart"/>
+      <w:r>
+        <w:t>áp</w:t>
+      </w:r>
+      <w:proofErr w:type="spellEnd"/>
+      <w:r>
+        <w:t xml:space="preserve"> </w:t>
+      </w:r>
+      <w:proofErr w:type="spellStart"/>
+      <w:r>
+        <w:t>dụng</w:t>
+      </w:r>
+      <w:proofErr w:type="spellEnd"/>
+      <w:r>
+        <w:t xml:space="preserve"> </w:t>
+      </w:r>
+      <w:proofErr w:type="spellStart"/>
+      <w:r>
+        <w:t>sản</w:t>
+      </w:r>
+      <w:proofErr w:type="spellEnd"/>
+      <w:r>
+        <w:t xml:space="preserve"> </w:t>
+      </w:r>
+      <w:proofErr w:type="spellStart"/>
+      <w:r>
+        <w:t>phẩm</w:t>
+      </w:r>
+      <w:proofErr w:type="spellEnd"/>
+      <w:r>
+        <w:t xml:space="preserve"> </w:t>
+      </w:r>
+      <w:proofErr w:type="spellStart"/>
+      <w:r>
+        <w:t>mới</w:t>
       </w:r>
       <w:bookmarkEnd w:id="11"/>
       <w:proofErr w:type="spellEnd"/>
     </w:p>
     <w:p>
-      <w:pPr>
-        <w:ind w:left="432"/>
-      </w:pPr>
-      <w:proofErr w:type="spellStart"/>
-      <w:r>
-        <w:t>Dự</w:t>
-      </w:r>
-      <w:proofErr w:type="spellEnd"/>
-      <w:r>
-        <w:t xml:space="preserve"> </w:t>
-      </w:r>
-      <w:proofErr w:type="spellStart"/>
-      <w:r>
-        <w:t>án</w:t>
-      </w:r>
-      <w:proofErr w:type="spellEnd"/>
-      <w:r>
-        <w:t xml:space="preserve"> </w:t>
-      </w:r>
-      <w:proofErr w:type="spellStart"/>
-      <w:r>
-        <w:t>được</w:t>
-      </w:r>
-      <w:proofErr w:type="spellEnd"/>
-      <w:r>
-        <w:t xml:space="preserve"> </w:t>
-      </w:r>
-      <w:proofErr w:type="spellStart"/>
-      <w:r>
-        <w:t>triển</w:t>
-      </w:r>
-      <w:proofErr w:type="spellEnd"/>
-      <w:r>
-        <w:t xml:space="preserve"> </w:t>
-      </w:r>
-      <w:proofErr w:type="spellStart"/>
-      <w:r>
-        <w:t>khai</w:t>
-      </w:r>
-      <w:proofErr w:type="spellEnd"/>
-      <w:r>
-        <w:t xml:space="preserve"> </w:t>
-      </w:r>
-      <w:proofErr w:type="spellStart"/>
-      <w:r>
-        <w:t>trong</w:t>
-      </w:r>
-      <w:proofErr w:type="spellEnd"/>
-      <w:r>
-        <w:t xml:space="preserve"> </w:t>
-      </w:r>
-      <w:proofErr w:type="spellStart"/>
-      <w:r>
-        <w:t>vòng</w:t>
-      </w:r>
-      <w:proofErr w:type="spellEnd"/>
-      <w:r>
-        <w:t xml:space="preserve"> 6 </w:t>
-      </w:r>
-      <w:proofErr w:type="spellStart"/>
-      <w:r>
-        <w:t>tháng</w:t>
-      </w:r>
-      <w:proofErr w:type="spellEnd"/>
-    </w:p>
-    <w:p>
-      <w:pPr>
-        <w:ind w:left="432"/>
-      </w:pPr>
-      <w:proofErr w:type="spellStart"/>
-      <w:r>
-        <w:t>Dự</w:t>
-      </w:r>
-      <w:proofErr w:type="spellEnd"/>
-      <w:r>
-        <w:t xml:space="preserve"> </w:t>
-      </w:r>
-      <w:proofErr w:type="spellStart"/>
-      <w:r>
-        <w:t>án</w:t>
-      </w:r>
-      <w:proofErr w:type="spellEnd"/>
-      <w:r>
-        <w:t xml:space="preserve"> </w:t>
-      </w:r>
-      <w:proofErr w:type="spellStart"/>
-      <w:r>
-        <w:t>được</w:t>
-      </w:r>
-      <w:proofErr w:type="spellEnd"/>
-      <w:r>
-        <w:t xml:space="preserve"> </w:t>
-      </w:r>
-      <w:proofErr w:type="spellStart"/>
-      <w:r>
-        <w:t>thiết</w:t>
-      </w:r>
-      <w:proofErr w:type="spellEnd"/>
-      <w:r>
-        <w:t xml:space="preserve"> </w:t>
-      </w:r>
-      <w:proofErr w:type="spellStart"/>
-      <w:r>
-        <w:t>kế</w:t>
-      </w:r>
-      <w:proofErr w:type="spellEnd"/>
-      <w:r>
-        <w:t xml:space="preserve"> </w:t>
-      </w:r>
-      <w:proofErr w:type="spellStart"/>
-      <w:r>
-        <w:t>với</w:t>
-      </w:r>
-      <w:proofErr w:type="spellEnd"/>
-      <w:r>
-        <w:t xml:space="preserve"> </w:t>
-      </w:r>
-      <w:proofErr w:type="spellStart"/>
-      <w:r>
-        <w:t>ngôn</w:t>
-      </w:r>
-      <w:proofErr w:type="spellEnd"/>
-      <w:r>
-        <w:t xml:space="preserve"> </w:t>
-      </w:r>
-      <w:proofErr w:type="spellStart"/>
-      <w:r>
-        <w:t>ngữ</w:t>
-      </w:r>
-      <w:proofErr w:type="spellEnd"/>
-      <w:r>
-        <w:t xml:space="preserve"> </w:t>
-      </w:r>
-      <w:proofErr w:type="spellStart"/>
-      <w:r>
-        <w:t>tiếng</w:t>
-      </w:r>
-      <w:proofErr w:type="spellEnd"/>
-      <w:r>
-        <w:t xml:space="preserve"> </w:t>
-      </w:r>
-      <w:proofErr w:type="spellStart"/>
-      <w:r>
-        <w:t>Việt</w:t>
-      </w:r>
-      <w:proofErr w:type="spellEnd"/>
-    </w:p>
-    <w:p>
-      <w:pPr>
-        <w:ind w:left="432"/>
-      </w:pPr>
-      <w:proofErr w:type="spellStart"/>
-      <w:r>
-        <w:t>Dự</w:t>
-      </w:r>
-      <w:proofErr w:type="spellEnd"/>
-      <w:r>
-        <w:t xml:space="preserve"> </w:t>
-      </w:r>
-      <w:proofErr w:type="spellStart"/>
-      <w:r>
-        <w:t>án</w:t>
-      </w:r>
-      <w:proofErr w:type="spellEnd"/>
-      <w:r>
-        <w:t xml:space="preserve"> </w:t>
-      </w:r>
-      <w:proofErr w:type="spellStart"/>
-      <w:r>
-        <w:t>triển</w:t>
-      </w:r>
-      <w:proofErr w:type="spellEnd"/>
-      <w:r>
-        <w:t xml:space="preserve"> </w:t>
-      </w:r>
-      <w:proofErr w:type="spellStart"/>
-      <w:r>
-        <w:t>khai</w:t>
-      </w:r>
-      <w:proofErr w:type="spellEnd"/>
-      <w:r>
-        <w:t xml:space="preserve"> </w:t>
-      </w:r>
-      <w:proofErr w:type="spellStart"/>
-      <w:r>
-        <w:t>được</w:t>
-      </w:r>
-      <w:proofErr w:type="spellEnd"/>
-      <w:r>
-        <w:t xml:space="preserve"> </w:t>
-      </w:r>
-      <w:proofErr w:type="spellStart"/>
-      <w:r>
-        <w:t>cả</w:t>
-      </w:r>
-      <w:proofErr w:type="spellEnd"/>
-      <w:r>
-        <w:t xml:space="preserve"> </w:t>
-      </w:r>
-      <w:proofErr w:type="spellStart"/>
-      <w:r>
-        <w:t>trên</w:t>
-      </w:r>
-      <w:proofErr w:type="spellEnd"/>
-      <w:r>
-        <w:t xml:space="preserve"> </w:t>
-      </w:r>
-      <w:proofErr w:type="spellStart"/>
-      <w:r>
-        <w:t>nền</w:t>
-      </w:r>
-      <w:proofErr w:type="spellEnd"/>
-      <w:r>
-        <w:t xml:space="preserve"> </w:t>
-      </w:r>
-      <w:proofErr w:type="spellStart"/>
-      <w:r>
-        <w:t>tảng</w:t>
-      </w:r>
-      <w:proofErr w:type="spellEnd"/>
-      <w:r>
-        <w:t xml:space="preserve"> web </w:t>
-      </w:r>
-      <w:proofErr w:type="spellStart"/>
-      <w:r>
-        <w:t>và</w:t>
-      </w:r>
-      <w:proofErr w:type="spellEnd"/>
-      <w:r>
-        <w:t xml:space="preserve"> di </w:t>
-      </w:r>
-      <w:proofErr w:type="spellStart"/>
-      <w:r>
-        <w:t>động</w:t>
-      </w:r>
-      <w:proofErr w:type="spellEnd"/>
-    </w:p>
-    <w:p>
-      <w:pPr>
-        <w:ind w:left="432"/>
-      </w:pPr>
-      <w:proofErr w:type="spellStart"/>
-      <w:r>
-        <w:t>Chạy</w:t>
-      </w:r>
-      <w:proofErr w:type="spellEnd"/>
-      <w:r>
-        <w:t xml:space="preserve"> </w:t>
-      </w:r>
-      <w:proofErr w:type="spellStart"/>
-      <w:r>
-        <w:t>được</w:t>
-      </w:r>
-      <w:proofErr w:type="spellEnd"/>
-      <w:r>
-        <w:t xml:space="preserve"> </w:t>
-      </w:r>
-      <w:proofErr w:type="spellStart"/>
-      <w:r>
-        <w:t>trên</w:t>
-      </w:r>
-      <w:proofErr w:type="spellEnd"/>
-      <w:r>
-        <w:t xml:space="preserve"> </w:t>
-      </w:r>
-      <w:proofErr w:type="spellStart"/>
-      <w:r>
-        <w:t>các</w:t>
-      </w:r>
-      <w:proofErr w:type="spellEnd"/>
-      <w:r>
-        <w:t xml:space="preserve"> </w:t>
-      </w:r>
-      <w:proofErr w:type="spellStart"/>
-      <w:r>
-        <w:t>trình</w:t>
-      </w:r>
-      <w:proofErr w:type="spellEnd"/>
-      <w:r>
-        <w:t xml:space="preserve"> </w:t>
-      </w:r>
-      <w:proofErr w:type="spellStart"/>
-      <w:r>
-        <w:t>duyệt</w:t>
-      </w:r>
-      <w:proofErr w:type="spellEnd"/>
-      <w:r>
-        <w:t xml:space="preserve"> Chrome, </w:t>
-      </w:r>
-      <w:proofErr w:type="spellStart"/>
-      <w:r>
-        <w:t>CocCoc</w:t>
-      </w:r>
-      <w:proofErr w:type="spellEnd"/>
-      <w:r>
-        <w:t xml:space="preserve">, </w:t>
-      </w:r>
-      <w:proofErr w:type="spellStart"/>
-      <w:r>
-        <w:t>FireFox</w:t>
-      </w:r>
-      <w:proofErr w:type="spellEnd"/>
-      <w:r>
-        <w:t>, Safari</w:t>
-      </w:r>
-    </w:p>
-    <w:p>
-      <w:pPr>
-        <w:pStyle w:val="Heading1"/>
-      </w:pPr>
-      <w:bookmarkStart w:id="12" w:name="_Toc25660390"/>
-      <w:proofErr w:type="spellStart"/>
-      <w:r>
-        <w:t>Giao</w:t>
-      </w:r>
-      <w:proofErr w:type="spellEnd"/>
-      <w:r>
-        <w:t xml:space="preserve"> </w:t>
-      </w:r>
-      <w:proofErr w:type="spellStart"/>
-      <w:r>
-        <w:t>tiếp</w:t>
-      </w:r>
-      <w:proofErr w:type="spellEnd"/>
-      <w:r>
-        <w:t>/</w:t>
-      </w:r>
-      <w:proofErr w:type="spellStart"/>
-      <w:r>
-        <w:t>Trao</w:t>
-      </w:r>
-      <w:proofErr w:type="spellEnd"/>
-      <w:r>
-        <w:t xml:space="preserve"> </w:t>
-      </w:r>
-      <w:proofErr w:type="spellStart"/>
-      <w:r>
-        <w:t>đổi</w:t>
-      </w:r>
-      <w:proofErr w:type="spellEnd"/>
-      <w:r>
-        <w:t xml:space="preserve"> </w:t>
-      </w:r>
-      <w:proofErr w:type="spellStart"/>
-      <w:r>
-        <w:t>thông</w:t>
-      </w:r>
-      <w:proofErr w:type="spellEnd"/>
-      <w:r>
-        <w:t xml:space="preserve"> tin</w:t>
-      </w:r>
-      <w:bookmarkEnd w:id="12"/>
-    </w:p>
-    <w:p>
-      <w:bookmarkStart w:id="13" w:name="_Toc25660391"/>
-      <w:proofErr w:type="spellStart"/>
-      <w:r>
-        <w:t>Các</w:t>
-      </w:r>
-      <w:proofErr w:type="spellEnd"/>
-      <w:r>
-        <w:t xml:space="preserve"> qui </w:t>
-      </w:r>
-      <w:proofErr w:type="spellStart"/>
-      <w:r>
-        <w:t>định</w:t>
-      </w:r>
-      <w:proofErr w:type="spellEnd"/>
-      <w:r>
-        <w:t xml:space="preserve"> </w:t>
-      </w:r>
-      <w:proofErr w:type="spellStart"/>
-      <w:r>
-        <w:t>về</w:t>
-      </w:r>
-      <w:proofErr w:type="spellEnd"/>
-      <w:r>
-        <w:t xml:space="preserve"> </w:t>
-      </w:r>
-      <w:proofErr w:type="spellStart"/>
-      <w:r>
-        <w:t>họp</w:t>
-      </w:r>
-      <w:proofErr w:type="spellEnd"/>
-      <w:r>
-        <w:t xml:space="preserve"> </w:t>
-      </w:r>
-      <w:proofErr w:type="spellStart"/>
-      <w:r>
-        <w:t>hành</w:t>
-      </w:r>
-      <w:proofErr w:type="spellEnd"/>
-      <w:r>
-        <w:t xml:space="preserve"> </w:t>
-      </w:r>
-      <w:proofErr w:type="spellStart"/>
-      <w:r>
-        <w:t>nội</w:t>
-      </w:r>
-      <w:proofErr w:type="spellEnd"/>
-      <w:r>
-        <w:t xml:space="preserve"> </w:t>
-      </w:r>
-      <w:proofErr w:type="spellStart"/>
-      <w:r>
-        <w:t>bộ</w:t>
-      </w:r>
-      <w:proofErr w:type="spellEnd"/>
-    </w:p>
-    <w:p>
-      <w:pPr>
-        <w:pStyle w:val="ListParagraph"/>
-        <w:numPr>
-          <w:ilvl w:val="0"/>
-          <w:numId w:val="40"/>
-        </w:numPr>
-      </w:pPr>
-      <w:proofErr w:type="spellStart"/>
-      <w:r>
-        <w:t>Họp</w:t>
-      </w:r>
-      <w:proofErr w:type="spellEnd"/>
-      <w:r>
-        <w:t xml:space="preserve"> </w:t>
-      </w:r>
-      <w:proofErr w:type="spellStart"/>
-      <w:r>
-        <w:t>thường</w:t>
-      </w:r>
-      <w:proofErr w:type="spellEnd"/>
-      <w:r>
-        <w:t xml:space="preserve"> </w:t>
-      </w:r>
-      <w:proofErr w:type="spellStart"/>
-      <w:r>
-        <w:t>niên</w:t>
-      </w:r>
-      <w:proofErr w:type="spellEnd"/>
-      <w:r>
-        <w:t xml:space="preserve"> </w:t>
-      </w:r>
-      <w:proofErr w:type="spellStart"/>
-      <w:r>
-        <w:t>vào</w:t>
-      </w:r>
-      <w:proofErr w:type="spellEnd"/>
-      <w:r>
-        <w:t xml:space="preserve"> </w:t>
-      </w:r>
-      <w:proofErr w:type="spellStart"/>
-      <w:r>
-        <w:t>sáng</w:t>
-      </w:r>
-      <w:proofErr w:type="spellEnd"/>
-      <w:r>
-        <w:t xml:space="preserve"> </w:t>
-      </w:r>
-      <w:proofErr w:type="spellStart"/>
-      <w:r>
-        <w:t>thứ</w:t>
-      </w:r>
-      <w:proofErr w:type="spellEnd"/>
-      <w:r>
-        <w:t xml:space="preserve"> 2 </w:t>
-      </w:r>
-      <w:proofErr w:type="spellStart"/>
-      <w:r>
-        <w:t>hàng</w:t>
-      </w:r>
-      <w:proofErr w:type="spellEnd"/>
-      <w:r>
-        <w:t xml:space="preserve"> </w:t>
-      </w:r>
-      <w:proofErr w:type="spellStart"/>
-      <w:r>
-        <w:t>tuần</w:t>
-      </w:r>
-      <w:proofErr w:type="spellEnd"/>
-      <w:r>
-        <w:t xml:space="preserve"> </w:t>
-      </w:r>
-      <w:r>
-        <w:t xml:space="preserve">(9h-10h30) </w:t>
-      </w:r>
-      <w:proofErr w:type="spellStart"/>
-      <w:r>
-        <w:t>tại</w:t>
-      </w:r>
-      <w:proofErr w:type="spellEnd"/>
-      <w:r>
-        <w:t xml:space="preserve"> </w:t>
-      </w:r>
-      <w:proofErr w:type="spellStart"/>
-      <w:r>
-        <w:t>phòng</w:t>
-      </w:r>
-      <w:proofErr w:type="spellEnd"/>
-      <w:r>
-        <w:t xml:space="preserve"> </w:t>
-      </w:r>
-      <w:proofErr w:type="spellStart"/>
-      <w:r>
-        <w:t>họp</w:t>
-      </w:r>
-      <w:proofErr w:type="spellEnd"/>
-      <w:r>
-        <w:t xml:space="preserve"> </w:t>
-      </w:r>
-      <w:proofErr w:type="spellStart"/>
-      <w:r>
-        <w:t>số</w:t>
-      </w:r>
-      <w:proofErr w:type="spellEnd"/>
-      <w:r>
-        <w:t xml:space="preserve"> 1</w:t>
-      </w:r>
-    </w:p>
-    <w:p>
-      <w:pPr>
-        <w:pStyle w:val="ListParagraph"/>
-        <w:numPr>
-          <w:ilvl w:val="0"/>
-          <w:numId w:val="40"/>
-        </w:numPr>
-      </w:pPr>
-      <w:proofErr w:type="spellStart"/>
-      <w:r>
-        <w:t>Yêu</w:t>
-      </w:r>
-      <w:proofErr w:type="spellEnd"/>
-      <w:r>
-        <w:t xml:space="preserve"> </w:t>
-      </w:r>
-      <w:proofErr w:type="spellStart"/>
-      <w:r>
-        <w:t>câu</w:t>
-      </w:r>
-      <w:proofErr w:type="spellEnd"/>
-      <w:r>
-        <w:t xml:space="preserve"> </w:t>
-      </w:r>
-      <w:proofErr w:type="spellStart"/>
-      <w:r>
-        <w:t>đúng</w:t>
-      </w:r>
-      <w:proofErr w:type="spellEnd"/>
-      <w:r>
-        <w:t xml:space="preserve"> </w:t>
-      </w:r>
-      <w:proofErr w:type="spellStart"/>
-      <w:r>
-        <w:t>giờ</w:t>
-      </w:r>
-      <w:proofErr w:type="spellEnd"/>
-      <w:r>
-        <w:t xml:space="preserve"> </w:t>
-      </w:r>
-      <w:proofErr w:type="spellStart"/>
-      <w:r>
-        <w:t>và</w:t>
-      </w:r>
-      <w:proofErr w:type="spellEnd"/>
-      <w:r>
-        <w:t xml:space="preserve"> </w:t>
-      </w:r>
-      <w:proofErr w:type="spellStart"/>
-      <w:r>
-        <w:t>có</w:t>
-      </w:r>
-      <w:proofErr w:type="spellEnd"/>
-      <w:r>
-        <w:t xml:space="preserve"> </w:t>
-      </w:r>
-      <w:proofErr w:type="spellStart"/>
-      <w:r>
-        <w:t>báo</w:t>
-      </w:r>
-      <w:proofErr w:type="spellEnd"/>
-      <w:r>
-        <w:t xml:space="preserve"> </w:t>
-      </w:r>
-      <w:proofErr w:type="spellStart"/>
-      <w:r>
-        <w:t>cáo</w:t>
-      </w:r>
-      <w:proofErr w:type="spellEnd"/>
-      <w:r>
-        <w:t xml:space="preserve"> chi </w:t>
-      </w:r>
-      <w:proofErr w:type="spellStart"/>
-      <w:r>
-        <w:t>tiết</w:t>
-      </w:r>
-      <w:proofErr w:type="spellEnd"/>
-      <w:r>
-        <w:t xml:space="preserve"> </w:t>
-      </w:r>
-      <w:proofErr w:type="spellStart"/>
-      <w:r>
-        <w:t>cho</w:t>
-      </w:r>
-      <w:proofErr w:type="spellEnd"/>
-      <w:r>
-        <w:t xml:space="preserve"> </w:t>
-      </w:r>
-      <w:proofErr w:type="spellStart"/>
-      <w:r>
-        <w:t>các</w:t>
-      </w:r>
-      <w:proofErr w:type="spellEnd"/>
-      <w:r>
-        <w:t xml:space="preserve"> </w:t>
-      </w:r>
-      <w:proofErr w:type="spellStart"/>
-      <w:r>
-        <w:t>công</w:t>
-      </w:r>
-      <w:proofErr w:type="spellEnd"/>
-      <w:r>
-        <w:t xml:space="preserve"> </w:t>
-      </w:r>
-      <w:proofErr w:type="spellStart"/>
-      <w:r>
-        <w:t>việc</w:t>
-      </w:r>
-      <w:proofErr w:type="spellEnd"/>
-    </w:p>
-    <w:p>
-      <w:proofErr w:type="spellStart"/>
-      <w:r>
-        <w:t>Các</w:t>
-      </w:r>
-      <w:proofErr w:type="spellEnd"/>
-      <w:r>
-        <w:t xml:space="preserve"> qui </w:t>
-      </w:r>
-      <w:proofErr w:type="spellStart"/>
-      <w:r>
-        <w:t>định</w:t>
-      </w:r>
-      <w:proofErr w:type="spellEnd"/>
-      <w:r>
-        <w:t xml:space="preserve"> </w:t>
-      </w:r>
-      <w:proofErr w:type="spellStart"/>
-      <w:r>
-        <w:t>về</w:t>
-      </w:r>
-      <w:proofErr w:type="spellEnd"/>
-      <w:r>
-        <w:t xml:space="preserve"> </w:t>
-      </w:r>
-      <w:proofErr w:type="spellStart"/>
-      <w:r>
-        <w:t>họp</w:t>
-      </w:r>
-      <w:proofErr w:type="spellEnd"/>
-      <w:r>
-        <w:t xml:space="preserve"> </w:t>
-      </w:r>
-      <w:proofErr w:type="spellStart"/>
-      <w:r>
-        <w:t>hành</w:t>
-      </w:r>
-      <w:proofErr w:type="spellEnd"/>
-      <w:r>
-        <w:t xml:space="preserve"> </w:t>
-      </w:r>
-      <w:proofErr w:type="spellStart"/>
-      <w:r>
-        <w:t>với</w:t>
-      </w:r>
-      <w:proofErr w:type="spellEnd"/>
-      <w:r>
-        <w:t xml:space="preserve"> </w:t>
-      </w:r>
-      <w:proofErr w:type="spellStart"/>
-      <w:r>
-        <w:t>khách</w:t>
-      </w:r>
-      <w:proofErr w:type="spellEnd"/>
-      <w:r>
-        <w:t xml:space="preserve"> </w:t>
-      </w:r>
-      <w:proofErr w:type="spellStart"/>
-      <w:r>
-        <w:t>hàng</w:t>
-      </w:r>
-      <w:proofErr w:type="spellEnd"/>
-    </w:p>
-    <w:p>
-      <w:pPr>
-        <w:pStyle w:val="ListParagraph"/>
-        <w:numPr>
-          <w:ilvl w:val="0"/>
-          <w:numId w:val="40"/>
-        </w:numPr>
-      </w:pPr>
-      <w:proofErr w:type="spellStart"/>
-      <w:r>
-        <w:t>Yêu</w:t>
-      </w:r>
-      <w:proofErr w:type="spellEnd"/>
-      <w:r>
-        <w:t xml:space="preserve"> </w:t>
-      </w:r>
-      <w:proofErr w:type="spellStart"/>
-      <w:r>
-        <w:t>cầu</w:t>
-      </w:r>
-      <w:proofErr w:type="spellEnd"/>
-      <w:r>
-        <w:t xml:space="preserve"> </w:t>
-      </w:r>
-      <w:proofErr w:type="spellStart"/>
-      <w:r>
-        <w:t>các</w:t>
-      </w:r>
-      <w:proofErr w:type="spellEnd"/>
-      <w:r>
-        <w:t xml:space="preserve"> </w:t>
-      </w:r>
-      <w:proofErr w:type="spellStart"/>
-      <w:r>
-        <w:t>thành</w:t>
-      </w:r>
-      <w:proofErr w:type="spellEnd"/>
-      <w:r>
-        <w:t xml:space="preserve"> </w:t>
-      </w:r>
-      <w:proofErr w:type="spellStart"/>
-      <w:r>
-        <w:t>viên</w:t>
-      </w:r>
-      <w:proofErr w:type="spellEnd"/>
-      <w:r>
-        <w:t xml:space="preserve"> </w:t>
-      </w:r>
-      <w:proofErr w:type="spellStart"/>
-      <w:r>
-        <w:t>trong</w:t>
-      </w:r>
-      <w:proofErr w:type="spellEnd"/>
-      <w:r>
-        <w:t xml:space="preserve"> </w:t>
-      </w:r>
-      <w:proofErr w:type="spellStart"/>
-      <w:r>
-        <w:t>danh</w:t>
-      </w:r>
-      <w:proofErr w:type="spellEnd"/>
-      <w:r>
-        <w:t xml:space="preserve"> </w:t>
-      </w:r>
-      <w:proofErr w:type="spellStart"/>
-      <w:r>
-        <w:t>sách</w:t>
-      </w:r>
-      <w:proofErr w:type="spellEnd"/>
-      <w:r>
-        <w:t xml:space="preserve"> </w:t>
-      </w:r>
-      <w:proofErr w:type="spellStart"/>
-      <w:r>
-        <w:t>có</w:t>
-      </w:r>
-      <w:proofErr w:type="spellEnd"/>
-      <w:r>
-        <w:t xml:space="preserve"> </w:t>
-      </w:r>
-      <w:proofErr w:type="spellStart"/>
-      <w:r>
-        <w:t>mặt</w:t>
-      </w:r>
-      <w:proofErr w:type="spellEnd"/>
-      <w:r>
-        <w:t xml:space="preserve"> </w:t>
-      </w:r>
-      <w:proofErr w:type="spellStart"/>
-      <w:r>
-        <w:t>đầy</w:t>
-      </w:r>
-      <w:proofErr w:type="spellEnd"/>
-      <w:r>
-        <w:t xml:space="preserve"> </w:t>
-      </w:r>
-      <w:proofErr w:type="spellStart"/>
-      <w:r>
-        <w:t>đủ</w:t>
-      </w:r>
-      <w:proofErr w:type="spellEnd"/>
-      <w:r>
-        <w:t xml:space="preserve">, </w:t>
-      </w:r>
-      <w:proofErr w:type="spellStart"/>
-      <w:r>
-        <w:t>đúng</w:t>
-      </w:r>
-      <w:proofErr w:type="spellEnd"/>
-      <w:r>
-        <w:t xml:space="preserve"> </w:t>
-      </w:r>
-      <w:proofErr w:type="spellStart"/>
-      <w:r>
-        <w:t>giờ</w:t>
-      </w:r>
-      <w:proofErr w:type="spellEnd"/>
-    </w:p>
-    <w:p>
-      <w:pPr>
-        <w:pStyle w:val="ListParagraph"/>
-        <w:numPr>
-          <w:ilvl w:val="0"/>
-          <w:numId w:val="40"/>
-        </w:numPr>
-      </w:pPr>
-      <w:r>
-        <w:t xml:space="preserve">Thu </w:t>
-      </w:r>
-      <w:proofErr w:type="spellStart"/>
-      <w:r>
-        <w:t>thập</w:t>
-      </w:r>
-      <w:proofErr w:type="spellEnd"/>
-      <w:r>
-        <w:t xml:space="preserve"> </w:t>
-      </w:r>
-      <w:proofErr w:type="spellStart"/>
-      <w:r>
-        <w:t>các</w:t>
-      </w:r>
-      <w:proofErr w:type="spellEnd"/>
-      <w:r>
-        <w:t xml:space="preserve"> </w:t>
-      </w:r>
-      <w:proofErr w:type="spellStart"/>
-      <w:r>
-        <w:t>tài</w:t>
-      </w:r>
-      <w:proofErr w:type="spellEnd"/>
-      <w:r>
-        <w:t xml:space="preserve"> </w:t>
-      </w:r>
-      <w:proofErr w:type="spellStart"/>
-      <w:r>
-        <w:t>liệu</w:t>
-      </w:r>
-      <w:proofErr w:type="spellEnd"/>
-      <w:r>
-        <w:t xml:space="preserve"> </w:t>
-      </w:r>
-      <w:proofErr w:type="spellStart"/>
-      <w:r>
-        <w:t>cần</w:t>
-      </w:r>
-      <w:proofErr w:type="spellEnd"/>
-      <w:r>
-        <w:t xml:space="preserve"> </w:t>
-      </w:r>
-      <w:proofErr w:type="spellStart"/>
-      <w:r>
-        <w:t>thiết</w:t>
-      </w:r>
-      <w:proofErr w:type="spellEnd"/>
-      <w:r>
-        <w:t xml:space="preserve"> </w:t>
-      </w:r>
-      <w:proofErr w:type="spellStart"/>
-      <w:r>
-        <w:t>mang</w:t>
-      </w:r>
-      <w:proofErr w:type="spellEnd"/>
-      <w:r>
-        <w:t xml:space="preserve"> </w:t>
-      </w:r>
-      <w:proofErr w:type="spellStart"/>
-      <w:r>
-        <w:t>tới</w:t>
-      </w:r>
-      <w:proofErr w:type="spellEnd"/>
-      <w:r>
-        <w:t xml:space="preserve"> </w:t>
-      </w:r>
-      <w:proofErr w:type="spellStart"/>
-      <w:r>
-        <w:t>cuộc</w:t>
-      </w:r>
-      <w:proofErr w:type="spellEnd"/>
-      <w:r>
-        <w:t xml:space="preserve"> </w:t>
-      </w:r>
-      <w:proofErr w:type="spellStart"/>
-      <w:r>
-        <w:t>họp</w:t>
-      </w:r>
-      <w:proofErr w:type="spellEnd"/>
-      <w:r>
-        <w:t xml:space="preserve"> </w:t>
-      </w:r>
-      <w:proofErr w:type="spellStart"/>
-      <w:r>
-        <w:t>để</w:t>
-      </w:r>
-      <w:proofErr w:type="spellEnd"/>
-      <w:r>
-        <w:t xml:space="preserve"> </w:t>
-      </w:r>
-      <w:proofErr w:type="spellStart"/>
-      <w:r>
-        <w:t>trả</w:t>
-      </w:r>
-      <w:proofErr w:type="spellEnd"/>
-      <w:r>
-        <w:t xml:space="preserve"> </w:t>
-      </w:r>
-      <w:proofErr w:type="spellStart"/>
-      <w:r>
-        <w:t>lời</w:t>
-      </w:r>
-      <w:proofErr w:type="spellEnd"/>
-      <w:r>
-        <w:t xml:space="preserve"> </w:t>
-      </w:r>
-      <w:proofErr w:type="spellStart"/>
-      <w:r>
-        <w:t>khách</w:t>
-      </w:r>
-      <w:proofErr w:type="spellEnd"/>
-      <w:r>
-        <w:t xml:space="preserve"> </w:t>
-      </w:r>
-      <w:proofErr w:type="spellStart"/>
-      <w:r>
-        <w:t>hàng</w:t>
-      </w:r>
-      <w:proofErr w:type="spellEnd"/>
-    </w:p>
-    <w:p>
-      <w:pPr>
-        <w:pStyle w:val="Heading1"/>
-      </w:pPr>
-      <w:proofErr w:type="spellStart"/>
-      <w:r>
-        <w:lastRenderedPageBreak/>
-        <w:t>Ước</w:t>
-      </w:r>
-      <w:proofErr w:type="spellEnd"/>
-      <w:r>
-        <w:t xml:space="preserve"> </w:t>
-      </w:r>
-      <w:proofErr w:type="spellStart"/>
-      <w:r>
-        <w:t>lượng</w:t>
-      </w:r>
-      <w:proofErr w:type="spellEnd"/>
-      <w:r>
-        <w:t xml:space="preserve"> </w:t>
-      </w:r>
-      <w:proofErr w:type="spellStart"/>
-      <w:r>
-        <w:t>chung</w:t>
-      </w:r>
-      <w:bookmarkEnd w:id="13"/>
-      <w:proofErr w:type="spellEnd"/>
-    </w:p>
-    <w:p>
-      <w:pPr>
-        <w:pStyle w:val="Heading2"/>
-      </w:pPr>
-      <w:bookmarkStart w:id="14" w:name="_Toc25660392"/>
-      <w:proofErr w:type="spellStart"/>
-      <w:r>
-        <w:t>Ước</w:t>
-      </w:r>
-      <w:proofErr w:type="spellEnd"/>
-      <w:r>
-        <w:t xml:space="preserve"> </w:t>
-      </w:r>
-      <w:proofErr w:type="spellStart"/>
-      <w:r>
-        <w:t>lượng</w:t>
-      </w:r>
-      <w:proofErr w:type="spellEnd"/>
-      <w:r>
-        <w:t xml:space="preserve"> </w:t>
-      </w:r>
-      <w:proofErr w:type="spellStart"/>
-      <w:r>
-        <w:t>tính</w:t>
-      </w:r>
-      <w:proofErr w:type="spellEnd"/>
-      <w:r>
-        <w:t xml:space="preserve"> </w:t>
-      </w:r>
-      <w:proofErr w:type="spellStart"/>
-      <w:r>
-        <w:t>năng</w:t>
-      </w:r>
-      <w:bookmarkEnd w:id="14"/>
-      <w:proofErr w:type="spellEnd"/>
-    </w:p>
-    <w:p>
-      <w:pPr>
-        <w:pStyle w:val="ListParagraph"/>
-        <w:numPr>
-          <w:ilvl w:val="0"/>
-          <w:numId w:val="40"/>
-        </w:numPr>
-      </w:pPr>
-      <w:bookmarkStart w:id="15" w:name="_Toc25660393"/>
-      <w:proofErr w:type="spellStart"/>
-      <w:r>
-        <w:t>Đăng</w:t>
-      </w:r>
-      <w:proofErr w:type="spellEnd"/>
-      <w:r>
-        <w:t xml:space="preserve"> </w:t>
-      </w:r>
-      <w:proofErr w:type="spellStart"/>
-      <w:r>
-        <w:t>nhập</w:t>
-      </w:r>
-      <w:proofErr w:type="spellEnd"/>
-      <w:r>
-        <w:t xml:space="preserve"> </w:t>
-      </w:r>
-      <w:proofErr w:type="spellStart"/>
-      <w:r>
-        <w:t>tài</w:t>
-      </w:r>
-      <w:proofErr w:type="spellEnd"/>
-      <w:r>
-        <w:t xml:space="preserve"> </w:t>
-      </w:r>
-      <w:proofErr w:type="spellStart"/>
-      <w:r>
-        <w:t>khoản</w:t>
-      </w:r>
-      <w:proofErr w:type="spellEnd"/>
-      <w:r>
-        <w:t xml:space="preserve"> </w:t>
-      </w:r>
-      <w:proofErr w:type="spellStart"/>
-      <w:r>
-        <w:t>cá</w:t>
-      </w:r>
-      <w:proofErr w:type="spellEnd"/>
-      <w:r>
-        <w:t xml:space="preserve"> </w:t>
-      </w:r>
-      <w:proofErr w:type="spellStart"/>
-      <w:r>
-        <w:t>nhân</w:t>
-      </w:r>
-      <w:proofErr w:type="spellEnd"/>
-      <w:r>
-        <w:t>.</w:t>
-      </w:r>
-    </w:p>
-    <w:p>
-      <w:pPr>
-        <w:pStyle w:val="ListParagraph"/>
-        <w:numPr>
-          <w:ilvl w:val="0"/>
-          <w:numId w:val="40"/>
-        </w:numPr>
-      </w:pPr>
-      <w:proofErr w:type="spellStart"/>
-      <w:r>
-        <w:t>Thêm</w:t>
-      </w:r>
-      <w:proofErr w:type="spellEnd"/>
-      <w:r>
-        <w:t xml:space="preserve"> </w:t>
-      </w:r>
-      <w:proofErr w:type="spellStart"/>
-      <w:r>
-        <w:t>vào</w:t>
-      </w:r>
-      <w:proofErr w:type="spellEnd"/>
-      <w:r>
-        <w:t xml:space="preserve"> </w:t>
-      </w:r>
-      <w:proofErr w:type="spellStart"/>
-      <w:r>
-        <w:t>giỏ</w:t>
-      </w:r>
-      <w:proofErr w:type="spellEnd"/>
-      <w:r>
-        <w:t xml:space="preserve"> </w:t>
-      </w:r>
-      <w:proofErr w:type="spellStart"/>
-      <w:r>
-        <w:t>hàng</w:t>
-      </w:r>
-      <w:proofErr w:type="spellEnd"/>
-      <w:r>
-        <w:t>.</w:t>
-      </w:r>
-    </w:p>
-    <w:p>
-      <w:pPr>
-        <w:pStyle w:val="ListParagraph"/>
-        <w:numPr>
-          <w:ilvl w:val="0"/>
-          <w:numId w:val="40"/>
-        </w:numPr>
-      </w:pPr>
-      <w:proofErr w:type="spellStart"/>
-      <w:r>
-        <w:t>Trình</w:t>
-      </w:r>
-      <w:proofErr w:type="spellEnd"/>
-      <w:r>
-        <w:t xml:space="preserve"> </w:t>
-      </w:r>
-      <w:proofErr w:type="spellStart"/>
-      <w:r>
-        <w:t>bày</w:t>
-      </w:r>
-      <w:proofErr w:type="spellEnd"/>
-      <w:r>
-        <w:t xml:space="preserve">, </w:t>
-      </w:r>
-      <w:proofErr w:type="spellStart"/>
-      <w:r>
-        <w:t>tìm</w:t>
-      </w:r>
-      <w:proofErr w:type="spellEnd"/>
-      <w:r>
-        <w:t xml:space="preserve"> </w:t>
-      </w:r>
-      <w:proofErr w:type="spellStart"/>
-      <w:r>
-        <w:t>kiếm</w:t>
-      </w:r>
-      <w:proofErr w:type="spellEnd"/>
-      <w:r>
-        <w:t xml:space="preserve"> </w:t>
-      </w:r>
-      <w:proofErr w:type="spellStart"/>
-      <w:r>
-        <w:t>gian</w:t>
-      </w:r>
-      <w:proofErr w:type="spellEnd"/>
-      <w:r>
-        <w:t xml:space="preserve"> </w:t>
-      </w:r>
-      <w:proofErr w:type="spellStart"/>
-      <w:r>
-        <w:t>hàng</w:t>
-      </w:r>
-      <w:proofErr w:type="spellEnd"/>
-      <w:r>
-        <w:t xml:space="preserve"> </w:t>
-      </w:r>
-      <w:proofErr w:type="spellStart"/>
-      <w:r>
-        <w:t>theo</w:t>
-      </w:r>
-      <w:proofErr w:type="spellEnd"/>
-      <w:r>
-        <w:t xml:space="preserve"> key word, </w:t>
-      </w:r>
-      <w:proofErr w:type="spellStart"/>
-      <w:r>
-        <w:t>giá</w:t>
-      </w:r>
-      <w:proofErr w:type="spellEnd"/>
-      <w:r>
-        <w:t xml:space="preserve"> </w:t>
-      </w:r>
-      <w:proofErr w:type="spellStart"/>
-      <w:r>
-        <w:t>cả</w:t>
-      </w:r>
-      <w:proofErr w:type="spellEnd"/>
-      <w:r>
-        <w:t xml:space="preserve">, </w:t>
-      </w:r>
-      <w:proofErr w:type="spellStart"/>
-      <w:r>
-        <w:t>loại</w:t>
-      </w:r>
-      <w:proofErr w:type="spellEnd"/>
-      <w:r>
-        <w:t xml:space="preserve"> </w:t>
-      </w:r>
-      <w:proofErr w:type="spellStart"/>
-      <w:r>
-        <w:t>mặt</w:t>
-      </w:r>
-      <w:proofErr w:type="spellEnd"/>
-      <w:r>
-        <w:t xml:space="preserve"> </w:t>
-      </w:r>
-      <w:proofErr w:type="spellStart"/>
-      <w:r>
-        <w:t>hàng</w:t>
-      </w:r>
-      <w:proofErr w:type="spellEnd"/>
-      <w:r>
-        <w:t>, …</w:t>
-      </w:r>
-    </w:p>
-    <w:p>
-      <w:pPr>
-        <w:pStyle w:val="ListParagraph"/>
-        <w:numPr>
-          <w:ilvl w:val="0"/>
-          <w:numId w:val="40"/>
-        </w:numPr>
-      </w:pPr>
-      <w:proofErr w:type="spellStart"/>
-      <w:r>
-        <w:t>Chức</w:t>
-      </w:r>
-      <w:proofErr w:type="spellEnd"/>
-      <w:r>
-        <w:t xml:space="preserve"> </w:t>
-      </w:r>
-      <w:proofErr w:type="spellStart"/>
-      <w:r>
-        <w:t>năng</w:t>
-      </w:r>
-      <w:proofErr w:type="spellEnd"/>
-      <w:r>
-        <w:t xml:space="preserve"> so </w:t>
-      </w:r>
-      <w:proofErr w:type="spellStart"/>
-      <w:r>
-        <w:t>sánh</w:t>
-      </w:r>
-      <w:proofErr w:type="spellEnd"/>
-      <w:r>
-        <w:t xml:space="preserve"> </w:t>
-      </w:r>
-      <w:proofErr w:type="spellStart"/>
-      <w:r>
-        <w:t>sản</w:t>
-      </w:r>
-      <w:proofErr w:type="spellEnd"/>
-      <w:r>
-        <w:t xml:space="preserve"> </w:t>
-      </w:r>
-      <w:proofErr w:type="spellStart"/>
-      <w:r>
-        <w:t>phẩm</w:t>
-      </w:r>
-      <w:proofErr w:type="spellEnd"/>
-      <w:r>
-        <w:t>.</w:t>
-      </w:r>
-    </w:p>
-    <w:p>
-      <w:pPr>
-        <w:pStyle w:val="ListParagraph"/>
-        <w:numPr>
-          <w:ilvl w:val="0"/>
-          <w:numId w:val="40"/>
-        </w:numPr>
-      </w:pPr>
-      <w:proofErr w:type="spellStart"/>
-      <w:r>
-        <w:t>Chức</w:t>
-      </w:r>
-      <w:proofErr w:type="spellEnd"/>
-      <w:r>
-        <w:t xml:space="preserve"> </w:t>
-      </w:r>
-      <w:proofErr w:type="spellStart"/>
-      <w:r>
-        <w:t>năng</w:t>
-      </w:r>
-      <w:proofErr w:type="spellEnd"/>
-      <w:r>
-        <w:t xml:space="preserve"> </w:t>
-      </w:r>
-      <w:proofErr w:type="spellStart"/>
-      <w:r>
-        <w:t>thanh</w:t>
-      </w:r>
-      <w:proofErr w:type="spellEnd"/>
-      <w:r>
-        <w:t xml:space="preserve"> </w:t>
-      </w:r>
-      <w:proofErr w:type="spellStart"/>
-      <w:r>
-        <w:t>toán</w:t>
-      </w:r>
-      <w:proofErr w:type="spellEnd"/>
-    </w:p>
-    <w:bookmarkEnd w:id="15"/>
-    <w:p>
-      <w:pPr>
-        <w:pStyle w:val="Heading2"/>
-      </w:pPr>
-      <w:r>
-        <w:t>Work Breakdown Structure</w:t>
-      </w:r>
-    </w:p>
-    <w:p>
-      <w:pPr>
-        <w:pStyle w:val="ListParagraph"/>
-        <w:numPr>
-          <w:ilvl w:val="0"/>
-          <w:numId w:val="40"/>
-        </w:numPr>
-      </w:pPr>
-      <w:proofErr w:type="spellStart"/>
-      <w:r>
-        <w:t>Đăng</w:t>
-      </w:r>
-      <w:proofErr w:type="spellEnd"/>
-      <w:r>
-        <w:t xml:space="preserve"> </w:t>
-      </w:r>
-      <w:proofErr w:type="spellStart"/>
-      <w:r>
-        <w:t>nhập</w:t>
-      </w:r>
-      <w:proofErr w:type="spellEnd"/>
-      <w:r>
-        <w:t xml:space="preserve"> </w:t>
-      </w:r>
-      <w:proofErr w:type="spellStart"/>
-      <w:r>
-        <w:t>tài</w:t>
-      </w:r>
-      <w:proofErr w:type="spellEnd"/>
-      <w:r>
-        <w:t xml:space="preserve"> </w:t>
-      </w:r>
-      <w:proofErr w:type="spellStart"/>
-      <w:r>
-        <w:t>khoản</w:t>
-      </w:r>
-      <w:proofErr w:type="spellEnd"/>
-      <w:r>
-        <w:t>:</w:t>
-      </w:r>
-    </w:p>
-    <w:p>
-      <w:pPr>
-        <w:pStyle w:val="ListParagraph"/>
-        <w:ind w:left="720"/>
-      </w:pPr>
       <w:r>
         <w:rPr>
           <w:noProof/>
         </w:rPr>
         <w:drawing>
-          <wp:inline distT="0" distB="0" distL="0" distR="0" wp14:anchorId="0F25BD86" wp14:editId="35E46B03">
-            <wp:extent cx="2867025" cy="1571625"/>
-            <wp:effectExtent l="0" t="0" r="9525" b="9525"/>
-            <wp:docPr id="7" name="Picture 7"/>
+          <wp:inline distT="0" distB="0" distL="0" distR="0" wp14:anchorId="41CE8542" wp14:editId="13383996">
+            <wp:extent cx="5575300" cy="4514850"/>
+            <wp:effectExtent l="0" t="0" r="6350" b="0"/>
+            <wp:docPr id="9" name="Hình ảnh 9"/>
             <wp:cNvGraphicFramePr>
               <a:graphicFrameLocks xmlns:a="http://schemas.openxmlformats.org/drawingml/2006/main" noChangeAspect="1"/>
             </wp:cNvGraphicFramePr>
@@ -7927,7 +6609,7 @@
                   <pic:spPr>
                     <a:xfrm>
                       <a:off x="0" y="0"/>
-                      <a:ext cx="2867025" cy="1571625"/>
+                      <a:ext cx="5575300" cy="4514850"/>
                     </a:xfrm>
                     <a:prstGeom prst="rect">
                       <a:avLst/>
@@ -7942,16 +6624,472 @@
     </w:p>
     <w:p>
       <w:pPr>
+        <w:pStyle w:val="Heading2"/>
+      </w:pPr>
+      <w:bookmarkStart w:id="12" w:name="_Toc25660389"/>
+      <w:proofErr w:type="spellStart"/>
+      <w:r>
+        <w:t>Phạm</w:t>
+      </w:r>
+      <w:proofErr w:type="spellEnd"/>
+      <w:r>
+        <w:t xml:space="preserve"> vi</w:t>
+      </w:r>
+      <w:r>
+        <w:t xml:space="preserve"> </w:t>
+      </w:r>
+      <w:proofErr w:type="spellStart"/>
+      <w:r>
+        <w:t>dự</w:t>
+      </w:r>
+      <w:proofErr w:type="spellEnd"/>
+      <w:r>
+        <w:t xml:space="preserve"> </w:t>
+      </w:r>
+      <w:proofErr w:type="spellStart"/>
+      <w:r>
+        <w:t>án</w:t>
+      </w:r>
+      <w:bookmarkEnd w:id="12"/>
+      <w:proofErr w:type="spellEnd"/>
+    </w:p>
+    <w:p>
+      <w:pPr>
+        <w:ind w:left="432"/>
+      </w:pPr>
+      <w:proofErr w:type="spellStart"/>
+      <w:r>
+        <w:t>Dự</w:t>
+      </w:r>
+      <w:proofErr w:type="spellEnd"/>
+      <w:r>
+        <w:t xml:space="preserve"> </w:t>
+      </w:r>
+      <w:proofErr w:type="spellStart"/>
+      <w:r>
+        <w:t>án</w:t>
+      </w:r>
+      <w:proofErr w:type="spellEnd"/>
+      <w:r>
+        <w:t xml:space="preserve"> </w:t>
+      </w:r>
+      <w:proofErr w:type="spellStart"/>
+      <w:r>
+        <w:t>được</w:t>
+      </w:r>
+      <w:proofErr w:type="spellEnd"/>
+      <w:r>
+        <w:t xml:space="preserve"> </w:t>
+      </w:r>
+      <w:proofErr w:type="spellStart"/>
+      <w:r>
+        <w:t>triển</w:t>
+      </w:r>
+      <w:proofErr w:type="spellEnd"/>
+      <w:r>
+        <w:t xml:space="preserve"> </w:t>
+      </w:r>
+      <w:proofErr w:type="spellStart"/>
+      <w:r>
+        <w:t>khai</w:t>
+      </w:r>
+      <w:proofErr w:type="spellEnd"/>
+      <w:r>
+        <w:t xml:space="preserve"> </w:t>
+      </w:r>
+      <w:proofErr w:type="spellStart"/>
+      <w:r>
+        <w:t>trong</w:t>
+      </w:r>
+      <w:proofErr w:type="spellEnd"/>
+      <w:r>
+        <w:t xml:space="preserve"> </w:t>
+      </w:r>
+      <w:proofErr w:type="spellStart"/>
+      <w:r>
+        <w:t>vòng</w:t>
+      </w:r>
+      <w:proofErr w:type="spellEnd"/>
+      <w:r>
+        <w:t xml:space="preserve"> 6 </w:t>
+      </w:r>
+      <w:proofErr w:type="spellStart"/>
+      <w:r>
+        <w:t>tháng</w:t>
+      </w:r>
+      <w:proofErr w:type="spellEnd"/>
+    </w:p>
+    <w:p>
+      <w:pPr>
+        <w:ind w:left="432"/>
+      </w:pPr>
+      <w:proofErr w:type="spellStart"/>
+      <w:r>
+        <w:t>Dự</w:t>
+      </w:r>
+      <w:proofErr w:type="spellEnd"/>
+      <w:r>
+        <w:t xml:space="preserve"> </w:t>
+      </w:r>
+      <w:proofErr w:type="spellStart"/>
+      <w:r>
+        <w:t>án</w:t>
+      </w:r>
+      <w:proofErr w:type="spellEnd"/>
+      <w:r>
+        <w:t xml:space="preserve"> </w:t>
+      </w:r>
+      <w:proofErr w:type="spellStart"/>
+      <w:r>
+        <w:t>được</w:t>
+      </w:r>
+      <w:proofErr w:type="spellEnd"/>
+      <w:r>
+        <w:t xml:space="preserve"> </w:t>
+      </w:r>
+      <w:proofErr w:type="spellStart"/>
+      <w:r>
+        <w:t>thiết</w:t>
+      </w:r>
+      <w:proofErr w:type="spellEnd"/>
+      <w:r>
+        <w:t xml:space="preserve"> </w:t>
+      </w:r>
+      <w:proofErr w:type="spellStart"/>
+      <w:r>
+        <w:t>kế</w:t>
+      </w:r>
+      <w:proofErr w:type="spellEnd"/>
+      <w:r>
+        <w:t xml:space="preserve"> </w:t>
+      </w:r>
+      <w:proofErr w:type="spellStart"/>
+      <w:r>
+        <w:t>với</w:t>
+      </w:r>
+      <w:proofErr w:type="spellEnd"/>
+      <w:r>
+        <w:t xml:space="preserve"> </w:t>
+      </w:r>
+      <w:proofErr w:type="spellStart"/>
+      <w:r>
+        <w:t>ngôn</w:t>
+      </w:r>
+      <w:proofErr w:type="spellEnd"/>
+      <w:r>
+        <w:t xml:space="preserve"> </w:t>
+      </w:r>
+      <w:proofErr w:type="spellStart"/>
+      <w:r>
+        <w:t>ngữ</w:t>
+      </w:r>
+      <w:proofErr w:type="spellEnd"/>
+      <w:r>
+        <w:t xml:space="preserve"> </w:t>
+      </w:r>
+      <w:proofErr w:type="spellStart"/>
+      <w:r>
+        <w:t>tiếng</w:t>
+      </w:r>
+      <w:proofErr w:type="spellEnd"/>
+      <w:r>
+        <w:t xml:space="preserve"> </w:t>
+      </w:r>
+      <w:proofErr w:type="spellStart"/>
+      <w:r>
+        <w:t>Việt</w:t>
+      </w:r>
+      <w:proofErr w:type="spellEnd"/>
+    </w:p>
+    <w:p>
+      <w:pPr>
+        <w:ind w:left="432"/>
+      </w:pPr>
+      <w:proofErr w:type="spellStart"/>
+      <w:r>
+        <w:t>Dự</w:t>
+      </w:r>
+      <w:proofErr w:type="spellEnd"/>
+      <w:r>
+        <w:t xml:space="preserve"> </w:t>
+      </w:r>
+      <w:proofErr w:type="spellStart"/>
+      <w:r>
+        <w:t>án</w:t>
+      </w:r>
+      <w:proofErr w:type="spellEnd"/>
+      <w:r>
+        <w:t xml:space="preserve"> </w:t>
+      </w:r>
+      <w:proofErr w:type="spellStart"/>
+      <w:r>
+        <w:t>triển</w:t>
+      </w:r>
+      <w:proofErr w:type="spellEnd"/>
+      <w:r>
+        <w:t xml:space="preserve"> </w:t>
+      </w:r>
+      <w:proofErr w:type="spellStart"/>
+      <w:r>
+        <w:t>khai</w:t>
+      </w:r>
+      <w:proofErr w:type="spellEnd"/>
+      <w:r>
+        <w:t xml:space="preserve"> </w:t>
+      </w:r>
+      <w:proofErr w:type="spellStart"/>
+      <w:r>
+        <w:t>được</w:t>
+      </w:r>
+      <w:proofErr w:type="spellEnd"/>
+      <w:r>
+        <w:t xml:space="preserve"> </w:t>
+      </w:r>
+      <w:proofErr w:type="spellStart"/>
+      <w:r>
+        <w:t>cả</w:t>
+      </w:r>
+      <w:proofErr w:type="spellEnd"/>
+      <w:r>
+        <w:t xml:space="preserve"> </w:t>
+      </w:r>
+      <w:proofErr w:type="spellStart"/>
+      <w:r>
+        <w:t>trên</w:t>
+      </w:r>
+      <w:proofErr w:type="spellEnd"/>
+      <w:r>
+        <w:t xml:space="preserve"> </w:t>
+      </w:r>
+      <w:proofErr w:type="spellStart"/>
+      <w:r>
+        <w:t>nền</w:t>
+      </w:r>
+      <w:proofErr w:type="spellEnd"/>
+      <w:r>
+        <w:t xml:space="preserve"> </w:t>
+      </w:r>
+      <w:proofErr w:type="spellStart"/>
+      <w:r>
+        <w:t>tảng</w:t>
+      </w:r>
+      <w:proofErr w:type="spellEnd"/>
+      <w:r>
+        <w:t xml:space="preserve"> web </w:t>
+      </w:r>
+      <w:proofErr w:type="spellStart"/>
+      <w:r>
+        <w:t>và</w:t>
+      </w:r>
+      <w:proofErr w:type="spellEnd"/>
+      <w:r>
+        <w:t xml:space="preserve"> di </w:t>
+      </w:r>
+      <w:proofErr w:type="spellStart"/>
+      <w:r>
+        <w:t>động</w:t>
+      </w:r>
+      <w:proofErr w:type="spellEnd"/>
+    </w:p>
+    <w:p>
+      <w:pPr>
+        <w:ind w:left="432"/>
+      </w:pPr>
+      <w:proofErr w:type="spellStart"/>
+      <w:r>
+        <w:t>Chạy</w:t>
+      </w:r>
+      <w:proofErr w:type="spellEnd"/>
+      <w:r>
+        <w:t xml:space="preserve"> </w:t>
+      </w:r>
+      <w:proofErr w:type="spellStart"/>
+      <w:r>
+        <w:t>được</w:t>
+      </w:r>
+      <w:proofErr w:type="spellEnd"/>
+      <w:r>
+        <w:t xml:space="preserve"> </w:t>
+      </w:r>
+      <w:proofErr w:type="spellStart"/>
+      <w:r>
+        <w:t>trên</w:t>
+      </w:r>
+      <w:proofErr w:type="spellEnd"/>
+      <w:r>
+        <w:t xml:space="preserve"> </w:t>
+      </w:r>
+      <w:proofErr w:type="spellStart"/>
+      <w:r>
+        <w:t>các</w:t>
+      </w:r>
+      <w:proofErr w:type="spellEnd"/>
+      <w:r>
+        <w:t xml:space="preserve"> </w:t>
+      </w:r>
+      <w:proofErr w:type="spellStart"/>
+      <w:r>
+        <w:t>trình</w:t>
+      </w:r>
+      <w:proofErr w:type="spellEnd"/>
+      <w:r>
+        <w:t xml:space="preserve"> </w:t>
+      </w:r>
+      <w:proofErr w:type="spellStart"/>
+      <w:r>
+        <w:t>duyệt</w:t>
+      </w:r>
+      <w:proofErr w:type="spellEnd"/>
+      <w:r>
+        <w:t xml:space="preserve"> Chrome, </w:t>
+      </w:r>
+      <w:proofErr w:type="spellStart"/>
+      <w:r>
+        <w:t>CocCoc</w:t>
+      </w:r>
+      <w:proofErr w:type="spellEnd"/>
+      <w:r>
+        <w:t xml:space="preserve">, </w:t>
+      </w:r>
+      <w:proofErr w:type="spellStart"/>
+      <w:r>
+        <w:t>FireFox</w:t>
+      </w:r>
+      <w:proofErr w:type="spellEnd"/>
+      <w:r>
+        <w:t>, Safari</w:t>
+      </w:r>
+    </w:p>
+    <w:p>
+      <w:pPr>
+        <w:pStyle w:val="Heading1"/>
+      </w:pPr>
+      <w:bookmarkStart w:id="13" w:name="_Toc25660390"/>
+      <w:proofErr w:type="spellStart"/>
+      <w:r>
+        <w:t>Giao</w:t>
+      </w:r>
+      <w:proofErr w:type="spellEnd"/>
+      <w:r>
+        <w:t xml:space="preserve"> </w:t>
+      </w:r>
+      <w:proofErr w:type="spellStart"/>
+      <w:r>
+        <w:t>tiếp</w:t>
+      </w:r>
+      <w:proofErr w:type="spellEnd"/>
+      <w:r>
+        <w:t>/</w:t>
+      </w:r>
+      <w:proofErr w:type="spellStart"/>
+      <w:r>
+        <w:t>Trao</w:t>
+      </w:r>
+      <w:proofErr w:type="spellEnd"/>
+      <w:r>
+        <w:t xml:space="preserve"> </w:t>
+      </w:r>
+      <w:proofErr w:type="spellStart"/>
+      <w:r>
+        <w:t>đổi</w:t>
+      </w:r>
+      <w:proofErr w:type="spellEnd"/>
+      <w:r>
+        <w:t xml:space="preserve"> </w:t>
+      </w:r>
+      <w:proofErr w:type="spellStart"/>
+      <w:r>
+        <w:t>thông</w:t>
+      </w:r>
+      <w:proofErr w:type="spellEnd"/>
+      <w:r>
+        <w:t xml:space="preserve"> tin</w:t>
+      </w:r>
+      <w:bookmarkEnd w:id="13"/>
+    </w:p>
+    <w:p>
+      <w:bookmarkStart w:id="14" w:name="_Toc25660391"/>
+      <w:proofErr w:type="spellStart"/>
+      <w:r>
+        <w:t>Các</w:t>
+      </w:r>
+      <w:proofErr w:type="spellEnd"/>
+      <w:r>
+        <w:t xml:space="preserve"> qui </w:t>
+      </w:r>
+      <w:proofErr w:type="spellStart"/>
+      <w:r>
+        <w:t>định</w:t>
+      </w:r>
+      <w:proofErr w:type="spellEnd"/>
+      <w:r>
+        <w:t xml:space="preserve"> </w:t>
+      </w:r>
+      <w:proofErr w:type="spellStart"/>
+      <w:r>
+        <w:t>về</w:t>
+      </w:r>
+      <w:proofErr w:type="spellEnd"/>
+      <w:r>
+        <w:t xml:space="preserve"> </w:t>
+      </w:r>
+      <w:proofErr w:type="spellStart"/>
+      <w:r>
+        <w:t>họp</w:t>
+      </w:r>
+      <w:proofErr w:type="spellEnd"/>
+      <w:r>
+        <w:t xml:space="preserve"> </w:t>
+      </w:r>
+      <w:proofErr w:type="spellStart"/>
+      <w:r>
+        <w:t>hành</w:t>
+      </w:r>
+      <w:proofErr w:type="spellEnd"/>
+      <w:r>
+        <w:t xml:space="preserve"> </w:t>
+      </w:r>
+      <w:proofErr w:type="spellStart"/>
+      <w:r>
+        <w:t>nội</w:t>
+      </w:r>
+      <w:proofErr w:type="spellEnd"/>
+      <w:r>
+        <w:t xml:space="preserve"> </w:t>
+      </w:r>
+      <w:proofErr w:type="spellStart"/>
+      <w:r>
+        <w:t>bộ</w:t>
+      </w:r>
+      <w:proofErr w:type="spellEnd"/>
+    </w:p>
+    <w:p>
+      <w:pPr>
         <w:pStyle w:val="ListParagraph"/>
         <w:numPr>
           <w:ilvl w:val="0"/>
           <w:numId w:val="40"/>
         </w:numPr>
       </w:pPr>
-      <w:bookmarkStart w:id="16" w:name="_Toc25660394"/>
-      <w:proofErr w:type="spellStart"/>
-      <w:r>
-        <w:t>Thêm</w:t>
+      <w:proofErr w:type="spellStart"/>
+      <w:r>
+        <w:t>Họp</w:t>
+      </w:r>
+      <w:proofErr w:type="spellEnd"/>
+      <w:r>
+        <w:t xml:space="preserve"> </w:t>
+      </w:r>
+      <w:proofErr w:type="spellStart"/>
+      <w:r>
+        <w:t>thường</w:t>
+      </w:r>
+      <w:proofErr w:type="spellEnd"/>
+      <w:r>
+        <w:t xml:space="preserve"> </w:t>
+      </w:r>
+      <w:proofErr w:type="spellStart"/>
+      <w:r>
+        <w:t>niên</w:t>
       </w:r>
       <w:proofErr w:type="spellEnd"/>
       <w:r>
@@ -7967,11 +7105,19 @@
       </w:r>
       <w:proofErr w:type="spellStart"/>
       <w:r>
-        <w:t>giỏ</w:t>
-      </w:r>
-      <w:proofErr w:type="spellEnd"/>
-      <w:r>
-        <w:t xml:space="preserve"> </w:t>
+        <w:t>sáng</w:t>
+      </w:r>
+      <w:proofErr w:type="spellEnd"/>
+      <w:r>
+        <w:t xml:space="preserve"> </w:t>
+      </w:r>
+      <w:proofErr w:type="spellStart"/>
+      <w:r>
+        <w:t>thứ</w:t>
+      </w:r>
+      <w:proofErr w:type="spellEnd"/>
+      <w:r>
+        <w:t xml:space="preserve"> 2 </w:t>
       </w:r>
       <w:proofErr w:type="spellStart"/>
       <w:r>
@@ -7980,26 +7126,890 @@
       <w:proofErr w:type="spellEnd"/>
       <w:r>
         <w:t xml:space="preserve"> </w:t>
+      </w:r>
+      <w:proofErr w:type="spellStart"/>
+      <w:r>
+        <w:t>tuần</w:t>
+      </w:r>
+      <w:proofErr w:type="spellEnd"/>
+      <w:r>
+        <w:t xml:space="preserve"> </w:t>
+      </w:r>
+      <w:r>
+        <w:t xml:space="preserve">(9h-10h30) </w:t>
+      </w:r>
+      <w:proofErr w:type="spellStart"/>
+      <w:r>
+        <w:t>tại</w:t>
+      </w:r>
+      <w:proofErr w:type="spellEnd"/>
+      <w:r>
+        <w:t xml:space="preserve"> </w:t>
+      </w:r>
+      <w:proofErr w:type="spellStart"/>
+      <w:r>
+        <w:t>phòng</w:t>
+      </w:r>
+      <w:proofErr w:type="spellEnd"/>
+      <w:r>
+        <w:t xml:space="preserve"> </w:t>
+      </w:r>
+      <w:proofErr w:type="spellStart"/>
+      <w:r>
+        <w:t>họp</w:t>
+      </w:r>
+      <w:proofErr w:type="spellEnd"/>
+      <w:r>
+        <w:t xml:space="preserve"> </w:t>
+      </w:r>
+      <w:proofErr w:type="spellStart"/>
+      <w:r>
+        <w:t>số</w:t>
+      </w:r>
+      <w:proofErr w:type="spellEnd"/>
+      <w:r>
+        <w:t xml:space="preserve"> 1</w:t>
       </w:r>
     </w:p>
     <w:p>
       <w:pPr>
         <w:pStyle w:val="ListParagraph"/>
+        <w:numPr>
+          <w:ilvl w:val="0"/>
+          <w:numId w:val="40"/>
+        </w:numPr>
+      </w:pPr>
+      <w:proofErr w:type="spellStart"/>
+      <w:r>
+        <w:t>Yêu</w:t>
+      </w:r>
+      <w:proofErr w:type="spellEnd"/>
+      <w:r>
+        <w:t xml:space="preserve"> </w:t>
+      </w:r>
+      <w:proofErr w:type="spellStart"/>
+      <w:r>
+        <w:t>câu</w:t>
+      </w:r>
+      <w:proofErr w:type="spellEnd"/>
+      <w:r>
+        <w:t xml:space="preserve"> </w:t>
+      </w:r>
+      <w:proofErr w:type="spellStart"/>
+      <w:r>
+        <w:t>đúng</w:t>
+      </w:r>
+      <w:proofErr w:type="spellEnd"/>
+      <w:r>
+        <w:t xml:space="preserve"> </w:t>
+      </w:r>
+      <w:proofErr w:type="spellStart"/>
+      <w:r>
+        <w:t>giờ</w:t>
+      </w:r>
+      <w:proofErr w:type="spellEnd"/>
+      <w:r>
+        <w:t xml:space="preserve"> </w:t>
+      </w:r>
+      <w:proofErr w:type="spellStart"/>
+      <w:r>
+        <w:t>và</w:t>
+      </w:r>
+      <w:proofErr w:type="spellEnd"/>
+      <w:r>
+        <w:t xml:space="preserve"> </w:t>
+      </w:r>
+      <w:proofErr w:type="spellStart"/>
+      <w:r>
+        <w:t>có</w:t>
+      </w:r>
+      <w:proofErr w:type="spellEnd"/>
+      <w:r>
+        <w:t xml:space="preserve"> </w:t>
+      </w:r>
+      <w:proofErr w:type="spellStart"/>
+      <w:r>
+        <w:t>báo</w:t>
+      </w:r>
+      <w:proofErr w:type="spellEnd"/>
+      <w:r>
+        <w:t xml:space="preserve"> </w:t>
+      </w:r>
+      <w:proofErr w:type="spellStart"/>
+      <w:r>
+        <w:t>cáo</w:t>
+      </w:r>
+      <w:proofErr w:type="spellEnd"/>
+      <w:r>
+        <w:t xml:space="preserve"> chi </w:t>
+      </w:r>
+      <w:proofErr w:type="spellStart"/>
+      <w:r>
+        <w:t>tiết</w:t>
+      </w:r>
+      <w:proofErr w:type="spellEnd"/>
+      <w:r>
+        <w:t xml:space="preserve"> </w:t>
+      </w:r>
+      <w:proofErr w:type="spellStart"/>
+      <w:r>
+        <w:t>cho</w:t>
+      </w:r>
+      <w:proofErr w:type="spellEnd"/>
+      <w:r>
+        <w:t xml:space="preserve"> </w:t>
+      </w:r>
+      <w:proofErr w:type="spellStart"/>
+      <w:r>
+        <w:t>các</w:t>
+      </w:r>
+      <w:proofErr w:type="spellEnd"/>
+      <w:r>
+        <w:t xml:space="preserve"> </w:t>
+      </w:r>
+      <w:proofErr w:type="spellStart"/>
+      <w:r>
+        <w:t>công</w:t>
+      </w:r>
+      <w:proofErr w:type="spellEnd"/>
+      <w:r>
+        <w:t xml:space="preserve"> </w:t>
+      </w:r>
+      <w:proofErr w:type="spellStart"/>
+      <w:r>
+        <w:t>việc</w:t>
+      </w:r>
+      <w:proofErr w:type="spellEnd"/>
+    </w:p>
+    <w:p>
+      <w:proofErr w:type="spellStart"/>
+      <w:r>
+        <w:t>Các</w:t>
+      </w:r>
+      <w:proofErr w:type="spellEnd"/>
+      <w:r>
+        <w:t xml:space="preserve"> qui </w:t>
+      </w:r>
+      <w:proofErr w:type="spellStart"/>
+      <w:r>
+        <w:t>định</w:t>
+      </w:r>
+      <w:proofErr w:type="spellEnd"/>
+      <w:r>
+        <w:t xml:space="preserve"> </w:t>
+      </w:r>
+      <w:proofErr w:type="spellStart"/>
+      <w:r>
+        <w:t>về</w:t>
+      </w:r>
+      <w:proofErr w:type="spellEnd"/>
+      <w:r>
+        <w:t xml:space="preserve"> </w:t>
+      </w:r>
+      <w:proofErr w:type="spellStart"/>
+      <w:r>
+        <w:t>họp</w:t>
+      </w:r>
+      <w:proofErr w:type="spellEnd"/>
+      <w:r>
+        <w:t xml:space="preserve"> </w:t>
+      </w:r>
+      <w:proofErr w:type="spellStart"/>
+      <w:r>
+        <w:t>hành</w:t>
+      </w:r>
+      <w:proofErr w:type="spellEnd"/>
+      <w:r>
+        <w:t xml:space="preserve"> </w:t>
+      </w:r>
+      <w:proofErr w:type="spellStart"/>
+      <w:r>
+        <w:t>với</w:t>
+      </w:r>
+      <w:proofErr w:type="spellEnd"/>
+      <w:r>
+        <w:t xml:space="preserve"> </w:t>
+      </w:r>
+      <w:proofErr w:type="spellStart"/>
+      <w:r>
+        <w:t>khách</w:t>
+      </w:r>
+      <w:proofErr w:type="spellEnd"/>
+      <w:r>
+        <w:t xml:space="preserve"> </w:t>
+      </w:r>
+      <w:proofErr w:type="spellStart"/>
+      <w:r>
+        <w:t>hàng</w:t>
+      </w:r>
+      <w:proofErr w:type="spellEnd"/>
+    </w:p>
+    <w:p>
+      <w:pPr>
+        <w:pStyle w:val="ListParagraph"/>
+        <w:numPr>
+          <w:ilvl w:val="0"/>
+          <w:numId w:val="40"/>
+        </w:numPr>
+      </w:pPr>
+      <w:proofErr w:type="spellStart"/>
+      <w:r>
+        <w:t>Yêu</w:t>
+      </w:r>
+      <w:proofErr w:type="spellEnd"/>
+      <w:r>
+        <w:t xml:space="preserve"> </w:t>
+      </w:r>
+      <w:proofErr w:type="spellStart"/>
+      <w:r>
+        <w:t>cầu</w:t>
+      </w:r>
+      <w:proofErr w:type="spellEnd"/>
+      <w:r>
+        <w:t xml:space="preserve"> </w:t>
+      </w:r>
+      <w:proofErr w:type="spellStart"/>
+      <w:r>
+        <w:t>các</w:t>
+      </w:r>
+      <w:proofErr w:type="spellEnd"/>
+      <w:r>
+        <w:t xml:space="preserve"> </w:t>
+      </w:r>
+      <w:proofErr w:type="spellStart"/>
+      <w:r>
+        <w:t>thành</w:t>
+      </w:r>
+      <w:proofErr w:type="spellEnd"/>
+      <w:r>
+        <w:t xml:space="preserve"> </w:t>
+      </w:r>
+      <w:proofErr w:type="spellStart"/>
+      <w:r>
+        <w:t>viên</w:t>
+      </w:r>
+      <w:proofErr w:type="spellEnd"/>
+      <w:r>
+        <w:t xml:space="preserve"> </w:t>
+      </w:r>
+      <w:proofErr w:type="spellStart"/>
+      <w:r>
+        <w:t>trong</w:t>
+      </w:r>
+      <w:proofErr w:type="spellEnd"/>
+      <w:r>
+        <w:t xml:space="preserve"> </w:t>
+      </w:r>
+      <w:proofErr w:type="spellStart"/>
+      <w:r>
+        <w:t>danh</w:t>
+      </w:r>
+      <w:proofErr w:type="spellEnd"/>
+      <w:r>
+        <w:t xml:space="preserve"> </w:t>
+      </w:r>
+      <w:proofErr w:type="spellStart"/>
+      <w:r>
+        <w:t>sách</w:t>
+      </w:r>
+      <w:proofErr w:type="spellEnd"/>
+      <w:r>
+        <w:t xml:space="preserve"> </w:t>
+      </w:r>
+      <w:proofErr w:type="spellStart"/>
+      <w:r>
+        <w:t>có</w:t>
+      </w:r>
+      <w:proofErr w:type="spellEnd"/>
+      <w:r>
+        <w:t xml:space="preserve"> </w:t>
+      </w:r>
+      <w:proofErr w:type="spellStart"/>
+      <w:r>
+        <w:t>mặt</w:t>
+      </w:r>
+      <w:proofErr w:type="spellEnd"/>
+      <w:r>
+        <w:t xml:space="preserve"> </w:t>
+      </w:r>
+      <w:proofErr w:type="spellStart"/>
+      <w:r>
+        <w:t>đầy</w:t>
+      </w:r>
+      <w:proofErr w:type="spellEnd"/>
+      <w:r>
+        <w:t xml:space="preserve"> </w:t>
+      </w:r>
+      <w:proofErr w:type="spellStart"/>
+      <w:r>
+        <w:t>đủ</w:t>
+      </w:r>
+      <w:proofErr w:type="spellEnd"/>
+      <w:r>
+        <w:t xml:space="preserve">, </w:t>
+      </w:r>
+      <w:proofErr w:type="spellStart"/>
+      <w:r>
+        <w:t>đúng</w:t>
+      </w:r>
+      <w:proofErr w:type="spellEnd"/>
+      <w:r>
+        <w:t xml:space="preserve"> </w:t>
+      </w:r>
+      <w:proofErr w:type="spellStart"/>
+      <w:r>
+        <w:t>giờ</w:t>
+      </w:r>
+      <w:proofErr w:type="spellEnd"/>
+    </w:p>
+    <w:p>
+      <w:pPr>
+        <w:pStyle w:val="ListParagraph"/>
+        <w:numPr>
+          <w:ilvl w:val="0"/>
+          <w:numId w:val="40"/>
+        </w:numPr>
+      </w:pPr>
+      <w:r>
+        <w:t xml:space="preserve">Thu </w:t>
+      </w:r>
+      <w:proofErr w:type="spellStart"/>
+      <w:r>
+        <w:t>thập</w:t>
+      </w:r>
+      <w:proofErr w:type="spellEnd"/>
+      <w:r>
+        <w:t xml:space="preserve"> </w:t>
+      </w:r>
+      <w:proofErr w:type="spellStart"/>
+      <w:r>
+        <w:t>các</w:t>
+      </w:r>
+      <w:proofErr w:type="spellEnd"/>
+      <w:r>
+        <w:t xml:space="preserve"> </w:t>
+      </w:r>
+      <w:proofErr w:type="spellStart"/>
+      <w:r>
+        <w:t>tài</w:t>
+      </w:r>
+      <w:proofErr w:type="spellEnd"/>
+      <w:r>
+        <w:t xml:space="preserve"> </w:t>
+      </w:r>
+      <w:proofErr w:type="spellStart"/>
+      <w:r>
+        <w:t>liệu</w:t>
+      </w:r>
+      <w:proofErr w:type="spellEnd"/>
+      <w:r>
+        <w:t xml:space="preserve"> </w:t>
+      </w:r>
+      <w:proofErr w:type="spellStart"/>
+      <w:r>
+        <w:t>cần</w:t>
+      </w:r>
+      <w:proofErr w:type="spellEnd"/>
+      <w:r>
+        <w:t xml:space="preserve"> </w:t>
+      </w:r>
+      <w:proofErr w:type="spellStart"/>
+      <w:r>
+        <w:t>thiết</w:t>
+      </w:r>
+      <w:proofErr w:type="spellEnd"/>
+      <w:r>
+        <w:t xml:space="preserve"> </w:t>
+      </w:r>
+      <w:proofErr w:type="spellStart"/>
+      <w:r>
+        <w:t>mang</w:t>
+      </w:r>
+      <w:proofErr w:type="spellEnd"/>
+      <w:r>
+        <w:t xml:space="preserve"> </w:t>
+      </w:r>
+      <w:proofErr w:type="spellStart"/>
+      <w:r>
+        <w:t>tới</w:t>
+      </w:r>
+      <w:proofErr w:type="spellEnd"/>
+      <w:r>
+        <w:t xml:space="preserve"> </w:t>
+      </w:r>
+      <w:proofErr w:type="spellStart"/>
+      <w:r>
+        <w:t>cuộc</w:t>
+      </w:r>
+      <w:proofErr w:type="spellEnd"/>
+      <w:r>
+        <w:t xml:space="preserve"> </w:t>
+      </w:r>
+      <w:proofErr w:type="spellStart"/>
+      <w:r>
+        <w:t>họp</w:t>
+      </w:r>
+      <w:proofErr w:type="spellEnd"/>
+      <w:r>
+        <w:t xml:space="preserve"> </w:t>
+      </w:r>
+      <w:proofErr w:type="spellStart"/>
+      <w:r>
+        <w:t>để</w:t>
+      </w:r>
+      <w:proofErr w:type="spellEnd"/>
+      <w:r>
+        <w:t xml:space="preserve"> </w:t>
+      </w:r>
+      <w:proofErr w:type="spellStart"/>
+      <w:r>
+        <w:t>trả</w:t>
+      </w:r>
+      <w:proofErr w:type="spellEnd"/>
+      <w:r>
+        <w:t xml:space="preserve"> </w:t>
+      </w:r>
+      <w:proofErr w:type="spellStart"/>
+      <w:r>
+        <w:t>lời</w:t>
+      </w:r>
+      <w:proofErr w:type="spellEnd"/>
+      <w:r>
+        <w:t xml:space="preserve"> </w:t>
+      </w:r>
+      <w:proofErr w:type="spellStart"/>
+      <w:r>
+        <w:t>khách</w:t>
+      </w:r>
+      <w:proofErr w:type="spellEnd"/>
+      <w:r>
+        <w:t xml:space="preserve"> </w:t>
+      </w:r>
+      <w:proofErr w:type="spellStart"/>
+      <w:r>
+        <w:t>hàng</w:t>
+      </w:r>
+      <w:proofErr w:type="spellEnd"/>
+    </w:p>
+    <w:p>
+      <w:pPr>
+        <w:pStyle w:val="Heading1"/>
+      </w:pPr>
+      <w:proofErr w:type="spellStart"/>
+      <w:r>
+        <w:lastRenderedPageBreak/>
+        <w:t>Ước</w:t>
+      </w:r>
+      <w:proofErr w:type="spellEnd"/>
+      <w:r>
+        <w:t xml:space="preserve"> </w:t>
+      </w:r>
+      <w:proofErr w:type="spellStart"/>
+      <w:r>
+        <w:t>lượng</w:t>
+      </w:r>
+      <w:proofErr w:type="spellEnd"/>
+      <w:r>
+        <w:t xml:space="preserve"> </w:t>
+      </w:r>
+      <w:proofErr w:type="spellStart"/>
+      <w:r>
+        <w:t>chung</w:t>
+      </w:r>
+      <w:bookmarkEnd w:id="14"/>
+      <w:proofErr w:type="spellEnd"/>
+    </w:p>
+    <w:p>
+      <w:pPr>
+        <w:pStyle w:val="Heading2"/>
+      </w:pPr>
+      <w:bookmarkStart w:id="15" w:name="_Toc25660392"/>
+      <w:proofErr w:type="spellStart"/>
+      <w:r>
+        <w:t>Ước</w:t>
+      </w:r>
+      <w:proofErr w:type="spellEnd"/>
+      <w:r>
+        <w:t xml:space="preserve"> </w:t>
+      </w:r>
+      <w:proofErr w:type="spellStart"/>
+      <w:r>
+        <w:t>lượng</w:t>
+      </w:r>
+      <w:proofErr w:type="spellEnd"/>
+      <w:r>
+        <w:t xml:space="preserve"> </w:t>
+      </w:r>
+      <w:proofErr w:type="spellStart"/>
+      <w:r>
+        <w:t>tính</w:t>
+      </w:r>
+      <w:proofErr w:type="spellEnd"/>
+      <w:r>
+        <w:t xml:space="preserve"> </w:t>
+      </w:r>
+      <w:proofErr w:type="spellStart"/>
+      <w:r>
+        <w:t>năng</w:t>
+      </w:r>
+      <w:bookmarkEnd w:id="15"/>
+      <w:proofErr w:type="spellEnd"/>
+    </w:p>
+    <w:p>
+      <w:pPr>
+        <w:pStyle w:val="ListParagraph"/>
+        <w:numPr>
+          <w:ilvl w:val="0"/>
+          <w:numId w:val="40"/>
+        </w:numPr>
+      </w:pPr>
+      <w:bookmarkStart w:id="16" w:name="_Toc25660393"/>
+      <w:proofErr w:type="spellStart"/>
+      <w:r>
+        <w:t>Đăng</w:t>
+      </w:r>
+      <w:proofErr w:type="spellEnd"/>
+      <w:r>
+        <w:t xml:space="preserve"> </w:t>
+      </w:r>
+      <w:proofErr w:type="spellStart"/>
+      <w:r>
+        <w:t>nhập</w:t>
+      </w:r>
+      <w:proofErr w:type="spellEnd"/>
+      <w:r>
+        <w:t xml:space="preserve"> </w:t>
+      </w:r>
+      <w:proofErr w:type="spellStart"/>
+      <w:r>
+        <w:t>tài</w:t>
+      </w:r>
+      <w:proofErr w:type="spellEnd"/>
+      <w:r>
+        <w:t xml:space="preserve"> </w:t>
+      </w:r>
+      <w:proofErr w:type="spellStart"/>
+      <w:r>
+        <w:t>khoản</w:t>
+      </w:r>
+      <w:proofErr w:type="spellEnd"/>
+      <w:r>
+        <w:t xml:space="preserve"> </w:t>
+      </w:r>
+      <w:proofErr w:type="spellStart"/>
+      <w:r>
+        <w:t>cá</w:t>
+      </w:r>
+      <w:proofErr w:type="spellEnd"/>
+      <w:r>
+        <w:t xml:space="preserve"> </w:t>
+      </w:r>
+      <w:proofErr w:type="spellStart"/>
+      <w:r>
+        <w:t>nhân</w:t>
+      </w:r>
+      <w:proofErr w:type="spellEnd"/>
+      <w:r>
+        <w:t>.</w:t>
+      </w:r>
+    </w:p>
+    <w:p>
+      <w:pPr>
+        <w:pStyle w:val="ListParagraph"/>
+        <w:numPr>
+          <w:ilvl w:val="0"/>
+          <w:numId w:val="40"/>
+        </w:numPr>
+      </w:pPr>
+      <w:proofErr w:type="spellStart"/>
+      <w:r>
+        <w:t>Thêm</w:t>
+      </w:r>
+      <w:proofErr w:type="spellEnd"/>
+      <w:r>
+        <w:t xml:space="preserve"> </w:t>
+      </w:r>
+      <w:proofErr w:type="spellStart"/>
+      <w:r>
+        <w:t>vào</w:t>
+      </w:r>
+      <w:proofErr w:type="spellEnd"/>
+      <w:r>
+        <w:t xml:space="preserve"> </w:t>
+      </w:r>
+      <w:proofErr w:type="spellStart"/>
+      <w:r>
+        <w:t>giỏ</w:t>
+      </w:r>
+      <w:proofErr w:type="spellEnd"/>
+      <w:r>
+        <w:t xml:space="preserve"> </w:t>
+      </w:r>
+      <w:proofErr w:type="spellStart"/>
+      <w:r>
+        <w:t>hàng</w:t>
+      </w:r>
+      <w:proofErr w:type="spellEnd"/>
+      <w:r>
+        <w:t>.</w:t>
+      </w:r>
+    </w:p>
+    <w:p>
+      <w:pPr>
+        <w:pStyle w:val="ListParagraph"/>
+        <w:numPr>
+          <w:ilvl w:val="0"/>
+          <w:numId w:val="40"/>
+        </w:numPr>
+      </w:pPr>
+      <w:proofErr w:type="spellStart"/>
+      <w:r>
+        <w:t>Trình</w:t>
+      </w:r>
+      <w:proofErr w:type="spellEnd"/>
+      <w:r>
+        <w:t xml:space="preserve"> </w:t>
+      </w:r>
+      <w:proofErr w:type="spellStart"/>
+      <w:r>
+        <w:t>bày</w:t>
+      </w:r>
+      <w:proofErr w:type="spellEnd"/>
+      <w:r>
+        <w:t xml:space="preserve">, </w:t>
+      </w:r>
+      <w:proofErr w:type="spellStart"/>
+      <w:r>
+        <w:t>tìm</w:t>
+      </w:r>
+      <w:proofErr w:type="spellEnd"/>
+      <w:r>
+        <w:t xml:space="preserve"> </w:t>
+      </w:r>
+      <w:proofErr w:type="spellStart"/>
+      <w:r>
+        <w:t>kiếm</w:t>
+      </w:r>
+      <w:proofErr w:type="spellEnd"/>
+      <w:r>
+        <w:t xml:space="preserve"> </w:t>
+      </w:r>
+      <w:proofErr w:type="spellStart"/>
+      <w:r>
+        <w:t>gian</w:t>
+      </w:r>
+      <w:proofErr w:type="spellEnd"/>
+      <w:r>
+        <w:t xml:space="preserve"> </w:t>
+      </w:r>
+      <w:proofErr w:type="spellStart"/>
+      <w:r>
+        <w:t>hàng</w:t>
+      </w:r>
+      <w:proofErr w:type="spellEnd"/>
+      <w:r>
+        <w:t xml:space="preserve"> </w:t>
+      </w:r>
+      <w:proofErr w:type="spellStart"/>
+      <w:r>
+        <w:t>theo</w:t>
+      </w:r>
+      <w:proofErr w:type="spellEnd"/>
+      <w:r>
+        <w:t xml:space="preserve"> key word, </w:t>
+      </w:r>
+      <w:proofErr w:type="spellStart"/>
+      <w:r>
+        <w:t>giá</w:t>
+      </w:r>
+      <w:proofErr w:type="spellEnd"/>
+      <w:r>
+        <w:t xml:space="preserve"> </w:t>
+      </w:r>
+      <w:proofErr w:type="spellStart"/>
+      <w:r>
+        <w:t>cả</w:t>
+      </w:r>
+      <w:proofErr w:type="spellEnd"/>
+      <w:r>
+        <w:t xml:space="preserve">, </w:t>
+      </w:r>
+      <w:proofErr w:type="spellStart"/>
+      <w:r>
+        <w:t>loại</w:t>
+      </w:r>
+      <w:proofErr w:type="spellEnd"/>
+      <w:r>
+        <w:t xml:space="preserve"> </w:t>
+      </w:r>
+      <w:proofErr w:type="spellStart"/>
+      <w:r>
+        <w:t>mặt</w:t>
+      </w:r>
+      <w:proofErr w:type="spellEnd"/>
+      <w:r>
+        <w:t xml:space="preserve"> </w:t>
+      </w:r>
+      <w:proofErr w:type="spellStart"/>
+      <w:r>
+        <w:t>hàng</w:t>
+      </w:r>
+      <w:proofErr w:type="spellEnd"/>
+      <w:r>
+        <w:t>, …</w:t>
+      </w:r>
+    </w:p>
+    <w:p>
+      <w:pPr>
+        <w:pStyle w:val="ListParagraph"/>
+        <w:numPr>
+          <w:ilvl w:val="0"/>
+          <w:numId w:val="40"/>
+        </w:numPr>
+      </w:pPr>
+      <w:proofErr w:type="spellStart"/>
+      <w:r>
+        <w:t>Chức</w:t>
+      </w:r>
+      <w:proofErr w:type="spellEnd"/>
+      <w:r>
+        <w:t xml:space="preserve"> </w:t>
+      </w:r>
+      <w:proofErr w:type="spellStart"/>
+      <w:r>
+        <w:t>năng</w:t>
+      </w:r>
+      <w:proofErr w:type="spellEnd"/>
+      <w:r>
+        <w:t xml:space="preserve"> so </w:t>
+      </w:r>
+      <w:proofErr w:type="spellStart"/>
+      <w:r>
+        <w:t>sánh</w:t>
+      </w:r>
+      <w:proofErr w:type="spellEnd"/>
+      <w:r>
+        <w:t xml:space="preserve"> </w:t>
+      </w:r>
+      <w:proofErr w:type="spellStart"/>
+      <w:r>
+        <w:t>sản</w:t>
+      </w:r>
+      <w:proofErr w:type="spellEnd"/>
+      <w:r>
+        <w:t xml:space="preserve"> </w:t>
+      </w:r>
+      <w:proofErr w:type="spellStart"/>
+      <w:r>
+        <w:t>phẩm</w:t>
+      </w:r>
+      <w:proofErr w:type="spellEnd"/>
+      <w:r>
+        <w:t>.</w:t>
+      </w:r>
+    </w:p>
+    <w:p>
+      <w:pPr>
+        <w:pStyle w:val="ListParagraph"/>
+        <w:numPr>
+          <w:ilvl w:val="0"/>
+          <w:numId w:val="40"/>
+        </w:numPr>
+      </w:pPr>
+      <w:proofErr w:type="spellStart"/>
+      <w:r>
+        <w:t>Chức</w:t>
+      </w:r>
+      <w:proofErr w:type="spellEnd"/>
+      <w:r>
+        <w:t xml:space="preserve"> </w:t>
+      </w:r>
+      <w:proofErr w:type="spellStart"/>
+      <w:r>
+        <w:t>năng</w:t>
+      </w:r>
+      <w:proofErr w:type="spellEnd"/>
+      <w:r>
+        <w:t xml:space="preserve"> </w:t>
+      </w:r>
+      <w:proofErr w:type="spellStart"/>
+      <w:r>
+        <w:t>thanh</w:t>
+      </w:r>
+      <w:proofErr w:type="spellEnd"/>
+      <w:r>
+        <w:t xml:space="preserve"> </w:t>
+      </w:r>
+      <w:proofErr w:type="spellStart"/>
+      <w:r>
+        <w:t>toán</w:t>
+      </w:r>
+      <w:proofErr w:type="spellEnd"/>
+    </w:p>
+    <w:bookmarkEnd w:id="16"/>
+    <w:p>
+      <w:pPr>
+        <w:pStyle w:val="Heading2"/>
+      </w:pPr>
+      <w:r>
+        <w:t>Work Breakdown Structure</w:t>
+      </w:r>
+    </w:p>
+    <w:p>
+      <w:pPr>
+        <w:pStyle w:val="ListParagraph"/>
+        <w:numPr>
+          <w:ilvl w:val="0"/>
+          <w:numId w:val="40"/>
+        </w:numPr>
+      </w:pPr>
+      <w:proofErr w:type="spellStart"/>
+      <w:r>
+        <w:t>Đăng</w:t>
+      </w:r>
+      <w:proofErr w:type="spellEnd"/>
+      <w:r>
+        <w:t xml:space="preserve"> </w:t>
+      </w:r>
+      <w:proofErr w:type="spellStart"/>
+      <w:r>
+        <w:t>nhập</w:t>
+      </w:r>
+      <w:proofErr w:type="spellEnd"/>
+      <w:r>
+        <w:t xml:space="preserve"> </w:t>
+      </w:r>
+      <w:proofErr w:type="spellStart"/>
+      <w:r>
+        <w:t>tài</w:t>
+      </w:r>
+      <w:proofErr w:type="spellEnd"/>
+      <w:r>
+        <w:t xml:space="preserve"> </w:t>
+      </w:r>
+      <w:proofErr w:type="spellStart"/>
+      <w:r>
+        <w:t>khoản</w:t>
+      </w:r>
+      <w:proofErr w:type="spellEnd"/>
+      <w:r>
+        <w:t>:</w:t>
+      </w:r>
+    </w:p>
+    <w:p>
+      <w:pPr>
+        <w:pStyle w:val="ListParagraph"/>
         <w:ind w:left="720"/>
-        <w:rPr>
-          <w:i/>
-          <w:iCs/>
-        </w:rPr>
       </w:pPr>
       <w:r>
         <w:rPr>
           <w:noProof/>
         </w:rPr>
         <w:drawing>
-          <wp:inline distT="0" distB="0" distL="0" distR="0" wp14:anchorId="0A02D1DC" wp14:editId="29398957">
-            <wp:extent cx="2828925" cy="2095500"/>
-            <wp:effectExtent l="0" t="0" r="9525" b="0"/>
-            <wp:docPr id="11" name="Picture 11"/>
+          <wp:inline distT="0" distB="0" distL="0" distR="0" wp14:anchorId="0F25BD86" wp14:editId="35E46B03">
+            <wp:extent cx="2867025" cy="1571625"/>
+            <wp:effectExtent l="0" t="0" r="9525" b="9525"/>
+            <wp:docPr id="7" name="Picture 7"/>
             <wp:cNvGraphicFramePr>
               <a:graphicFrameLocks xmlns:a="http://schemas.openxmlformats.org/drawingml/2006/main" noChangeAspect="1"/>
             </wp:cNvGraphicFramePr>
@@ -8019,7 +8029,7 @@
                   <pic:spPr>
                     <a:xfrm>
                       <a:off x="0" y="0"/>
-                      <a:ext cx="2828925" cy="2095500"/>
+                      <a:ext cx="2867025" cy="1571625"/>
                     </a:xfrm>
                     <a:prstGeom prst="rect">
                       <a:avLst/>
@@ -8035,56 +8045,31 @@
     <w:p>
       <w:pPr>
         <w:pStyle w:val="ListParagraph"/>
-        <w:ind w:left="720"/>
-        <w:rPr>
-          <w:i/>
-          <w:iCs/>
-        </w:rPr>
-      </w:pPr>
-    </w:p>
-    <w:p>
-      <w:pPr>
-        <w:pStyle w:val="ListParagraph"/>
         <w:numPr>
           <w:ilvl w:val="0"/>
           <w:numId w:val="40"/>
         </w:numPr>
       </w:pPr>
-      <w:proofErr w:type="spellStart"/>
-      <w:r>
-        <w:t>Trình</w:t>
-      </w:r>
-      <w:proofErr w:type="spellEnd"/>
-      <w:r>
-        <w:t xml:space="preserve"> </w:t>
-      </w:r>
-      <w:proofErr w:type="spellStart"/>
-      <w:r>
-        <w:t>bày</w:t>
-      </w:r>
-      <w:proofErr w:type="spellEnd"/>
-      <w:r>
-        <w:t xml:space="preserve">, </w:t>
-      </w:r>
-      <w:proofErr w:type="spellStart"/>
-      <w:r>
-        <w:t>tìm</w:t>
-      </w:r>
-      <w:proofErr w:type="spellEnd"/>
-      <w:r>
-        <w:t xml:space="preserve"> </w:t>
-      </w:r>
-      <w:proofErr w:type="spellStart"/>
-      <w:r>
-        <w:t>kiếm</w:t>
-      </w:r>
-      <w:proofErr w:type="spellEnd"/>
-      <w:r>
-        <w:t xml:space="preserve"> </w:t>
-      </w:r>
-      <w:proofErr w:type="spellStart"/>
-      <w:r>
-        <w:t>gian</w:t>
+      <w:bookmarkStart w:id="17" w:name="_Toc25660394"/>
+      <w:proofErr w:type="spellStart"/>
+      <w:r>
+        <w:t>Thêm</w:t>
+      </w:r>
+      <w:proofErr w:type="spellEnd"/>
+      <w:r>
+        <w:t xml:space="preserve"> </w:t>
+      </w:r>
+      <w:proofErr w:type="spellStart"/>
+      <w:r>
+        <w:t>vào</w:t>
+      </w:r>
+      <w:proofErr w:type="spellEnd"/>
+      <w:r>
+        <w:t xml:space="preserve"> </w:t>
+      </w:r>
+      <w:proofErr w:type="spellStart"/>
+      <w:r>
+        <w:t>giỏ</w:t>
       </w:r>
       <w:proofErr w:type="spellEnd"/>
       <w:r>
@@ -8097,54 +8082,6 @@
       <w:proofErr w:type="spellEnd"/>
       <w:r>
         <w:t xml:space="preserve"> </w:t>
-      </w:r>
-      <w:proofErr w:type="spellStart"/>
-      <w:r>
-        <w:t>theo</w:t>
-      </w:r>
-      <w:proofErr w:type="spellEnd"/>
-      <w:r>
-        <w:t xml:space="preserve"> key word, </w:t>
-      </w:r>
-      <w:proofErr w:type="spellStart"/>
-      <w:r>
-        <w:t>giá</w:t>
-      </w:r>
-      <w:proofErr w:type="spellEnd"/>
-      <w:r>
-        <w:t xml:space="preserve"> </w:t>
-      </w:r>
-      <w:proofErr w:type="spellStart"/>
-      <w:r>
-        <w:t>cả</w:t>
-      </w:r>
-      <w:proofErr w:type="spellEnd"/>
-      <w:r>
-        <w:t xml:space="preserve">, </w:t>
-      </w:r>
-      <w:proofErr w:type="spellStart"/>
-      <w:r>
-        <w:t>loại</w:t>
-      </w:r>
-      <w:proofErr w:type="spellEnd"/>
-      <w:r>
-        <w:t xml:space="preserve"> </w:t>
-      </w:r>
-      <w:proofErr w:type="spellStart"/>
-      <w:r>
-        <w:t>mặt</w:t>
-      </w:r>
-      <w:proofErr w:type="spellEnd"/>
-      <w:r>
-        <w:t xml:space="preserve"> </w:t>
-      </w:r>
-      <w:proofErr w:type="spellStart"/>
-      <w:r>
-        <w:t>hàng</w:t>
-      </w:r>
-      <w:proofErr w:type="spellEnd"/>
-      <w:r>
-        <w:t>, …</w:t>
       </w:r>
     </w:p>
     <w:p>
@@ -8161,10 +8098,10 @@
           <w:noProof/>
         </w:rPr>
         <w:drawing>
-          <wp:inline distT="0" distB="0" distL="0" distR="0" wp14:anchorId="2363C88D" wp14:editId="46119BDE">
-            <wp:extent cx="3181350" cy="1609725"/>
-            <wp:effectExtent l="0" t="0" r="0" b="9525"/>
-            <wp:docPr id="12" name="Picture 12"/>
+          <wp:inline distT="0" distB="0" distL="0" distR="0" wp14:anchorId="0A02D1DC" wp14:editId="29398957">
+            <wp:extent cx="2828925" cy="2095500"/>
+            <wp:effectExtent l="0" t="0" r="9525" b="0"/>
+            <wp:docPr id="11" name="Picture 11"/>
             <wp:cNvGraphicFramePr>
               <a:graphicFrameLocks xmlns:a="http://schemas.openxmlformats.org/drawingml/2006/main" noChangeAspect="1"/>
             </wp:cNvGraphicFramePr>
@@ -8184,7 +8121,7 @@
                   <pic:spPr>
                     <a:xfrm>
                       <a:off x="0" y="0"/>
-                      <a:ext cx="3181350" cy="1609725"/>
+                      <a:ext cx="2828925" cy="2095500"/>
                     </a:xfrm>
                     <a:prstGeom prst="rect">
                       <a:avLst/>
@@ -8200,6 +8137,16 @@
     <w:p>
       <w:pPr>
         <w:pStyle w:val="ListParagraph"/>
+        <w:ind w:left="720"/>
+        <w:rPr>
+          <w:i/>
+          <w:iCs/>
+        </w:rPr>
+      </w:pPr>
+    </w:p>
+    <w:p>
+      <w:pPr>
+        <w:pStyle w:val="ListParagraph"/>
         <w:numPr>
           <w:ilvl w:val="0"/>
           <w:numId w:val="40"/>
@@ -8207,44 +8154,99 @@
       </w:pPr>
       <w:proofErr w:type="spellStart"/>
       <w:r>
-        <w:lastRenderedPageBreak/>
-        <w:t>Chức</w:t>
-      </w:r>
-      <w:proofErr w:type="spellEnd"/>
-      <w:r>
-        <w:t xml:space="preserve"> </w:t>
-      </w:r>
-      <w:proofErr w:type="spellStart"/>
-      <w:r>
-        <w:t>năng</w:t>
-      </w:r>
-      <w:proofErr w:type="spellEnd"/>
-      <w:r>
-        <w:t xml:space="preserve"> so </w:t>
-      </w:r>
-      <w:proofErr w:type="spellStart"/>
-      <w:r>
-        <w:t>sánh</w:t>
-      </w:r>
-      <w:proofErr w:type="spellEnd"/>
-      <w:r>
-        <w:t xml:space="preserve"> </w:t>
-      </w:r>
-      <w:proofErr w:type="spellStart"/>
-      <w:r>
-        <w:t>sản</w:t>
-      </w:r>
-      <w:proofErr w:type="spellEnd"/>
-      <w:r>
-        <w:t xml:space="preserve"> </w:t>
-      </w:r>
-      <w:proofErr w:type="spellStart"/>
-      <w:r>
-        <w:t>phẩm</w:t>
-      </w:r>
-      <w:proofErr w:type="spellEnd"/>
-      <w:r>
-        <w:t>:</w:t>
+        <w:t>Trình</w:t>
+      </w:r>
+      <w:proofErr w:type="spellEnd"/>
+      <w:r>
+        <w:t xml:space="preserve"> </w:t>
+      </w:r>
+      <w:proofErr w:type="spellStart"/>
+      <w:r>
+        <w:t>bày</w:t>
+      </w:r>
+      <w:proofErr w:type="spellEnd"/>
+      <w:r>
+        <w:t xml:space="preserve">, </w:t>
+      </w:r>
+      <w:proofErr w:type="spellStart"/>
+      <w:r>
+        <w:t>tìm</w:t>
+      </w:r>
+      <w:proofErr w:type="spellEnd"/>
+      <w:r>
+        <w:t xml:space="preserve"> </w:t>
+      </w:r>
+      <w:proofErr w:type="spellStart"/>
+      <w:r>
+        <w:t>kiếm</w:t>
+      </w:r>
+      <w:proofErr w:type="spellEnd"/>
+      <w:r>
+        <w:t xml:space="preserve"> </w:t>
+      </w:r>
+      <w:proofErr w:type="spellStart"/>
+      <w:r>
+        <w:t>gian</w:t>
+      </w:r>
+      <w:proofErr w:type="spellEnd"/>
+      <w:r>
+        <w:t xml:space="preserve"> </w:t>
+      </w:r>
+      <w:proofErr w:type="spellStart"/>
+      <w:r>
+        <w:t>hàng</w:t>
+      </w:r>
+      <w:proofErr w:type="spellEnd"/>
+      <w:r>
+        <w:t xml:space="preserve"> </w:t>
+      </w:r>
+      <w:proofErr w:type="spellStart"/>
+      <w:r>
+        <w:t>theo</w:t>
+      </w:r>
+      <w:proofErr w:type="spellEnd"/>
+      <w:r>
+        <w:t xml:space="preserve"> key word, </w:t>
+      </w:r>
+      <w:proofErr w:type="spellStart"/>
+      <w:r>
+        <w:t>giá</w:t>
+      </w:r>
+      <w:proofErr w:type="spellEnd"/>
+      <w:r>
+        <w:t xml:space="preserve"> </w:t>
+      </w:r>
+      <w:proofErr w:type="spellStart"/>
+      <w:r>
+        <w:t>cả</w:t>
+      </w:r>
+      <w:proofErr w:type="spellEnd"/>
+      <w:r>
+        <w:t xml:space="preserve">, </w:t>
+      </w:r>
+      <w:proofErr w:type="spellStart"/>
+      <w:r>
+        <w:t>loại</w:t>
+      </w:r>
+      <w:proofErr w:type="spellEnd"/>
+      <w:r>
+        <w:t xml:space="preserve"> </w:t>
+      </w:r>
+      <w:proofErr w:type="spellStart"/>
+      <w:r>
+        <w:t>mặt</w:t>
+      </w:r>
+      <w:proofErr w:type="spellEnd"/>
+      <w:r>
+        <w:t xml:space="preserve"> </w:t>
+      </w:r>
+      <w:proofErr w:type="spellStart"/>
+      <w:r>
+        <w:t>hàng</w:t>
+      </w:r>
+      <w:proofErr w:type="spellEnd"/>
+      <w:r>
+        <w:t>, …</w:t>
       </w:r>
     </w:p>
     <w:p>
@@ -8261,10 +8263,10 @@
           <w:noProof/>
         </w:rPr>
         <w:drawing>
-          <wp:inline distT="0" distB="0" distL="0" distR="0" wp14:anchorId="416C40CB" wp14:editId="70FE7459">
-            <wp:extent cx="2428875" cy="1571625"/>
-            <wp:effectExtent l="0" t="0" r="9525" b="9525"/>
-            <wp:docPr id="13" name="Picture 13"/>
+          <wp:inline distT="0" distB="0" distL="0" distR="0" wp14:anchorId="2363C88D" wp14:editId="46119BDE">
+            <wp:extent cx="3181350" cy="1609725"/>
+            <wp:effectExtent l="0" t="0" r="0" b="9525"/>
+            <wp:docPr id="12" name="Picture 12"/>
             <wp:cNvGraphicFramePr>
               <a:graphicFrameLocks xmlns:a="http://schemas.openxmlformats.org/drawingml/2006/main" noChangeAspect="1"/>
             </wp:cNvGraphicFramePr>
@@ -8284,7 +8286,7 @@
                   <pic:spPr>
                     <a:xfrm>
                       <a:off x="0" y="0"/>
-                      <a:ext cx="2428875" cy="1571625"/>
+                      <a:ext cx="3181350" cy="1609725"/>
                     </a:xfrm>
                     <a:prstGeom prst="rect">
                       <a:avLst/>
@@ -8307,6 +8309,7 @@
       </w:pPr>
       <w:proofErr w:type="spellStart"/>
       <w:r>
+        <w:lastRenderedPageBreak/>
         <w:t>Chức</w:t>
       </w:r>
       <w:proofErr w:type="spellEnd"/>
@@ -8319,19 +8322,27 @@
       </w:r>
       <w:proofErr w:type="spellEnd"/>
       <w:r>
-        <w:t xml:space="preserve"> </w:t>
-      </w:r>
-      <w:proofErr w:type="spellStart"/>
-      <w:r>
-        <w:t>thanh</w:t>
-      </w:r>
-      <w:proofErr w:type="spellEnd"/>
-      <w:r>
-        <w:t xml:space="preserve"> </w:t>
-      </w:r>
-      <w:proofErr w:type="spellStart"/>
-      <w:r>
-        <w:t>toán</w:t>
+        <w:t xml:space="preserve"> so </w:t>
+      </w:r>
+      <w:proofErr w:type="spellStart"/>
+      <w:r>
+        <w:t>sánh</w:t>
+      </w:r>
+      <w:proofErr w:type="spellEnd"/>
+      <w:r>
+        <w:t xml:space="preserve"> </w:t>
+      </w:r>
+      <w:proofErr w:type="spellStart"/>
+      <w:r>
+        <w:t>sản</w:t>
+      </w:r>
+      <w:proofErr w:type="spellEnd"/>
+      <w:r>
+        <w:t xml:space="preserve"> </w:t>
+      </w:r>
+      <w:proofErr w:type="spellStart"/>
+      <w:r>
+        <w:t>phẩm</w:t>
       </w:r>
       <w:proofErr w:type="spellEnd"/>
       <w:r>
@@ -8352,10 +8363,10 @@
           <w:noProof/>
         </w:rPr>
         <w:drawing>
-          <wp:inline distT="0" distB="0" distL="0" distR="0" wp14:anchorId="4AE9244F" wp14:editId="6D22C7FC">
-            <wp:extent cx="2962275" cy="2076450"/>
-            <wp:effectExtent l="0" t="0" r="9525" b="0"/>
-            <wp:docPr id="15" name="Picture 15"/>
+          <wp:inline distT="0" distB="0" distL="0" distR="0" wp14:anchorId="416C40CB" wp14:editId="70FE7459">
+            <wp:extent cx="2428875" cy="1571625"/>
+            <wp:effectExtent l="0" t="0" r="9525" b="9525"/>
+            <wp:docPr id="13" name="Picture 13"/>
             <wp:cNvGraphicFramePr>
               <a:graphicFrameLocks xmlns:a="http://schemas.openxmlformats.org/drawingml/2006/main" noChangeAspect="1"/>
             </wp:cNvGraphicFramePr>
@@ -8375,7 +8386,7 @@
                   <pic:spPr>
                     <a:xfrm>
                       <a:off x="0" y="0"/>
-                      <a:ext cx="2962275" cy="2076450"/>
+                      <a:ext cx="2428875" cy="1571625"/>
                     </a:xfrm>
                     <a:prstGeom prst="rect">
                       <a:avLst/>
@@ -8390,49 +8401,63 @@
     </w:p>
     <w:p>
       <w:pPr>
-        <w:pStyle w:val="Heading2"/>
-      </w:pPr>
-      <w:proofErr w:type="spellStart"/>
-      <w:r>
-        <w:t>Ước</w:t>
-      </w:r>
-      <w:proofErr w:type="spellEnd"/>
-      <w:r>
-        <w:t xml:space="preserve"> </w:t>
-      </w:r>
-      <w:proofErr w:type="spellStart"/>
-      <w:r>
-        <w:t>lượng</w:t>
-      </w:r>
-      <w:proofErr w:type="spellEnd"/>
-      <w:r>
-        <w:t xml:space="preserve"> </w:t>
-      </w:r>
-      <w:proofErr w:type="spellStart"/>
-      <w:r>
-        <w:t>thời</w:t>
-      </w:r>
-      <w:proofErr w:type="spellEnd"/>
-      <w:r>
-        <w:t xml:space="preserve"> </w:t>
-      </w:r>
-      <w:proofErr w:type="spellStart"/>
-      <w:r>
-        <w:t>gian</w:t>
-      </w:r>
-      <w:bookmarkEnd w:id="16"/>
-      <w:proofErr w:type="spellEnd"/>
+        <w:pStyle w:val="ListParagraph"/>
+        <w:numPr>
+          <w:ilvl w:val="0"/>
+          <w:numId w:val="40"/>
+        </w:numPr>
+      </w:pPr>
+      <w:proofErr w:type="spellStart"/>
+      <w:r>
+        <w:t>Chức</w:t>
+      </w:r>
+      <w:proofErr w:type="spellEnd"/>
+      <w:r>
+        <w:t xml:space="preserve"> </w:t>
+      </w:r>
+      <w:proofErr w:type="spellStart"/>
+      <w:r>
+        <w:t>năng</w:t>
+      </w:r>
+      <w:proofErr w:type="spellEnd"/>
+      <w:r>
+        <w:t xml:space="preserve"> </w:t>
+      </w:r>
+      <w:proofErr w:type="spellStart"/>
+      <w:r>
+        <w:t>thanh</w:t>
+      </w:r>
+      <w:proofErr w:type="spellEnd"/>
+      <w:r>
+        <w:t xml:space="preserve"> </w:t>
+      </w:r>
+      <w:proofErr w:type="spellStart"/>
+      <w:r>
+        <w:t>toán</w:t>
+      </w:r>
+      <w:proofErr w:type="spellEnd"/>
+      <w:r>
+        <w:t>:</w:t>
+      </w:r>
     </w:p>
     <w:p>
+      <w:pPr>
+        <w:pStyle w:val="ListParagraph"/>
+        <w:ind w:left="720"/>
+        <w:rPr>
+          <w:i/>
+          <w:iCs/>
+        </w:rPr>
+      </w:pPr>
       <w:r>
         <w:rPr>
           <w:noProof/>
         </w:rPr>
         <w:drawing>
-          <wp:inline distT="0" distB="0" distL="0" distR="0" wp14:anchorId="2285A6F1" wp14:editId="1D0B01BB">
-            <wp:extent cx="5575300" cy="1647825"/>
-            <wp:effectExtent l="0" t="0" r="6350" b="9525"/>
-            <wp:docPr id="18" name="Picture 18"/>
+          <wp:inline distT="0" distB="0" distL="0" distR="0" wp14:anchorId="4AE9244F" wp14:editId="6D22C7FC">
+            <wp:extent cx="2962275" cy="2076450"/>
+            <wp:effectExtent l="0" t="0" r="9525" b="0"/>
+            <wp:docPr id="15" name="Picture 15"/>
             <wp:cNvGraphicFramePr>
               <a:graphicFrameLocks xmlns:a="http://schemas.openxmlformats.org/drawingml/2006/main" noChangeAspect="1"/>
             </wp:cNvGraphicFramePr>
@@ -8452,6 +8477,83 @@
                   <pic:spPr>
                     <a:xfrm>
                       <a:off x="0" y="0"/>
+                      <a:ext cx="2962275" cy="2076450"/>
+                    </a:xfrm>
+                    <a:prstGeom prst="rect">
+                      <a:avLst/>
+                    </a:prstGeom>
+                  </pic:spPr>
+                </pic:pic>
+              </a:graphicData>
+            </a:graphic>
+          </wp:inline>
+        </w:drawing>
+      </w:r>
+    </w:p>
+    <w:p>
+      <w:pPr>
+        <w:pStyle w:val="Heading2"/>
+      </w:pPr>
+      <w:proofErr w:type="spellStart"/>
+      <w:r>
+        <w:t>Ước</w:t>
+      </w:r>
+      <w:proofErr w:type="spellEnd"/>
+      <w:r>
+        <w:t xml:space="preserve"> </w:t>
+      </w:r>
+      <w:proofErr w:type="spellStart"/>
+      <w:r>
+        <w:t>lượng</w:t>
+      </w:r>
+      <w:proofErr w:type="spellEnd"/>
+      <w:r>
+        <w:t xml:space="preserve"> </w:t>
+      </w:r>
+      <w:proofErr w:type="spellStart"/>
+      <w:r>
+        <w:t>thời</w:t>
+      </w:r>
+      <w:proofErr w:type="spellEnd"/>
+      <w:r>
+        <w:t xml:space="preserve"> </w:t>
+      </w:r>
+      <w:proofErr w:type="spellStart"/>
+      <w:r>
+        <w:t>gian</w:t>
+      </w:r>
+      <w:bookmarkEnd w:id="17"/>
+      <w:proofErr w:type="spellEnd"/>
+    </w:p>
+    <w:p>
+      <w:r>
+        <w:rPr>
+          <w:noProof/>
+        </w:rPr>
+        <w:drawing>
+          <wp:inline distT="0" distB="0" distL="0" distR="0" wp14:anchorId="2285A6F1" wp14:editId="1D0B01BB">
+            <wp:extent cx="5575300" cy="1647825"/>
+            <wp:effectExtent l="0" t="0" r="6350" b="9525"/>
+            <wp:docPr id="18" name="Picture 18"/>
+            <wp:cNvGraphicFramePr>
+              <a:graphicFrameLocks xmlns:a="http://schemas.openxmlformats.org/drawingml/2006/main" noChangeAspect="1"/>
+            </wp:cNvGraphicFramePr>
+            <a:graphic xmlns:a="http://schemas.openxmlformats.org/drawingml/2006/main">
+              <a:graphicData uri="http://schemas.openxmlformats.org/drawingml/2006/picture">
+                <pic:pic xmlns:pic="http://schemas.openxmlformats.org/drawingml/2006/picture">
+                  <pic:nvPicPr>
+                    <pic:cNvPr id="1" name=""/>
+                    <pic:cNvPicPr/>
+                  </pic:nvPicPr>
+                  <pic:blipFill>
+                    <a:blip r:embed="rId26"/>
+                    <a:stretch>
+                      <a:fillRect/>
+                    </a:stretch>
+                  </pic:blipFill>
+                  <pic:spPr>
+                    <a:xfrm>
+                      <a:off x="0" y="0"/>
                       <a:ext cx="5575300" cy="1647825"/>
                     </a:xfrm>
                     <a:prstGeom prst="rect">
@@ -8469,7 +8571,7 @@
       <w:pPr>
         <w:pStyle w:val="Heading2"/>
       </w:pPr>
-      <w:bookmarkStart w:id="17" w:name="_Toc25660395"/>
+      <w:bookmarkStart w:id="18" w:name="_Toc25660395"/>
       <w:proofErr w:type="spellStart"/>
       <w:r>
         <w:t>Ước</w:t>
@@ -8498,7 +8600,7 @@
       <w:r>
         <w:t>ro</w:t>
       </w:r>
-      <w:bookmarkEnd w:id="17"/>
+      <w:bookmarkEnd w:id="18"/>
       <w:proofErr w:type="spellEnd"/>
     </w:p>
     <w:p>
@@ -8699,7 +8801,7 @@
       <w:pPr>
         <w:pStyle w:val="Heading1"/>
       </w:pPr>
-      <w:bookmarkStart w:id="18" w:name="_Toc25660396"/>
+      <w:bookmarkStart w:id="19" w:name="_Toc25660396"/>
       <w:proofErr w:type="spellStart"/>
       <w:r>
         <w:t>Ước</w:t>
@@ -8728,7 +8830,7 @@
       <w:r>
         <w:t>thành</w:t>
       </w:r>
-      <w:bookmarkEnd w:id="18"/>
+      <w:bookmarkEnd w:id="19"/>
       <w:proofErr w:type="spellEnd"/>
     </w:p>
     <w:p>
@@ -8737,7 +8839,7 @@
           <w:iCs/>
         </w:rPr>
       </w:pPr>
-      <w:bookmarkStart w:id="19" w:name="_Toc25660397"/>
+      <w:bookmarkStart w:id="20" w:name="_Toc25660397"/>
       <w:r>
         <w:rPr>
           <w:iCs/>
@@ -9090,7 +9192,7 @@
       <w:r>
         <w:t>lượng</w:t>
       </w:r>
-      <w:bookmarkEnd w:id="19"/>
+      <w:bookmarkEnd w:id="20"/>
       <w:proofErr w:type="spellEnd"/>
     </w:p>
     <w:p>
@@ -9732,7 +9834,7 @@
       <w:pPr>
         <w:pStyle w:val="Heading1"/>
       </w:pPr>
-      <w:bookmarkStart w:id="20" w:name="_Toc25660398"/>
+      <w:bookmarkStart w:id="21" w:name="_Toc25660398"/>
       <w:proofErr w:type="spellStart"/>
       <w:r>
         <w:t>Phân</w:t>
@@ -9761,7 +9863,7 @@
       <w:r>
         <w:t>kế</w:t>
       </w:r>
-      <w:bookmarkEnd w:id="20"/>
+      <w:bookmarkEnd w:id="21"/>
       <w:proofErr w:type="spellEnd"/>
       <w:r>
         <w:t xml:space="preserve"> </w:t>
@@ -9774,7 +9876,7 @@
           <w:lang w:eastAsia="en-US" w:bidi="ar-SA"/>
         </w:rPr>
       </w:pPr>
-      <w:bookmarkStart w:id="21" w:name="_Toc25660399"/>
+      <w:bookmarkStart w:id="22" w:name="_Toc25660399"/>
       <w:proofErr w:type="spellStart"/>
       <w:r>
         <w:rPr>
@@ -9880,7 +9982,7 @@
         </w:rPr>
         <w:t>mềm</w:t>
       </w:r>
-      <w:bookmarkEnd w:id="21"/>
+      <w:bookmarkEnd w:id="22"/>
       <w:proofErr w:type="spellEnd"/>
     </w:p>
     <w:p>
@@ -10586,7 +10688,7 @@
           <w:lang w:eastAsia="en-US" w:bidi="ar-SA"/>
         </w:rPr>
       </w:pPr>
-      <w:bookmarkStart w:id="22" w:name="_Toc25660400"/>
+      <w:bookmarkStart w:id="23" w:name="_Toc25660400"/>
       <w:proofErr w:type="spellStart"/>
       <w:r>
         <w:rPr>
@@ -10608,7 +10710,7 @@
         </w:rPr>
         <w:t>diện</w:t>
       </w:r>
-      <w:bookmarkEnd w:id="22"/>
+      <w:bookmarkEnd w:id="23"/>
       <w:proofErr w:type="spellEnd"/>
     </w:p>
     <w:p>
@@ -10661,7 +10763,7 @@
           <w:lang w:eastAsia="en-US" w:bidi="ar-SA"/>
         </w:rPr>
       </w:pPr>
-      <w:bookmarkStart w:id="23" w:name="_Toc25660401"/>
+      <w:bookmarkStart w:id="24" w:name="_Toc25660401"/>
       <w:proofErr w:type="spellStart"/>
       <w:r>
         <w:rPr>
@@ -10711,7 +10813,7 @@
         </w:rPr>
         <w:t>liệu</w:t>
       </w:r>
-      <w:bookmarkEnd w:id="23"/>
+      <w:bookmarkEnd w:id="24"/>
       <w:proofErr w:type="spellEnd"/>
     </w:p>
     <w:p>
@@ -10742,7 +10844,7 @@
                     </pic:cNvPicPr>
                   </pic:nvPicPr>
                   <pic:blipFill>
-                    <a:blip r:embed="rId26">
+                    <a:blip r:embed="rId27">
                       <a:extLst>
                         <a:ext uri="{28A0092B-C50C-407E-A947-70E740481C1C}">
                           <a14:useLocalDpi xmlns:a14="http://schemas.microsoft.com/office/drawing/2010/main" val="0"/>
@@ -10781,7 +10883,7 @@
           <w:lang w:eastAsia="en-US" w:bidi="ar-SA"/>
         </w:rPr>
       </w:pPr>
-      <w:bookmarkStart w:id="24" w:name="_Toc25660402"/>
+      <w:bookmarkStart w:id="25" w:name="_Toc25660402"/>
       <w:proofErr w:type="spellStart"/>
       <w:r>
         <w:rPr>
@@ -10789,7 +10891,7 @@
         </w:rPr>
         <w:t>Mạng</w:t>
       </w:r>
-      <w:bookmarkEnd w:id="24"/>
+      <w:bookmarkEnd w:id="25"/>
       <w:proofErr w:type="spellEnd"/>
     </w:p>
     <w:p>
@@ -10839,7 +10941,7 @@
           <w:lang w:eastAsia="en-US" w:bidi="ar-SA"/>
         </w:rPr>
       </w:pPr>
-      <w:bookmarkStart w:id="25" w:name="_Toc25660403"/>
+      <w:bookmarkStart w:id="26" w:name="_Toc25660403"/>
       <w:proofErr w:type="spellStart"/>
       <w:r>
         <w:rPr>
@@ -11099,14 +11201,14 @@
       <w:r>
         <w:t>án</w:t>
       </w:r>
-      <w:bookmarkEnd w:id="25"/>
+      <w:bookmarkEnd w:id="26"/>
       <w:proofErr w:type="spellEnd"/>
     </w:p>
     <w:p>
       <w:pPr>
         <w:pStyle w:val="Heading2"/>
       </w:pPr>
-      <w:bookmarkStart w:id="26" w:name="_Toc25660404"/>
+      <w:bookmarkStart w:id="27" w:name="_Toc25660404"/>
       <w:proofErr w:type="spellStart"/>
       <w:r>
         <w:t>Trả</w:t>
@@ -11135,7 +11237,7 @@
       <w:r>
         <w:t>hỏi</w:t>
       </w:r>
-      <w:bookmarkEnd w:id="26"/>
+      <w:bookmarkEnd w:id="27"/>
       <w:proofErr w:type="spellEnd"/>
     </w:p>
     <w:p>
@@ -12473,12 +12575,10 @@
       <w:r>
         <w:t xml:space="preserve"> Windows 10 </w:t>
       </w:r>
-      <w:bookmarkStart w:id="27" w:name="_GoBack"/>
       <w:proofErr w:type="spellStart"/>
       <w:r>
         <w:t>mà</w:t>
       </w:r>
-      <w:bookmarkEnd w:id="27"/>
       <w:proofErr w:type="spellEnd"/>
       <w:r>
         <w:t>.</w:t>
@@ -13846,7 +13946,7 @@
       <w:r>
         <w:t xml:space="preserve">Database: </w:t>
       </w:r>
-      <w:hyperlink r:id="rId27" w:history="1">
+      <w:hyperlink r:id="rId28" w:history="1">
         <w:r>
           <w:rPr>
             <w:rStyle w:val="Hyperlink"/>
@@ -13896,7 +13996,7 @@
       <w:r>
         <w:t xml:space="preserve">: </w:t>
       </w:r>
-      <w:hyperlink r:id="rId28" w:history="1">
+      <w:hyperlink r:id="rId29" w:history="1">
         <w:r>
           <w:rPr>
             <w:rStyle w:val="Hyperlink"/>
@@ -13909,7 +14009,7 @@
       <w:r>
         <w:t xml:space="preserve">Framework Laravel: </w:t>
       </w:r>
-      <w:hyperlink r:id="rId29" w:history="1">
+      <w:hyperlink r:id="rId30" w:history="1">
         <w:r>
           <w:rPr>
             <w:rStyle w:val="Hyperlink"/>
@@ -13927,7 +14027,7 @@
       <w:r>
         <w:t xml:space="preserve"> database: </w:t>
       </w:r>
-      <w:hyperlink r:id="rId30" w:history="1">
+      <w:hyperlink r:id="rId31" w:history="1">
         <w:r>
           <w:rPr>
             <w:rStyle w:val="Hyperlink"/>
@@ -13941,7 +14041,7 @@
         <w:lastRenderedPageBreak/>
         <w:t xml:space="preserve">Amazon Web Service: </w:t>
       </w:r>
-      <w:hyperlink r:id="rId31" w:history="1">
+      <w:hyperlink r:id="rId32" w:history="1">
         <w:r>
           <w:rPr>
             <w:rStyle w:val="Hyperlink"/>
@@ -14819,7 +14919,7 @@
           </mc:Choice>
           <mc:Fallback>
             <w:pict>
-              <v:group w14:anchorId="075C7F66" id="Canvas 5" o:spid="_x0000_s1026" editas="canvas" style="width:210.35pt;height:92.05pt;mso-position-horizontal-relative:char;mso-position-vertical-relative:line" coordsize="26714,11684" o:gfxdata="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">
+              <v:group w14:anchorId="71809187" id="Canvas 5" o:spid="_x0000_s1026" editas="canvas" style="width:210.35pt;height:92.05pt;mso-position-horizontal-relative:char;mso-position-vertical-relative:line" coordsize="26714,11684" o:gfxdata="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">
                 <v:shapetype id="_x0000_t75" coordsize="21600,21600" o:spt="75" o:preferrelative="t" path="m@4@5l@4@11@9@11@9@5xe" filled="f" stroked="f">
                   <v:stroke joinstyle="miter"/>
                   <v:formulas>
@@ -15615,12 +15715,12 @@
       </w:pPr>
     </w:p>
     <w:sectPr>
-      <w:headerReference w:type="even" r:id="rId32"/>
-      <w:headerReference w:type="default" r:id="rId33"/>
-      <w:footerReference w:type="even" r:id="rId34"/>
-      <w:footerReference w:type="default" r:id="rId35"/>
-      <w:headerReference w:type="first" r:id="rId36"/>
-      <w:footerReference w:type="first" r:id="rId37"/>
+      <w:headerReference w:type="even" r:id="rId33"/>
+      <w:headerReference w:type="default" r:id="rId34"/>
+      <w:footerReference w:type="even" r:id="rId35"/>
+      <w:footerReference w:type="default" r:id="rId36"/>
+      <w:headerReference w:type="first" r:id="rId37"/>
+      <w:footerReference w:type="first" r:id="rId38"/>
       <w:footnotePr>
         <w:pos w:val="beneathText"/>
       </w:footnotePr>
@@ -21672,7 +21772,7 @@
 </file>
 
 <file path=customXml/itemProps1.xml><?xml version="1.0" encoding="utf-8"?>
-<ds:datastoreItem xmlns:ds="http://schemas.openxmlformats.org/officeDocument/2006/customXml" ds:itemID="{D249C755-1D5A-4D5E-AA3F-86FE920C1EF6}">
+<ds:datastoreItem xmlns:ds="http://schemas.openxmlformats.org/officeDocument/2006/customXml" ds:itemID="{59CA0E87-511C-4B7C-94B1-C439996FAE99}">
   <ds:schemaRefs>
     <ds:schemaRef ds:uri="http://schemas.openxmlformats.org/officeDocument/2006/bibliography"/>
   </ds:schemaRefs>

</xml_diff>

<commit_message>
Update section 8.2 in document.
	Update analyzed information of user interface
</commit_message>
<xml_diff>
--- a/docs/QuanTriDuAn20191.docx
+++ b/docs/QuanTriDuAn20191.docx
@@ -4160,8 +4160,6 @@
       <w:r>
         <w:t>án</w:t>
       </w:r>
-      <w:bookmarkStart w:id="6" w:name="_GoBack"/>
-      <w:bookmarkEnd w:id="6"/>
       <w:proofErr w:type="spellEnd"/>
       <w:r>
         <w:t xml:space="preserve">: Nguyễn </w:t>
@@ -4350,7 +4348,7 @@
       <w:pPr>
         <w:pStyle w:val="Heading2"/>
       </w:pPr>
-      <w:bookmarkStart w:id="7" w:name="_Toc25660384"/>
+      <w:bookmarkStart w:id="6" w:name="_Toc25660384"/>
       <w:proofErr w:type="spellStart"/>
       <w:r>
         <w:t>Phân</w:t>
@@ -4435,7 +4433,7 @@
       <w:r>
         <w:t>hàng</w:t>
       </w:r>
-      <w:bookmarkEnd w:id="7"/>
+      <w:bookmarkEnd w:id="6"/>
       <w:proofErr w:type="spellEnd"/>
     </w:p>
     <w:p>
@@ -4792,7 +4790,7 @@
       <w:pPr>
         <w:pStyle w:val="Heading1"/>
       </w:pPr>
-      <w:bookmarkStart w:id="8" w:name="_Toc25660385"/>
+      <w:bookmarkStart w:id="7" w:name="_Toc25660385"/>
       <w:proofErr w:type="spellStart"/>
       <w:r>
         <w:t>Khảo</w:t>
@@ -4821,14 +4819,14 @@
       <w:r>
         <w:t>án</w:t>
       </w:r>
-      <w:bookmarkEnd w:id="8"/>
+      <w:bookmarkEnd w:id="7"/>
       <w:proofErr w:type="spellEnd"/>
     </w:p>
     <w:p>
       <w:pPr>
         <w:pStyle w:val="Heading2"/>
       </w:pPr>
-      <w:bookmarkStart w:id="9" w:name="_Toc25660386"/>
+      <w:bookmarkStart w:id="8" w:name="_Toc25660386"/>
       <w:proofErr w:type="spellStart"/>
       <w:r>
         <w:t>Yêu</w:t>
@@ -4857,7 +4855,7 @@
       <w:r>
         <w:t>hàng</w:t>
       </w:r>
-      <w:bookmarkEnd w:id="9"/>
+      <w:bookmarkEnd w:id="8"/>
       <w:proofErr w:type="spellEnd"/>
     </w:p>
     <w:p>
@@ -6365,7 +6363,7 @@
       <w:pPr>
         <w:pStyle w:val="Heading2"/>
       </w:pPr>
-      <w:bookmarkStart w:id="10" w:name="_Toc25660387"/>
+      <w:bookmarkStart w:id="9" w:name="_Toc25660387"/>
       <w:proofErr w:type="spellStart"/>
       <w:r>
         <w:t>Mô</w:t>
@@ -6426,7 +6424,7 @@
       <w:r>
         <w:t>vụ</w:t>
       </w:r>
-      <w:bookmarkEnd w:id="10"/>
+      <w:bookmarkEnd w:id="9"/>
       <w:proofErr w:type="spellEnd"/>
     </w:p>
     <w:p>
@@ -6475,7 +6473,7 @@
       <w:pPr>
         <w:pStyle w:val="Heading2"/>
       </w:pPr>
-      <w:bookmarkStart w:id="11" w:name="_Toc25660388"/>
+      <w:bookmarkStart w:id="10" w:name="_Toc25660388"/>
       <w:proofErr w:type="spellStart"/>
       <w:r>
         <w:lastRenderedPageBreak/>
@@ -6577,7 +6575,7 @@
       <w:r>
         <w:t>mới</w:t>
       </w:r>
-      <w:bookmarkEnd w:id="11"/>
+      <w:bookmarkEnd w:id="10"/>
       <w:proofErr w:type="spellEnd"/>
     </w:p>
     <w:p>
@@ -6626,7 +6624,7 @@
       <w:pPr>
         <w:pStyle w:val="Heading2"/>
       </w:pPr>
-      <w:bookmarkStart w:id="12" w:name="_Toc25660389"/>
+      <w:bookmarkStart w:id="11" w:name="_Toc25660389"/>
       <w:proofErr w:type="spellStart"/>
       <w:r>
         <w:t>Phạm</w:t>
@@ -6650,7 +6648,7 @@
       <w:r>
         <w:t>án</w:t>
       </w:r>
-      <w:bookmarkEnd w:id="12"/>
+      <w:bookmarkEnd w:id="11"/>
       <w:proofErr w:type="spellEnd"/>
     </w:p>
     <w:p>
@@ -6964,7 +6962,7 @@
       <w:pPr>
         <w:pStyle w:val="Heading1"/>
       </w:pPr>
-      <w:bookmarkStart w:id="13" w:name="_Toc25660390"/>
+      <w:bookmarkStart w:id="12" w:name="_Toc25660390"/>
       <w:proofErr w:type="spellStart"/>
       <w:r>
         <w:t>Giao</w:t>
@@ -7005,10 +7003,10 @@
       <w:r>
         <w:t xml:space="preserve"> tin</w:t>
       </w:r>
-      <w:bookmarkEnd w:id="13"/>
+      <w:bookmarkEnd w:id="12"/>
     </w:p>
     <w:p>
-      <w:bookmarkStart w:id="14" w:name="_Toc25660391"/>
+      <w:bookmarkStart w:id="13" w:name="_Toc25660391"/>
       <w:proofErr w:type="spellStart"/>
       <w:r>
         <w:t>Các</w:t>
@@ -7616,14 +7614,14 @@
       <w:r>
         <w:t>chung</w:t>
       </w:r>
-      <w:bookmarkEnd w:id="14"/>
+      <w:bookmarkEnd w:id="13"/>
       <w:proofErr w:type="spellEnd"/>
     </w:p>
     <w:p>
       <w:pPr>
         <w:pStyle w:val="Heading2"/>
       </w:pPr>
-      <w:bookmarkStart w:id="15" w:name="_Toc25660392"/>
+      <w:bookmarkStart w:id="14" w:name="_Toc25660392"/>
       <w:proofErr w:type="spellStart"/>
       <w:r>
         <w:t>Ước</w:t>
@@ -7652,7 +7650,7 @@
       <w:r>
         <w:t>năng</w:t>
       </w:r>
-      <w:bookmarkEnd w:id="15"/>
+      <w:bookmarkEnd w:id="14"/>
       <w:proofErr w:type="spellEnd"/>
     </w:p>
     <w:p>
@@ -7663,7 +7661,7 @@
           <w:numId w:val="40"/>
         </w:numPr>
       </w:pPr>
-      <w:bookmarkStart w:id="16" w:name="_Toc25660393"/>
+      <w:bookmarkStart w:id="15" w:name="_Toc25660393"/>
       <w:proofErr w:type="spellStart"/>
       <w:r>
         <w:t>Đăng</w:t>
@@ -7946,7 +7944,7 @@
       </w:r>
       <w:proofErr w:type="spellEnd"/>
     </w:p>
-    <w:bookmarkEnd w:id="16"/>
+    <w:bookmarkEnd w:id="15"/>
     <w:p>
       <w:pPr>
         <w:pStyle w:val="Heading2"/>
@@ -8050,7 +8048,7 @@
           <w:numId w:val="40"/>
         </w:numPr>
       </w:pPr>
-      <w:bookmarkStart w:id="17" w:name="_Toc25660394"/>
+      <w:bookmarkStart w:id="16" w:name="_Toc25660394"/>
       <w:proofErr w:type="spellStart"/>
       <w:r>
         <w:t>Thêm</w:t>
@@ -8522,7 +8520,7 @@
       <w:r>
         <w:t>gian</w:t>
       </w:r>
-      <w:bookmarkEnd w:id="17"/>
+      <w:bookmarkEnd w:id="16"/>
       <w:proofErr w:type="spellEnd"/>
     </w:p>
     <w:p>
@@ -8571,7 +8569,7 @@
       <w:pPr>
         <w:pStyle w:val="Heading2"/>
       </w:pPr>
-      <w:bookmarkStart w:id="18" w:name="_Toc25660395"/>
+      <w:bookmarkStart w:id="17" w:name="_Toc25660395"/>
       <w:proofErr w:type="spellStart"/>
       <w:r>
         <w:t>Ước</w:t>
@@ -8600,7 +8598,7 @@
       <w:r>
         <w:t>ro</w:t>
       </w:r>
-      <w:bookmarkEnd w:id="18"/>
+      <w:bookmarkEnd w:id="17"/>
       <w:proofErr w:type="spellEnd"/>
     </w:p>
     <w:p>
@@ -8801,7 +8799,7 @@
       <w:pPr>
         <w:pStyle w:val="Heading1"/>
       </w:pPr>
-      <w:bookmarkStart w:id="19" w:name="_Toc25660396"/>
+      <w:bookmarkStart w:id="18" w:name="_Toc25660396"/>
       <w:proofErr w:type="spellStart"/>
       <w:r>
         <w:t>Ước</w:t>
@@ -8830,7 +8828,7 @@
       <w:r>
         <w:t>thành</w:t>
       </w:r>
-      <w:bookmarkEnd w:id="19"/>
+      <w:bookmarkEnd w:id="18"/>
       <w:proofErr w:type="spellEnd"/>
     </w:p>
     <w:p>
@@ -8839,7 +8837,7 @@
           <w:iCs/>
         </w:rPr>
       </w:pPr>
-      <w:bookmarkStart w:id="20" w:name="_Toc25660397"/>
+      <w:bookmarkStart w:id="19" w:name="_Toc25660397"/>
       <w:r>
         <w:rPr>
           <w:iCs/>
@@ -9192,7 +9190,7 @@
       <w:r>
         <w:t>lượng</w:t>
       </w:r>
-      <w:bookmarkEnd w:id="20"/>
+      <w:bookmarkEnd w:id="19"/>
       <w:proofErr w:type="spellEnd"/>
     </w:p>
     <w:p>
@@ -9834,7 +9832,7 @@
       <w:pPr>
         <w:pStyle w:val="Heading1"/>
       </w:pPr>
-      <w:bookmarkStart w:id="21" w:name="_Toc25660398"/>
+      <w:bookmarkStart w:id="20" w:name="_Toc25660398"/>
       <w:proofErr w:type="spellStart"/>
       <w:r>
         <w:t>Phân</w:t>
@@ -9863,7 +9861,7 @@
       <w:r>
         <w:t>kế</w:t>
       </w:r>
-      <w:bookmarkEnd w:id="21"/>
+      <w:bookmarkEnd w:id="20"/>
       <w:proofErr w:type="spellEnd"/>
       <w:r>
         <w:t xml:space="preserve"> </w:t>
@@ -9876,7 +9874,7 @@
           <w:lang w:eastAsia="en-US" w:bidi="ar-SA"/>
         </w:rPr>
       </w:pPr>
-      <w:bookmarkStart w:id="22" w:name="_Toc25660399"/>
+      <w:bookmarkStart w:id="21" w:name="_Toc25660399"/>
       <w:proofErr w:type="spellStart"/>
       <w:r>
         <w:rPr>
@@ -9982,7 +9980,7 @@
         </w:rPr>
         <w:t>mềm</w:t>
       </w:r>
-      <w:bookmarkEnd w:id="22"/>
+      <w:bookmarkEnd w:id="21"/>
       <w:proofErr w:type="spellEnd"/>
     </w:p>
     <w:p>
@@ -10688,7 +10686,7 @@
           <w:lang w:eastAsia="en-US" w:bidi="ar-SA"/>
         </w:rPr>
       </w:pPr>
-      <w:bookmarkStart w:id="23" w:name="_Toc25660400"/>
+      <w:bookmarkStart w:id="22" w:name="_Toc25660400"/>
       <w:proofErr w:type="spellStart"/>
       <w:r>
         <w:rPr>
@@ -10710,7 +10708,7 @@
         </w:rPr>
         <w:t>diện</w:t>
       </w:r>
-      <w:bookmarkEnd w:id="23"/>
+      <w:bookmarkEnd w:id="22"/>
       <w:proofErr w:type="spellEnd"/>
     </w:p>
     <w:p>
@@ -10724,51 +10722,1337 @@
         <w:rPr>
           <w:lang w:eastAsia="en-US" w:bidi="ar-SA"/>
         </w:rPr>
-        <w:t>Đang</w:t>
-      </w:r>
-      <w:proofErr w:type="spellEnd"/>
-      <w:r>
-        <w:rPr>
-          <w:lang w:eastAsia="en-US" w:bidi="ar-SA"/>
-        </w:rPr>
-        <w:t xml:space="preserve"> </w:t>
-      </w:r>
-      <w:proofErr w:type="spellStart"/>
-      <w:r>
-        <w:rPr>
-          <w:lang w:eastAsia="en-US" w:bidi="ar-SA"/>
-        </w:rPr>
-        <w:t>cập</w:t>
-      </w:r>
-      <w:proofErr w:type="spellEnd"/>
-      <w:r>
-        <w:rPr>
-          <w:lang w:eastAsia="en-US" w:bidi="ar-SA"/>
-        </w:rPr>
-        <w:t xml:space="preserve"> </w:t>
-      </w:r>
-      <w:proofErr w:type="spellStart"/>
-      <w:r>
-        <w:rPr>
-          <w:lang w:eastAsia="en-US" w:bidi="ar-SA"/>
-        </w:rPr>
-        <w:t>nhật</w:t>
-      </w:r>
-      <w:proofErr w:type="spellEnd"/>
+        <w:t>Giao</w:t>
+      </w:r>
+      <w:proofErr w:type="spellEnd"/>
+      <w:r>
+        <w:rPr>
+          <w:lang w:eastAsia="en-US" w:bidi="ar-SA"/>
+        </w:rPr>
+        <w:t xml:space="preserve"> </w:t>
+      </w:r>
+      <w:proofErr w:type="spellStart"/>
+      <w:r>
+        <w:rPr>
+          <w:lang w:eastAsia="en-US" w:bidi="ar-SA"/>
+        </w:rPr>
+        <w:t>diện</w:t>
+      </w:r>
+      <w:proofErr w:type="spellEnd"/>
+      <w:r>
+        <w:rPr>
+          <w:lang w:eastAsia="en-US" w:bidi="ar-SA"/>
+        </w:rPr>
+        <w:t xml:space="preserve"> </w:t>
+      </w:r>
+      <w:proofErr w:type="spellStart"/>
+      <w:r>
+        <w:rPr>
+          <w:lang w:eastAsia="en-US" w:bidi="ar-SA"/>
+        </w:rPr>
+        <w:t>đăng</w:t>
+      </w:r>
+      <w:proofErr w:type="spellEnd"/>
+      <w:r>
+        <w:rPr>
+          <w:lang w:eastAsia="en-US" w:bidi="ar-SA"/>
+        </w:rPr>
+        <w:t xml:space="preserve"> </w:t>
+      </w:r>
+      <w:proofErr w:type="spellStart"/>
+      <w:r>
+        <w:rPr>
+          <w:lang w:eastAsia="en-US" w:bidi="ar-SA"/>
+        </w:rPr>
+        <w:t>nhập</w:t>
+      </w:r>
+      <w:proofErr w:type="spellEnd"/>
+      <w:r>
+        <w:rPr>
+          <w:lang w:eastAsia="en-US" w:bidi="ar-SA"/>
+        </w:rPr>
+        <w:t xml:space="preserve">, </w:t>
+      </w:r>
+      <w:proofErr w:type="spellStart"/>
+      <w:r>
+        <w:rPr>
+          <w:lang w:eastAsia="en-US" w:bidi="ar-SA"/>
+        </w:rPr>
+        <w:t>đăng</w:t>
+      </w:r>
+      <w:proofErr w:type="spellEnd"/>
+      <w:r>
+        <w:rPr>
+          <w:lang w:eastAsia="en-US" w:bidi="ar-SA"/>
+        </w:rPr>
+        <w:t xml:space="preserve"> </w:t>
+      </w:r>
+      <w:proofErr w:type="spellStart"/>
+      <w:r>
+        <w:rPr>
+          <w:lang w:eastAsia="en-US" w:bidi="ar-SA"/>
+        </w:rPr>
+        <w:t>ký</w:t>
+      </w:r>
+      <w:proofErr w:type="spellEnd"/>
+      <w:r>
+        <w:rPr>
+          <w:lang w:eastAsia="en-US" w:bidi="ar-SA"/>
+        </w:rPr>
+        <w:t xml:space="preserve">, </w:t>
+      </w:r>
+      <w:proofErr w:type="spellStart"/>
+      <w:r>
+        <w:rPr>
+          <w:lang w:eastAsia="en-US" w:bidi="ar-SA"/>
+        </w:rPr>
+        <w:t>quên</w:t>
+      </w:r>
+      <w:proofErr w:type="spellEnd"/>
+      <w:r>
+        <w:rPr>
+          <w:lang w:eastAsia="en-US" w:bidi="ar-SA"/>
+        </w:rPr>
+        <w:t xml:space="preserve"> </w:t>
+      </w:r>
+      <w:proofErr w:type="spellStart"/>
+      <w:r>
+        <w:rPr>
+          <w:lang w:eastAsia="en-US" w:bidi="ar-SA"/>
+        </w:rPr>
+        <w:t>mật</w:t>
+      </w:r>
+      <w:proofErr w:type="spellEnd"/>
+      <w:r>
+        <w:rPr>
+          <w:lang w:eastAsia="en-US" w:bidi="ar-SA"/>
+        </w:rPr>
+        <w:t xml:space="preserve"> </w:t>
+      </w:r>
+      <w:proofErr w:type="spellStart"/>
+      <w:r>
+        <w:rPr>
+          <w:lang w:eastAsia="en-US" w:bidi="ar-SA"/>
+        </w:rPr>
+        <w:t>khẩu</w:t>
+      </w:r>
+      <w:proofErr w:type="spellEnd"/>
+      <w:r>
+        <w:rPr>
+          <w:lang w:eastAsia="en-US" w:bidi="ar-SA"/>
+        </w:rPr>
+        <w:t>.</w:t>
+      </w:r>
     </w:p>
     <w:p>
       <w:pPr>
+        <w:rPr>
+          <w:lang w:eastAsia="en-US" w:bidi="ar-SA"/>
+        </w:rPr>
+      </w:pPr>
+      <w:proofErr w:type="spellStart"/>
+      <w:r>
+        <w:rPr>
+          <w:lang w:eastAsia="en-US" w:bidi="ar-SA"/>
+        </w:rPr>
+        <w:t>Giao</w:t>
+      </w:r>
+      <w:proofErr w:type="spellEnd"/>
+      <w:r>
+        <w:rPr>
+          <w:lang w:eastAsia="en-US" w:bidi="ar-SA"/>
+        </w:rPr>
+        <w:t xml:space="preserve"> </w:t>
+      </w:r>
+      <w:proofErr w:type="spellStart"/>
+      <w:r>
+        <w:rPr>
+          <w:lang w:eastAsia="en-US" w:bidi="ar-SA"/>
+        </w:rPr>
+        <w:t>diện</w:t>
+      </w:r>
+      <w:proofErr w:type="spellEnd"/>
+      <w:r>
+        <w:rPr>
+          <w:lang w:eastAsia="en-US" w:bidi="ar-SA"/>
+        </w:rPr>
+        <w:t xml:space="preserve"> </w:t>
+      </w:r>
+      <w:proofErr w:type="spellStart"/>
+      <w:r>
+        <w:rPr>
+          <w:lang w:eastAsia="en-US" w:bidi="ar-SA"/>
+        </w:rPr>
+        <w:t>người</w:t>
+      </w:r>
+      <w:proofErr w:type="spellEnd"/>
+      <w:r>
+        <w:rPr>
+          <w:lang w:eastAsia="en-US" w:bidi="ar-SA"/>
+        </w:rPr>
+        <w:t xml:space="preserve"> </w:t>
+      </w:r>
+      <w:proofErr w:type="spellStart"/>
+      <w:r>
+        <w:rPr>
+          <w:lang w:eastAsia="en-US" w:bidi="ar-SA"/>
+        </w:rPr>
+        <w:t>dùng</w:t>
+      </w:r>
+      <w:proofErr w:type="spellEnd"/>
+      <w:r>
+        <w:rPr>
+          <w:lang w:eastAsia="en-US" w:bidi="ar-SA"/>
+        </w:rPr>
+        <w:t xml:space="preserve">, </w:t>
+      </w:r>
+      <w:proofErr w:type="spellStart"/>
+      <w:r>
+        <w:rPr>
+          <w:lang w:eastAsia="en-US" w:bidi="ar-SA"/>
+        </w:rPr>
+        <w:t>b</w:t>
+      </w:r>
+      <w:r>
+        <w:rPr>
+          <w:lang w:eastAsia="en-US" w:bidi="ar-SA"/>
+        </w:rPr>
+        <w:t>ố</w:t>
+      </w:r>
+      <w:proofErr w:type="spellEnd"/>
+      <w:r>
+        <w:rPr>
+          <w:lang w:eastAsia="en-US" w:bidi="ar-SA"/>
+        </w:rPr>
+        <w:t xml:space="preserve"> </w:t>
+      </w:r>
+      <w:proofErr w:type="spellStart"/>
+      <w:r>
+        <w:rPr>
+          <w:lang w:eastAsia="en-US" w:bidi="ar-SA"/>
+        </w:rPr>
+        <w:t>cục</w:t>
+      </w:r>
+      <w:proofErr w:type="spellEnd"/>
+      <w:r>
+        <w:rPr>
+          <w:lang w:eastAsia="en-US" w:bidi="ar-SA"/>
+        </w:rPr>
+        <w:t xml:space="preserve"> bao </w:t>
+      </w:r>
+      <w:proofErr w:type="spellStart"/>
+      <w:r>
+        <w:rPr>
+          <w:lang w:eastAsia="en-US" w:bidi="ar-SA"/>
+        </w:rPr>
+        <w:t>gồm</w:t>
+      </w:r>
+      <w:proofErr w:type="spellEnd"/>
+      <w:r>
+        <w:rPr>
+          <w:lang w:eastAsia="en-US" w:bidi="ar-SA"/>
+        </w:rPr>
+        <w:t xml:space="preserve"> </w:t>
+      </w:r>
+      <w:proofErr w:type="spellStart"/>
+      <w:r>
+        <w:rPr>
+          <w:lang w:eastAsia="en-US" w:bidi="ar-SA"/>
+        </w:rPr>
+        <w:t>các</w:t>
+      </w:r>
+      <w:proofErr w:type="spellEnd"/>
+      <w:r>
+        <w:rPr>
+          <w:lang w:eastAsia="en-US" w:bidi="ar-SA"/>
+        </w:rPr>
+        <w:t xml:space="preserve"> </w:t>
+      </w:r>
+      <w:proofErr w:type="spellStart"/>
+      <w:r>
+        <w:rPr>
+          <w:lang w:eastAsia="en-US" w:bidi="ar-SA"/>
+        </w:rPr>
+        <w:t>mục</w:t>
+      </w:r>
+      <w:proofErr w:type="spellEnd"/>
+      <w:r>
+        <w:rPr>
+          <w:lang w:eastAsia="en-US" w:bidi="ar-SA"/>
+        </w:rPr>
+        <w:t xml:space="preserve"> </w:t>
+      </w:r>
+      <w:proofErr w:type="spellStart"/>
+      <w:r>
+        <w:rPr>
+          <w:lang w:eastAsia="en-US" w:bidi="ar-SA"/>
+        </w:rPr>
+        <w:t>chính</w:t>
+      </w:r>
+      <w:proofErr w:type="spellEnd"/>
+      <w:r>
+        <w:rPr>
+          <w:lang w:eastAsia="en-US" w:bidi="ar-SA"/>
+        </w:rPr>
+        <w:t>:</w:t>
+      </w:r>
+    </w:p>
+    <w:p>
+      <w:pPr>
+        <w:pStyle w:val="ListParagraph"/>
+        <w:numPr>
+          <w:ilvl w:val="0"/>
+          <w:numId w:val="40"/>
+        </w:numPr>
+        <w:rPr>
+          <w:lang w:eastAsia="en-US" w:bidi="ar-SA"/>
+        </w:rPr>
+      </w:pPr>
+      <w:proofErr w:type="spellStart"/>
+      <w:r>
+        <w:rPr>
+          <w:lang w:eastAsia="en-US" w:bidi="ar-SA"/>
+        </w:rPr>
+        <w:t>Tiêu</w:t>
+      </w:r>
+      <w:proofErr w:type="spellEnd"/>
+      <w:r>
+        <w:rPr>
+          <w:lang w:eastAsia="en-US" w:bidi="ar-SA"/>
+        </w:rPr>
+        <w:t xml:space="preserve"> </w:t>
+      </w:r>
+      <w:proofErr w:type="spellStart"/>
+      <w:r>
+        <w:rPr>
+          <w:lang w:eastAsia="en-US" w:bidi="ar-SA"/>
+        </w:rPr>
+        <w:t>đề</w:t>
+      </w:r>
+      <w:proofErr w:type="spellEnd"/>
+      <w:r>
+        <w:rPr>
+          <w:lang w:eastAsia="en-US" w:bidi="ar-SA"/>
+        </w:rPr>
+        <w:t xml:space="preserve">: Bao </w:t>
+      </w:r>
+      <w:proofErr w:type="spellStart"/>
+      <w:r>
+        <w:rPr>
+          <w:lang w:eastAsia="en-US" w:bidi="ar-SA"/>
+        </w:rPr>
+        <w:t>gồm</w:t>
+      </w:r>
+      <w:proofErr w:type="spellEnd"/>
+      <w:r>
+        <w:rPr>
+          <w:lang w:eastAsia="en-US" w:bidi="ar-SA"/>
+        </w:rPr>
+        <w:t xml:space="preserve"> </w:t>
+      </w:r>
+      <w:proofErr w:type="spellStart"/>
+      <w:r>
+        <w:rPr>
+          <w:lang w:eastAsia="en-US" w:bidi="ar-SA"/>
+        </w:rPr>
+        <w:t>tên</w:t>
+      </w:r>
+      <w:proofErr w:type="spellEnd"/>
+      <w:r>
+        <w:rPr>
+          <w:lang w:eastAsia="en-US" w:bidi="ar-SA"/>
+        </w:rPr>
+        <w:t xml:space="preserve">, logo </w:t>
+      </w:r>
+      <w:proofErr w:type="spellStart"/>
+      <w:r>
+        <w:rPr>
+          <w:lang w:eastAsia="en-US" w:bidi="ar-SA"/>
+        </w:rPr>
+        <w:t>của</w:t>
+      </w:r>
+      <w:proofErr w:type="spellEnd"/>
+      <w:r>
+        <w:rPr>
+          <w:lang w:eastAsia="en-US" w:bidi="ar-SA"/>
+        </w:rPr>
+        <w:t xml:space="preserve"> </w:t>
+      </w:r>
+      <w:proofErr w:type="spellStart"/>
+      <w:r>
+        <w:rPr>
+          <w:lang w:eastAsia="en-US" w:bidi="ar-SA"/>
+        </w:rPr>
+        <w:t>trang</w:t>
+      </w:r>
+      <w:proofErr w:type="spellEnd"/>
+      <w:r>
+        <w:rPr>
+          <w:lang w:eastAsia="en-US" w:bidi="ar-SA"/>
+        </w:rPr>
+        <w:t xml:space="preserve"> web.</w:t>
+      </w:r>
+    </w:p>
+    <w:p>
+      <w:pPr>
+        <w:pStyle w:val="ListParagraph"/>
+        <w:numPr>
+          <w:ilvl w:val="0"/>
+          <w:numId w:val="40"/>
+        </w:numPr>
+        <w:rPr>
+          <w:lang w:eastAsia="en-US" w:bidi="ar-SA"/>
+        </w:rPr>
+      </w:pPr>
+      <w:r>
+        <w:rPr>
+          <w:lang w:eastAsia="en-US" w:bidi="ar-SA"/>
+        </w:rPr>
+        <w:t xml:space="preserve">Thanh </w:t>
+      </w:r>
+      <w:proofErr w:type="spellStart"/>
+      <w:r>
+        <w:rPr>
+          <w:lang w:eastAsia="en-US" w:bidi="ar-SA"/>
+        </w:rPr>
+        <w:t>tìm</w:t>
+      </w:r>
+      <w:proofErr w:type="spellEnd"/>
+      <w:r>
+        <w:rPr>
+          <w:lang w:eastAsia="en-US" w:bidi="ar-SA"/>
+        </w:rPr>
+        <w:t xml:space="preserve"> </w:t>
+      </w:r>
+      <w:proofErr w:type="spellStart"/>
+      <w:r>
+        <w:rPr>
+          <w:lang w:eastAsia="en-US" w:bidi="ar-SA"/>
+        </w:rPr>
+        <w:t>kiếm</w:t>
+      </w:r>
+      <w:proofErr w:type="spellEnd"/>
+      <w:r>
+        <w:rPr>
+          <w:lang w:eastAsia="en-US" w:bidi="ar-SA"/>
+        </w:rPr>
+        <w:t xml:space="preserve">: Cho </w:t>
+      </w:r>
+      <w:proofErr w:type="spellStart"/>
+      <w:r>
+        <w:rPr>
+          <w:lang w:eastAsia="en-US" w:bidi="ar-SA"/>
+        </w:rPr>
+        <w:t>phép</w:t>
+      </w:r>
+      <w:proofErr w:type="spellEnd"/>
+      <w:r>
+        <w:rPr>
+          <w:lang w:eastAsia="en-US" w:bidi="ar-SA"/>
+        </w:rPr>
+        <w:t xml:space="preserve"> </w:t>
+      </w:r>
+      <w:proofErr w:type="spellStart"/>
+      <w:r>
+        <w:rPr>
+          <w:lang w:eastAsia="en-US" w:bidi="ar-SA"/>
+        </w:rPr>
+        <w:t>tìm</w:t>
+      </w:r>
+      <w:proofErr w:type="spellEnd"/>
+      <w:r>
+        <w:rPr>
+          <w:lang w:eastAsia="en-US" w:bidi="ar-SA"/>
+        </w:rPr>
+        <w:t xml:space="preserve"> </w:t>
+      </w:r>
+      <w:proofErr w:type="spellStart"/>
+      <w:r>
+        <w:rPr>
+          <w:lang w:eastAsia="en-US" w:bidi="ar-SA"/>
+        </w:rPr>
+        <w:t>kiếm</w:t>
+      </w:r>
+      <w:proofErr w:type="spellEnd"/>
+      <w:r>
+        <w:rPr>
+          <w:lang w:eastAsia="en-US" w:bidi="ar-SA"/>
+        </w:rPr>
+        <w:t xml:space="preserve">, </w:t>
+      </w:r>
+      <w:proofErr w:type="spellStart"/>
+      <w:r>
+        <w:rPr>
+          <w:lang w:eastAsia="en-US" w:bidi="ar-SA"/>
+        </w:rPr>
+        <w:t>lọc</w:t>
+      </w:r>
+      <w:proofErr w:type="spellEnd"/>
+      <w:r>
+        <w:rPr>
+          <w:lang w:eastAsia="en-US" w:bidi="ar-SA"/>
+        </w:rPr>
+        <w:t xml:space="preserve"> </w:t>
+      </w:r>
+      <w:proofErr w:type="spellStart"/>
+      <w:r>
+        <w:rPr>
+          <w:lang w:eastAsia="en-US" w:bidi="ar-SA"/>
+        </w:rPr>
+        <w:t>theo</w:t>
+      </w:r>
+      <w:proofErr w:type="spellEnd"/>
+      <w:r>
+        <w:rPr>
+          <w:lang w:eastAsia="en-US" w:bidi="ar-SA"/>
+        </w:rPr>
+        <w:t xml:space="preserve"> </w:t>
+      </w:r>
+      <w:proofErr w:type="spellStart"/>
+      <w:r>
+        <w:rPr>
+          <w:lang w:eastAsia="en-US" w:bidi="ar-SA"/>
+        </w:rPr>
+        <w:t>các</w:t>
+      </w:r>
+      <w:proofErr w:type="spellEnd"/>
+      <w:r>
+        <w:rPr>
+          <w:lang w:eastAsia="en-US" w:bidi="ar-SA"/>
+        </w:rPr>
+        <w:t xml:space="preserve"> </w:t>
+      </w:r>
+      <w:proofErr w:type="spellStart"/>
+      <w:r>
+        <w:rPr>
+          <w:lang w:eastAsia="en-US" w:bidi="ar-SA"/>
+        </w:rPr>
+        <w:t>danh</w:t>
+      </w:r>
+      <w:proofErr w:type="spellEnd"/>
+      <w:r>
+        <w:rPr>
+          <w:lang w:eastAsia="en-US" w:bidi="ar-SA"/>
+        </w:rPr>
+        <w:t xml:space="preserve"> </w:t>
+      </w:r>
+      <w:proofErr w:type="spellStart"/>
+      <w:r>
+        <w:rPr>
+          <w:lang w:eastAsia="en-US" w:bidi="ar-SA"/>
+        </w:rPr>
+        <w:t>mục</w:t>
+      </w:r>
+      <w:proofErr w:type="spellEnd"/>
+      <w:r>
+        <w:rPr>
+          <w:lang w:eastAsia="en-US" w:bidi="ar-SA"/>
+        </w:rPr>
+        <w:t xml:space="preserve">, </w:t>
+      </w:r>
+      <w:proofErr w:type="spellStart"/>
+      <w:r>
+        <w:rPr>
+          <w:lang w:eastAsia="en-US" w:bidi="ar-SA"/>
+        </w:rPr>
+        <w:t>giá</w:t>
+      </w:r>
+      <w:proofErr w:type="spellEnd"/>
+      <w:r>
+        <w:rPr>
+          <w:lang w:eastAsia="en-US" w:bidi="ar-SA"/>
+        </w:rPr>
+        <w:t xml:space="preserve"> </w:t>
+      </w:r>
+      <w:proofErr w:type="spellStart"/>
+      <w:r>
+        <w:rPr>
+          <w:lang w:eastAsia="en-US" w:bidi="ar-SA"/>
+        </w:rPr>
+        <w:t>tiền</w:t>
+      </w:r>
+      <w:proofErr w:type="spellEnd"/>
+      <w:r>
+        <w:rPr>
+          <w:lang w:eastAsia="en-US" w:bidi="ar-SA"/>
+        </w:rPr>
+        <w:t xml:space="preserve">, </w:t>
+      </w:r>
+      <w:proofErr w:type="spellStart"/>
+      <w:r>
+        <w:rPr>
+          <w:lang w:eastAsia="en-US" w:bidi="ar-SA"/>
+        </w:rPr>
+        <w:t>đánh</w:t>
+      </w:r>
+      <w:proofErr w:type="spellEnd"/>
+      <w:r>
+        <w:rPr>
+          <w:lang w:eastAsia="en-US" w:bidi="ar-SA"/>
+        </w:rPr>
+        <w:t xml:space="preserve"> </w:t>
+      </w:r>
+      <w:proofErr w:type="spellStart"/>
+      <w:r>
+        <w:rPr>
+          <w:lang w:eastAsia="en-US" w:bidi="ar-SA"/>
+        </w:rPr>
+        <w:t>gi</w:t>
+      </w:r>
+      <w:r>
+        <w:rPr>
+          <w:lang w:eastAsia="en-US" w:bidi="ar-SA"/>
+        </w:rPr>
+        <w:t>á</w:t>
+      </w:r>
+      <w:proofErr w:type="spellEnd"/>
+      <w:r>
+        <w:rPr>
+          <w:lang w:eastAsia="en-US" w:bidi="ar-SA"/>
+        </w:rPr>
+        <w:t>.</w:t>
+      </w:r>
+    </w:p>
+    <w:p>
+      <w:pPr>
+        <w:pStyle w:val="ListParagraph"/>
+        <w:numPr>
+          <w:ilvl w:val="0"/>
+          <w:numId w:val="40"/>
+        </w:numPr>
+        <w:rPr>
+          <w:lang w:eastAsia="en-US" w:bidi="ar-SA"/>
+        </w:rPr>
+      </w:pPr>
+      <w:proofErr w:type="spellStart"/>
+      <w:r>
+        <w:rPr>
+          <w:lang w:eastAsia="en-US" w:bidi="ar-SA"/>
+        </w:rPr>
+        <w:t>Danh</w:t>
+      </w:r>
+      <w:proofErr w:type="spellEnd"/>
+      <w:r>
+        <w:rPr>
+          <w:lang w:eastAsia="en-US" w:bidi="ar-SA"/>
+        </w:rPr>
+        <w:t xml:space="preserve"> </w:t>
+      </w:r>
+      <w:proofErr w:type="spellStart"/>
+      <w:r>
+        <w:rPr>
+          <w:lang w:eastAsia="en-US" w:bidi="ar-SA"/>
+        </w:rPr>
+        <w:t>mục</w:t>
+      </w:r>
+      <w:proofErr w:type="spellEnd"/>
+      <w:r>
+        <w:rPr>
+          <w:lang w:eastAsia="en-US" w:bidi="ar-SA"/>
+        </w:rPr>
+        <w:t xml:space="preserve"> </w:t>
+      </w:r>
+      <w:proofErr w:type="spellStart"/>
+      <w:r>
+        <w:rPr>
+          <w:lang w:eastAsia="en-US" w:bidi="ar-SA"/>
+        </w:rPr>
+        <w:t>sách</w:t>
+      </w:r>
+      <w:proofErr w:type="spellEnd"/>
+      <w:r>
+        <w:rPr>
+          <w:lang w:eastAsia="en-US" w:bidi="ar-SA"/>
+        </w:rPr>
+        <w:t xml:space="preserve">: </w:t>
+      </w:r>
+      <w:r>
+        <w:rPr>
+          <w:lang w:eastAsia="en-US" w:bidi="ar-SA"/>
+        </w:rPr>
+        <w:t>(</w:t>
+      </w:r>
+      <w:proofErr w:type="spellStart"/>
+      <w:r>
+        <w:rPr>
+          <w:lang w:eastAsia="en-US" w:bidi="ar-SA"/>
+        </w:rPr>
+        <w:t>có</w:t>
+      </w:r>
+      <w:proofErr w:type="spellEnd"/>
+      <w:r>
+        <w:rPr>
+          <w:lang w:eastAsia="en-US" w:bidi="ar-SA"/>
+        </w:rPr>
+        <w:t xml:space="preserve"> </w:t>
+      </w:r>
+      <w:proofErr w:type="spellStart"/>
+      <w:r>
+        <w:rPr>
+          <w:lang w:eastAsia="en-US" w:bidi="ar-SA"/>
+        </w:rPr>
+        <w:t>thể</w:t>
+      </w:r>
+      <w:proofErr w:type="spellEnd"/>
+      <w:r>
+        <w:rPr>
+          <w:lang w:eastAsia="en-US" w:bidi="ar-SA"/>
+        </w:rPr>
+        <w:t xml:space="preserve"> </w:t>
+      </w:r>
+      <w:proofErr w:type="spellStart"/>
+      <w:r>
+        <w:rPr>
+          <w:lang w:eastAsia="en-US" w:bidi="ar-SA"/>
+        </w:rPr>
+        <w:t>cập</w:t>
+      </w:r>
+      <w:proofErr w:type="spellEnd"/>
+      <w:r>
+        <w:rPr>
+          <w:lang w:eastAsia="en-US" w:bidi="ar-SA"/>
+        </w:rPr>
+        <w:t xml:space="preserve"> </w:t>
+      </w:r>
+      <w:proofErr w:type="spellStart"/>
+      <w:r>
+        <w:rPr>
+          <w:lang w:eastAsia="en-US" w:bidi="ar-SA"/>
+        </w:rPr>
+        <w:t>nhật</w:t>
+      </w:r>
+      <w:proofErr w:type="spellEnd"/>
+      <w:r>
+        <w:rPr>
+          <w:lang w:eastAsia="en-US" w:bidi="ar-SA"/>
+        </w:rPr>
+        <w:t>)</w:t>
+      </w:r>
+    </w:p>
+    <w:p>
+      <w:pPr>
+        <w:pStyle w:val="ListParagraph"/>
+        <w:numPr>
+          <w:ilvl w:val="1"/>
+          <w:numId w:val="40"/>
+        </w:numPr>
+        <w:rPr>
+          <w:lang w:eastAsia="en-US" w:bidi="ar-SA"/>
+        </w:rPr>
+      </w:pPr>
+      <w:r>
+        <w:rPr>
+          <w:lang w:eastAsia="en-US" w:bidi="ar-SA"/>
+        </w:rPr>
+        <w:t>T</w:t>
+      </w:r>
+      <w:r>
+        <w:rPr>
+          <w:lang w:eastAsia="en-US" w:bidi="ar-SA"/>
+        </w:rPr>
+        <w:t xml:space="preserve">heo </w:t>
+      </w:r>
+      <w:proofErr w:type="spellStart"/>
+      <w:r>
+        <w:rPr>
+          <w:lang w:eastAsia="en-US" w:bidi="ar-SA"/>
+        </w:rPr>
+        <w:t>thể</w:t>
+      </w:r>
+      <w:proofErr w:type="spellEnd"/>
+      <w:r>
+        <w:rPr>
+          <w:lang w:eastAsia="en-US" w:bidi="ar-SA"/>
+        </w:rPr>
+        <w:t xml:space="preserve"> </w:t>
+      </w:r>
+      <w:proofErr w:type="spellStart"/>
+      <w:r>
+        <w:rPr>
+          <w:lang w:eastAsia="en-US" w:bidi="ar-SA"/>
+        </w:rPr>
+        <w:t>loại</w:t>
+      </w:r>
+      <w:proofErr w:type="spellEnd"/>
+      <w:r>
+        <w:rPr>
+          <w:lang w:eastAsia="en-US" w:bidi="ar-SA"/>
+        </w:rPr>
+        <w:t xml:space="preserve"> </w:t>
+      </w:r>
+      <w:proofErr w:type="spellStart"/>
+      <w:r>
+        <w:rPr>
+          <w:lang w:eastAsia="en-US" w:bidi="ar-SA"/>
+        </w:rPr>
+        <w:t>sách</w:t>
+      </w:r>
+      <w:proofErr w:type="spellEnd"/>
+    </w:p>
+    <w:p>
+      <w:pPr>
+        <w:pStyle w:val="ListParagraph"/>
+        <w:numPr>
+          <w:ilvl w:val="1"/>
+          <w:numId w:val="40"/>
+        </w:numPr>
+        <w:rPr>
+          <w:lang w:eastAsia="en-US" w:bidi="ar-SA"/>
+        </w:rPr>
+      </w:pPr>
+      <w:r>
+        <w:rPr>
+          <w:lang w:eastAsia="en-US" w:bidi="ar-SA"/>
+        </w:rPr>
+        <w:t xml:space="preserve">Theo </w:t>
+      </w:r>
+      <w:proofErr w:type="spellStart"/>
+      <w:r>
+        <w:rPr>
+          <w:lang w:eastAsia="en-US" w:bidi="ar-SA"/>
+        </w:rPr>
+        <w:t>tác</w:t>
+      </w:r>
+      <w:proofErr w:type="spellEnd"/>
+      <w:r>
+        <w:rPr>
+          <w:lang w:eastAsia="en-US" w:bidi="ar-SA"/>
+        </w:rPr>
+        <w:t xml:space="preserve"> </w:t>
+      </w:r>
+      <w:proofErr w:type="spellStart"/>
+      <w:r>
+        <w:rPr>
+          <w:lang w:eastAsia="en-US" w:bidi="ar-SA"/>
+        </w:rPr>
+        <w:t>giả</w:t>
+      </w:r>
+      <w:proofErr w:type="spellEnd"/>
+    </w:p>
+    <w:p>
+      <w:pPr>
+        <w:pStyle w:val="ListParagraph"/>
+        <w:numPr>
+          <w:ilvl w:val="1"/>
+          <w:numId w:val="40"/>
+        </w:numPr>
+        <w:rPr>
+          <w:lang w:eastAsia="en-US" w:bidi="ar-SA"/>
+        </w:rPr>
+      </w:pPr>
+      <w:r>
+        <w:rPr>
+          <w:lang w:eastAsia="en-US" w:bidi="ar-SA"/>
+        </w:rPr>
+        <w:t xml:space="preserve">Theo </w:t>
+      </w:r>
+      <w:proofErr w:type="spellStart"/>
+      <w:r>
+        <w:rPr>
+          <w:lang w:eastAsia="en-US" w:bidi="ar-SA"/>
+        </w:rPr>
+        <w:t>thời</w:t>
+      </w:r>
+      <w:proofErr w:type="spellEnd"/>
+      <w:r>
+        <w:rPr>
+          <w:lang w:eastAsia="en-US" w:bidi="ar-SA"/>
+        </w:rPr>
+        <w:t xml:space="preserve"> </w:t>
+      </w:r>
+      <w:proofErr w:type="spellStart"/>
+      <w:r>
+        <w:rPr>
+          <w:lang w:eastAsia="en-US" w:bidi="ar-SA"/>
+        </w:rPr>
+        <w:t>gian</w:t>
+      </w:r>
+      <w:proofErr w:type="spellEnd"/>
+      <w:r>
+        <w:rPr>
+          <w:lang w:eastAsia="en-US" w:bidi="ar-SA"/>
+        </w:rPr>
+        <w:t xml:space="preserve"> (</w:t>
+      </w:r>
+      <w:proofErr w:type="spellStart"/>
+      <w:r>
+        <w:rPr>
+          <w:lang w:eastAsia="en-US" w:bidi="ar-SA"/>
+        </w:rPr>
+        <w:t>mùa</w:t>
+      </w:r>
+      <w:proofErr w:type="spellEnd"/>
+      <w:r>
+        <w:rPr>
+          <w:lang w:eastAsia="en-US" w:bidi="ar-SA"/>
+        </w:rPr>
+        <w:t xml:space="preserve"> </w:t>
+      </w:r>
+      <w:proofErr w:type="spellStart"/>
+      <w:r>
+        <w:rPr>
+          <w:lang w:eastAsia="en-US" w:bidi="ar-SA"/>
+        </w:rPr>
+        <w:t>sách</w:t>
+      </w:r>
+      <w:proofErr w:type="spellEnd"/>
+      <w:r>
+        <w:rPr>
+          <w:lang w:eastAsia="en-US" w:bidi="ar-SA"/>
+        </w:rPr>
+        <w:t xml:space="preserve">) ra </w:t>
+      </w:r>
+      <w:proofErr w:type="spellStart"/>
+      <w:r>
+        <w:rPr>
+          <w:lang w:eastAsia="en-US" w:bidi="ar-SA"/>
+        </w:rPr>
+        <w:t>mắt</w:t>
+      </w:r>
+      <w:proofErr w:type="spellEnd"/>
+    </w:p>
+    <w:p>
+      <w:pPr>
+        <w:pStyle w:val="ListParagraph"/>
+        <w:numPr>
+          <w:ilvl w:val="1"/>
+          <w:numId w:val="40"/>
+        </w:numPr>
+        <w:rPr>
+          <w:lang w:eastAsia="en-US" w:bidi="ar-SA"/>
+        </w:rPr>
+      </w:pPr>
+      <w:r>
+        <w:rPr>
+          <w:lang w:eastAsia="en-US" w:bidi="ar-SA"/>
+        </w:rPr>
+        <w:t xml:space="preserve">Theo </w:t>
+      </w:r>
+      <w:proofErr w:type="spellStart"/>
+      <w:r>
+        <w:rPr>
+          <w:lang w:eastAsia="en-US" w:bidi="ar-SA"/>
+        </w:rPr>
+        <w:t>số</w:t>
+      </w:r>
+      <w:proofErr w:type="spellEnd"/>
+      <w:r>
+        <w:rPr>
+          <w:lang w:eastAsia="en-US" w:bidi="ar-SA"/>
+        </w:rPr>
+        <w:t xml:space="preserve"> </w:t>
+      </w:r>
+      <w:proofErr w:type="spellStart"/>
+      <w:r>
+        <w:rPr>
+          <w:lang w:eastAsia="en-US" w:bidi="ar-SA"/>
+        </w:rPr>
+        <w:t>lượng</w:t>
+      </w:r>
+      <w:proofErr w:type="spellEnd"/>
+      <w:r>
+        <w:rPr>
+          <w:lang w:eastAsia="en-US" w:bidi="ar-SA"/>
+        </w:rPr>
+        <w:t xml:space="preserve"> </w:t>
+      </w:r>
+      <w:proofErr w:type="spellStart"/>
+      <w:r>
+        <w:rPr>
+          <w:lang w:eastAsia="en-US" w:bidi="ar-SA"/>
+        </w:rPr>
+        <w:t>người</w:t>
+      </w:r>
+      <w:proofErr w:type="spellEnd"/>
+      <w:r>
+        <w:rPr>
+          <w:lang w:eastAsia="en-US" w:bidi="ar-SA"/>
+        </w:rPr>
+        <w:t xml:space="preserve"> </w:t>
+      </w:r>
+      <w:proofErr w:type="spellStart"/>
+      <w:r>
+        <w:rPr>
+          <w:lang w:eastAsia="en-US" w:bidi="ar-SA"/>
+        </w:rPr>
+        <w:t>mua</w:t>
+      </w:r>
+      <w:proofErr w:type="spellEnd"/>
+    </w:p>
+    <w:p>
+      <w:pPr>
+        <w:pStyle w:val="ListParagraph"/>
+        <w:numPr>
+          <w:ilvl w:val="1"/>
+          <w:numId w:val="40"/>
+        </w:numPr>
+        <w:rPr>
+          <w:lang w:eastAsia="en-US" w:bidi="ar-SA"/>
+        </w:rPr>
+      </w:pPr>
+      <w:r>
+        <w:rPr>
+          <w:lang w:eastAsia="en-US" w:bidi="ar-SA"/>
+        </w:rPr>
+        <w:t xml:space="preserve">Theo </w:t>
+      </w:r>
+      <w:proofErr w:type="spellStart"/>
+      <w:r>
+        <w:rPr>
+          <w:lang w:eastAsia="en-US" w:bidi="ar-SA"/>
+        </w:rPr>
+        <w:t>thời</w:t>
+      </w:r>
+      <w:proofErr w:type="spellEnd"/>
+      <w:r>
+        <w:rPr>
+          <w:lang w:eastAsia="en-US" w:bidi="ar-SA"/>
+        </w:rPr>
+        <w:t xml:space="preserve"> </w:t>
+      </w:r>
+      <w:proofErr w:type="spellStart"/>
+      <w:r>
+        <w:rPr>
+          <w:lang w:eastAsia="en-US" w:bidi="ar-SA"/>
+        </w:rPr>
+        <w:t>lượng</w:t>
+      </w:r>
+      <w:proofErr w:type="spellEnd"/>
+      <w:r>
+        <w:rPr>
+          <w:lang w:eastAsia="en-US" w:bidi="ar-SA"/>
+        </w:rPr>
+        <w:t xml:space="preserve"> </w:t>
+      </w:r>
+      <w:proofErr w:type="spellStart"/>
+      <w:r>
+        <w:rPr>
+          <w:lang w:eastAsia="en-US" w:bidi="ar-SA"/>
+        </w:rPr>
+        <w:t>sách</w:t>
+      </w:r>
+      <w:proofErr w:type="spellEnd"/>
+      <w:r>
+        <w:rPr>
+          <w:lang w:eastAsia="en-US" w:bidi="ar-SA"/>
+        </w:rPr>
+        <w:t xml:space="preserve"> (</w:t>
+      </w:r>
+      <w:proofErr w:type="spellStart"/>
+      <w:r>
+        <w:rPr>
+          <w:lang w:eastAsia="en-US" w:bidi="ar-SA"/>
+        </w:rPr>
+        <w:t>số</w:t>
+      </w:r>
+      <w:proofErr w:type="spellEnd"/>
+      <w:r>
+        <w:rPr>
+          <w:lang w:eastAsia="en-US" w:bidi="ar-SA"/>
+        </w:rPr>
+        <w:t xml:space="preserve"> </w:t>
+      </w:r>
+      <w:proofErr w:type="spellStart"/>
+      <w:r>
+        <w:rPr>
+          <w:lang w:eastAsia="en-US" w:bidi="ar-SA"/>
+        </w:rPr>
+        <w:t>trang</w:t>
+      </w:r>
+      <w:proofErr w:type="spellEnd"/>
+      <w:r>
+        <w:rPr>
+          <w:lang w:eastAsia="en-US" w:bidi="ar-SA"/>
+        </w:rPr>
+        <w:t xml:space="preserve">, </w:t>
+      </w:r>
+      <w:proofErr w:type="gramStart"/>
+      <w:r>
+        <w:rPr>
+          <w:lang w:eastAsia="en-US" w:bidi="ar-SA"/>
+        </w:rPr>
+        <w:t>series,…</w:t>
+      </w:r>
+      <w:proofErr w:type="gramEnd"/>
+      <w:r>
+        <w:rPr>
+          <w:lang w:eastAsia="en-US" w:bidi="ar-SA"/>
+        </w:rPr>
+        <w:t>)</w:t>
+      </w:r>
+    </w:p>
+    <w:p>
+      <w:pPr>
+        <w:pStyle w:val="ListParagraph"/>
+        <w:numPr>
+          <w:ilvl w:val="1"/>
+          <w:numId w:val="40"/>
+        </w:numPr>
+        <w:rPr>
+          <w:lang w:eastAsia="en-US" w:bidi="ar-SA"/>
+        </w:rPr>
+      </w:pPr>
+      <w:r>
+        <w:rPr>
+          <w:lang w:eastAsia="en-US" w:bidi="ar-SA"/>
+        </w:rPr>
+        <w:t>…</w:t>
+      </w:r>
+    </w:p>
+    <w:p>
+      <w:pPr>
+        <w:pStyle w:val="ListParagraph"/>
+        <w:numPr>
+          <w:ilvl w:val="0"/>
+          <w:numId w:val="40"/>
+        </w:numPr>
+        <w:rPr>
+          <w:lang w:eastAsia="en-US" w:bidi="ar-SA"/>
+        </w:rPr>
+      </w:pPr>
+      <w:proofErr w:type="spellStart"/>
+      <w:r>
+        <w:rPr>
+          <w:lang w:eastAsia="en-US" w:bidi="ar-SA"/>
+        </w:rPr>
+        <w:t>Các</w:t>
+      </w:r>
+      <w:proofErr w:type="spellEnd"/>
+      <w:r>
+        <w:rPr>
+          <w:lang w:eastAsia="en-US" w:bidi="ar-SA"/>
+        </w:rPr>
+        <w:t xml:space="preserve"> shop </w:t>
+      </w:r>
+      <w:proofErr w:type="spellStart"/>
+      <w:r>
+        <w:rPr>
+          <w:lang w:eastAsia="en-US" w:bidi="ar-SA"/>
+        </w:rPr>
+        <w:t>tự</w:t>
+      </w:r>
+      <w:proofErr w:type="spellEnd"/>
+      <w:r>
+        <w:rPr>
+          <w:lang w:eastAsia="en-US" w:bidi="ar-SA"/>
+        </w:rPr>
+        <w:t xml:space="preserve"> </w:t>
+      </w:r>
+      <w:proofErr w:type="spellStart"/>
+      <w:r>
+        <w:rPr>
+          <w:lang w:eastAsia="en-US" w:bidi="ar-SA"/>
+        </w:rPr>
+        <w:t>phân</w:t>
+      </w:r>
+      <w:proofErr w:type="spellEnd"/>
+      <w:r>
+        <w:rPr>
+          <w:lang w:eastAsia="en-US" w:bidi="ar-SA"/>
+        </w:rPr>
+        <w:t xml:space="preserve"> </w:t>
+      </w:r>
+      <w:proofErr w:type="spellStart"/>
+      <w:r>
+        <w:rPr>
+          <w:lang w:eastAsia="en-US" w:bidi="ar-SA"/>
+        </w:rPr>
+        <w:t>phối</w:t>
+      </w:r>
+      <w:proofErr w:type="spellEnd"/>
+      <w:r>
+        <w:rPr>
+          <w:lang w:eastAsia="en-US" w:bidi="ar-SA"/>
+        </w:rPr>
+        <w:t>.</w:t>
+      </w:r>
+    </w:p>
+    <w:p>
+      <w:pPr>
+        <w:pStyle w:val="ListParagraph"/>
+        <w:numPr>
+          <w:ilvl w:val="0"/>
+          <w:numId w:val="40"/>
+        </w:numPr>
+        <w:rPr>
+          <w:lang w:eastAsia="en-US" w:bidi="ar-SA"/>
+        </w:rPr>
+      </w:pPr>
+      <w:proofErr w:type="spellStart"/>
+      <w:r>
+        <w:rPr>
+          <w:lang w:eastAsia="en-US" w:bidi="ar-SA"/>
+        </w:rPr>
+        <w:t>Đánh</w:t>
+      </w:r>
+      <w:proofErr w:type="spellEnd"/>
+      <w:r>
+        <w:rPr>
+          <w:lang w:eastAsia="en-US" w:bidi="ar-SA"/>
+        </w:rPr>
+        <w:t xml:space="preserve"> </w:t>
+      </w:r>
+      <w:proofErr w:type="spellStart"/>
+      <w:r>
+        <w:rPr>
+          <w:lang w:eastAsia="en-US" w:bidi="ar-SA"/>
+        </w:rPr>
+        <w:t>giá</w:t>
+      </w:r>
+      <w:proofErr w:type="spellEnd"/>
+      <w:r>
+        <w:rPr>
+          <w:lang w:eastAsia="en-US" w:bidi="ar-SA"/>
+        </w:rPr>
+        <w:t xml:space="preserve"> </w:t>
+      </w:r>
+      <w:proofErr w:type="spellStart"/>
+      <w:r>
+        <w:rPr>
+          <w:lang w:eastAsia="en-US" w:bidi="ar-SA"/>
+        </w:rPr>
+        <w:t>sách</w:t>
+      </w:r>
+      <w:proofErr w:type="spellEnd"/>
+      <w:r>
+        <w:rPr>
+          <w:lang w:eastAsia="en-US" w:bidi="ar-SA"/>
+        </w:rPr>
+        <w:t>.</w:t>
+      </w:r>
+    </w:p>
+    <w:p>
+      <w:pPr>
+        <w:pStyle w:val="ListParagraph"/>
+        <w:numPr>
+          <w:ilvl w:val="0"/>
+          <w:numId w:val="40"/>
+        </w:numPr>
+        <w:rPr>
+          <w:lang w:eastAsia="en-US" w:bidi="ar-SA"/>
+        </w:rPr>
+      </w:pPr>
+      <w:r>
+        <w:rPr>
+          <w:lang w:eastAsia="en-US" w:bidi="ar-SA"/>
+        </w:rPr>
+        <w:t xml:space="preserve">Chat, </w:t>
+      </w:r>
+      <w:proofErr w:type="spellStart"/>
+      <w:r>
+        <w:rPr>
+          <w:lang w:eastAsia="en-US" w:bidi="ar-SA"/>
+        </w:rPr>
+        <w:t>tư</w:t>
+      </w:r>
+      <w:proofErr w:type="spellEnd"/>
+      <w:r>
+        <w:rPr>
+          <w:lang w:eastAsia="en-US" w:bidi="ar-SA"/>
+        </w:rPr>
+        <w:t xml:space="preserve"> </w:t>
+      </w:r>
+      <w:proofErr w:type="spellStart"/>
+      <w:r>
+        <w:rPr>
+          <w:lang w:eastAsia="en-US" w:bidi="ar-SA"/>
+        </w:rPr>
+        <w:t>vấn</w:t>
+      </w:r>
+      <w:proofErr w:type="spellEnd"/>
+      <w:r>
+        <w:rPr>
+          <w:lang w:eastAsia="en-US" w:bidi="ar-SA"/>
+        </w:rPr>
+        <w:t>.</w:t>
+      </w:r>
+    </w:p>
+    <w:p>
+      <w:pPr>
+        <w:pStyle w:val="ListParagraph"/>
+        <w:numPr>
+          <w:ilvl w:val="0"/>
+          <w:numId w:val="40"/>
+        </w:numPr>
+        <w:rPr>
+          <w:lang w:eastAsia="en-US" w:bidi="ar-SA"/>
+        </w:rPr>
+      </w:pPr>
+      <w:proofErr w:type="spellStart"/>
+      <w:r>
+        <w:rPr>
+          <w:lang w:eastAsia="en-US" w:bidi="ar-SA"/>
+        </w:rPr>
+        <w:t>Giỏ</w:t>
+      </w:r>
+      <w:proofErr w:type="spellEnd"/>
+      <w:r>
+        <w:rPr>
+          <w:lang w:eastAsia="en-US" w:bidi="ar-SA"/>
+        </w:rPr>
+        <w:t xml:space="preserve"> </w:t>
+      </w:r>
+      <w:proofErr w:type="spellStart"/>
+      <w:r>
+        <w:rPr>
+          <w:lang w:eastAsia="en-US" w:bidi="ar-SA"/>
+        </w:rPr>
+        <w:t>hàng</w:t>
+      </w:r>
+      <w:proofErr w:type="spellEnd"/>
+      <w:r>
+        <w:rPr>
+          <w:lang w:eastAsia="en-US" w:bidi="ar-SA"/>
+        </w:rPr>
+        <w:t>.</w:t>
+      </w:r>
+    </w:p>
+    <w:p>
+      <w:pPr>
+        <w:pStyle w:val="ListParagraph"/>
+        <w:numPr>
+          <w:ilvl w:val="0"/>
+          <w:numId w:val="40"/>
+        </w:numPr>
+        <w:rPr>
+          <w:lang w:eastAsia="en-US" w:bidi="ar-SA"/>
+        </w:rPr>
+      </w:pPr>
+      <w:r>
+        <w:rPr>
+          <w:lang w:eastAsia="en-US" w:bidi="ar-SA"/>
+        </w:rPr>
+        <w:t xml:space="preserve">Thanh </w:t>
+      </w:r>
+      <w:proofErr w:type="spellStart"/>
+      <w:r>
+        <w:rPr>
+          <w:lang w:eastAsia="en-US" w:bidi="ar-SA"/>
+        </w:rPr>
+        <w:t>toán</w:t>
+      </w:r>
+      <w:proofErr w:type="spellEnd"/>
+      <w:r>
+        <w:rPr>
+          <w:lang w:eastAsia="en-US" w:bidi="ar-SA"/>
+        </w:rPr>
+        <w:t>.</w:t>
+      </w:r>
+    </w:p>
+    <w:p>
+      <w:pPr>
         <w:pStyle w:val="Heading2"/>
         <w:rPr>
           <w:lang w:eastAsia="en-US" w:bidi="ar-SA"/>
         </w:rPr>
       </w:pPr>
-      <w:bookmarkStart w:id="24" w:name="_Toc25660401"/>
-      <w:proofErr w:type="spellStart"/>
-      <w:r>
-        <w:rPr>
-          <w:lang w:eastAsia="en-US" w:bidi="ar-SA"/>
-        </w:rPr>
+      <w:bookmarkStart w:id="23" w:name="_Toc25660401"/>
+      <w:proofErr w:type="spellStart"/>
+      <w:r>
+        <w:rPr>
+          <w:lang w:eastAsia="en-US" w:bidi="ar-SA"/>
+        </w:rPr>
+        <w:lastRenderedPageBreak/>
         <w:t>Cơ</w:t>
       </w:r>
       <w:proofErr w:type="spellEnd"/>
@@ -10813,7 +12097,7 @@
         </w:rPr>
         <w:t>liệu</w:t>
       </w:r>
-      <w:bookmarkEnd w:id="24"/>
+      <w:bookmarkEnd w:id="23"/>
       <w:proofErr w:type="spellEnd"/>
     </w:p>
     <w:p>
@@ -10883,7 +12167,7 @@
           <w:lang w:eastAsia="en-US" w:bidi="ar-SA"/>
         </w:rPr>
       </w:pPr>
-      <w:bookmarkStart w:id="25" w:name="_Toc25660402"/>
+      <w:bookmarkStart w:id="24" w:name="_Toc25660402"/>
       <w:proofErr w:type="spellStart"/>
       <w:r>
         <w:rPr>
@@ -10891,7 +12175,7 @@
         </w:rPr>
         <w:t>Mạng</w:t>
       </w:r>
-      <w:bookmarkEnd w:id="25"/>
+      <w:bookmarkEnd w:id="24"/>
       <w:proofErr w:type="spellEnd"/>
     </w:p>
     <w:p>
@@ -10941,7 +12225,7 @@
           <w:lang w:eastAsia="en-US" w:bidi="ar-SA"/>
         </w:rPr>
       </w:pPr>
-      <w:bookmarkStart w:id="26" w:name="_Toc25660403"/>
+      <w:bookmarkStart w:id="25" w:name="_Toc25660403"/>
       <w:proofErr w:type="spellStart"/>
       <w:r>
         <w:rPr>
@@ -11153,6 +12437,8 @@
         </w:rPr>
         <w:t xml:space="preserve"> </w:t>
       </w:r>
+      <w:bookmarkStart w:id="26" w:name="_GoBack"/>
+      <w:bookmarkEnd w:id="26"/>
       <w:proofErr w:type="spellStart"/>
       <w:r>
         <w:rPr>
@@ -11174,7 +12460,6 @@
       </w:pPr>
       <w:proofErr w:type="spellStart"/>
       <w:r>
-        <w:lastRenderedPageBreak/>
         <w:t>Giám</w:t>
       </w:r>
       <w:proofErr w:type="spellEnd"/>
@@ -11201,7 +12486,7 @@
       <w:r>
         <w:t>án</w:t>
       </w:r>
-      <w:bookmarkEnd w:id="26"/>
+      <w:bookmarkEnd w:id="25"/>
       <w:proofErr w:type="spellEnd"/>
     </w:p>
     <w:p>
@@ -13091,6 +14376,7 @@
       <w:bookmarkStart w:id="28" w:name="_Toc25660405"/>
       <w:proofErr w:type="spellStart"/>
       <w:r>
+        <w:lastRenderedPageBreak/>
         <w:t>Đóng</w:t>
       </w:r>
       <w:proofErr w:type="spellEnd"/>
@@ -14038,7 +15324,6 @@
     </w:p>
     <w:p>
       <w:r>
-        <w:lastRenderedPageBreak/>
         <w:t xml:space="preserve">Amazon Web Service: </w:t>
       </w:r>
       <w:hyperlink r:id="rId32" w:history="1">
@@ -14919,7 +16204,7 @@
           </mc:Choice>
           <mc:Fallback>
             <w:pict>
-              <v:group w14:anchorId="71809187" id="Canvas 5" o:spid="_x0000_s1026" editas="canvas" style="width:210.35pt;height:92.05pt;mso-position-horizontal-relative:char;mso-position-vertical-relative:line" coordsize="26714,11684" o:gfxdata="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">
+              <v:group w14:anchorId="6C8D53AE" id="Canvas 5" o:spid="_x0000_s1026" editas="canvas" style="width:210.35pt;height:92.05pt;mso-position-horizontal-relative:char;mso-position-vertical-relative:line" coordsize="26714,11684" o:gfxdata="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">
                 <v:shapetype id="_x0000_t75" coordsize="21600,21600" o:spt="75" o:preferrelative="t" path="m@4@5l@4@11@9@11@9@5xe" filled="f" stroked="f">
                   <v:stroke joinstyle="miter"/>
                   <v:formulas>
@@ -19492,7 +20777,7 @@
         <w:rFonts w:ascii="Tahoma" w:eastAsia="MS Mincho" w:hAnsi="Tahoma" w:cs="Tahoma" w:hint="default"/>
       </w:rPr>
     </w:lvl>
-    <w:lvl w:ilvl="1" w:tplc="04090003" w:tentative="1">
+    <w:lvl w:ilvl="1" w:tplc="04090003">
       <w:start w:val="1"/>
       <w:numFmt w:val="bullet"/>
       <w:lvlText w:val="o"/>
@@ -21772,7 +23057,7 @@
 </file>
 
 <file path=customXml/itemProps1.xml><?xml version="1.0" encoding="utf-8"?>
-<ds:datastoreItem xmlns:ds="http://schemas.openxmlformats.org/officeDocument/2006/customXml" ds:itemID="{59CA0E87-511C-4B7C-94B1-C439996FAE99}">
+<ds:datastoreItem xmlns:ds="http://schemas.openxmlformats.org/officeDocument/2006/customXml" ds:itemID="{0048062D-41E2-4624-A5BD-7275090174ED}">
   <ds:schemaRefs>
     <ds:schemaRef ds:uri="http://schemas.openxmlformats.org/officeDocument/2006/bibliography"/>
   </ds:schemaRefs>

</xml_diff>